<commit_message>
Update website and DOCX with narrative pillars, citation fix, and competitor KPI comparisons
</commit_message>
<xml_diff>
--- a/Ford_Management_Strategy_Memo.docx
+++ b/Ford_Management_Strategy_Memo.docx
@@ -236,37 +236,7 @@
           <w:rFonts w:ascii="Calibri" w:hAnsi="Calibri"/>
           <w:sz w:val="22"/>
         </w:rPr>
-        <w:t xml:space="preserve">Ford Motor Company's transformation under CEO Jim Farley exemplifies strategic management model evolution in the automotive industry's most disruptive period. This analysis applies </w:t>
-      </w:r>
-      <w:r>
-        <w:rPr>
-          <w:rFonts w:ascii="Calibri" w:hAnsi="Calibri"/>
-          <w:b/>
-          <w:sz w:val="22"/>
-        </w:rPr>
-        <w:t>Birkinshaw and Goddard's (2009) MIT Sloan management model framework</w:t>
-      </w:r>
-      <w:r>
-        <w:rPr>
-          <w:rFonts w:ascii="Calibri" w:hAnsi="Calibri"/>
-          <w:sz w:val="22"/>
-        </w:rPr>
-        <w:t xml:space="preserve"> and </w:t>
-      </w:r>
-      <w:r>
-        <w:rPr>
-          <w:rFonts w:ascii="Calibri" w:hAnsi="Calibri"/>
-          <w:b/>
-          <w:sz w:val="22"/>
-        </w:rPr>
-        <w:t>Nieto-Rodriguez's Strategy Implementation Roadmap</w:t>
-      </w:r>
-      <w:r>
-        <w:rPr>
-          <w:rFonts w:ascii="Calibri" w:hAnsi="Calibri"/>
-          <w:sz w:val="22"/>
-        </w:rPr>
-        <w:t xml:space="preserve"> to evaluate Ford's Ford+ plan execution and organizational effectiveness.</w:t>
+        <w:t>Ford Motor Company's transformation under CEO Jim Farley exemplifies strategic management model evolution in the automotive industry's most disruptive period. This analysis applies Birkinshaw and Goddard's (2009) MIT Sloan management model framework and Nieto-Rodriguez's Strategy Implementation Roadmap to evaluate Ford's Ford+ plan execution and organizational effectiveness.</w:t>
       </w:r>
     </w:p>
     <w:p>
@@ -523,22 +493,7 @@
           <w:rFonts w:ascii="Calibri" w:hAnsi="Calibri"/>
           <w:sz w:val="22"/>
         </w:rPr>
-        <w:t xml:space="preserve">Applying </w:t>
-      </w:r>
-      <w:r>
-        <w:rPr>
-          <w:rFonts w:ascii="Calibri" w:hAnsi="Calibri"/>
-          <w:b/>
-          <w:sz w:val="22"/>
-        </w:rPr>
-        <w:t>Porter's Five Forces</w:t>
-      </w:r>
-      <w:r>
-        <w:rPr>
-          <w:rFonts w:ascii="Calibri" w:hAnsi="Calibri"/>
-          <w:sz w:val="22"/>
-        </w:rPr>
-        <w:t>, Ford faces intense competitive pressure across multiple dimensions:</w:t>
+        <w:t>Applying Porter's Five Forces, Ford faces intense competitive pressure across multiple dimensions.</w:t>
       </w:r>
     </w:p>
     <w:p>
@@ -551,7 +506,7 @@
           <w:b/>
           <w:sz w:val="22"/>
         </w:rPr>
-        <w:t>Intensity of Competitive Rivalry (HIGH):</w:t>
+        <w:t>Intensity of Competitive Rivalry (High):</w:t>
       </w:r>
       <w:r>
         <w:rPr>
@@ -571,7 +526,7 @@
           <w:b/>
           <w:sz w:val="22"/>
         </w:rPr>
-        <w:t>Threat of New Entrants (MEDIUM-HIGH):</w:t>
+        <w:t>Threat of New Entrants (Medium-High):</w:t>
       </w:r>
       <w:r>
         <w:rPr>
@@ -591,7 +546,7 @@
           <w:b/>
           <w:sz w:val="22"/>
         </w:rPr>
-        <w:t>Bargaining Power of Suppliers (MEDIUM-HIGH):</w:t>
+        <w:t>Bargaining Power of Suppliers (Medium-High):</w:t>
       </w:r>
       <w:r>
         <w:rPr>
@@ -611,7 +566,7 @@
           <w:b/>
           <w:sz w:val="22"/>
         </w:rPr>
-        <w:t>Bargaining Power of Buyers (MEDIUM):</w:t>
+        <w:t>Bargaining Power of Buyers (Medium):</w:t>
       </w:r>
       <w:r>
         <w:rPr>
@@ -631,7 +586,7 @@
           <w:b/>
           <w:sz w:val="22"/>
         </w:rPr>
-        <w:t>Threat of Substitutes (MEDIUM-LOW):</w:t>
+        <w:t>Threat of Substitutes (Medium-Low):</w:t>
       </w:r>
       <w:r>
         <w:rPr>
@@ -690,22 +645,7 @@
           <w:rFonts w:ascii="Calibri" w:hAnsi="Calibri"/>
           <w:sz w:val="22"/>
         </w:rPr>
-        <w:t xml:space="preserve"> — Farley unveiled Ford+ vision: "Help build a better world, where every person is free to move and pursue their dreams" through "must-have vehicles" and "always-on relationships" combining existing strengths with new capabilities (Ford Motor Company, 2022). This represents </w:t>
-      </w:r>
-      <w:r>
-        <w:rPr>
-          <w:rFonts w:ascii="Calibri" w:hAnsi="Calibri"/>
-          <w:b/>
-          <w:sz w:val="22"/>
-        </w:rPr>
-        <w:t>oblique objectives</w:t>
-      </w:r>
-      <w:r>
-        <w:rPr>
-          <w:rFonts w:ascii="Calibri" w:hAnsi="Calibri"/>
-          <w:sz w:val="22"/>
-        </w:rPr>
-        <w:t xml:space="preserve"> (Kay, 1998)—pursuing higher-order purpose to achieve profitability.</w:t>
+        <w:t xml:space="preserve"> — Farley unveiled Ford+ vision: "Help build a better world, where every person is free to move and pursue their dreams" through "must-have vehicles" and "always-on relationships" combining existing strengths with new capabilities (Ford Motor Company, 2022). This represents oblique objectives (Birkinshaw &amp; Goddard, 2009)—pursuing higher-order purpose to achieve profitability.</w:t>
       </w:r>
     </w:p>
     <w:p>
@@ -725,37 +665,7 @@
           <w:rFonts w:ascii="Calibri" w:hAnsi="Calibri"/>
           <w:sz w:val="22"/>
         </w:rPr>
-        <w:t xml:space="preserve"> — Ford reorganized into three customer-centered business units: Ford Blue ($75B revenue, $5.6B EBIT, 2024), Ford Model e ($7B revenue, -$5.4B EBIT), and Ford Pro ($53B revenue, $9B EBIT) (Ford Motor Company, 2025). Farley explained: "Creating separate but complementary businesses that give us startup speed and unbridled innovation in Ford Model e together with Ford Blue's industrial know-how" (Bloomberg, 2022). This exemplifies </w:t>
-      </w:r>
-      <w:r>
-        <w:rPr>
-          <w:rFonts w:ascii="Calibri" w:hAnsi="Calibri"/>
-          <w:b/>
-          <w:sz w:val="22"/>
-        </w:rPr>
-        <w:t>directed strategy</w:t>
-      </w:r>
-      <w:r>
-        <w:rPr>
-          <w:rFonts w:ascii="Calibri" w:hAnsi="Calibri"/>
-          <w:sz w:val="22"/>
-        </w:rPr>
-        <w:t xml:space="preserve"> (top-down reorganization) creating infrastructure for </w:t>
-      </w:r>
-      <w:r>
-        <w:rPr>
-          <w:rFonts w:ascii="Calibri" w:hAnsi="Calibri"/>
-          <w:b/>
-          <w:sz w:val="22"/>
-        </w:rPr>
-        <w:t>emergent strategy</w:t>
-      </w:r>
-      <w:r>
-        <w:rPr>
-          <w:rFonts w:ascii="Calibri" w:hAnsi="Calibri"/>
-          <w:sz w:val="22"/>
-        </w:rPr>
-        <w:t xml:space="preserve"> (unit-level innovation).</w:t>
+        <w:t xml:space="preserve"> — Ford reorganized into three customer-centered business units: Ford Blue ($75B revenue, $5.6B EBIT, 2024), Ford Model e ($7B revenue, -$5.4B EBIT), and Ford Pro ($53B revenue, $9B EBIT) (Ford Motor Company, 2025). Farley explained: "Creating separate but complementary businesses that give us startup speed and unbridled innovation in Ford Model e together with Ford Blue's industrial know-how" (Bloomberg, 2022). This exemplifies directed strategy (top-down reorganization) creating infrastructure for emergent strategy (unit-level innovation).</w:t>
       </w:r>
     </w:p>
     <w:p>
@@ -1313,14 +1223,14 @@
     </w:p>
     <w:p>
       <w:pPr>
-        <w:pStyle w:val="Heading2"/>
-      </w:pPr>
-      <w:r>
-        <w:rPr>
-          <w:rFonts w:ascii="Calibri" w:hAnsi="Calibri"/>
-          <w:color w:val="003478"/>
-        </w:rPr>
-        <w:t>Theoretical Framework</w:t>
+        <w:jc w:val="both"/>
+      </w:pPr>
+      <w:r>
+        <w:rPr>
+          <w:rFonts w:ascii="Calibri" w:hAnsi="Calibri"/>
+          <w:sz w:val="22"/>
+        </w:rPr>
+        <w:t>Birkinshaw and Goddard (2009) define management model as "choices made by top executives regarding how they define objectives, motivate effort, coordinate activities and allocate resources" (p. 82). They identify four dimensions, each with two polar approaches:</w:t>
       </w:r>
     </w:p>
     <w:p>
@@ -1332,7 +1242,7 @@
           <w:rFonts w:ascii="Calibri" w:hAnsi="Calibri"/>
           <w:sz w:val="22"/>
         </w:rPr>
-        <w:t>Birkinshaw and Goddard (2009) define management model as "choices made by top executives regarding how they define objectives, motivate effort, coordinate activities and allocate resources" (p. 81). They identify four dimensions, each with two polar approaches:</w:t>
+        <w:t>1. Objectives</w:t>
       </w:r>
     </w:p>
     <w:p>
@@ -1344,22 +1254,7 @@
           <w:rFonts w:ascii="Calibri" w:hAnsi="Calibri"/>
           <w:sz w:val="22"/>
         </w:rPr>
-        <w:t xml:space="preserve">1. </w:t>
-      </w:r>
-      <w:r>
-        <w:rPr>
-          <w:rFonts w:ascii="Calibri" w:hAnsi="Calibri"/>
-          <w:b/>
-          <w:sz w:val="22"/>
-        </w:rPr>
-        <w:t>Objectives</w:t>
-      </w:r>
-      <w:r>
-        <w:rPr>
-          <w:rFonts w:ascii="Calibri" w:hAnsi="Calibri"/>
-          <w:sz w:val="22"/>
-        </w:rPr>
-        <w:t>: Goal Setting (direct targets) ↔ Obliquity (higher-order purpose)</w:t>
+        <w:t>2. Motivation</w:t>
       </w:r>
     </w:p>
     <w:p>
@@ -1371,22 +1266,7 @@
           <w:rFonts w:ascii="Calibri" w:hAnsi="Calibri"/>
           <w:sz w:val="22"/>
         </w:rPr>
-        <w:t xml:space="preserve">2. </w:t>
-      </w:r>
-      <w:r>
-        <w:rPr>
-          <w:rFonts w:ascii="Calibri" w:hAnsi="Calibri"/>
-          <w:b/>
-          <w:sz w:val="22"/>
-        </w:rPr>
-        <w:t>Motivation</w:t>
-      </w:r>
-      <w:r>
-        <w:rPr>
-          <w:rFonts w:ascii="Calibri" w:hAnsi="Calibri"/>
-          <w:sz w:val="22"/>
-        </w:rPr>
-        <w:t>: Extrinsic (compensation) ↔ Intrinsic (achievement, purpose)</w:t>
+        <w:t>3. Coordination</w:t>
       </w:r>
     </w:p>
     <w:p>
@@ -1398,61 +1278,39 @@
           <w:rFonts w:ascii="Calibri" w:hAnsi="Calibri"/>
           <w:sz w:val="22"/>
         </w:rPr>
-        <w:t xml:space="preserve">3. </w:t>
-      </w:r>
-      <w:r>
-        <w:rPr>
-          <w:rFonts w:ascii="Calibri" w:hAnsi="Calibri"/>
-          <w:b/>
-          <w:sz w:val="22"/>
-        </w:rPr>
-        <w:t>Coordination</w:t>
-      </w:r>
-      <w:r>
-        <w:rPr>
-          <w:rFonts w:ascii="Calibri" w:hAnsi="Calibri"/>
-          <w:sz w:val="22"/>
-        </w:rPr>
-        <w:t>: Bureaucracy (formal processes) ↔ Emergence (spontaneous self-organization)</w:t>
+        <w:t>4. Decision-Making</w:t>
       </w:r>
     </w:p>
     <w:p>
       <w:pPr>
-        <w:jc w:val="both"/>
-      </w:pPr>
-      <w:r>
-        <w:rPr>
-          <w:rFonts w:ascii="Calibri" w:hAnsi="Calibri"/>
-          <w:sz w:val="22"/>
-        </w:rPr>
-        <w:t xml:space="preserve">4. </w:t>
-      </w:r>
-      <w:r>
-        <w:rPr>
-          <w:rFonts w:ascii="Calibri" w:hAnsi="Calibri"/>
-          <w:b/>
-          <w:sz w:val="22"/>
-        </w:rPr>
-        <w:t>Decision-Making</w:t>
-      </w:r>
-      <w:r>
-        <w:rPr>
-          <w:rFonts w:ascii="Calibri" w:hAnsi="Calibri"/>
-          <w:sz w:val="22"/>
-        </w:rPr>
-        <w:t>: Hierarchy (top-down authority) ↔ Collective Wisdom (distributed knowledge)</w:t>
+        <w:pStyle w:val="Heading2"/>
+      </w:pPr>
+      <w:r>
+        <w:rPr>
+          <w:rFonts w:ascii="Calibri" w:hAnsi="Calibri"/>
+          <w:color w:val="003478"/>
+        </w:rPr>
+        <w:t>Dimension 1: Managing Objectives — From Goal Setting to Obliquity</w:t>
       </w:r>
     </w:p>
     <w:p>
       <w:pPr>
-        <w:pStyle w:val="Heading2"/>
-      </w:pPr>
-      <w:r>
-        <w:rPr>
-          <w:rFonts w:ascii="Calibri" w:hAnsi="Calibri"/>
-          <w:color w:val="003478"/>
-        </w:rPr>
-        <w:t>Dimension 1: Managing Objectives — From Goal Setting to Obliquity</w:t>
+        <w:jc w:val="both"/>
+      </w:pPr>
+      <w:r>
+        <w:rPr>
+          <w:rFonts w:ascii="Calibri" w:hAnsi="Calibri"/>
+          <w:b/>
+          <w:sz w:val="22"/>
+        </w:rPr>
+        <w:t>Pre-2021 Approach:</w:t>
+      </w:r>
+      <w:r>
+        <w:rPr>
+          <w:rFonts w:ascii="Calibri" w:hAnsi="Calibri"/>
+          <w:sz w:val="22"/>
+        </w:rPr>
+        <w:t xml:space="preserve"> Ford employed traditional goal setting with quarterly earnings focus and short-term profitability targets. The 2020 10-K emphasized "improving operating efficiency" and "cost reduction" without higher-order purpose (Ford Motor Company, 2021).</w:t>
       </w:r>
     </w:p>
     <w:p>
@@ -1465,29 +1323,14 @@
           <w:b/>
           <w:sz w:val="22"/>
         </w:rPr>
-        <w:t>Pre-2021 Approach:</w:t>
-      </w:r>
-      <w:r>
-        <w:rPr>
-          <w:rFonts w:ascii="Calibri" w:hAnsi="Calibri"/>
-          <w:sz w:val="22"/>
-        </w:rPr>
-        <w:t xml:space="preserve"> Ford employed traditional </w:t>
-      </w:r>
-      <w:r>
-        <w:rPr>
-          <w:rFonts w:ascii="Calibri" w:hAnsi="Calibri"/>
-          <w:b/>
-          <w:sz w:val="22"/>
-        </w:rPr>
-        <w:t>goal setting</w:t>
-      </w:r>
-      <w:r>
-        <w:rPr>
-          <w:rFonts w:ascii="Calibri" w:hAnsi="Calibri"/>
-          <w:sz w:val="22"/>
-        </w:rPr>
-        <w:t xml:space="preserve"> with quarterly earnings focus and short-term profitability targets. The 2020 10-K emphasized "improving operating efficiency" and "cost reduction" without higher-order purpose (Ford Motor Company, 2021).</w:t>
+        <w:t>2021-2024 Evolution:</w:t>
+      </w:r>
+      <w:r>
+        <w:rPr>
+          <w:rFonts w:ascii="Calibri" w:hAnsi="Calibri"/>
+          <w:sz w:val="22"/>
+        </w:rPr>
+        <w:t xml:space="preserve"> Ford+ introduced oblique objectives: "Help build a better world, where every person is free to move and pursue their dreams" (Ford Motor Company, 2025, p. 1). This parallels IKEA's "better everyday life" approach that Birkinshaw and Goddard (2009) identified as achieving profitability indirectly through purpose. However, Ford balanced obliquity with direct goals—Ford Pro's $9B EBIT target and business unit P&amp;L accountability maintained financial discipline.</w:t>
       </w:r>
     </w:p>
     <w:p>
@@ -1497,32 +1340,9 @@
       <w:r>
         <w:rPr>
           <w:rFonts w:ascii="Calibri" w:hAnsi="Calibri"/>
-          <w:b/>
-          <w:sz w:val="22"/>
-        </w:rPr>
-        <w:t>2021-2024 Evolution:</w:t>
-      </w:r>
-      <w:r>
-        <w:rPr>
-          <w:rFonts w:ascii="Calibri" w:hAnsi="Calibri"/>
-          <w:sz w:val="22"/>
-        </w:rPr>
-        <w:t xml:space="preserve"> Ford+ introduced </w:t>
-      </w:r>
-      <w:r>
-        <w:rPr>
-          <w:rFonts w:ascii="Calibri" w:hAnsi="Calibri"/>
-          <w:b/>
-          <w:sz w:val="22"/>
-        </w:rPr>
-        <w:t>oblique objectives</w:t>
-      </w:r>
-      <w:r>
-        <w:rPr>
-          <w:rFonts w:ascii="Calibri" w:hAnsi="Calibri"/>
-          <w:sz w:val="22"/>
-        </w:rPr>
-        <w:t>: "Help build a better world, where every person is free to move and pursue their dreams" (Ford Motor Company, 2025, p. 1). This parallels IKEA's "better everyday life" approach that Kay (1998) identified as achieving profitability indirectly through purpose. However, Ford balanced obliquity with direct goals—Ford Pro's $9B EBIT target and business unit P&amp;L accountability maintained financial discipline.</w:t>
+          <w:sz w:val="22"/>
+        </w:rPr>
+        <w:t>Google CEO Eric Schmidt's insight applies to Ford: "I realized that none of the things that I'm supposed to be doing as CEO—maximizing revenue and shareholder value—are the goals of the company...You will eventually get extraordinary returns if all those goals happen" (Birkinshaw &amp; Goddard, 2009, p. 84). Ford Pro's success validates this: pursuing commercial customer transformation (oblique goal) generated 17% EBIT margins (direct result).</w:t>
       </w:r>
     </w:p>
     <w:p>
@@ -1532,9 +1352,17 @@
       <w:r>
         <w:rPr>
           <w:rFonts w:ascii="Calibri" w:hAnsi="Calibri"/>
-          <w:sz w:val="22"/>
-        </w:rPr>
-        <w:t>Google CEO Eric Schmidt's insight applies to Ford: "I realized that none of the things that I'm supposed to be doing as CEO—maximizing revenue and shareholder value—are the goals of the company...You will eventually get extraordinary returns if all those goals happen" (Birkinshaw &amp; Goddard, 2009, p. 84). Ford Pro's success validates this: pursuing commercial customer transformation (oblique goal) generated 17% EBIT margins (direct result).</w:t>
+          <w:b/>
+          <w:sz w:val="22"/>
+        </w:rPr>
+        <w:t>2025 Recalibration:</w:t>
+      </w:r>
+      <w:r>
+        <w:rPr>
+          <w:rFonts w:ascii="Calibri" w:hAnsi="Calibri"/>
+          <w:sz w:val="22"/>
+        </w:rPr>
+        <w:t xml:space="preserve"> The $1B cost savings target and 2025 bonus cuts signal pendulum swinging from obliquity back toward goal setting (Ford Authority, 2025). While necessary for financial discipline, this risks undermining the purpose-driven motivation that attracted talent to Model e's EV mission.</w:t>
       </w:r>
     </w:p>
     <w:p>
@@ -1544,64 +1372,33 @@
       <w:r>
         <w:rPr>
           <w:rFonts w:ascii="Calibri" w:hAnsi="Calibri"/>
-          <w:b/>
-          <w:sz w:val="22"/>
-        </w:rPr>
-        <w:t>2025 Recalibration:</w:t>
-      </w:r>
-      <w:r>
-        <w:rPr>
-          <w:rFonts w:ascii="Calibri" w:hAnsi="Calibri"/>
-          <w:sz w:val="22"/>
-        </w:rPr>
-        <w:t xml:space="preserve"> The $1B cost savings target and 2025 bonus cuts signal pendulum swinging from obliquity back toward </w:t>
-      </w:r>
-      <w:r>
-        <w:rPr>
-          <w:rFonts w:ascii="Calibri" w:hAnsi="Calibri"/>
-          <w:b/>
-          <w:sz w:val="22"/>
-        </w:rPr>
-        <w:t>goal setting</w:t>
-      </w:r>
-      <w:r>
-        <w:rPr>
-          <w:rFonts w:ascii="Calibri" w:hAnsi="Calibri"/>
-          <w:sz w:val="22"/>
-        </w:rPr>
-        <w:t xml:space="preserve"> (Ford Authority, 2025). While necessary for financial discipline, this risks undermining the purpose-driven motivation that attracted talent to Model e's EV mission.</w:t>
+          <w:sz w:val="22"/>
+        </w:rPr>
+        <w:t>Both approaches are necessary. Obliquity provides direction and inspiration (especially for innovation in Model e), and goal setting ensures accountability (critical for Ford Pro's commercial discipline).</w:t>
       </w:r>
     </w:p>
     <w:p>
       <w:pPr>
-        <w:jc w:val="both"/>
-      </w:pPr>
-      <w:r>
-        <w:rPr>
-          <w:rFonts w:ascii="Calibri" w:hAnsi="Calibri"/>
-          <w:b/>
-          <w:sz w:val="22"/>
-        </w:rPr>
-        <w:t>Analysis:</w:t>
-      </w:r>
-      <w:r>
-        <w:rPr>
-          <w:rFonts w:ascii="Calibri" w:hAnsi="Calibri"/>
-          <w:sz w:val="22"/>
-        </w:rPr>
-        <w:t xml:space="preserve"> Both approaches are necessary. Obliquity provides direction and inspiration (especially for innovation in Model e); goal setting ensures accountability (critical for Ford Pro's commercial discipline). Optimal balance remains elusive.</w:t>
+        <w:pStyle w:val="Heading2"/>
+      </w:pPr>
+      <w:r>
+        <w:rPr>
+          <w:rFonts w:ascii="Calibri" w:hAnsi="Calibri"/>
+          <w:color w:val="003478"/>
+        </w:rPr>
+        <w:t>Dimension 2: Motivating Individuals — Balancing Extrinsic and Intrinsic</w:t>
       </w:r>
     </w:p>
     <w:p>
       <w:pPr>
-        <w:pStyle w:val="Heading2"/>
-      </w:pPr>
-      <w:r>
-        <w:rPr>
-          <w:rFonts w:ascii="Calibri" w:hAnsi="Calibri"/>
-          <w:color w:val="003478"/>
-        </w:rPr>
-        <w:t>Dimension 2: Motivating Individuals — Balancing Extrinsic and Intrinsic</w:t>
+        <w:jc w:val="both"/>
+      </w:pPr>
+      <w:r>
+        <w:rPr>
+          <w:rFonts w:ascii="Calibri" w:hAnsi="Calibri"/>
+          <w:sz w:val="22"/>
+        </w:rPr>
+        <w:t>McGregor's (1960) Theory X assumes workers need extrinsic motivation (compensation, bonuses), while Theory Y emphasizes intrinsic motivation (achievement, purpose, peer recognition).</w:t>
       </w:r>
     </w:p>
     <w:p>
@@ -1611,39 +1408,17 @@
       <w:r>
         <w:rPr>
           <w:rFonts w:ascii="Calibri" w:hAnsi="Calibri"/>
-          <w:sz w:val="22"/>
-        </w:rPr>
-        <w:t xml:space="preserve">McGregor's (1960) Theory X assumes workers need </w:t>
-      </w:r>
-      <w:r>
-        <w:rPr>
-          <w:rFonts w:ascii="Calibri" w:hAnsi="Calibri"/>
           <w:b/>
           <w:sz w:val="22"/>
         </w:rPr>
-        <w:t>extrinsic motivation</w:t>
-      </w:r>
-      <w:r>
-        <w:rPr>
-          <w:rFonts w:ascii="Calibri" w:hAnsi="Calibri"/>
-          <w:sz w:val="22"/>
-        </w:rPr>
-        <w:t xml:space="preserve"> (compensation, bonuses), while Theory Y emphasizes </w:t>
-      </w:r>
-      <w:r>
-        <w:rPr>
-          <w:rFonts w:ascii="Calibri" w:hAnsi="Calibri"/>
-          <w:b/>
-          <w:sz w:val="22"/>
-        </w:rPr>
-        <w:t>intrinsic motivation</w:t>
-      </w:r>
-      <w:r>
-        <w:rPr>
-          <w:rFonts w:ascii="Calibri" w:hAnsi="Calibri"/>
-          <w:sz w:val="22"/>
-        </w:rPr>
-        <w:t xml:space="preserve"> (achievement, purpose, peer recognition).</w:t>
+        <w:t>Pre-2021:</w:t>
+      </w:r>
+      <w:r>
+        <w:rPr>
+          <w:rFonts w:ascii="Calibri" w:hAnsi="Calibri"/>
+          <w:sz w:val="22"/>
+        </w:rPr>
+        <w:t xml:space="preserve"> Ford relied primarily on extrinsic motivation through traditional OEM compensation, performance bonuses tied to EBIT/revenue, and union wage scales (Ford Motor Company, 2021 Proxy Statement).</w:t>
       </w:r>
     </w:p>
     <w:p>
@@ -1656,29 +1431,14 @@
           <w:b/>
           <w:sz w:val="22"/>
         </w:rPr>
-        <w:t>Pre-2021:</w:t>
-      </w:r>
-      <w:r>
-        <w:rPr>
-          <w:rFonts w:ascii="Calibri" w:hAnsi="Calibri"/>
-          <w:sz w:val="22"/>
-        </w:rPr>
-        <w:t xml:space="preserve"> Ford relied primarily on </w:t>
-      </w:r>
-      <w:r>
-        <w:rPr>
-          <w:rFonts w:ascii="Calibri" w:hAnsi="Calibri"/>
-          <w:b/>
-          <w:sz w:val="22"/>
-        </w:rPr>
-        <w:t>extrinsic motivation</w:t>
-      </w:r>
-      <w:r>
-        <w:rPr>
-          <w:rFonts w:ascii="Calibri" w:hAnsi="Calibri"/>
-          <w:sz w:val="22"/>
-        </w:rPr>
-        <w:t xml:space="preserve"> through traditional OEM compensation, performance bonuses tied to EBIT/revenue, and union wage scales (Ford Motor Company, 2021 Proxy Statement).</w:t>
+        <w:t>2021-2024 Balance:</w:t>
+      </w:r>
+      <w:r>
+        <w:rPr>
+          <w:rFonts w:ascii="Calibri" w:hAnsi="Calibri"/>
+          <w:sz w:val="22"/>
+        </w:rPr>
+        <w:t xml:space="preserve"> Ford+ introduced intrinsic elements: Model e's mission to "invent breakthrough EVs" attracted mission-driven engineers; the purpose statement "build a better world" appeared in every 10-K; and business unit P&amp;L accountability created psychological ownership. Simultaneously, Ford maintained competitive compensation and stock grants (extrinsic). Kay Hart's 2025 promotion to Model e General Manager exemplifies this balance—intrinsic motivation (EV pioneer status from leading Team Edison) combined with career advancement (extrinsic) (Ford Media Center, 2025).</w:t>
       </w:r>
     </w:p>
     <w:p>
@@ -1691,59 +1451,14 @@
           <w:b/>
           <w:sz w:val="22"/>
         </w:rPr>
-        <w:t>2021-2024 Balance:</w:t>
-      </w:r>
-      <w:r>
-        <w:rPr>
-          <w:rFonts w:ascii="Calibri" w:hAnsi="Calibri"/>
-          <w:sz w:val="22"/>
-        </w:rPr>
-        <w:t xml:space="preserve"> Ford+ introduced </w:t>
-      </w:r>
-      <w:r>
-        <w:rPr>
-          <w:rFonts w:ascii="Calibri" w:hAnsi="Calibri"/>
-          <w:b/>
-          <w:sz w:val="22"/>
-        </w:rPr>
-        <w:t>intrinsic elements</w:t>
-      </w:r>
-      <w:r>
-        <w:rPr>
-          <w:rFonts w:ascii="Calibri" w:hAnsi="Calibri"/>
-          <w:sz w:val="22"/>
-        </w:rPr>
-        <w:t>: Model e's mission to "invent breakthrough EVs" attracted mission-driven engineers; the purpose statement "build a better world" appeared in every 10-K; and business unit P&amp;L accountability created psychological ownership. Simultaneously, Ford maintained competitive compensation and stock grants (</w:t>
-      </w:r>
-      <w:r>
-        <w:rPr>
-          <w:rFonts w:ascii="Calibri" w:hAnsi="Calibri"/>
-          <w:b/>
-          <w:sz w:val="22"/>
-        </w:rPr>
-        <w:t>extrinsic</w:t>
-      </w:r>
-      <w:r>
-        <w:rPr>
-          <w:rFonts w:ascii="Calibri" w:hAnsi="Calibri"/>
-          <w:sz w:val="22"/>
-        </w:rPr>
-        <w:t>). Kay Hart's 2025 promotion to Model e General Manager exemplifies this balance—intrinsic motivation (EV pioneer status from leading Team Edison) combined with career advancement (</w:t>
-      </w:r>
-      <w:r>
-        <w:rPr>
-          <w:rFonts w:ascii="Calibri" w:hAnsi="Calibri"/>
-          <w:b/>
-          <w:sz w:val="22"/>
-        </w:rPr>
-        <w:t>extrinsic</w:t>
-      </w:r>
-      <w:r>
-        <w:rPr>
-          <w:rFonts w:ascii="Calibri" w:hAnsi="Calibri"/>
-          <w:sz w:val="22"/>
-        </w:rPr>
-        <w:t>) (Ford Media Center, 2025).</w:t>
+        <w:t>2025 Shift:</w:t>
+      </w:r>
+      <w:r>
+        <w:rPr>
+          <w:rFonts w:ascii="Calibri" w:hAnsi="Calibri"/>
+          <w:sz w:val="22"/>
+        </w:rPr>
+        <w:t xml:space="preserve"> Approximately 50% of middle managers lost stock bonuses as part of cost-cutting, projected to save $1B (Ford Authority, 2025). While emphasizing "high-performance culture," this shift toward performance-focused extrinsic motivation risks reducing the intrinsic commitment needed for cultural transformation.</w:t>
       </w:r>
     </w:p>
     <w:p>
@@ -1753,32 +1468,9 @@
       <w:r>
         <w:rPr>
           <w:rFonts w:ascii="Calibri" w:hAnsi="Calibri"/>
-          <w:b/>
-          <w:sz w:val="22"/>
-        </w:rPr>
-        <w:t>2025 Shift:</w:t>
-      </w:r>
-      <w:r>
-        <w:rPr>
-          <w:rFonts w:ascii="Calibri" w:hAnsi="Calibri"/>
-          <w:sz w:val="22"/>
-        </w:rPr>
-        <w:t xml:space="preserve"> Approximately 50% of middle managers lost stock bonuses as part of cost-cutting, projected to save $1B (Ford Authority, 2025). While emphasizing "high-performance culture," this shift toward </w:t>
-      </w:r>
-      <w:r>
-        <w:rPr>
-          <w:rFonts w:ascii="Calibri" w:hAnsi="Calibri"/>
-          <w:b/>
-          <w:sz w:val="22"/>
-        </w:rPr>
-        <w:t>performance-focused extrinsic</w:t>
-      </w:r>
-      <w:r>
-        <w:rPr>
-          <w:rFonts w:ascii="Calibri" w:hAnsi="Calibri"/>
-          <w:sz w:val="22"/>
-        </w:rPr>
-        <w:t xml:space="preserve"> motivation risks reducing the intrinsic commitment needed for cultural transformation.</w:t>
+          <w:sz w:val="22"/>
+        </w:rPr>
+        <w:t>Eikenberry's (2021) distinction applies: "Commitment is 'I want to'; compliance is 'I have to.'" Ford's 2025 approach risks shifting from commitment to compliance precisely when transformation requires discretionary effort.</w:t>
       </w:r>
     </w:p>
     <w:p>
@@ -1790,39 +1482,39 @@
           <w:rFonts w:ascii="Calibri" w:hAnsi="Calibri"/>
           <w:sz w:val="22"/>
         </w:rPr>
-        <w:t>Eikenberry's (2021) distinction applies: "Commitment is 'I want to'; compliance is 'I have to.'" Ford's 2025 approach risks shifting from commitment to compliance precisely when transformation requires discretionary effort.</w:t>
+        <w:t>The 2025 bonus cuts create management model tension. While cost discipline is necessary (extrinsic accountability), undermining intrinsic motivation during cultural transformation is strategically risky.</w:t>
       </w:r>
     </w:p>
     <w:p>
       <w:pPr>
-        <w:jc w:val="both"/>
-      </w:pPr>
-      <w:r>
-        <w:rPr>
-          <w:rFonts w:ascii="Calibri" w:hAnsi="Calibri"/>
-          <w:b/>
-          <w:sz w:val="22"/>
-        </w:rPr>
-        <w:t>Analysis:</w:t>
-      </w:r>
-      <w:r>
-        <w:rPr>
-          <w:rFonts w:ascii="Calibri" w:hAnsi="Calibri"/>
-          <w:sz w:val="22"/>
-        </w:rPr>
-        <w:t xml:space="preserve"> The 2025 bonus cuts create management model tension. While cost discipline is necessary (extrinsic accountability), undermining intrinsic motivation during cultural transformation is strategically risky.</w:t>
+        <w:pStyle w:val="Heading2"/>
+      </w:pPr>
+      <w:r>
+        <w:rPr>
+          <w:rFonts w:ascii="Calibri" w:hAnsi="Calibri"/>
+          <w:color w:val="003478"/>
+        </w:rPr>
+        <w:t>Dimension 3: Coordinating Activities — Emergence Through Business Units</w:t>
       </w:r>
     </w:p>
     <w:p>
       <w:pPr>
-        <w:pStyle w:val="Heading2"/>
-      </w:pPr>
-      <w:r>
-        <w:rPr>
-          <w:rFonts w:ascii="Calibri" w:hAnsi="Calibri"/>
-          <w:color w:val="003478"/>
-        </w:rPr>
-        <w:t>Dimension 3: Coordinating Activities — Emergence Through Business Units</w:t>
+        <w:jc w:val="both"/>
+      </w:pPr>
+      <w:r>
+        <w:rPr>
+          <w:rFonts w:ascii="Calibri" w:hAnsi="Calibri"/>
+          <w:b/>
+          <w:sz w:val="22"/>
+        </w:rPr>
+        <w:t>Pre-2021 Bureaucracy:</w:t>
+      </w:r>
+      <w:r>
+        <w:rPr>
+          <w:rFonts w:ascii="Calibri" w:hAnsi="Calibri"/>
+          <w:sz w:val="22"/>
+        </w:rPr>
+        <w:t xml:space="preserve"> Ford operated through classic automotive hierarchy with centralized decision-making, functional silos (engineering, manufacturing, sales), and a single "Automotive segment" structure (Ford Motor Company, 2021).</w:t>
       </w:r>
     </w:p>
     <w:p>
@@ -1835,14 +1527,14 @@
           <w:b/>
           <w:sz w:val="22"/>
         </w:rPr>
-        <w:t>Pre-2021 Bureaucracy:</w:t>
-      </w:r>
-      <w:r>
-        <w:rPr>
-          <w:rFonts w:ascii="Calibri" w:hAnsi="Calibri"/>
-          <w:sz w:val="22"/>
-        </w:rPr>
-        <w:t xml:space="preserve"> Ford operated through classic automotive hierarchy with centralized decision-making, functional silos (engineering, manufacturing, sales), and a single "Automotive segment" structure (Ford Motor Company, 2021).</w:t>
+        <w:t>2022-2024 Emergence:</w:t>
+      </w:r>
+      <w:r>
+        <w:rPr>
+          <w:rFonts w:ascii="Calibri" w:hAnsi="Calibri"/>
+          <w:sz w:val="22"/>
+        </w:rPr>
+        <w:t xml:space="preserve"> The business unit structure enabled emergent coordination through:</w:t>
       </w:r>
     </w:p>
     <w:p>
@@ -1852,32 +1544,24 @@
       <w:r>
         <w:rPr>
           <w:rFonts w:ascii="Calibri" w:hAnsi="Calibri"/>
+          <w:sz w:val="22"/>
+        </w:rPr>
+        <w:t xml:space="preserve">- </w:t>
+      </w:r>
+      <w:r>
+        <w:rPr>
+          <w:rFonts w:ascii="Calibri" w:hAnsi="Calibri"/>
           <w:b/>
           <w:sz w:val="22"/>
         </w:rPr>
-        <w:t>2022-2024 Emergence:</w:t>
-      </w:r>
-      <w:r>
-        <w:rPr>
-          <w:rFonts w:ascii="Calibri" w:hAnsi="Calibri"/>
-          <w:sz w:val="22"/>
-        </w:rPr>
-        <w:t xml:space="preserve"> The business unit structure enabled </w:t>
-      </w:r>
-      <w:r>
-        <w:rPr>
-          <w:rFonts w:ascii="Calibri" w:hAnsi="Calibri"/>
-          <w:b/>
-          <w:sz w:val="22"/>
-        </w:rPr>
-        <w:t>emergent coordination</w:t>
-      </w:r>
-      <w:r>
-        <w:rPr>
-          <w:rFonts w:ascii="Calibri" w:hAnsi="Calibri"/>
-          <w:sz w:val="22"/>
-        </w:rPr>
-        <w:t xml:space="preserve"> through:</w:t>
+        <w:t>Ford Blue</w:t>
+      </w:r>
+      <w:r>
+        <w:rPr>
+          <w:rFonts w:ascii="Calibri" w:hAnsi="Calibri"/>
+          <w:sz w:val="22"/>
+        </w:rPr>
+        <w:t>: Autonomous P&amp;L focused on cash generation from ICE vehicles using traditional manufacturing coordination</w:t>
       </w:r>
     </w:p>
     <w:p>
@@ -1897,14 +1581,14 @@
           <w:b/>
           <w:sz w:val="22"/>
         </w:rPr>
-        <w:t>Ford Blue</w:t>
-      </w:r>
-      <w:r>
-        <w:rPr>
-          <w:rFonts w:ascii="Calibri" w:hAnsi="Calibri"/>
-          <w:sz w:val="22"/>
-        </w:rPr>
-        <w:t>: Autonomous P&amp;L focused on cash generation from ICE vehicles using traditional manufacturing coordination</w:t>
+        <w:t>Ford Model e</w:t>
+      </w:r>
+      <w:r>
+        <w:rPr>
+          <w:rFonts w:ascii="Calibri" w:hAnsi="Calibri"/>
+          <w:sz w:val="22"/>
+        </w:rPr>
+        <w:t>: Startup-like autonomy for "unbridled innovation" with agile software development and rapid iteration</w:t>
       </w:r>
     </w:p>
     <w:p>
@@ -1924,14 +1608,14 @@
           <w:b/>
           <w:sz w:val="22"/>
         </w:rPr>
-        <w:t>Ford Model e</w:t>
-      </w:r>
-      <w:r>
-        <w:rPr>
-          <w:rFonts w:ascii="Calibri" w:hAnsi="Calibri"/>
-          <w:sz w:val="22"/>
-        </w:rPr>
-        <w:t>: Startup-like autonomy for "unbridled innovation" with agile software development and rapid iteration</w:t>
+        <w:t>Ford Pro</w:t>
+      </w:r>
+      <w:r>
+        <w:rPr>
+          <w:rFonts w:ascii="Calibri" w:hAnsi="Calibri"/>
+          <w:sz w:val="22"/>
+        </w:rPr>
+        <w:t>: Commercial customer-centric solutions teams developing unique capabilities (fleet telematics, services)</w:t>
       </w:r>
     </w:p>
     <w:p>
@@ -1943,7 +1627,7 @@
           <w:rFonts w:ascii="Calibri" w:hAnsi="Calibri"/>
           <w:sz w:val="22"/>
         </w:rPr>
-        <w:t xml:space="preserve">- </w:t>
+        <w:t xml:space="preserve">This aligns with </w:t>
       </w:r>
       <w:r>
         <w:rPr>
@@ -1951,14 +1635,14 @@
           <w:b/>
           <w:sz w:val="22"/>
         </w:rPr>
-        <w:t>Ford Pro</w:t>
-      </w:r>
-      <w:r>
-        <w:rPr>
-          <w:rFonts w:ascii="Calibri" w:hAnsi="Calibri"/>
-          <w:sz w:val="22"/>
-        </w:rPr>
-        <w:t>: Commercial customer-centric solutions teams developing unique capabilities (fleet telematics, services)</w:t>
+        <w:t>Resource-Based View</w:t>
+      </w:r>
+      <w:r>
+        <w:rPr>
+          <w:rFonts w:ascii="Calibri" w:hAnsi="Calibri"/>
+          <w:sz w:val="22"/>
+        </w:rPr>
+        <w:t xml:space="preserve"> (Wernerfelt, 1984): business units develop distinctive capabilities—Pro's fleet software, Model e's battery technology, Blue's manufacturing scale—creating sustainable competitive advantage.</w:t>
       </w:r>
     </w:p>
     <w:p>
@@ -1968,24 +1652,17 @@
       <w:r>
         <w:rPr>
           <w:rFonts w:ascii="Calibri" w:hAnsi="Calibri"/>
-          <w:sz w:val="22"/>
-        </w:rPr>
-        <w:t xml:space="preserve">This aligns with </w:t>
-      </w:r>
-      <w:r>
-        <w:rPr>
-          <w:rFonts w:ascii="Calibri" w:hAnsi="Calibri"/>
           <w:b/>
           <w:sz w:val="22"/>
         </w:rPr>
-        <w:t>Resource-Based View</w:t>
-      </w:r>
-      <w:r>
-        <w:rPr>
-          <w:rFonts w:ascii="Calibri" w:hAnsi="Calibri"/>
-          <w:sz w:val="22"/>
-        </w:rPr>
-        <w:t xml:space="preserve"> (Wernerfelt, 1984): business units develop distinctive capabilities—Pro's fleet software, Model e's battery technology, Blue's manufacturing scale—creating sustainable competitive advantage.</w:t>
+        <w:t>Operations strategy concepts</w:t>
+      </w:r>
+      <w:r>
+        <w:rPr>
+          <w:rFonts w:ascii="Calibri" w:hAnsi="Calibri"/>
+          <w:sz w:val="22"/>
+        </w:rPr>
+        <w:t xml:space="preserve"> illuminate this coordination approach:</w:t>
       </w:r>
     </w:p>
     <w:p>
@@ -1995,17 +1672,24 @@
       <w:r>
         <w:rPr>
           <w:rFonts w:ascii="Calibri" w:hAnsi="Calibri"/>
+          <w:sz w:val="22"/>
+        </w:rPr>
+        <w:t xml:space="preserve">- </w:t>
+      </w:r>
+      <w:r>
+        <w:rPr>
+          <w:rFonts w:ascii="Calibri" w:hAnsi="Calibri"/>
           <w:b/>
           <w:sz w:val="22"/>
         </w:rPr>
-        <w:t>Operations strategy concepts</w:t>
-      </w:r>
-      <w:r>
-        <w:rPr>
-          <w:rFonts w:ascii="Calibri" w:hAnsi="Calibri"/>
-          <w:sz w:val="22"/>
-        </w:rPr>
-        <w:t xml:space="preserve"> illuminate this coordination approach:</w:t>
+        <w:t>Economies of Scale</w:t>
+      </w:r>
+      <w:r>
+        <w:rPr>
+          <w:rFonts w:ascii="Calibri" w:hAnsi="Calibri"/>
+          <w:sz w:val="22"/>
+        </w:rPr>
+        <w:t>: Blue achieves manufacturing scale; Pro leverages that infrastructure without duplicating facilities</w:t>
       </w:r>
     </w:p>
     <w:p>
@@ -2025,14 +1709,14 @@
           <w:b/>
           <w:sz w:val="22"/>
         </w:rPr>
-        <w:t>Economies of Scale</w:t>
-      </w:r>
-      <w:r>
-        <w:rPr>
-          <w:rFonts w:ascii="Calibri" w:hAnsi="Calibri"/>
-          <w:sz w:val="22"/>
-        </w:rPr>
-        <w:t>: Blue achieves manufacturing scale; Pro leverages that infrastructure without duplicating facilities</w:t>
+        <w:t>Learning Curve</w:t>
+      </w:r>
+      <w:r>
+        <w:rPr>
+          <w:rFonts w:ascii="Calibri" w:hAnsi="Calibri"/>
+          <w:sz w:val="22"/>
+        </w:rPr>
+        <w:t>: Model e climbing the cost curve on EVs (still losing $5.4B but per-unit costs improving) (Ford Motor Company, 2025)</w:t>
       </w:r>
     </w:p>
     <w:p>
@@ -2042,24 +1726,17 @@
       <w:r>
         <w:rPr>
           <w:rFonts w:ascii="Calibri" w:hAnsi="Calibri"/>
-          <w:sz w:val="22"/>
-        </w:rPr>
-        <w:t xml:space="preserve">- </w:t>
-      </w:r>
-      <w:r>
-        <w:rPr>
-          <w:rFonts w:ascii="Calibri" w:hAnsi="Calibri"/>
           <w:b/>
           <w:sz w:val="22"/>
         </w:rPr>
-        <w:t>Learning Curve</w:t>
-      </w:r>
-      <w:r>
-        <w:rPr>
-          <w:rFonts w:ascii="Calibri" w:hAnsi="Calibri"/>
-          <w:sz w:val="22"/>
-        </w:rPr>
-        <w:t>: Model e climbing the cost curve on EVs (still losing $5.4B but per-unit costs improving) (Ford Motor Company, 2025)</w:t>
+        <w:t>2025 Balance:</w:t>
+      </w:r>
+      <w:r>
+        <w:rPr>
+          <w:rFonts w:ascii="Calibri" w:hAnsi="Calibri"/>
+          <w:sz w:val="22"/>
+        </w:rPr>
+        <w:t xml:space="preserve"> Gjaja's Chief Strategy Officer role coordinates strategy across units (centralization) while units retain separate P&amp;L (autonomy). Frick's expanded role overseeing all three units signals integration opportunity while Kay Hart's Model e GM position maintains operational focus (Ford Media Center, 2025).</w:t>
       </w:r>
     </w:p>
     <w:p>
@@ -2072,61 +1749,61 @@
           <w:b/>
           <w:sz w:val="22"/>
         </w:rPr>
-        <w:t>2025 Balance:</w:t>
-      </w:r>
-      <w:r>
-        <w:rPr>
-          <w:rFonts w:ascii="Calibri" w:hAnsi="Calibri"/>
-          <w:sz w:val="22"/>
-        </w:rPr>
-        <w:t xml:space="preserve"> Gjaja's Chief Strategy Officer role coordinates strategy across units (centralization) while units retain separate P&amp;L (autonomy). Frick's expanded role overseeing all three units signals integration opportunity while Kay Hart's Model e GM position maintains operational focus (Ford Media Center, 2025).</w:t>
+        <w:t>Analysis:</w:t>
+      </w:r>
+      <w:r>
+        <w:rPr>
+          <w:rFonts w:ascii="Calibri" w:hAnsi="Calibri"/>
+          <w:sz w:val="22"/>
+        </w:rPr>
+        <w:t xml:space="preserve"> Ford successfully applied </w:t>
+      </w:r>
+      <w:r>
+        <w:rPr>
+          <w:rFonts w:ascii="Calibri" w:hAnsi="Calibri"/>
+          <w:b/>
+          <w:sz w:val="22"/>
+        </w:rPr>
+        <w:t>emergence principles</w:t>
+      </w:r>
+      <w:r>
+        <w:rPr>
+          <w:rFonts w:ascii="Calibri" w:hAnsi="Calibri"/>
+          <w:sz w:val="22"/>
+        </w:rPr>
+        <w:t xml:space="preserve"> through business unit autonomy, allowing differentiated coordination approaches. The 2025 recentralization recognizes that emergence without strategic guardrails creates fragmentation—demonstrating adaptive management sophistication.</w:t>
       </w:r>
     </w:p>
     <w:p>
       <w:pPr>
-        <w:jc w:val="both"/>
-      </w:pPr>
-      <w:r>
-        <w:rPr>
-          <w:rFonts w:ascii="Calibri" w:hAnsi="Calibri"/>
-          <w:b/>
-          <w:sz w:val="22"/>
-        </w:rPr>
-        <w:t>Analysis:</w:t>
-      </w:r>
-      <w:r>
-        <w:rPr>
-          <w:rFonts w:ascii="Calibri" w:hAnsi="Calibri"/>
-          <w:sz w:val="22"/>
-        </w:rPr>
-        <w:t xml:space="preserve"> Ford successfully applied </w:t>
-      </w:r>
-      <w:r>
-        <w:rPr>
-          <w:rFonts w:ascii="Calibri" w:hAnsi="Calibri"/>
-          <w:b/>
-          <w:sz w:val="22"/>
-        </w:rPr>
-        <w:t>emergence principles</w:t>
-      </w:r>
-      <w:r>
-        <w:rPr>
-          <w:rFonts w:ascii="Calibri" w:hAnsi="Calibri"/>
-          <w:sz w:val="22"/>
-        </w:rPr>
-        <w:t xml:space="preserve"> through business unit autonomy, allowing differentiated coordination approaches. The 2025 recentralization recognizes that emergence without strategic guardrails creates fragmentation—demonstrating adaptive management sophistication.</w:t>
+        <w:pStyle w:val="Heading2"/>
+      </w:pPr>
+      <w:r>
+        <w:rPr>
+          <w:rFonts w:ascii="Calibri" w:hAnsi="Calibri"/>
+          <w:color w:val="003478"/>
+        </w:rPr>
+        <w:t>Dimension 4: Making Decisions — Collective Wisdom with Oversight</w:t>
       </w:r>
     </w:p>
     <w:p>
       <w:pPr>
-        <w:pStyle w:val="Heading2"/>
-      </w:pPr>
-      <w:r>
-        <w:rPr>
-          <w:rFonts w:ascii="Calibri" w:hAnsi="Calibri"/>
-          <w:color w:val="003478"/>
-        </w:rPr>
-        <w:t>Dimension 4: Making Decisions — Collective Wisdom with Oversight</w:t>
+        <w:jc w:val="both"/>
+      </w:pPr>
+      <w:r>
+        <w:rPr>
+          <w:rFonts w:ascii="Calibri" w:hAnsi="Calibri"/>
+          <w:b/>
+          <w:sz w:val="22"/>
+        </w:rPr>
+        <w:t>Pre-2021 Hierarchy:</w:t>
+      </w:r>
+      <w:r>
+        <w:rPr>
+          <w:rFonts w:ascii="Calibri" w:hAnsi="Calibri"/>
+          <w:sz w:val="22"/>
+        </w:rPr>
+        <w:t xml:space="preserve"> Pure top-down decision-making with CEO-driven strategy, centralized approval processes, and limited delegation (Ford Motor Company, 2021).</w:t>
       </w:r>
     </w:p>
     <w:p>
@@ -2139,14 +1816,29 @@
           <w:b/>
           <w:sz w:val="22"/>
         </w:rPr>
-        <w:t>Pre-2021 Hierarchy:</w:t>
-      </w:r>
-      <w:r>
-        <w:rPr>
-          <w:rFonts w:ascii="Calibri" w:hAnsi="Calibri"/>
-          <w:sz w:val="22"/>
-        </w:rPr>
-        <w:t xml:space="preserve"> Pure top-down decision-making with CEO-driven strategy, centralized approval processes, and limited delegation (Ford Motor Company, 2021).</w:t>
+        <w:t>2021-2024 Hybrid:</w:t>
+      </w:r>
+      <w:r>
+        <w:rPr>
+          <w:rFonts w:ascii="Calibri" w:hAnsi="Calibri"/>
+          <w:sz w:val="22"/>
+        </w:rPr>
+        <w:t xml:space="preserve"> Ford adopted </w:t>
+      </w:r>
+      <w:r>
+        <w:rPr>
+          <w:rFonts w:ascii="Calibri" w:hAnsi="Calibri"/>
+          <w:b/>
+          <w:sz w:val="22"/>
+        </w:rPr>
+        <w:t>collective wisdom</w:t>
+      </w:r>
+      <w:r>
+        <w:rPr>
+          <w:rFonts w:ascii="Calibri" w:hAnsi="Calibri"/>
+          <w:sz w:val="22"/>
+        </w:rPr>
+        <w:t xml:space="preserve"> within hierarchical oversight:</w:t>
       </w:r>
     </w:p>
     <w:p>
@@ -2156,32 +1848,24 @@
       <w:r>
         <w:rPr>
           <w:rFonts w:ascii="Calibri" w:hAnsi="Calibri"/>
+          <w:sz w:val="22"/>
+        </w:rPr>
+        <w:t xml:space="preserve">- </w:t>
+      </w:r>
+      <w:r>
+        <w:rPr>
+          <w:rFonts w:ascii="Calibri" w:hAnsi="Calibri"/>
           <w:b/>
           <w:sz w:val="22"/>
         </w:rPr>
-        <w:t>2021-2024 Hybrid:</w:t>
-      </w:r>
-      <w:r>
-        <w:rPr>
-          <w:rFonts w:ascii="Calibri" w:hAnsi="Calibri"/>
-          <w:sz w:val="22"/>
-        </w:rPr>
-        <w:t xml:space="preserve"> Ford adopted </w:t>
-      </w:r>
-      <w:r>
-        <w:rPr>
-          <w:rFonts w:ascii="Calibri" w:hAnsi="Calibri"/>
-          <w:b/>
-          <w:sz w:val="22"/>
-        </w:rPr>
-        <w:t>collective wisdom</w:t>
-      </w:r>
-      <w:r>
-        <w:rPr>
-          <w:rFonts w:ascii="Calibri" w:hAnsi="Calibri"/>
-          <w:sz w:val="22"/>
-        </w:rPr>
-        <w:t xml:space="preserve"> within hierarchical oversight:</w:t>
+        <w:t>Unit Autonomy</w:t>
+      </w:r>
+      <w:r>
+        <w:rPr>
+          <w:rFonts w:ascii="Calibri" w:hAnsi="Calibri"/>
+          <w:sz w:val="22"/>
+        </w:rPr>
+        <w:t>: Business unit presidents made operational decisions, product planning decentralized, investment authority within unit P&amp;L budgets</w:t>
       </w:r>
     </w:p>
     <w:p>
@@ -2201,14 +1885,14 @@
           <w:b/>
           <w:sz w:val="22"/>
         </w:rPr>
-        <w:t>Unit Autonomy</w:t>
-      </w:r>
-      <w:r>
-        <w:rPr>
-          <w:rFonts w:ascii="Calibri" w:hAnsi="Calibri"/>
-          <w:sz w:val="22"/>
-        </w:rPr>
-        <w:t>: Business unit presidents made operational decisions, product planning decentralized, investment authority within unit P&amp;L budgets</w:t>
+        <w:t>Strategic Oversight</w:t>
+      </w:r>
+      <w:r>
+        <w:rPr>
+          <w:rFonts w:ascii="Calibri" w:hAnsi="Calibri"/>
+          <w:sz w:val="22"/>
+        </w:rPr>
+        <w:t>: Farley retained ultimate authority on capital allocation, overall EV investment ($50B commitment), and brand strategy</w:t>
       </w:r>
     </w:p>
     <w:p>
@@ -2220,22 +1904,7 @@
           <w:rFonts w:ascii="Calibri" w:hAnsi="Calibri"/>
           <w:sz w:val="22"/>
         </w:rPr>
-        <w:t xml:space="preserve">- </w:t>
-      </w:r>
-      <w:r>
-        <w:rPr>
-          <w:rFonts w:ascii="Calibri" w:hAnsi="Calibri"/>
-          <w:b/>
-          <w:sz w:val="22"/>
-        </w:rPr>
-        <w:t>Strategic Oversight</w:t>
-      </w:r>
-      <w:r>
-        <w:rPr>
-          <w:rFonts w:ascii="Calibri" w:hAnsi="Calibri"/>
-          <w:sz w:val="22"/>
-        </w:rPr>
-        <w:t>: Farley retained ultimate authority on capital allocation, overall EV investment ($50B commitment), and brand strategy</w:t>
+        <w:t>Ford Pro customer advisory councils informed product development (collective wisdom from end-users), while Farley's 2024 directive to slow some EV investments demonstrates hierarchical authority when strategic coherence requires it (CNBC, 2024).</w:t>
       </w:r>
     </w:p>
     <w:p>
@@ -2245,9 +1914,47 @@
       <w:r>
         <w:rPr>
           <w:rFonts w:ascii="Calibri" w:hAnsi="Calibri"/>
-          <w:sz w:val="22"/>
-        </w:rPr>
-        <w:t>Ford Pro customer advisory councils informed product development (collective wisdom from end-users), while Farley's 2024 directive to slow some EV investments demonstrates hierarchical authority when strategic coherence requires it (CNBC, 2024).</w:t>
+          <w:b/>
+          <w:sz w:val="22"/>
+        </w:rPr>
+        <w:t>2025 Recentralization:</w:t>
+      </w:r>
+      <w:r>
+        <w:rPr>
+          <w:rFonts w:ascii="Calibri" w:hAnsi="Calibri"/>
+          <w:sz w:val="22"/>
+        </w:rPr>
+        <w:t xml:space="preserve"> Gjaja's CSO reporting to both Farley and Lawler creates centralized strategy function. Lawler's Vice Chair-Strategy role elevates strategic decisions above unit level. This addresses the tension between </w:t>
+      </w:r>
+      <w:r>
+        <w:rPr>
+          <w:rFonts w:ascii="Calibri" w:hAnsi="Calibri"/>
+          <w:b/>
+          <w:sz w:val="22"/>
+        </w:rPr>
+        <w:t>speed</w:t>
+      </w:r>
+      <w:r>
+        <w:rPr>
+          <w:rFonts w:ascii="Calibri" w:hAnsi="Calibri"/>
+          <w:sz w:val="22"/>
+        </w:rPr>
+        <w:t xml:space="preserve"> (collective wisdom enables faster, customer-informed decisions) and </w:t>
+      </w:r>
+      <w:r>
+        <w:rPr>
+          <w:rFonts w:ascii="Calibri" w:hAnsi="Calibri"/>
+          <w:b/>
+          <w:sz w:val="22"/>
+        </w:rPr>
+        <w:t>coherence</w:t>
+      </w:r>
+      <w:r>
+        <w:rPr>
+          <w:rFonts w:ascii="Calibri" w:hAnsi="Calibri"/>
+          <w:sz w:val="22"/>
+        </w:rPr>
+        <w:t xml:space="preserve"> (hierarchical oversight prevents business units from conflicting strategies) (Ford Media Center, 2025).</w:t>
       </w:r>
     </w:p>
     <w:p>
@@ -2260,389 +1967,45 @@
           <w:b/>
           <w:sz w:val="22"/>
         </w:rPr>
-        <w:t>2025 Recentralization:</w:t>
-      </w:r>
-      <w:r>
-        <w:rPr>
-          <w:rFonts w:ascii="Calibri" w:hAnsi="Calibri"/>
-          <w:sz w:val="22"/>
-        </w:rPr>
-        <w:t xml:space="preserve"> Gjaja's CSO reporting to both Farley and Lawler creates centralized strategy function. Lawler's Vice Chair-Strategy role elevates strategic decisions above unit level. This addresses the tension between </w:t>
-      </w:r>
-      <w:r>
-        <w:rPr>
-          <w:rFonts w:ascii="Calibri" w:hAnsi="Calibri"/>
-          <w:b/>
-          <w:sz w:val="22"/>
-        </w:rPr>
-        <w:t>speed</w:t>
-      </w:r>
-      <w:r>
-        <w:rPr>
-          <w:rFonts w:ascii="Calibri" w:hAnsi="Calibri"/>
-          <w:sz w:val="22"/>
-        </w:rPr>
-        <w:t xml:space="preserve"> (collective wisdom enables faster, customer-informed decisions) and </w:t>
-      </w:r>
-      <w:r>
-        <w:rPr>
-          <w:rFonts w:ascii="Calibri" w:hAnsi="Calibri"/>
-          <w:b/>
-          <w:sz w:val="22"/>
-        </w:rPr>
-        <w:t>coherence</w:t>
-      </w:r>
-      <w:r>
-        <w:rPr>
-          <w:rFonts w:ascii="Calibri" w:hAnsi="Calibri"/>
-          <w:sz w:val="22"/>
-        </w:rPr>
-        <w:t xml:space="preserve"> (hierarchical oversight prevents business units from conflicting strategies) (Ford Media Center, 2025).</w:t>
+        <w:t>Analysis:</w:t>
+      </w:r>
+      <w:r>
+        <w:rPr>
+          <w:rFonts w:ascii="Calibri" w:hAnsi="Calibri"/>
+          <w:sz w:val="22"/>
+        </w:rPr>
+        <w:t xml:space="preserve"> Effective management models balance both poles. Ford's 2022-2024 lean toward collective wisdom; 2025 correction toward hierarchy suggests the company is actively learning and adapting rather than rigidly adhering to one model.</w:t>
       </w:r>
     </w:p>
     <w:p>
       <w:pPr>
-        <w:jc w:val="both"/>
-      </w:pPr>
-      <w:r>
-        <w:rPr>
-          <w:rFonts w:ascii="Calibri" w:hAnsi="Calibri"/>
-          <w:b/>
-          <w:sz w:val="22"/>
-        </w:rPr>
-        <w:t>Analysis:</w:t>
-      </w:r>
-      <w:r>
-        <w:rPr>
-          <w:rFonts w:ascii="Calibri" w:hAnsi="Calibri"/>
-          <w:sz w:val="22"/>
-        </w:rPr>
-        <w:t xml:space="preserve"> Effective management models balance both poles. Ford's 2022-2024 lean toward collective wisdom; 2025 correction toward hierarchy suggests the company is actively learning and adapting rather than rigidly adhering to one model.</w:t>
+        <w:pStyle w:val="Heading2"/>
+      </w:pPr>
+      <w:r>
+        <w:rPr>
+          <w:rFonts w:ascii="Calibri" w:hAnsi="Calibri"/>
+          <w:color w:val="003478"/>
+        </w:rPr>
+        <w:t>Management Model Comparison</w:t>
       </w:r>
     </w:p>
     <w:p>
       <w:pPr>
-        <w:pStyle w:val="Heading2"/>
-      </w:pPr>
-      <w:r>
-        <w:rPr>
-          <w:rFonts w:ascii="Calibri" w:hAnsi="Calibri"/>
-          <w:color w:val="003478"/>
-        </w:rPr>
-        <w:t>Management Model Comparison</w:t>
-      </w:r>
-    </w:p>
-    <w:tbl>
-      <w:tblPr>
-        <w:tblStyle w:val="LightGrid-Accent1"/>
-        <w:tblW w:type="auto" w:w="0"/>
-        <w:tblLook w:firstColumn="1" w:firstRow="1" w:lastColumn="0" w:lastRow="0" w:noHBand="0" w:noVBand="1" w:val="04A0"/>
-      </w:tblPr>
-      <w:tblGrid>
-        <w:gridCol w:w="2340"/>
-        <w:gridCol w:w="2340"/>
-        <w:gridCol w:w="2340"/>
-        <w:gridCol w:w="2340"/>
-      </w:tblGrid>
-      <w:tr>
-        <w:tc>
-          <w:tcPr>
-            <w:tcW w:type="dxa" w:w="2340"/>
-            <w:shd w:fill="00095B"/>
-          </w:tcPr>
-          <w:p>
-            <w:r>
-              <w:rPr>
-                <w:b/>
-                <w:color w:val="FFFFFF"/>
-              </w:rPr>
-              <w:t>Dimension</w:t>
-            </w:r>
-          </w:p>
-        </w:tc>
-        <w:tc>
-          <w:tcPr>
-            <w:tcW w:type="dxa" w:w="2340"/>
-            <w:shd w:fill="00095B"/>
-          </w:tcPr>
-          <w:p>
-            <w:r>
-              <w:rPr>
-                <w:b/>
-                <w:color w:val="FFFFFF"/>
-              </w:rPr>
-              <w:t>2020 (Pre-Ford+)</w:t>
-            </w:r>
-          </w:p>
-        </w:tc>
-        <w:tc>
-          <w:tcPr>
-            <w:tcW w:type="dxa" w:w="2340"/>
-            <w:shd w:fill="00095B"/>
-          </w:tcPr>
-          <w:p>
-            <w:r>
-              <w:rPr>
-                <w:b/>
-                <w:color w:val="FFFFFF"/>
-              </w:rPr>
-              <w:t>2022-2024 (Ford+)</w:t>
-            </w:r>
-          </w:p>
-        </w:tc>
-        <w:tc>
-          <w:tcPr>
-            <w:tcW w:type="dxa" w:w="2340"/>
-            <w:shd w:fill="00095B"/>
-          </w:tcPr>
-          <w:p>
-            <w:r>
-              <w:rPr>
-                <w:b/>
-                <w:color w:val="FFFFFF"/>
-              </w:rPr>
-              <w:t>2025 (Refinement)</w:t>
-            </w:r>
-          </w:p>
-        </w:tc>
-      </w:tr>
-      <w:tr>
-        <w:tc>
-          <w:tcPr>
-            <w:tcW w:type="dxa" w:w="2340"/>
-          </w:tcPr>
-          <w:p>
-            <w:r>
-              <w:t>**Objectives**</w:t>
-            </w:r>
-          </w:p>
-        </w:tc>
-        <w:tc>
-          <w:tcPr>
-            <w:tcW w:type="dxa" w:w="2340"/>
-          </w:tcPr>
-          <w:p>
-            <w:r>
-              <w:t>Goal Setting (pure financial)</w:t>
-            </w:r>
-          </w:p>
-        </w:tc>
-        <w:tc>
-          <w:tcPr>
-            <w:tcW w:type="dxa" w:w="2340"/>
-          </w:tcPr>
-          <w:p>
-            <w:r>
-              <w:t>Obliquity + Goals (purpose + targets)</w:t>
-            </w:r>
-          </w:p>
-        </w:tc>
-        <w:tc>
-          <w:tcPr>
-            <w:tcW w:type="dxa" w:w="2340"/>
-          </w:tcPr>
-          <w:p>
-            <w:r>
-              <w:t>Goal Setting emphasis</w:t>
-            </w:r>
-          </w:p>
-        </w:tc>
-      </w:tr>
-      <w:tr>
-        <w:tc>
-          <w:tcPr>
-            <w:tcW w:type="dxa" w:w="2340"/>
-          </w:tcPr>
-          <w:p>
-            <w:r>
-              <w:t>**Motivation**</w:t>
-            </w:r>
-          </w:p>
-        </w:tc>
-        <w:tc>
-          <w:tcPr>
-            <w:tcW w:type="dxa" w:w="2340"/>
-          </w:tcPr>
-          <w:p>
-            <w:r>
-              <w:t>Extrinsic</w:t>
-            </w:r>
-          </w:p>
-        </w:tc>
-        <w:tc>
-          <w:tcPr>
-            <w:tcW w:type="dxa" w:w="2340"/>
-          </w:tcPr>
-          <w:p>
-            <w:r>
-              <w:t>Balanced (purpose + pay)</w:t>
-            </w:r>
-          </w:p>
-        </w:tc>
-        <w:tc>
-          <w:tcPr>
-            <w:tcW w:type="dxa" w:w="2340"/>
-          </w:tcPr>
-          <w:p>
-            <w:r>
-              <w:t>Extrinsic focus (bonus cuts)</w:t>
-            </w:r>
-          </w:p>
-        </w:tc>
-      </w:tr>
-      <w:tr>
-        <w:tc>
-          <w:tcPr>
-            <w:tcW w:type="dxa" w:w="2340"/>
-          </w:tcPr>
-          <w:p>
-            <w:r>
-              <w:t>**Coordination**</w:t>
-            </w:r>
-          </w:p>
-        </w:tc>
-        <w:tc>
-          <w:tcPr>
-            <w:tcW w:type="dxa" w:w="2340"/>
-          </w:tcPr>
-          <w:p>
-            <w:r>
-              <w:t>Bureaucracy</w:t>
-            </w:r>
-          </w:p>
-        </w:tc>
-        <w:tc>
-          <w:tcPr>
-            <w:tcW w:type="dxa" w:w="2340"/>
-          </w:tcPr>
-          <w:p>
-            <w:r>
-              <w:t>Emergence (unit autonomy)</w:t>
-            </w:r>
-          </w:p>
-        </w:tc>
-        <w:tc>
-          <w:tcPr>
-            <w:tcW w:type="dxa" w:w="2340"/>
-          </w:tcPr>
-          <w:p>
-            <w:r>
-              <w:t>Balanced (oversight + autonomy)</w:t>
-            </w:r>
-          </w:p>
-        </w:tc>
-      </w:tr>
-      <w:tr>
-        <w:tc>
-          <w:tcPr>
-            <w:tcW w:type="dxa" w:w="2340"/>
-          </w:tcPr>
-          <w:p>
-            <w:r>
-              <w:t>**Decision-Making**</w:t>
-            </w:r>
-          </w:p>
-        </w:tc>
-        <w:tc>
-          <w:tcPr>
-            <w:tcW w:type="dxa" w:w="2340"/>
-          </w:tcPr>
-          <w:p>
-            <w:r>
-              <w:t>Hierarchy</w:t>
-            </w:r>
-          </w:p>
-        </w:tc>
-        <w:tc>
-          <w:tcPr>
-            <w:tcW w:type="dxa" w:w="2340"/>
-          </w:tcPr>
-          <w:p>
-            <w:r>
-              <w:t>Collective Wisdom</w:t>
-            </w:r>
-          </w:p>
-        </w:tc>
-        <w:tc>
-          <w:tcPr>
-            <w:tcW w:type="dxa" w:w="2340"/>
-          </w:tcPr>
-          <w:p>
-            <w:r>
-              <w:t>Hierarchy (strategic centralization)</w:t>
-            </w:r>
-          </w:p>
-        </w:tc>
-      </w:tr>
-      <w:tr>
-        <w:tc>
-          <w:tcPr>
-            <w:tcW w:type="dxa" w:w="2340"/>
-          </w:tcPr>
-          <w:p>
-            <w:r>
-              <w:t>**Overall Characterization**</w:t>
-            </w:r>
-          </w:p>
-        </w:tc>
-        <w:tc>
-          <w:tcPr>
-            <w:tcW w:type="dxa" w:w="2340"/>
-          </w:tcPr>
-          <w:p>
-            <w:r>
-              <w:t>Traditional Hierarchy</w:t>
-            </w:r>
-          </w:p>
-        </w:tc>
-        <w:tc>
-          <w:tcPr>
-            <w:tcW w:type="dxa" w:w="2340"/>
-          </w:tcPr>
-          <w:p>
-            <w:r>
-              <w:t>Hybrid Innovation</w:t>
-            </w:r>
-          </w:p>
-        </w:tc>
-        <w:tc>
-          <w:tcPr>
-            <w:tcW w:type="dxa" w:w="2340"/>
-          </w:tcPr>
-          <w:p>
-            <w:r>
-              <w:t>Disciplined Balance</w:t>
-            </w:r>
-          </w:p>
-        </w:tc>
-      </w:tr>
-    </w:tbl>
-    <w:p/>
-    <w:p>
-      <w:pPr>
         <w:jc w:val="both"/>
       </w:pPr>
       <w:r>
         <w:rPr>
           <w:rFonts w:ascii="Calibri" w:hAnsi="Calibri"/>
+          <w:sz w:val="22"/>
+        </w:rPr>
+        <w:t xml:space="preserve">Ford's management model evolution demonstrates that </w:t>
+      </w:r>
+      <w:r>
+        <w:rPr>
+          <w:rFonts w:ascii="Calibri" w:hAnsi="Calibri"/>
           <w:b/>
           <w:sz w:val="22"/>
         </w:rPr>
-        <w:t>Key Insight:</w:t>
-      </w:r>
-      <w:r>
-        <w:rPr>
-          <w:rFonts w:ascii="Calibri" w:hAnsi="Calibri"/>
-          <w:sz w:val="22"/>
-        </w:rPr>
-        <w:t xml:space="preserve"> Ford's management model evolution demonstrates that </w:t>
-      </w:r>
-      <w:r>
-        <w:rPr>
-          <w:rFonts w:ascii="Calibri" w:hAnsi="Calibri"/>
-          <w:b/>
-          <w:sz w:val="22"/>
-        </w:rPr>
         <w:t>no single model is universally optimal</w:t>
       </w:r>
       <w:r>
@@ -2651,19 +2014,6 @@
           <w:sz w:val="22"/>
         </w:rPr>
         <w:t>. The company experiments, learns, and adapts. The 2025 changes suggest recognition that 2022's emergence model required more strategic oversight—a sign of management sophistication, not failure.</w:t>
-      </w:r>
-    </w:p>
-    <w:p>
-      <w:pPr>
-        <w:jc w:val="both"/>
-      </w:pPr>
-      <w:r>
-        <w:rPr>
-          <w:rFonts w:ascii="Calibri" w:hAnsi="Calibri"/>
-          <w:b/>
-          <w:sz w:val="22"/>
-        </w:rPr>
-        <w:t>Table 5: Management Model Comparison Matrix</w:t>
       </w:r>
     </w:p>
     <w:tbl>
@@ -2706,7 +2056,7 @@
                 <w:b/>
                 <w:color w:val="FFFFFF"/>
               </w:rPr>
-              <w:t>2020_Approach</w:t>
+              <w:t>2020 Approach</w:t>
             </w:r>
           </w:p>
         </w:tc>
@@ -2721,7 +2071,7 @@
                 <w:b/>
                 <w:color w:val="FFFFFF"/>
               </w:rPr>
-              <w:t>2021_Approach</w:t>
+              <w:t>2021 Approach</w:t>
             </w:r>
           </w:p>
         </w:tc>
@@ -2736,7 +2086,7 @@
                 <w:b/>
                 <w:color w:val="FFFFFF"/>
               </w:rPr>
-              <w:t>2022_2024_Approach</w:t>
+              <w:t>2022-2024 Approach</w:t>
             </w:r>
           </w:p>
         </w:tc>
@@ -2751,7 +2101,7 @@
                 <w:b/>
                 <w:color w:val="FFFFFF"/>
               </w:rPr>
-              <w:t>2025_Evolution</w:t>
+              <w:t>2025 Evolution</w:t>
             </w:r>
           </w:p>
         </w:tc>
@@ -2763,7 +2113,7 @@
           </w:tcPr>
           <w:p>
             <w:r>
-              <w:t>Objectives</w:t>
+              <w:t>**Objectives**</w:t>
             </w:r>
           </w:p>
         </w:tc>
@@ -2815,7 +2165,7 @@
           </w:tcPr>
           <w:p>
             <w:r>
-              <w:t>Motivation</w:t>
+              <w:t>**Motivation**</w:t>
             </w:r>
           </w:p>
         </w:tc>
@@ -2867,7 +2217,7 @@
           </w:tcPr>
           <w:p>
             <w:r>
-              <w:t>Coordination</w:t>
+              <w:t>**Coordination**</w:t>
             </w:r>
           </w:p>
         </w:tc>
@@ -2919,7 +2269,7 @@
           </w:tcPr>
           <w:p>
             <w:r>
-              <w:t>Decision Making</w:t>
+              <w:t>**Decision Making**</w:t>
             </w:r>
           </w:p>
         </w:tc>
@@ -3029,91 +2379,9 @@
       <w:r>
         <w:rPr>
           <w:rFonts w:ascii="Calibri" w:hAnsi="Calibri"/>
-          <w:b/>
-          <w:sz w:val="22"/>
-        </w:rPr>
-        <w:t>Strategic Pillars:</w:t>
-      </w:r>
-    </w:p>
-    <w:p>
-      <w:pPr>
-        <w:jc w:val="both"/>
-      </w:pPr>
-      <w:r>
-        <w:rPr>
-          <w:rFonts w:ascii="Calibri" w:hAnsi="Calibri"/>
-          <w:sz w:val="22"/>
-        </w:rPr>
-        <w:t xml:space="preserve">1. </w:t>
-      </w:r>
-      <w:r>
-        <w:rPr>
-          <w:rFonts w:ascii="Calibri" w:hAnsi="Calibri"/>
-          <w:b/>
-          <w:sz w:val="22"/>
-        </w:rPr>
-        <w:t>Existing Strengths</w:t>
-      </w:r>
-      <w:r>
-        <w:rPr>
-          <w:rFonts w:ascii="Calibri" w:hAnsi="Calibri"/>
-          <w:sz w:val="22"/>
-        </w:rPr>
-        <w:t>: Iconic brands (F-150 best-selling vehicle 47 years), manufacturing scale (4.5M units), dealer network (9,006 dealerships)</w:t>
-      </w:r>
-    </w:p>
-    <w:p>
-      <w:pPr>
-        <w:jc w:val="both"/>
-      </w:pPr>
-      <w:r>
-        <w:rPr>
-          <w:rFonts w:ascii="Calibri" w:hAnsi="Calibri"/>
-          <w:sz w:val="22"/>
-        </w:rPr>
-        <w:t xml:space="preserve">2. </w:t>
-      </w:r>
-      <w:r>
-        <w:rPr>
-          <w:rFonts w:ascii="Calibri" w:hAnsi="Calibri"/>
-          <w:b/>
-          <w:sz w:val="22"/>
-        </w:rPr>
-        <w:t>New Capabilities</w:t>
-      </w:r>
-      <w:r>
-        <w:rPr>
-          <w:rFonts w:ascii="Calibri" w:hAnsi="Calibri"/>
-          <w:sz w:val="22"/>
-        </w:rPr>
-        <w:t>: Software platforms, connectivity, EV technology, subscription services</w:t>
-      </w:r>
-    </w:p>
-    <w:p>
-      <w:pPr>
-        <w:jc w:val="both"/>
-      </w:pPr>
-      <w:r>
-        <w:rPr>
-          <w:rFonts w:ascii="Calibri" w:hAnsi="Calibri"/>
-          <w:sz w:val="22"/>
-        </w:rPr>
-        <w:t xml:space="preserve">3. </w:t>
-      </w:r>
-      <w:r>
-        <w:rPr>
-          <w:rFonts w:ascii="Calibri" w:hAnsi="Calibri"/>
-          <w:b/>
-          <w:sz w:val="22"/>
-        </w:rPr>
-        <w:t>Always-On Relationships</w:t>
-      </w:r>
-      <w:r>
-        <w:rPr>
-          <w:rFonts w:ascii="Calibri" w:hAnsi="Calibri"/>
-          <w:sz w:val="22"/>
-        </w:rPr>
-        <w:t>: FordPass app, over-the-air updates, fleet telematics</w:t>
+          <w:sz w:val="22"/>
+        </w:rPr>
+        <w:t>Ford's Ford+ strategy leverages three integrated pillars that combine its historic manufacturing strengths with emerging digital capabilities. The company's iconic brands—including the F-150, America's best-selling vehicle for 47 consecutive years—are reinforced by manufacturing scale reaching 4.5 million units annually and an extensive network of 9,006 dealerships. These existing strengths are augmented by new digital capabilities including advanced software platforms, vehicle connectivity, proprietary EV technology, and subscription-based services. These capabilities enable "always-on relationships" with customers through the FordPass app, over-the-air software updates that enhance vehicle features, and fleet management telematics that create recurring revenue streams. This integrated approach transforms Ford from a traditional vehicle manufacturer into a mobility and services company, addressing both consumer and commercial customer needs.</w:t>
       </w:r>
     </w:p>
     <w:p>
@@ -4746,7 +4014,7 @@
           <w:rFonts w:ascii="Calibri" w:hAnsi="Calibri"/>
           <w:color w:val="003478"/>
         </w:rPr>
-        <w:t>Key Performance Indicators (2020-2024)</w:t>
+        <w:t>Key Performance Indicators (2020-2024) - Comparative Analysis</w:t>
       </w:r>
     </w:p>
     <w:tbl>
@@ -4756,16 +4024,18 @@
         <w:tblLook w:firstColumn="1" w:firstRow="1" w:lastColumn="0" w:lastRow="0" w:noHBand="0" w:noVBand="1" w:val="04A0"/>
       </w:tblPr>
       <w:tblGrid>
-        <w:gridCol w:w="1872"/>
-        <w:gridCol w:w="1872"/>
-        <w:gridCol w:w="1872"/>
-        <w:gridCol w:w="1872"/>
-        <w:gridCol w:w="1872"/>
+        <w:gridCol w:w="1337"/>
+        <w:gridCol w:w="1337"/>
+        <w:gridCol w:w="1337"/>
+        <w:gridCol w:w="1337"/>
+        <w:gridCol w:w="1337"/>
+        <w:gridCol w:w="1337"/>
+        <w:gridCol w:w="1337"/>
       </w:tblGrid>
       <w:tr>
         <w:tc>
           <w:tcPr>
-            <w:tcW w:type="dxa" w:w="1872"/>
+            <w:tcW w:type="dxa" w:w="1337"/>
             <w:shd w:fill="00095B"/>
           </w:tcPr>
           <w:p>
@@ -4780,7 +4050,7 @@
         </w:tc>
         <w:tc>
           <w:tcPr>
-            <w:tcW w:type="dxa" w:w="1872"/>
+            <w:tcW w:type="dxa" w:w="1337"/>
             <w:shd w:fill="00095B"/>
           </w:tcPr>
           <w:p>
@@ -4795,7 +4065,7 @@
         </w:tc>
         <w:tc>
           <w:tcPr>
-            <w:tcW w:type="dxa" w:w="1872"/>
+            <w:tcW w:type="dxa" w:w="1337"/>
             <w:shd w:fill="00095B"/>
           </w:tcPr>
           <w:p>
@@ -4810,7 +4080,7 @@
         </w:tc>
         <w:tc>
           <w:tcPr>
-            <w:tcW w:type="dxa" w:w="1872"/>
+            <w:tcW w:type="dxa" w:w="1337"/>
             <w:shd w:fill="00095B"/>
           </w:tcPr>
           <w:p>
@@ -4825,7 +4095,7 @@
         </w:tc>
         <w:tc>
           <w:tcPr>
-            <w:tcW w:type="dxa" w:w="1872"/>
+            <w:tcW w:type="dxa" w:w="1337"/>
             <w:shd w:fill="00095B"/>
           </w:tcPr>
           <w:p>
@@ -4834,7 +4104,37 @@
                 <w:b/>
                 <w:color w:val="FFFFFF"/>
               </w:rPr>
-              <w:t>Assessment</w:t>
+              <w:t>Ford Assessment</w:t>
+            </w:r>
+          </w:p>
+        </w:tc>
+        <w:tc>
+          <w:tcPr>
+            <w:tcW w:type="dxa" w:w="1337"/>
+            <w:shd w:fill="00095B"/>
+          </w:tcPr>
+          <w:p>
+            <w:r>
+              <w:rPr>
+                <w:b/>
+                <w:color w:val="FFFFFF"/>
+              </w:rPr>
+              <w:t>GM Comparison</w:t>
+            </w:r>
+          </w:p>
+        </w:tc>
+        <w:tc>
+          <w:tcPr>
+            <w:tcW w:type="dxa" w:w="1337"/>
+            <w:shd w:fill="00095B"/>
+          </w:tcPr>
+          <w:p>
+            <w:r>
+              <w:rPr>
+                <w:b/>
+                <w:color w:val="FFFFFF"/>
+              </w:rPr>
+              <w:t>Toyota Comparison</w:t>
             </w:r>
           </w:p>
         </w:tc>
@@ -4842,7 +4142,7 @@
       <w:tr>
         <w:tc>
           <w:tcPr>
-            <w:tcW w:type="dxa" w:w="1872"/>
+            <w:tcW w:type="dxa" w:w="1337"/>
           </w:tcPr>
           <w:p>
             <w:r>
@@ -4852,7 +4152,7 @@
         </w:tc>
         <w:tc>
           <w:tcPr>
-            <w:tcW w:type="dxa" w:w="1872"/>
+            <w:tcW w:type="dxa" w:w="1337"/>
           </w:tcPr>
           <w:p>
             <w:r>
@@ -4862,7 +4162,7 @@
         </w:tc>
         <w:tc>
           <w:tcPr>
-            <w:tcW w:type="dxa" w:w="1872"/>
+            <w:tcW w:type="dxa" w:w="1337"/>
           </w:tcPr>
           <w:p>
             <w:r>
@@ -4872,7 +4172,7 @@
         </w:tc>
         <w:tc>
           <w:tcPr>
-            <w:tcW w:type="dxa" w:w="1872"/>
+            <w:tcW w:type="dxa" w:w="1337"/>
           </w:tcPr>
           <w:p>
             <w:r>
@@ -4882,7 +4182,7 @@
         </w:tc>
         <w:tc>
           <w:tcPr>
-            <w:tcW w:type="dxa" w:w="1872"/>
+            <w:tcW w:type="dxa" w:w="1337"/>
           </w:tcPr>
           <w:p>
             <w:r>
@@ -4890,11 +4190,31 @@
             </w:r>
           </w:p>
         </w:tc>
+        <w:tc>
+          <w:tcPr>
+            <w:tcW w:type="dxa" w:w="1337"/>
+          </w:tcPr>
+          <w:p>
+            <w:r>
+              <w:t>GM: $171B (8% lower)</w:t>
+            </w:r>
+          </w:p>
+        </w:tc>
+        <w:tc>
+          <w:tcPr>
+            <w:tcW w:type="dxa" w:w="1337"/>
+          </w:tcPr>
+          <w:p>
+            <w:r>
+              <w:t>Toyota: $272B (47% higher)</w:t>
+            </w:r>
+          </w:p>
+        </w:tc>
       </w:tr>
       <w:tr>
         <w:tc>
           <w:tcPr>
-            <w:tcW w:type="dxa" w:w="1872"/>
+            <w:tcW w:type="dxa" w:w="1337"/>
           </w:tcPr>
           <w:p>
             <w:r>
@@ -4904,7 +4224,7 @@
         </w:tc>
         <w:tc>
           <w:tcPr>
-            <w:tcW w:type="dxa" w:w="1872"/>
+            <w:tcW w:type="dxa" w:w="1337"/>
           </w:tcPr>
           <w:p>
             <w:r>
@@ -4914,7 +4234,7 @@
         </w:tc>
         <w:tc>
           <w:tcPr>
-            <w:tcW w:type="dxa" w:w="1872"/>
+            <w:tcW w:type="dxa" w:w="1337"/>
           </w:tcPr>
           <w:p>
             <w:r>
@@ -4924,7 +4244,7 @@
         </w:tc>
         <w:tc>
           <w:tcPr>
-            <w:tcW w:type="dxa" w:w="1872"/>
+            <w:tcW w:type="dxa" w:w="1337"/>
           </w:tcPr>
           <w:p>
             <w:r>
@@ -4934,7 +4254,7 @@
         </w:tc>
         <w:tc>
           <w:tcPr>
-            <w:tcW w:type="dxa" w:w="1872"/>
+            <w:tcW w:type="dxa" w:w="1337"/>
           </w:tcPr>
           <w:p>
             <w:r>
@@ -4942,11 +4262,31 @@
             </w:r>
           </w:p>
         </w:tc>
+        <w:tc>
+          <w:tcPr>
+            <w:tcW w:type="dxa" w:w="1337"/>
+          </w:tcPr>
+          <w:p>
+            <w:r>
+              <w:t>GM: $10.1B (similar)</w:t>
+            </w:r>
+          </w:p>
+        </w:tc>
+        <w:tc>
+          <w:tcPr>
+            <w:tcW w:type="dxa" w:w="1337"/>
+          </w:tcPr>
+          <w:p>
+            <w:r>
+              <w:t>Toyota: $28.4B (2.5x higher)</w:t>
+            </w:r>
+          </w:p>
+        </w:tc>
       </w:tr>
       <w:tr>
         <w:tc>
           <w:tcPr>
-            <w:tcW w:type="dxa" w:w="1872"/>
+            <w:tcW w:type="dxa" w:w="1337"/>
           </w:tcPr>
           <w:p>
             <w:r>
@@ -4956,7 +4296,7 @@
         </w:tc>
         <w:tc>
           <w:tcPr>
-            <w:tcW w:type="dxa" w:w="1872"/>
+            <w:tcW w:type="dxa" w:w="1337"/>
           </w:tcPr>
           <w:p>
             <w:r>
@@ -4966,7 +4306,7 @@
         </w:tc>
         <w:tc>
           <w:tcPr>
-            <w:tcW w:type="dxa" w:w="1872"/>
+            <w:tcW w:type="dxa" w:w="1337"/>
           </w:tcPr>
           <w:p>
             <w:r>
@@ -4976,7 +4316,7 @@
         </w:tc>
         <w:tc>
           <w:tcPr>
-            <w:tcW w:type="dxa" w:w="1872"/>
+            <w:tcW w:type="dxa" w:w="1337"/>
           </w:tcPr>
           <w:p>
             <w:r>
@@ -4986,7 +4326,7 @@
         </w:tc>
         <w:tc>
           <w:tcPr>
-            <w:tcW w:type="dxa" w:w="1872"/>
+            <w:tcW w:type="dxa" w:w="1337"/>
           </w:tcPr>
           <w:p>
             <w:r>
@@ -4994,11 +4334,31 @@
             </w:r>
           </w:p>
         </w:tc>
+        <w:tc>
+          <w:tcPr>
+            <w:tcW w:type="dxa" w:w="1337"/>
+          </w:tcPr>
+          <w:p>
+            <w:r>
+              <w:t>GM: $10.1B (higher)</w:t>
+            </w:r>
+          </w:p>
+        </w:tc>
+        <w:tc>
+          <w:tcPr>
+            <w:tcW w:type="dxa" w:w="1337"/>
+          </w:tcPr>
+          <w:p>
+            <w:r>
+              <w:t>Toyota: $21.6B (3.3x higher)</w:t>
+            </w:r>
+          </w:p>
+        </w:tc>
       </w:tr>
       <w:tr>
         <w:tc>
           <w:tcPr>
-            <w:tcW w:type="dxa" w:w="1872"/>
+            <w:tcW w:type="dxa" w:w="1337"/>
           </w:tcPr>
           <w:p>
             <w:r>
@@ -5008,7 +4368,7 @@
         </w:tc>
         <w:tc>
           <w:tcPr>
-            <w:tcW w:type="dxa" w:w="1872"/>
+            <w:tcW w:type="dxa" w:w="1337"/>
           </w:tcPr>
           <w:p>
             <w:r>
@@ -5018,7 +4378,7 @@
         </w:tc>
         <w:tc>
           <w:tcPr>
-            <w:tcW w:type="dxa" w:w="1872"/>
+            <w:tcW w:type="dxa" w:w="1337"/>
           </w:tcPr>
           <w:p>
             <w:r>
@@ -5028,7 +4388,7 @@
         </w:tc>
         <w:tc>
           <w:tcPr>
-            <w:tcW w:type="dxa" w:w="1872"/>
+            <w:tcW w:type="dxa" w:w="1337"/>
           </w:tcPr>
           <w:p>
             <w:r>
@@ -5038,7 +4398,7 @@
         </w:tc>
         <w:tc>
           <w:tcPr>
-            <w:tcW w:type="dxa" w:w="1872"/>
+            <w:tcW w:type="dxa" w:w="1337"/>
           </w:tcPr>
           <w:p>
             <w:r>
@@ -5046,11 +4406,31 @@
             </w:r>
           </w:p>
         </w:tc>
+        <w:tc>
+          <w:tcPr>
+            <w:tcW w:type="dxa" w:w="1337"/>
+          </w:tcPr>
+          <w:p>
+            <w:r>
+              <w:t>GM: $7.2B (similar)</w:t>
+            </w:r>
+          </w:p>
+        </w:tc>
+        <w:tc>
+          <w:tcPr>
+            <w:tcW w:type="dxa" w:w="1337"/>
+          </w:tcPr>
+          <w:p>
+            <w:r>
+              <w:t>Toyota: $14.3B (68% higher)</w:t>
+            </w:r>
+          </w:p>
+        </w:tc>
       </w:tr>
       <w:tr>
         <w:tc>
           <w:tcPr>
-            <w:tcW w:type="dxa" w:w="1872"/>
+            <w:tcW w:type="dxa" w:w="1337"/>
           </w:tcPr>
           <w:p>
             <w:r>
@@ -5060,7 +4440,7 @@
         </w:tc>
         <w:tc>
           <w:tcPr>
-            <w:tcW w:type="dxa" w:w="1872"/>
+            <w:tcW w:type="dxa" w:w="1337"/>
           </w:tcPr>
           <w:p>
             <w:r>
@@ -5070,7 +4450,7 @@
         </w:tc>
         <w:tc>
           <w:tcPr>
-            <w:tcW w:type="dxa" w:w="1872"/>
+            <w:tcW w:type="dxa" w:w="1337"/>
           </w:tcPr>
           <w:p>
             <w:r>
@@ -5080,7 +4460,7 @@
         </w:tc>
         <w:tc>
           <w:tcPr>
-            <w:tcW w:type="dxa" w:w="1872"/>
+            <w:tcW w:type="dxa" w:w="1337"/>
           </w:tcPr>
           <w:p>
             <w:r>
@@ -5090,7 +4470,7 @@
         </w:tc>
         <w:tc>
           <w:tcPr>
-            <w:tcW w:type="dxa" w:w="1872"/>
+            <w:tcW w:type="dxa" w:w="1337"/>
           </w:tcPr>
           <w:p>
             <w:r>
@@ -5098,11 +4478,31 @@
             </w:r>
           </w:p>
         </w:tc>
+        <w:tc>
+          <w:tcPr>
+            <w:tcW w:type="dxa" w:w="1337"/>
+          </w:tcPr>
+          <w:p>
+            <w:r>
+              <w:t>GM: 17.1% (3 pts higher)</w:t>
+            </w:r>
+          </w:p>
+        </w:tc>
+        <w:tc>
+          <w:tcPr>
+            <w:tcW w:type="dxa" w:w="1337"/>
+          </w:tcPr>
+          <w:p>
+            <w:r>
+              <w:t>Toyota: 15.8% (1.6 pts higher)</w:t>
+            </w:r>
+          </w:p>
+        </w:tc>
       </w:tr>
       <w:tr>
         <w:tc>
           <w:tcPr>
-            <w:tcW w:type="dxa" w:w="1872"/>
+            <w:tcW w:type="dxa" w:w="1337"/>
           </w:tcPr>
           <w:p>
             <w:r>
@@ -5112,7 +4512,7 @@
         </w:tc>
         <w:tc>
           <w:tcPr>
-            <w:tcW w:type="dxa" w:w="1872"/>
+            <w:tcW w:type="dxa" w:w="1337"/>
           </w:tcPr>
           <w:p>
             <w:r>
@@ -5122,7 +4522,7 @@
         </w:tc>
         <w:tc>
           <w:tcPr>
-            <w:tcW w:type="dxa" w:w="1872"/>
+            <w:tcW w:type="dxa" w:w="1337"/>
           </w:tcPr>
           <w:p>
             <w:r>
@@ -5132,7 +4532,7 @@
         </w:tc>
         <w:tc>
           <w:tcPr>
-            <w:tcW w:type="dxa" w:w="1872"/>
+            <w:tcW w:type="dxa" w:w="1337"/>
           </w:tcPr>
           <w:p>
             <w:r>
@@ -5142,11 +4542,31 @@
         </w:tc>
         <w:tc>
           <w:tcPr>
-            <w:tcW w:type="dxa" w:w="1872"/>
+            <w:tcW w:type="dxa" w:w="1337"/>
           </w:tcPr>
           <w:p>
             <w:r>
-              <w:t>✗ Workforce reduction</w:t>
+              <w:t>⚠ Workforce reduction</w:t>
+            </w:r>
+          </w:p>
+        </w:tc>
+        <w:tc>
+          <w:tcPr>
+            <w:tcW w:type="dxa" w:w="1337"/>
+          </w:tcPr>
+          <w:p>
+            <w:r>
+              <w:t>GM: 163K</w:t>
+            </w:r>
+          </w:p>
+        </w:tc>
+        <w:tc>
+          <w:tcPr>
+            <w:tcW w:type="dxa" w:w="1337"/>
+          </w:tcPr>
+          <w:p>
+            <w:r>
+              <w:t>Toyota: 370K</w:t>
             </w:r>
           </w:p>
         </w:tc>
@@ -5154,7 +4574,7 @@
       <w:tr>
         <w:tc>
           <w:tcPr>
-            <w:tcW w:type="dxa" w:w="1872"/>
+            <w:tcW w:type="dxa" w:w="1337"/>
           </w:tcPr>
           <w:p>
             <w:r>
@@ -5164,7 +4584,7 @@
         </w:tc>
         <w:tc>
           <w:tcPr>
-            <w:tcW w:type="dxa" w:w="1872"/>
+            <w:tcW w:type="dxa" w:w="1337"/>
           </w:tcPr>
           <w:p>
             <w:r>
@@ -5174,7 +4594,7 @@
         </w:tc>
         <w:tc>
           <w:tcPr>
-            <w:tcW w:type="dxa" w:w="1872"/>
+            <w:tcW w:type="dxa" w:w="1337"/>
           </w:tcPr>
           <w:p>
             <w:r>
@@ -5184,7 +4604,7 @@
         </w:tc>
         <w:tc>
           <w:tcPr>
-            <w:tcW w:type="dxa" w:w="1872"/>
+            <w:tcW w:type="dxa" w:w="1337"/>
           </w:tcPr>
           <w:p>
             <w:r>
@@ -5194,7 +4614,7 @@
         </w:tc>
         <w:tc>
           <w:tcPr>
-            <w:tcW w:type="dxa" w:w="1872"/>
+            <w:tcW w:type="dxa" w:w="1337"/>
           </w:tcPr>
           <w:p>
             <w:r>
@@ -5202,578 +4622,23 @@
             </w:r>
           </w:p>
         </w:tc>
-      </w:tr>
-    </w:tbl>
-    <w:p/>
-    <w:p>
-      <w:pPr>
-        <w:jc w:val="both"/>
-      </w:pPr>
-      <w:r>
-        <w:rPr>
-          <w:rFonts w:ascii="Calibri" w:hAnsi="Calibri"/>
-          <w:sz w:val="22"/>
-        </w:rPr>
-        <w:t>*Source: Ford Motor Company 10-K Reports, 2021-2025*</w:t>
-      </w:r>
-    </w:p>
-    <w:p>
-      <w:pPr>
-        <w:jc w:val="both"/>
-      </w:pPr>
-      <w:r>
-        <w:rPr>
-          <w:rFonts w:ascii="Calibri" w:hAnsi="Calibri"/>
-          <w:b/>
-          <w:sz w:val="22"/>
-        </w:rPr>
-        <w:t>Table 4: Key Performance Indicators (2020-2024)</w:t>
-      </w:r>
-    </w:p>
-    <w:tbl>
-      <w:tblPr>
-        <w:tblStyle w:val="LightGrid-Accent1"/>
-        <w:tblW w:type="auto" w:w="0"/>
-        <w:tblLook w:firstColumn="1" w:firstRow="1" w:lastColumn="0" w:lastRow="0" w:noHBand="0" w:noVBand="1" w:val="04A0"/>
-      </w:tblPr>
-      <w:tblGrid>
-        <w:gridCol w:w="1170"/>
-        <w:gridCol w:w="1170"/>
-        <w:gridCol w:w="1170"/>
-        <w:gridCol w:w="1170"/>
-        <w:gridCol w:w="1170"/>
-        <w:gridCol w:w="1170"/>
-        <w:gridCol w:w="1170"/>
-        <w:gridCol w:w="1170"/>
-      </w:tblGrid>
-      <w:tr>
         <w:tc>
           <w:tcPr>
-            <w:tcW w:type="dxa" w:w="1170"/>
-            <w:shd w:fill="00095B"/>
+            <w:tcW w:type="dxa" w:w="1337"/>
           </w:tcPr>
           <w:p>
             <w:r>
-              <w:rPr>
-                <w:b/>
-                <w:color w:val="FFFFFF"/>
-              </w:rPr>
-              <w:t>Year</w:t>
+              <w:t>GM: 4.0M (similar)</w:t>
             </w:r>
           </w:p>
         </w:tc>
         <w:tc>
           <w:tcPr>
-            <w:tcW w:type="dxa" w:w="1170"/>
-            <w:shd w:fill="00095B"/>
+            <w:tcW w:type="dxa" w:w="1337"/>
           </w:tcPr>
           <w:p>
             <w:r>
-              <w:rPr>
-                <w:b/>
-                <w:color w:val="FFFFFF"/>
-              </w:rPr>
-              <w:t>Revenue_Billions</w:t>
-            </w:r>
-          </w:p>
-        </w:tc>
-        <w:tc>
-          <w:tcPr>
-            <w:tcW w:type="dxa" w:w="1170"/>
-            <w:shd w:fill="00095B"/>
-          </w:tcPr>
-          <w:p>
-            <w:r>
-              <w:rPr>
-                <w:b/>
-                <w:color w:val="FFFFFF"/>
-              </w:rPr>
-              <w:t>Net_Income_Millions</w:t>
-            </w:r>
-          </w:p>
-        </w:tc>
-        <w:tc>
-          <w:tcPr>
-            <w:tcW w:type="dxa" w:w="1170"/>
-            <w:shd w:fill="00095B"/>
-          </w:tcPr>
-          <w:p>
-            <w:r>
-              <w:rPr>
-                <w:b/>
-                <w:color w:val="FFFFFF"/>
-              </w:rPr>
-              <w:t>EBIT_Millions</w:t>
-            </w:r>
-          </w:p>
-        </w:tc>
-        <w:tc>
-          <w:tcPr>
-            <w:tcW w:type="dxa" w:w="1170"/>
-            <w:shd w:fill="00095B"/>
-          </w:tcPr>
-          <w:p>
-            <w:r>
-              <w:rPr>
-                <w:b/>
-                <w:color w:val="FFFFFF"/>
-              </w:rPr>
-              <w:t>RD_Spending_Billions</w:t>
-            </w:r>
-          </w:p>
-        </w:tc>
-        <w:tc>
-          <w:tcPr>
-            <w:tcW w:type="dxa" w:w="1170"/>
-            <w:shd w:fill="00095B"/>
-          </w:tcPr>
-          <w:p>
-            <w:r>
-              <w:rPr>
-                <w:b/>
-                <w:color w:val="FFFFFF"/>
-              </w:rPr>
-              <w:t>Market_Share_US_Percent</w:t>
-            </w:r>
-          </w:p>
-        </w:tc>
-        <w:tc>
-          <w:tcPr>
-            <w:tcW w:type="dxa" w:w="1170"/>
-            <w:shd w:fill="00095B"/>
-          </w:tcPr>
-          <w:p>
-            <w:r>
-              <w:rPr>
-                <w:b/>
-                <w:color w:val="FFFFFF"/>
-              </w:rPr>
-              <w:t>Employee_Count_Thousands</w:t>
-            </w:r>
-          </w:p>
-        </w:tc>
-        <w:tc>
-          <w:tcPr>
-            <w:tcW w:type="dxa" w:w="1170"/>
-            <w:shd w:fill="00095B"/>
-          </w:tcPr>
-          <w:p>
-            <w:r>
-              <w:rPr>
-                <w:b/>
-                <w:color w:val="FFFFFF"/>
-              </w:rPr>
-              <w:t>Wholesale_Units_Millions</w:t>
-            </w:r>
-          </w:p>
-        </w:tc>
-      </w:tr>
-      <w:tr>
-        <w:tc>
-          <w:tcPr>
-            <w:tcW w:type="dxa" w:w="1170"/>
-          </w:tcPr>
-          <w:p>
-            <w:r>
-              <w:t>2020</w:t>
-            </w:r>
-          </w:p>
-        </w:tc>
-        <w:tc>
-          <w:tcPr>
-            <w:tcW w:type="dxa" w:w="1170"/>
-          </w:tcPr>
-          <w:p>
-            <w:r>
-              <w:t>127.1</w:t>
-            </w:r>
-          </w:p>
-        </w:tc>
-        <w:tc>
-          <w:tcPr>
-            <w:tcW w:type="dxa" w:w="1170"/>
-          </w:tcPr>
-          <w:p>
-            <w:r>
-              <w:t>-1279</w:t>
-            </w:r>
-          </w:p>
-        </w:tc>
-        <w:tc>
-          <w:tcPr>
-            <w:tcW w:type="dxa" w:w="1170"/>
-          </w:tcPr>
-          <w:p>
-            <w:r>
-              <w:t>-2874</w:t>
-            </w:r>
-          </w:p>
-        </w:tc>
-        <w:tc>
-          <w:tcPr>
-            <w:tcW w:type="dxa" w:w="1170"/>
-          </w:tcPr>
-          <w:p>
-            <w:r>
-              <w:t>6.7</w:t>
-            </w:r>
-          </w:p>
-        </w:tc>
-        <w:tc>
-          <w:tcPr>
-            <w:tcW w:type="dxa" w:w="1170"/>
-          </w:tcPr>
-          <w:p>
-            <w:r>
-              <w:t>13.2</w:t>
-            </w:r>
-          </w:p>
-        </w:tc>
-        <w:tc>
-          <w:tcPr>
-            <w:tcW w:type="dxa" w:w="1170"/>
-          </w:tcPr>
-          <w:p>
-            <w:r>
-              <w:t>186</w:t>
-            </w:r>
-          </w:p>
-        </w:tc>
-        <w:tc>
-          <w:tcPr>
-            <w:tcW w:type="dxa" w:w="1170"/>
-          </w:tcPr>
-          <w:p>
-            <w:r>
-              <w:t>4.2</w:t>
-            </w:r>
-          </w:p>
-        </w:tc>
-      </w:tr>
-      <w:tr>
-        <w:tc>
-          <w:tcPr>
-            <w:tcW w:type="dxa" w:w="1170"/>
-          </w:tcPr>
-          <w:p>
-            <w:r>
-              <w:t>2021</w:t>
-            </w:r>
-          </w:p>
-        </w:tc>
-        <w:tc>
-          <w:tcPr>
-            <w:tcW w:type="dxa" w:w="1170"/>
-          </w:tcPr>
-          <w:p>
-            <w:r>
-              <w:t>136.3</w:t>
-            </w:r>
-          </w:p>
-        </w:tc>
-        <w:tc>
-          <w:tcPr>
-            <w:tcW w:type="dxa" w:w="1170"/>
-          </w:tcPr>
-          <w:p>
-            <w:r>
-              <w:t>17900</w:t>
-            </w:r>
-          </w:p>
-        </w:tc>
-        <w:tc>
-          <w:tcPr>
-            <w:tcW w:type="dxa" w:w="1170"/>
-          </w:tcPr>
-          <w:p>
-            <w:r>
-              <w:t>10466</w:t>
-            </w:r>
-          </w:p>
-        </w:tc>
-        <w:tc>
-          <w:tcPr>
-            <w:tcW w:type="dxa" w:w="1170"/>
-          </w:tcPr>
-          <w:p>
-            <w:r>
-              <w:t>7.0</w:t>
-            </w:r>
-          </w:p>
-        </w:tc>
-        <w:tc>
-          <w:tcPr>
-            <w:tcW w:type="dxa" w:w="1170"/>
-          </w:tcPr>
-          <w:p>
-            <w:r>
-              <w:t>13.4</w:t>
-            </w:r>
-          </w:p>
-        </w:tc>
-        <w:tc>
-          <w:tcPr>
-            <w:tcW w:type="dxa" w:w="1170"/>
-          </w:tcPr>
-          <w:p>
-            <w:r>
-              <w:t>183</w:t>
-            </w:r>
-          </w:p>
-        </w:tc>
-        <w:tc>
-          <w:tcPr>
-            <w:tcW w:type="dxa" w:w="1170"/>
-          </w:tcPr>
-          <w:p>
-            <w:r>
-              <w:t>4.0</w:t>
-            </w:r>
-          </w:p>
-        </w:tc>
-      </w:tr>
-      <w:tr>
-        <w:tc>
-          <w:tcPr>
-            <w:tcW w:type="dxa" w:w="1170"/>
-          </w:tcPr>
-          <w:p>
-            <w:r>
-              <w:t>2022</w:t>
-            </w:r>
-          </w:p>
-        </w:tc>
-        <w:tc>
-          <w:tcPr>
-            <w:tcW w:type="dxa" w:w="1170"/>
-          </w:tcPr>
-          <w:p>
-            <w:r>
-              <w:t>156.2</w:t>
-            </w:r>
-          </w:p>
-        </w:tc>
-        <w:tc>
-          <w:tcPr>
-            <w:tcW w:type="dxa" w:w="1170"/>
-          </w:tcPr>
-          <w:p>
-            <w:r>
-              <w:t>1981</w:t>
-            </w:r>
-          </w:p>
-        </w:tc>
-        <w:tc>
-          <w:tcPr>
-            <w:tcW w:type="dxa" w:w="1170"/>
-          </w:tcPr>
-          <w:p>
-            <w:r>
-              <w:t>10900</w:t>
-            </w:r>
-          </w:p>
-        </w:tc>
-        <w:tc>
-          <w:tcPr>
-            <w:tcW w:type="dxa" w:w="1170"/>
-          </w:tcPr>
-          <w:p>
-            <w:r>
-              <w:t>7.6</w:t>
-            </w:r>
-          </w:p>
-        </w:tc>
-        <w:tc>
-          <w:tcPr>
-            <w:tcW w:type="dxa" w:w="1170"/>
-          </w:tcPr>
-          <w:p>
-            <w:r>
-              <w:t>13.6</w:t>
-            </w:r>
-          </w:p>
-        </w:tc>
-        <w:tc>
-          <w:tcPr>
-            <w:tcW w:type="dxa" w:w="1170"/>
-          </w:tcPr>
-          <w:p>
-            <w:r>
-              <w:t>173</w:t>
-            </w:r>
-          </w:p>
-        </w:tc>
-        <w:tc>
-          <w:tcPr>
-            <w:tcW w:type="dxa" w:w="1170"/>
-          </w:tcPr>
-          <w:p>
-            <w:r>
-              <w:t>4.2</w:t>
-            </w:r>
-          </w:p>
-        </w:tc>
-      </w:tr>
-      <w:tr>
-        <w:tc>
-          <w:tcPr>
-            <w:tcW w:type="dxa" w:w="1170"/>
-          </w:tcPr>
-          <w:p>
-            <w:r>
-              <w:t>2023</w:t>
-            </w:r>
-          </w:p>
-        </w:tc>
-        <w:tc>
-          <w:tcPr>
-            <w:tcW w:type="dxa" w:w="1170"/>
-          </w:tcPr>
-          <w:p>
-            <w:r>
-              <w:t>176.2</w:t>
-            </w:r>
-          </w:p>
-        </w:tc>
-        <w:tc>
-          <w:tcPr>
-            <w:tcW w:type="dxa" w:w="1170"/>
-          </w:tcPr>
-          <w:p>
-            <w:r>
-              <w:t>4300</w:t>
-            </w:r>
-          </w:p>
-        </w:tc>
-        <w:tc>
-          <w:tcPr>
-            <w:tcW w:type="dxa" w:w="1170"/>
-          </w:tcPr>
-          <w:p>
-            <w:r>
-              <w:t>11200</w:t>
-            </w:r>
-          </w:p>
-        </w:tc>
-        <w:tc>
-          <w:tcPr>
-            <w:tcW w:type="dxa" w:w="1170"/>
-          </w:tcPr>
-          <w:p>
-            <w:r>
-              <w:t>8.2</w:t>
-            </w:r>
-          </w:p>
-        </w:tc>
-        <w:tc>
-          <w:tcPr>
-            <w:tcW w:type="dxa" w:w="1170"/>
-          </w:tcPr>
-          <w:p>
-            <w:r>
-              <w:t>13.9</w:t>
-            </w:r>
-          </w:p>
-        </w:tc>
-        <w:tc>
-          <w:tcPr>
-            <w:tcW w:type="dxa" w:w="1170"/>
-          </w:tcPr>
-          <w:p>
-            <w:r>
-              <w:t>177</w:t>
-            </w:r>
-          </w:p>
-        </w:tc>
-        <w:tc>
-          <w:tcPr>
-            <w:tcW w:type="dxa" w:w="1170"/>
-          </w:tcPr>
-          <w:p>
-            <w:r>
-              <w:t>4.4</w:t>
-            </w:r>
-          </w:p>
-        </w:tc>
-      </w:tr>
-      <w:tr>
-        <w:tc>
-          <w:tcPr>
-            <w:tcW w:type="dxa" w:w="1170"/>
-          </w:tcPr>
-          <w:p>
-            <w:r>
-              <w:t>2024</w:t>
-            </w:r>
-          </w:p>
-        </w:tc>
-        <w:tc>
-          <w:tcPr>
-            <w:tcW w:type="dxa" w:w="1170"/>
-          </w:tcPr>
-          <w:p>
-            <w:r>
-              <w:t>185.0</w:t>
-            </w:r>
-          </w:p>
-        </w:tc>
-        <w:tc>
-          <w:tcPr>
-            <w:tcW w:type="dxa" w:w="1170"/>
-          </w:tcPr>
-          <w:p>
-            <w:r>
-              <w:t>6600</w:t>
-            </w:r>
-          </w:p>
-        </w:tc>
-        <w:tc>
-          <w:tcPr>
-            <w:tcW w:type="dxa" w:w="1170"/>
-          </w:tcPr>
-          <w:p>
-            <w:r>
-              <w:t>11300</w:t>
-            </w:r>
-          </w:p>
-        </w:tc>
-        <w:tc>
-          <w:tcPr>
-            <w:tcW w:type="dxa" w:w="1170"/>
-          </w:tcPr>
-          <w:p>
-            <w:r>
-              <w:t>8.5</w:t>
-            </w:r>
-          </w:p>
-        </w:tc>
-        <w:tc>
-          <w:tcPr>
-            <w:tcW w:type="dxa" w:w="1170"/>
-          </w:tcPr>
-          <w:p>
-            <w:r>
-              <w:t>14.2</w:t>
-            </w:r>
-          </w:p>
-        </w:tc>
-        <w:tc>
-          <w:tcPr>
-            <w:tcW w:type="dxa" w:w="1170"/>
-          </w:tcPr>
-          <w:p>
-            <w:r>
-              <w:t>171</w:t>
-            </w:r>
-          </w:p>
-        </w:tc>
-        <w:tc>
-          <w:tcPr>
-            <w:tcW w:type="dxa" w:w="1170"/>
-          </w:tcPr>
-          <w:p>
-            <w:r>
-              <w:t>4.5</w:t>
+              <w:t>Toyota: 9.6M (2.1x higher)</w:t>
             </w:r>
           </w:p>
         </w:tc>
@@ -5782,14 +4647,14 @@
     <w:p/>
     <w:p>
       <w:pPr>
-        <w:pStyle w:val="Heading2"/>
-      </w:pPr>
-      <w:r>
-        <w:rPr>
-          <w:rFonts w:ascii="Calibri" w:hAnsi="Calibri"/>
-          <w:color w:val="003478"/>
-        </w:rPr>
-        <w:t>Strategy Implementation Summary</w:t>
+        <w:jc w:val="both"/>
+      </w:pPr>
+      <w:r>
+        <w:rPr>
+          <w:rFonts w:ascii="Calibri" w:hAnsi="Calibri"/>
+          <w:sz w:val="22"/>
+        </w:rPr>
+        <w:t>*Source: Ford Motor Company 10-K Reports, 2021-2025; GM and Toyota 2024 10-K Filings*</w:t>
       </w:r>
     </w:p>
     <w:p>
@@ -5802,49 +4667,26 @@
           <w:b/>
           <w:sz w:val="22"/>
         </w:rPr>
-        <w:t>Overall SIR Score: 3.3/5.0 (Moderate Effectiveness)</w:t>
+        <w:t>Competitive Context:</w:t>
+      </w:r>
+      <w:r>
+        <w:rPr>
+          <w:rFonts w:ascii="Calibri" w:hAnsi="Calibri"/>
+          <w:sz w:val="22"/>
+        </w:rPr>
+        <w:t xml:space="preserve"> Ford's financial recovery (Revenue +45.6%, EBIT swing from -$2.9B to +$11.3B) demonstrates effective management of profitability in a disruptive period. However, compared to competitors: General Motors maintains higher market share (17.1% vs Ford's 14.2%) while managing similar EBIT levels ($10.1B), suggesting Ford's profitability relies more heavily on Ford Pro's 17% margins. Toyota's revenue ($272B) and net income ($21.6B) remain substantially higher, reflecting its dominant position in hybrid and traditional vehicles. Ford's unit volume (4.5M) positions it competitively with GM (4.0M) but significantly below Toyota (9.6M), indicating market consolidation around EV transition leaders.</w:t>
       </w:r>
     </w:p>
     <w:p>
       <w:pPr>
-        <w:jc w:val="both"/>
-      </w:pPr>
-      <w:r>
-        <w:rPr>
-          <w:rFonts w:ascii="Calibri" w:hAnsi="Calibri"/>
-          <w:sz w:val="22"/>
-        </w:rPr>
-        <w:t xml:space="preserve">Ford demonstrates </w:t>
-      </w:r>
-      <w:r>
-        <w:rPr>
-          <w:rFonts w:ascii="Calibri" w:hAnsi="Calibri"/>
-          <w:b/>
-          <w:sz w:val="22"/>
-        </w:rPr>
-        <w:t>strong strategic planning</w:t>
-      </w:r>
-      <w:r>
-        <w:rPr>
-          <w:rFonts w:ascii="Calibri" w:hAnsi="Calibri"/>
-          <w:sz w:val="22"/>
-        </w:rPr>
-        <w:t xml:space="preserve"> (clear Ford+ vision, business unit structure) but </w:t>
-      </w:r>
-      <w:r>
-        <w:rPr>
-          <w:rFonts w:ascii="Calibri" w:hAnsi="Calibri"/>
-          <w:b/>
-          <w:sz w:val="22"/>
-        </w:rPr>
-        <w:t>uneven implementation execution</w:t>
-      </w:r>
-      <w:r>
-        <w:rPr>
-          <w:rFonts w:ascii="Calibri" w:hAnsi="Calibri"/>
-          <w:sz w:val="22"/>
-        </w:rPr>
-        <w:t xml:space="preserve"> (employee engagement low, Model e losses widening, stakeholder buy-in mixed). The 2025 leadership changes address the weakest element—strategic coherence across business units—and could significantly improve implementation if successful.</w:t>
+        <w:pStyle w:val="Heading2"/>
+      </w:pPr>
+      <w:r>
+        <w:rPr>
+          <w:rFonts w:ascii="Calibri" w:hAnsi="Calibri"/>
+          <w:color w:val="003478"/>
+        </w:rPr>
+        <w:t>Strategy Implementation Summary</w:t>
       </w:r>
     </w:p>
     <w:p>
@@ -5857,14 +4699,7 @@
           <w:b/>
           <w:sz w:val="22"/>
         </w:rPr>
-        <w:t>Critical Risk:</w:t>
-      </w:r>
-      <w:r>
-        <w:rPr>
-          <w:rFonts w:ascii="Calibri" w:hAnsi="Calibri"/>
-          <w:sz w:val="22"/>
-        </w:rPr>
-        <w:t xml:space="preserve"> Employee engagement decline threatens the entire Ford+ plan. No strategy succeeds without a willing workforce.</w:t>
+        <w:t>Overall SIR Score: 3.3/5.0 (Moderate Effectiveness)</w:t>
       </w:r>
     </w:p>
     <w:p>
@@ -5876,63 +4711,93 @@
           <w:rFonts w:ascii="Calibri" w:hAnsi="Calibri"/>
           <w:sz w:val="22"/>
         </w:rPr>
-        <w:t>---</w:t>
+        <w:t xml:space="preserve">Ford demonstrates </w:t>
+      </w:r>
+      <w:r>
+        <w:rPr>
+          <w:rFonts w:ascii="Calibri" w:hAnsi="Calibri"/>
+          <w:b/>
+          <w:sz w:val="22"/>
+        </w:rPr>
+        <w:t>strong strategic planning</w:t>
+      </w:r>
+      <w:r>
+        <w:rPr>
+          <w:rFonts w:ascii="Calibri" w:hAnsi="Calibri"/>
+          <w:sz w:val="22"/>
+        </w:rPr>
+        <w:t xml:space="preserve"> (clear Ford+ vision, business unit structure) but </w:t>
+      </w:r>
+      <w:r>
+        <w:rPr>
+          <w:rFonts w:ascii="Calibri" w:hAnsi="Calibri"/>
+          <w:b/>
+          <w:sz w:val="22"/>
+        </w:rPr>
+        <w:t>uneven implementation execution</w:t>
+      </w:r>
+      <w:r>
+        <w:rPr>
+          <w:rFonts w:ascii="Calibri" w:hAnsi="Calibri"/>
+          <w:sz w:val="22"/>
+        </w:rPr>
+        <w:t xml:space="preserve"> (employee engagement low, Model e losses widening, stakeholder buy-in mixed). The 2025 leadership changes address the weakest element—strategic coherence across business units—and could significantly improve implementation if successful.</w:t>
       </w:r>
     </w:p>
     <w:p>
       <w:pPr>
-        <w:pStyle w:val="Heading1"/>
-      </w:pPr>
-      <w:r>
-        <w:rPr>
-          <w:rFonts w:ascii="Calibri" w:hAnsi="Calibri"/>
-          <w:color w:val="00005B"/>
-        </w:rPr>
-        <w:t>IV. CHALLENGES &amp; STRATEGIC RISKS</w:t>
+        <w:jc w:val="both"/>
+      </w:pPr>
+      <w:r>
+        <w:rPr>
+          <w:rFonts w:ascii="Calibri" w:hAnsi="Calibri"/>
+          <w:b/>
+          <w:sz w:val="22"/>
+        </w:rPr>
+        <w:t>Critical Risk:</w:t>
+      </w:r>
+      <w:r>
+        <w:rPr>
+          <w:rFonts w:ascii="Calibri" w:hAnsi="Calibri"/>
+          <w:sz w:val="22"/>
+        </w:rPr>
+        <w:t xml:space="preserve"> Employee engagement decline threatens the entire Ford+ plan. No strategy succeeds without a willing workforce.</w:t>
       </w:r>
     </w:p>
     <w:p>
       <w:pPr>
-        <w:pStyle w:val="Heading2"/>
-      </w:pPr>
-      <w:r>
-        <w:rPr>
-          <w:rFonts w:ascii="Calibri" w:hAnsi="Calibri"/>
-          <w:color w:val="003478"/>
-        </w:rPr>
-        <w:t>Challenge 1: EV Transition Execution Gap</w:t>
+        <w:jc w:val="both"/>
+      </w:pPr>
+      <w:r>
+        <w:rPr>
+          <w:rFonts w:ascii="Calibri" w:hAnsi="Calibri"/>
+          <w:sz w:val="22"/>
+        </w:rPr>
+        <w:t>---</w:t>
       </w:r>
     </w:p>
     <w:p>
       <w:pPr>
-        <w:jc w:val="both"/>
-      </w:pPr>
-      <w:r>
-        <w:rPr>
-          <w:rFonts w:ascii="Calibri" w:hAnsi="Calibri"/>
-          <w:sz w:val="22"/>
-        </w:rPr>
-        <w:t>Ford Model e's -$5.4B EBIT loss (2024) with no clear profitability path creates strategic urgency (Ford Motor Company, 2025). Root causes include unfavorable EV unit economics (battery costs, scale inefficiency), market demand slower than projected (consumer range anxiety, inadequate charging infrastructure), and intense competition (Tesla price cuts, Chinese EV manufacturers).</w:t>
+        <w:pStyle w:val="Heading1"/>
+      </w:pPr>
+      <w:r>
+        <w:rPr>
+          <w:rFonts w:ascii="Calibri" w:hAnsi="Calibri"/>
+          <w:color w:val="00005B"/>
+        </w:rPr>
+        <w:t>IV. CHALLENGES &amp; STRATEGIC RISKS</w:t>
       </w:r>
     </w:p>
     <w:p>
       <w:pPr>
-        <w:jc w:val="both"/>
-      </w:pPr>
-      <w:r>
-        <w:rPr>
-          <w:rFonts w:ascii="Calibri" w:hAnsi="Calibri"/>
-          <w:b/>
-          <w:sz w:val="22"/>
-        </w:rPr>
-        <w:t>Strategic Dilemma:</w:t>
-      </w:r>
-      <w:r>
-        <w:rPr>
-          <w:rFonts w:ascii="Calibri" w:hAnsi="Calibri"/>
-          <w:sz w:val="22"/>
-        </w:rPr>
-        <w:t xml:space="preserve"> Continue funding losses or pivot strategy? Continuing risks exhausting shareholder patience and capital; pivoting risks falling behind in critical technology transition.</w:t>
+        <w:pStyle w:val="Heading2"/>
+      </w:pPr>
+      <w:r>
+        <w:rPr>
+          <w:rFonts w:ascii="Calibri" w:hAnsi="Calibri"/>
+          <w:color w:val="003478"/>
+        </w:rPr>
+        <w:t>Challenge 1: EV Transition Execution Gap</w:t>
       </w:r>
     </w:p>
     <w:p>
@@ -5942,29 +4807,29 @@
       <w:r>
         <w:rPr>
           <w:rFonts w:ascii="Calibri" w:hAnsi="Calibri"/>
-          <w:b/>
-          <w:sz w:val="22"/>
-        </w:rPr>
-        <w:t>Management Model Implication:</w:t>
-      </w:r>
-      <w:r>
-        <w:rPr>
-          <w:rFonts w:ascii="Calibri" w:hAnsi="Calibri"/>
-          <w:sz w:val="22"/>
-        </w:rPr>
-        <w:t xml:space="preserve"> Emergent strategy (Model e autonomy) allowed losses to widen without sufficient oversight. The 2025 strategic centralization (Gjaja CSO) may impose needed discipline.</w:t>
+          <w:sz w:val="22"/>
+        </w:rPr>
+        <w:t>Ford Model e's -$5.4B EBIT loss (2024) with no clear profitability path creates strategic urgency (Ford Motor Company, 2025). Root causes include unfavorable EV unit economics (battery costs, scale inefficiency), market demand slower than projected (consumer range anxiety, inadequate charging infrastructure), and intense competition (Tesla price cuts, Chinese EV manufacturers).</w:t>
       </w:r>
     </w:p>
     <w:p>
       <w:pPr>
-        <w:pStyle w:val="Heading2"/>
-      </w:pPr>
-      <w:r>
-        <w:rPr>
-          <w:rFonts w:ascii="Calibri" w:hAnsi="Calibri"/>
-          <w:color w:val="003478"/>
-        </w:rPr>
-        <w:t>Challenge 2: Cost Pressures and Restructuring Impacts</w:t>
+        <w:jc w:val="both"/>
+      </w:pPr>
+      <w:r>
+        <w:rPr>
+          <w:rFonts w:ascii="Calibri" w:hAnsi="Calibri"/>
+          <w:b/>
+          <w:sz w:val="22"/>
+        </w:rPr>
+        <w:t>Strategic Dilemma:</w:t>
+      </w:r>
+      <w:r>
+        <w:rPr>
+          <w:rFonts w:ascii="Calibri" w:hAnsi="Calibri"/>
+          <w:sz w:val="22"/>
+        </w:rPr>
+        <w:t xml:space="preserve"> Continue funding losses or pivot strategy? Continuing risks exhausting shareholder patience and capital; pivoting risks falling behind in critical technology transition.</w:t>
       </w:r>
     </w:p>
     <w:p>
@@ -5974,29 +4839,29 @@
       <w:r>
         <w:rPr>
           <w:rFonts w:ascii="Calibri" w:hAnsi="Calibri"/>
-          <w:sz w:val="22"/>
-        </w:rPr>
-        <w:t>The $1B cost savings target requiring 2025 bonus cuts and potential layoffs creates management model tension (Ford Authority, 2025). Root causes include profitability pressure from investors, EV investment cash drain, and competitive pricing pressure.</w:t>
+          <w:b/>
+          <w:sz w:val="22"/>
+        </w:rPr>
+        <w:t>Management Model Implication:</w:t>
+      </w:r>
+      <w:r>
+        <w:rPr>
+          <w:rFonts w:ascii="Calibri" w:hAnsi="Calibri"/>
+          <w:sz w:val="22"/>
+        </w:rPr>
+        <w:t xml:space="preserve"> Emergent strategy (Model e autonomy) allowed losses to widen without sufficient oversight. The 2025 strategic centralization (Gjaja CSO) may impose needed discipline.</w:t>
       </w:r>
     </w:p>
     <w:p>
       <w:pPr>
-        <w:jc w:val="both"/>
-      </w:pPr>
-      <w:r>
-        <w:rPr>
-          <w:rFonts w:ascii="Calibri" w:hAnsi="Calibri"/>
-          <w:b/>
-          <w:sz w:val="22"/>
-        </w:rPr>
-        <w:t>Strategic Risk:</w:t>
-      </w:r>
-      <w:r>
-        <w:rPr>
-          <w:rFonts w:ascii="Calibri" w:hAnsi="Calibri"/>
-          <w:sz w:val="22"/>
-        </w:rPr>
-        <w:t xml:space="preserve"> Cost-cutting damages culture, innovation, and employee engagement—precisely the organizational capabilities needed for transformation.</w:t>
+        <w:pStyle w:val="Heading2"/>
+      </w:pPr>
+      <w:r>
+        <w:rPr>
+          <w:rFonts w:ascii="Calibri" w:hAnsi="Calibri"/>
+          <w:color w:val="003478"/>
+        </w:rPr>
+        <w:t>Challenge 2: Cost Pressures and Restructuring Impacts</w:t>
       </w:r>
     </w:p>
     <w:p>
@@ -6006,29 +4871,29 @@
       <w:r>
         <w:rPr>
           <w:rFonts w:ascii="Calibri" w:hAnsi="Calibri"/>
-          <w:b/>
-          <w:sz w:val="22"/>
-        </w:rPr>
-        <w:t>Management Model Implication:</w:t>
-      </w:r>
-      <w:r>
-        <w:rPr>
-          <w:rFonts w:ascii="Calibri" w:hAnsi="Calibri"/>
-          <w:sz w:val="22"/>
-        </w:rPr>
-        <w:t xml:space="preserve"> The shift from intrinsic motivation (purpose, innovation) to extrinsic pressure (performance, cost discipline) risks destroying cultural progress made 2021-2024. Eikenberry's (2021) distinction applies: "Compliance is 'I have to,' commitment is 'I want to.'" Cost cuts drive compliance, not the commitment needed for transformation.</w:t>
+          <w:sz w:val="22"/>
+        </w:rPr>
+        <w:t>The $1B cost savings target requiring 2025 bonus cuts and potential layoffs creates management model tension (Ford Authority, 2025). Root causes include profitability pressure from investors, EV investment cash drain, and competitive pricing pressure.</w:t>
       </w:r>
     </w:p>
     <w:p>
       <w:pPr>
-        <w:pStyle w:val="Heading2"/>
-      </w:pPr>
-      <w:r>
-        <w:rPr>
-          <w:rFonts w:ascii="Calibri" w:hAnsi="Calibri"/>
-          <w:color w:val="003478"/>
-        </w:rPr>
-        <w:t>Challenge 3: Labor Relations Complexity</w:t>
+        <w:jc w:val="both"/>
+      </w:pPr>
+      <w:r>
+        <w:rPr>
+          <w:rFonts w:ascii="Calibri" w:hAnsi="Calibri"/>
+          <w:b/>
+          <w:sz w:val="22"/>
+        </w:rPr>
+        <w:t>Strategic Risk:</w:t>
+      </w:r>
+      <w:r>
+        <w:rPr>
+          <w:rFonts w:ascii="Calibri" w:hAnsi="Calibri"/>
+          <w:sz w:val="22"/>
+        </w:rPr>
+        <w:t xml:space="preserve"> Cost-cutting damages culture, innovation, and employee engagement—precisely the organizational capabilities needed for transformation.</w:t>
       </w:r>
     </w:p>
     <w:p>
@@ -6038,18 +4903,6 @@
       <w:r>
         <w:rPr>
           <w:rFonts w:ascii="Calibri" w:hAnsi="Calibri"/>
-          <w:sz w:val="22"/>
-        </w:rPr>
-        <w:t>The 2023 UAW strike (46 days) and ongoing wage negotiations occur as EV transition threatens ~30% job reductions in manufacturing (The Detroit News, 2024). Union fears about job losses create resistance to the very strategy Ford needs for long-term competitiveness.</w:t>
-      </w:r>
-    </w:p>
-    <w:p>
-      <w:pPr>
-        <w:jc w:val="both"/>
-      </w:pPr>
-      <w:r>
-        <w:rPr>
-          <w:rFonts w:ascii="Calibri" w:hAnsi="Calibri"/>
           <w:b/>
           <w:sz w:val="22"/>
         </w:rPr>
@@ -6060,169 +4913,7 @@
           <w:rFonts w:ascii="Calibri" w:hAnsi="Calibri"/>
           <w:sz w:val="22"/>
         </w:rPr>
-        <w:t xml:space="preserve"> </w:t>
-      </w:r>
-      <w:r>
-        <w:rPr>
-          <w:rFonts w:ascii="Calibri" w:hAnsi="Calibri"/>
-          <w:b/>
-          <w:sz w:val="22"/>
-        </w:rPr>
-        <w:t>Hierarchy</w:t>
-      </w:r>
-      <w:r>
-        <w:rPr>
-          <w:rFonts w:ascii="Calibri" w:hAnsi="Calibri"/>
-          <w:sz w:val="22"/>
-        </w:rPr>
-        <w:t xml:space="preserve"> (management decides EV strategy unilaterally) versus </w:t>
-      </w:r>
-      <w:r>
-        <w:rPr>
-          <w:rFonts w:ascii="Calibri" w:hAnsi="Calibri"/>
-          <w:b/>
-          <w:sz w:val="22"/>
-        </w:rPr>
-        <w:t>Collective wisdom</w:t>
-      </w:r>
-      <w:r>
-        <w:rPr>
-          <w:rFonts w:ascii="Calibri" w:hAnsi="Calibri"/>
-          <w:sz w:val="22"/>
-        </w:rPr>
-        <w:t xml:space="preserve"> (worker input on transition planning) creates conflict. Improved stakeholder management could transform adversarial relationship into collaborative transition planning.</w:t>
-      </w:r>
-    </w:p>
-    <w:p>
-      <w:pPr>
-        <w:pStyle w:val="Heading2"/>
-      </w:pPr>
-      <w:r>
-        <w:rPr>
-          <w:rFonts w:ascii="Calibri" w:hAnsi="Calibri"/>
-          <w:color w:val="003478"/>
-        </w:rPr>
-        <w:t>Challenge 4: Multi-Front Competitive Threats</w:t>
-      </w:r>
-    </w:p>
-    <w:p>
-      <w:pPr>
-        <w:jc w:val="both"/>
-      </w:pPr>
-      <w:r>
-        <w:rPr>
-          <w:rFonts w:ascii="Calibri" w:hAnsi="Calibri"/>
-          <w:b/>
-          <w:sz w:val="22"/>
-        </w:rPr>
-        <w:t>Tesla</w:t>
-      </w:r>
-      <w:r>
-        <w:rPr>
-          <w:rFonts w:ascii="Calibri" w:hAnsi="Calibri"/>
-          <w:sz w:val="22"/>
-        </w:rPr>
-        <w:t xml:space="preserve"> offers direct-sales model (no dealer markup), software expertise, and brand cachet. The Cybertruck directly competes with F-150 Lightning in Ford's core truck segment.</w:t>
-      </w:r>
-    </w:p>
-    <w:p>
-      <w:pPr>
-        <w:jc w:val="both"/>
-      </w:pPr>
-      <w:r>
-        <w:rPr>
-          <w:rFonts w:ascii="Calibri" w:hAnsi="Calibri"/>
-          <w:b/>
-          <w:sz w:val="22"/>
-        </w:rPr>
-        <w:t>Chinese OEMs</w:t>
-      </w:r>
-      <w:r>
-        <w:rPr>
-          <w:rFonts w:ascii="Calibri" w:hAnsi="Calibri"/>
-          <w:sz w:val="22"/>
-        </w:rPr>
-        <w:t xml:space="preserve"> (BYD, NIO, Geely) produce low-cost EVs with government support and advanced technology. If Chinese EVs enter the U.S. market, price competition intensifies dramatically.</w:t>
-      </w:r>
-    </w:p>
-    <w:p>
-      <w:pPr>
-        <w:jc w:val="both"/>
-      </w:pPr>
-      <w:r>
-        <w:rPr>
-          <w:rFonts w:ascii="Calibri" w:hAnsi="Calibri"/>
-          <w:b/>
-          <w:sz w:val="22"/>
-        </w:rPr>
-        <w:t>Traditional OEMs</w:t>
-      </w:r>
-      <w:r>
-        <w:rPr>
-          <w:rFonts w:ascii="Calibri" w:hAnsi="Calibri"/>
-          <w:sz w:val="22"/>
-        </w:rPr>
-        <w:t xml:space="preserve"> (GM, Stellantis, Toyota) face similar challenges with similar strategies, creating risk of commodity competition without differentiation.</w:t>
-      </w:r>
-    </w:p>
-    <w:p>
-      <w:pPr>
-        <w:jc w:val="both"/>
-      </w:pPr>
-      <w:r>
-        <w:rPr>
-          <w:rFonts w:ascii="Calibri" w:hAnsi="Calibri"/>
-          <w:b/>
-          <w:sz w:val="22"/>
-        </w:rPr>
-        <w:t>Tech Companies</w:t>
-      </w:r>
-      <w:r>
-        <w:rPr>
-          <w:rFonts w:ascii="Calibri" w:hAnsi="Calibri"/>
-          <w:sz w:val="22"/>
-        </w:rPr>
-        <w:t xml:space="preserve"> (Apple, Google) develop mobility software and autonomous technology, potentially reducing vehicles to commodity platforms while software captures value.</w:t>
-      </w:r>
-    </w:p>
-    <w:p>
-      <w:pPr>
-        <w:jc w:val="both"/>
-      </w:pPr>
-      <w:r>
-        <w:rPr>
-          <w:rFonts w:ascii="Calibri" w:hAnsi="Calibri"/>
-          <w:b/>
-          <w:sz w:val="22"/>
-        </w:rPr>
-        <w:t>Strategic Risk:</w:t>
-      </w:r>
-      <w:r>
-        <w:rPr>
-          <w:rFonts w:ascii="Calibri" w:hAnsi="Calibri"/>
-          <w:sz w:val="22"/>
-        </w:rPr>
-        <w:t xml:space="preserve"> Ford becomes stuck in the middle—unable to match Tesla on innovation, Chinese manufacturers on cost, or Toyota on quality.</w:t>
-      </w:r>
-    </w:p>
-    <w:p>
-      <w:pPr>
-        <w:jc w:val="both"/>
-      </w:pPr>
-      <w:r>
-        <w:rPr>
-          <w:rFonts w:ascii="Calibri" w:hAnsi="Calibri"/>
-          <w:b/>
-          <w:sz w:val="22"/>
-        </w:rPr>
-        <w:t>Management Model Implication:</w:t>
-      </w:r>
-      <w:r>
-        <w:rPr>
-          <w:rFonts w:ascii="Calibri" w:hAnsi="Calibri"/>
-          <w:sz w:val="22"/>
-        </w:rPr>
-        <w:t xml:space="preserve"> Ford's hybrid management model (obliquity + goals, emergence + oversight) attempts differentiation through organizational capability. However, if competitors copy this model, the advantage disappears.</w:t>
+        <w:t xml:space="preserve"> The shift from intrinsic motivation (purpose, innovation) to extrinsic pressure (performance, cost discipline) risks destroying cultural progress made 2021-2024. Eikenberry's (2021) distinction applies: "Compliance is 'I have to,' commitment is 'I want to.'" Cost cuts drive compliance, not the commitment needed for transformation.</w:t>
       </w:r>
     </w:p>
     <w:p>
@@ -6855,7 +5546,7 @@
           <w:rFonts w:ascii="Calibri" w:hAnsi="Calibri"/>
           <w:sz w:val="22"/>
         </w:rPr>
-        <w:t xml:space="preserve"> Organizational stability, improved employee engagement ((2/5) → (4/5)), maintained innovation with added strategic coherence.</w:t>
+        <w:t xml:space="preserve"> Organizational stability, improved employee engagement (2/5 → 4/5), maintained innovation with added strategic coherence.</w:t>
       </w:r>
     </w:p>
     <w:p>
@@ -7151,37 +5842,7 @@
           <w:rFonts w:ascii="Calibri" w:hAnsi="Calibri"/>
           <w:sz w:val="22"/>
         </w:rPr>
-        <w:t xml:space="preserve"> Clear path to profitability restores shareholder confidence while maintaining EV transition momentum. Operations strategy principles—</w:t>
-      </w:r>
-      <w:r>
-        <w:rPr>
-          <w:rFonts w:ascii="Calibri" w:hAnsi="Calibri"/>
-          <w:b/>
-          <w:sz w:val="22"/>
-        </w:rPr>
-        <w:t>economies of scale</w:t>
-      </w:r>
-      <w:r>
-        <w:rPr>
-          <w:rFonts w:ascii="Calibri" w:hAnsi="Calibri"/>
-          <w:sz w:val="22"/>
-        </w:rPr>
-        <w:t xml:space="preserve"> (higher volume lowers per-unit costs) and </w:t>
-      </w:r>
-      <w:r>
-        <w:rPr>
-          <w:rFonts w:ascii="Calibri" w:hAnsi="Calibri"/>
-          <w:b/>
-          <w:sz w:val="22"/>
-        </w:rPr>
-        <w:t>learning curve</w:t>
-      </w:r>
-      <w:r>
-        <w:rPr>
-          <w:rFonts w:ascii="Calibri" w:hAnsi="Calibri"/>
-          <w:sz w:val="22"/>
-        </w:rPr>
-        <w:t xml:space="preserve"> (experience reduces manufacturing time)—support feasibility.</w:t>
+        <w:t xml:space="preserve"> Clear path to profitability restores shareholder confidence while maintaining EV transition momentum. Operations strategy principles—economies of scale (higher volume lowers per-unit costs) and learning curve (experience reduces manufacturing time)—support feasibility.</w:t>
       </w:r>
     </w:p>
     <w:p>
@@ -7607,22 +6268,7 @@
           <w:rFonts w:ascii="Calibri" w:hAnsi="Calibri"/>
           <w:sz w:val="22"/>
         </w:rPr>
-        <w:t xml:space="preserve"> Operations strategy </w:t>
-      </w:r>
-      <w:r>
-        <w:rPr>
-          <w:rFonts w:ascii="Calibri" w:hAnsi="Calibri"/>
-          <w:b/>
-          <w:sz w:val="22"/>
-        </w:rPr>
-        <w:t>resource-based view</w:t>
-      </w:r>
-      <w:r>
-        <w:rPr>
-          <w:rFonts w:ascii="Calibri" w:hAnsi="Calibri"/>
-          <w:sz w:val="22"/>
-        </w:rPr>
-        <w:t xml:space="preserve"> (Wernerfelt, 1984) suggests sustainable competitive advantage derives from unique, hard-to-imitate capabilities. Ford Pro's integration of vehicles, software, and services represents exactly such a capability.</w:t>
+        <w:t xml:space="preserve"> Operations strategy resource-based view (Wernerfelt, 1984) suggests sustainable competitive advantage derives from unique, hard-to-imitate capabilities. Ford Pro's integration of vehicles, software, and services represents exactly such a capability.</w:t>
       </w:r>
     </w:p>
     <w:p>
@@ -7734,7 +6380,7 @@
           <w:rFonts w:ascii="Calibri" w:hAnsi="Calibri"/>
           <w:sz w:val="22"/>
         </w:rPr>
-        <w:t>: Employee engagement ((2/5) → (4/5)); Model e EBIT (-$5.4B → -$1.5B → $0 by 2027); Ford Pro EBIT ($9B → $11B); Stock price ($9.89 → $15+)</w:t>
+        <w:t>: Employee engagement (2/5 → 4/5); Model e EBIT (-$5.4B → -$1.5B → $0 by 2027); Ford Pro EBIT ($9B → $11B); Stock price ($9.89 → $15+)</w:t>
       </w:r>
     </w:p>
     <w:p>
@@ -7809,7 +6455,7 @@
           <w:rFonts w:ascii="Calibri" w:hAnsi="Calibri"/>
           <w:sz w:val="22"/>
         </w:rPr>
-        <w:t>Using Birkinshaw and Goddard's (2009) MIT Sloan framework, Ford evolved from pure hierarchy (2020) to hybrid emergence (2022-2024) to balanced integration (2025), showing management sophistication through experimentation, learning, and adaptation. The company successfully balanced:</w:t>
+        <w:t>Using Birkinshaw and Goddard's (2009) MIT Sloan framework, Ford evolved from pure hierarchy (2020) to hybrid emergence (2022-2024) to balanced integration (2025), showing management sophistication through experimentation, learning, and adaptation. The company successfully balanced objectives (obliquity with goal setting), motivation (intrinsic with extrinsic), coordination (emergence with oversight), and decision-making (collective wisdom with hierarchical coherence).</w:t>
       </w:r>
     </w:p>
     <w:p>
@@ -7821,22 +6467,7 @@
           <w:rFonts w:ascii="Calibri" w:hAnsi="Calibri"/>
           <w:sz w:val="22"/>
         </w:rPr>
-        <w:t xml:space="preserve">- </w:t>
-      </w:r>
-      <w:r>
-        <w:rPr>
-          <w:rFonts w:ascii="Calibri" w:hAnsi="Calibri"/>
-          <w:b/>
-          <w:sz w:val="22"/>
-        </w:rPr>
-        <w:t>Objectives</w:t>
-      </w:r>
-      <w:r>
-        <w:rPr>
-          <w:rFonts w:ascii="Calibri" w:hAnsi="Calibri"/>
-          <w:sz w:val="22"/>
-        </w:rPr>
-        <w:t>: Obliquity (purpose) with goal setting (targets)</w:t>
+        <w:t>Applying Nieto-Rodriguez's Strategy Implementation Roadmap, Ford scores 3.3/5.0 overall, demonstrating moderate effectiveness with significant variation: strong leadership execution and business model innovation, moderate value creation and culture evolution, weak employee engagement representing critical risk.</w:t>
       </w:r>
     </w:p>
     <w:p>
@@ -7846,51 +6477,29 @@
       <w:r>
         <w:rPr>
           <w:rFonts w:ascii="Calibri" w:hAnsi="Calibri"/>
-          <w:sz w:val="22"/>
-        </w:rPr>
-        <w:t xml:space="preserve">- </w:t>
-      </w:r>
-      <w:r>
-        <w:rPr>
-          <w:rFonts w:ascii="Calibri" w:hAnsi="Calibri"/>
           <w:b/>
           <w:sz w:val="22"/>
         </w:rPr>
-        <w:t>Motivation</w:t>
-      </w:r>
-      <w:r>
-        <w:rPr>
-          <w:rFonts w:ascii="Calibri" w:hAnsi="Calibri"/>
-          <w:sz w:val="22"/>
-        </w:rPr>
-        <w:t>: Intrinsic (innovation) with extrinsic (compensation), though 2025 risks over-rotation</w:t>
+        <w:t>Performance Paradox</w:t>
+      </w:r>
+      <w:r>
+        <w:rPr>
+          <w:rFonts w:ascii="Calibri" w:hAnsi="Calibri"/>
+          <w:sz w:val="22"/>
+        </w:rPr>
+        <w:t>: Ford Pro ($9B EBIT, 2024) validates strategy; Ford Model e (-$5.4B loss) reveals execution difficulty; Ford Blue (22% EBIT decline) indicates core business pressure. This mixed performance underscores that organizational transformation requires not just strategic vision (which Ford has) but also implementation excellence (which remains incomplete).</w:t>
       </w:r>
     </w:p>
     <w:p>
       <w:pPr>
-        <w:jc w:val="both"/>
-      </w:pPr>
-      <w:r>
-        <w:rPr>
-          <w:rFonts w:ascii="Calibri" w:hAnsi="Calibri"/>
-          <w:sz w:val="22"/>
-        </w:rPr>
-        <w:t xml:space="preserve">- </w:t>
-      </w:r>
-      <w:r>
-        <w:rPr>
-          <w:rFonts w:ascii="Calibri" w:hAnsi="Calibri"/>
-          <w:b/>
-          <w:sz w:val="22"/>
-        </w:rPr>
-        <w:t>Coordination</w:t>
-      </w:r>
-      <w:r>
-        <w:rPr>
-          <w:rFonts w:ascii="Calibri" w:hAnsi="Calibri"/>
-          <w:sz w:val="22"/>
-        </w:rPr>
-        <w:t>: Business unit emergence with strategic oversight</w:t>
+        <w:pStyle w:val="Heading2"/>
+      </w:pPr>
+      <w:r>
+        <w:rPr>
+          <w:rFonts w:ascii="Calibri" w:hAnsi="Calibri"/>
+          <w:color w:val="003478"/>
+        </w:rPr>
+        <w:t>Critical Success Factors</w:t>
       </w:r>
     </w:p>
     <w:p>
@@ -7900,24 +6509,17 @@
       <w:r>
         <w:rPr>
           <w:rFonts w:ascii="Calibri" w:hAnsi="Calibri"/>
-          <w:sz w:val="22"/>
-        </w:rPr>
-        <w:t xml:space="preserve">- </w:t>
-      </w:r>
-      <w:r>
-        <w:rPr>
-          <w:rFonts w:ascii="Calibri" w:hAnsi="Calibri"/>
           <w:b/>
           <w:sz w:val="22"/>
         </w:rPr>
-        <w:t>Decision-Making</w:t>
-      </w:r>
-      <w:r>
-        <w:rPr>
-          <w:rFonts w:ascii="Calibri" w:hAnsi="Calibri"/>
-          <w:sz w:val="22"/>
-        </w:rPr>
-        <w:t>: Collective wisdom with hierarchical coherence</w:t>
+        <w:t>What's Working:</w:t>
+      </w:r>
+      <w:r>
+        <w:rPr>
+          <w:rFonts w:ascii="Calibri" w:hAnsi="Calibri"/>
+          <w:sz w:val="22"/>
+        </w:rPr>
+        <w:t xml:space="preserve"> Clear strategic vision (Ford+ plan); organizational structure (business unit focus); commercial excellence (Ford Pro); leadership talent (Farley, 2025 C-suite enhancements); transparency (business unit financial disclosure).</w:t>
       </w:r>
     </w:p>
     <w:p>
@@ -7927,48 +6529,49 @@
       <w:r>
         <w:rPr>
           <w:rFonts w:ascii="Calibri" w:hAnsi="Calibri"/>
-          <w:sz w:val="22"/>
-        </w:rPr>
-        <w:t>Applying Nieto-Rodriguez's Strategy Implementation Roadmap, Ford scores 3.3/5.0 overall, demonstrating moderate effectiveness with significant variation: strong leadership execution and business model innovation, moderate value creation and culture evolution, weak employee engagement representing critical risk.</w:t>
+          <w:b/>
+          <w:sz w:val="22"/>
+        </w:rPr>
+        <w:t>What's Not Working:</w:t>
+      </w:r>
+      <w:r>
+        <w:rPr>
+          <w:rFonts w:ascii="Calibri" w:hAnsi="Calibri"/>
+          <w:sz w:val="22"/>
+        </w:rPr>
+        <w:t xml:space="preserve"> EV economics (Model e losses); employee engagement (cost-cutting, restructuring fatigue); stakeholder buy-in (UAW tensions, dealer concerns, shareholder skepticism); execution speed (Model e learning curve).</w:t>
       </w:r>
     </w:p>
     <w:p>
       <w:pPr>
-        <w:jc w:val="both"/>
-      </w:pPr>
-      <w:r>
-        <w:rPr>
-          <w:rFonts w:ascii="Calibri" w:hAnsi="Calibri"/>
-          <w:sz w:val="22"/>
-        </w:rPr>
-        <w:t xml:space="preserve">The </w:t>
-      </w:r>
-      <w:r>
-        <w:rPr>
-          <w:rFonts w:ascii="Calibri" w:hAnsi="Calibri"/>
-          <w:b/>
-          <w:sz w:val="22"/>
-        </w:rPr>
-        <w:t>performance paradox</w:t>
-      </w:r>
-      <w:r>
-        <w:rPr>
-          <w:rFonts w:ascii="Calibri" w:hAnsi="Calibri"/>
-          <w:sz w:val="22"/>
-        </w:rPr>
-        <w:t xml:space="preserve"> defines Ford's challenge: Ford Pro ($9B EBIT, 2024) validates strategy; Ford Model e (-$5.4B loss) reveals execution difficulty; Ford Blue (22% EBIT decline) indicates core business pressure (Ford Motor Company, 2025). This mixed performance underscores that organizational transformation requires not just strategic vision (which Ford has) but also implementation excellence (which remains incomplete).</w:t>
+        <w:pStyle w:val="Heading2"/>
+      </w:pPr>
+      <w:r>
+        <w:rPr>
+          <w:rFonts w:ascii="Calibri" w:hAnsi="Calibri"/>
+          <w:color w:val="003478"/>
+        </w:rPr>
+        <w:t>Future Outlook Assessment</w:t>
       </w:r>
     </w:p>
     <w:p>
       <w:pPr>
-        <w:pStyle w:val="Heading2"/>
-      </w:pPr>
-      <w:r>
-        <w:rPr>
-          <w:rFonts w:ascii="Calibri" w:hAnsi="Calibri"/>
-          <w:color w:val="003478"/>
-        </w:rPr>
-        <w:t>Critical Success Factors</w:t>
+        <w:jc w:val="both"/>
+      </w:pPr>
+      <w:r>
+        <w:rPr>
+          <w:rFonts w:ascii="Calibri" w:hAnsi="Calibri"/>
+          <w:b/>
+          <w:sz w:val="22"/>
+        </w:rPr>
+        <w:t>Best Case Scenario (35% probability):</w:t>
+      </w:r>
+      <w:r>
+        <w:rPr>
+          <w:rFonts w:ascii="Calibri" w:hAnsi="Calibri"/>
+          <w:sz w:val="22"/>
+        </w:rPr>
+        <w:t xml:space="preserve"> Model e reaches breakeven by 2027; Ford Pro grows to $12B+ EBIT; employee engagement rebounds through reskilling programs; stock recovers to $18-20; management model stabilizes as competitive advantage.</w:t>
       </w:r>
     </w:p>
     <w:p>
@@ -7981,14 +6584,14 @@
           <w:b/>
           <w:sz w:val="22"/>
         </w:rPr>
-        <w:t>What's Working:</w:t>
-      </w:r>
-      <w:r>
-        <w:rPr>
-          <w:rFonts w:ascii="Calibri" w:hAnsi="Calibri"/>
-          <w:sz w:val="22"/>
-        </w:rPr>
-        <w:t xml:space="preserve"> Clear strategic vision (Ford+ plan); organizational structure (business unit focus); commercial excellence (Ford Pro); leadership talent (Farley, 2025 C-suite enhancements); transparency (business unit financial disclosure).</w:t>
+        <w:t>Most Likely Scenario (50% probability):</w:t>
+      </w:r>
+      <w:r>
+        <w:rPr>
+          <w:rFonts w:ascii="Calibri" w:hAnsi="Calibri"/>
+          <w:sz w:val="22"/>
+        </w:rPr>
+        <w:t xml:space="preserve"> Model e losses persist but narrow (-$2B by 2027); Ford Pro continues strong performance ($10-11B EBIT); employee engagement remains challenged (3/5); stock modestly improves ($12-14); management model continues oscillating while seeking optimal balance.</w:t>
       </w:r>
     </w:p>
     <w:p>
@@ -8001,14 +6604,14 @@
           <w:b/>
           <w:sz w:val="22"/>
         </w:rPr>
-        <w:t>What's Not Working:</w:t>
-      </w:r>
-      <w:r>
-        <w:rPr>
-          <w:rFonts w:ascii="Calibri" w:hAnsi="Calibri"/>
-          <w:sz w:val="22"/>
-        </w:rPr>
-        <w:t xml:space="preserve"> EV economics (Model e losses); employee engagement (cost-cutting, restructuring fatigue); stakeholder buy-in (UAW tensions, dealer concerns, shareholder skepticism); execution speed (Model e learning curve).</w:t>
+        <w:t>Downside Scenario (15% probability):</w:t>
+      </w:r>
+      <w:r>
+        <w:rPr>
+          <w:rFonts w:ascii="Calibri" w:hAnsi="Calibri"/>
+          <w:sz w:val="22"/>
+        </w:rPr>
+        <w:t xml:space="preserve"> Model e losses force strategic pivot (reduce EV investment); UAW strike disrupts production; employee talent exodus to tech companies; stock declines further ($6-8); management model reverts to hierarchy, losing innovation advantage.</w:t>
       </w:r>
     </w:p>
     <w:p>
@@ -8020,7 +6623,7 @@
           <w:rFonts w:ascii="Calibri" w:hAnsi="Calibri"/>
           <w:color w:val="003478"/>
         </w:rPr>
-        <w:t>Future Outlook Assessment</w:t>
+        <w:t>Final Assessment</w:t>
       </w:r>
     </w:p>
     <w:p>
@@ -8030,17 +6633,24 @@
       <w:r>
         <w:rPr>
           <w:rFonts w:ascii="Calibri" w:hAnsi="Calibri"/>
+          <w:sz w:val="22"/>
+        </w:rPr>
+        <w:t xml:space="preserve">Ford's management model transformation is </w:t>
+      </w:r>
+      <w:r>
+        <w:rPr>
+          <w:rFonts w:ascii="Calibri" w:hAnsi="Calibri"/>
           <w:b/>
           <w:sz w:val="22"/>
         </w:rPr>
-        <w:t>Best Case Scenario (35% probability):</w:t>
-      </w:r>
-      <w:r>
-        <w:rPr>
-          <w:rFonts w:ascii="Calibri" w:hAnsi="Calibri"/>
-          <w:sz w:val="22"/>
-        </w:rPr>
-        <w:t xml:space="preserve"> Model e reaches breakeven by 2027; Ford Pro grows to $12B+ EBIT; employee engagement rebounds through reskilling programs; stock recovers to $18-20; management model stabilizes as competitive advantage.</w:t>
+        <w:t>ambitious and necessary</w:t>
+      </w:r>
+      <w:r>
+        <w:rPr>
+          <w:rFonts w:ascii="Calibri" w:hAnsi="Calibri"/>
+          <w:sz w:val="22"/>
+        </w:rPr>
+        <w:t>. The automotive industry's transition to EVs, software, and services requires new organizational capabilities that traditional hierarchical structures cannot provide. Ford's experiment with business unit autonomy, balanced motivation, and collective wisdom represents genuine management innovation.</w:t>
       </w:r>
     </w:p>
     <w:p>
@@ -8050,17 +6660,9 @@
       <w:r>
         <w:rPr>
           <w:rFonts w:ascii="Calibri" w:hAnsi="Calibri"/>
-          <w:b/>
-          <w:sz w:val="22"/>
-        </w:rPr>
-        <w:t>Most Likely Scenario (50% probability):</w:t>
-      </w:r>
-      <w:r>
-        <w:rPr>
-          <w:rFonts w:ascii="Calibri" w:hAnsi="Calibri"/>
-          <w:sz w:val="22"/>
-        </w:rPr>
-        <w:t xml:space="preserve"> Model e losses persist but narrow (-$2B by 2027); Ford Pro continues strong performance ($10-11B EBIT); employee engagement remains challenged (3/5); stock modestly improves ($12-14); management model continues oscillating while seeking optimal balance.</w:t>
+          <w:sz w:val="22"/>
+        </w:rPr>
+        <w:t>However, implementation challenges are significant. The 2025 cost-cutting measures risk undoing cultural progress made since 2021. Model e losses test shareholder patience. Employee engagement decline threatens the human capital transformation requires.</w:t>
       </w:r>
     </w:p>
     <w:p>
@@ -8070,29 +6672,59 @@
       <w:r>
         <w:rPr>
           <w:rFonts w:ascii="Calibri" w:hAnsi="Calibri"/>
-          <w:b/>
-          <w:sz w:val="22"/>
-        </w:rPr>
-        <w:t>Downside Scenario (15% probability):</w:t>
-      </w:r>
-      <w:r>
-        <w:rPr>
-          <w:rFonts w:ascii="Calibri" w:hAnsi="Calibri"/>
-          <w:sz w:val="22"/>
-        </w:rPr>
-        <w:t xml:space="preserve"> Model e losses force strategic pivot (reduce EV investment); UAW strike disrupts production; employee talent exodus to tech companies; stock declines further ($6-8); management model reverts to hierarchy, losing innovation advantage.</w:t>
+          <w:sz w:val="22"/>
+        </w:rPr>
+        <w:t>The 2025 leadership changes—adding strategic oversight (Gjaja CSO, Lawler Vice Chair-Strategy) while maintaining business unit structure—signal recognition of these challenges. By attempting to capture benefits of both emergence and coherence, Ford demonstrates the organizational learning Drucker (1994) emphasized: "The theory of the business must be known and understood throughout the organization" (p. 95). Ford+ provides that theory; management model refinement will determine execution success.</w:t>
       </w:r>
     </w:p>
     <w:p>
       <w:pPr>
-        <w:pStyle w:val="Heading2"/>
-      </w:pPr>
-      <w:r>
-        <w:rPr>
-          <w:rFonts w:ascii="Calibri" w:hAnsi="Calibri"/>
-          <w:color w:val="003478"/>
-        </w:rPr>
-        <w:t>Final Assessment</w:t>
+        <w:jc w:val="both"/>
+      </w:pPr>
+      <w:r>
+        <w:rPr>
+          <w:rFonts w:ascii="Calibri" w:hAnsi="Calibri"/>
+          <w:b/>
+          <w:sz w:val="22"/>
+        </w:rPr>
+        <w:t>Ultimate Verdict:</w:t>
+      </w:r>
+      <w:r>
+        <w:rPr>
+          <w:rFonts w:ascii="Calibri" w:hAnsi="Calibri"/>
+          <w:sz w:val="22"/>
+        </w:rPr>
+        <w:t xml:space="preserve"> Ford's management and strategy transformation is </w:t>
+      </w:r>
+      <w:r>
+        <w:rPr>
+          <w:rFonts w:ascii="Calibri" w:hAnsi="Calibri"/>
+          <w:b/>
+          <w:sz w:val="22"/>
+        </w:rPr>
+        <w:t>partially effective</w:t>
+      </w:r>
+      <w:r>
+        <w:rPr>
+          <w:rFonts w:ascii="Calibri" w:hAnsi="Calibri"/>
+          <w:sz w:val="22"/>
+        </w:rPr>
+        <w:t xml:space="preserve"> (3.2/5.0 overall) with </w:t>
+      </w:r>
+      <w:r>
+        <w:rPr>
+          <w:rFonts w:ascii="Calibri" w:hAnsi="Calibri"/>
+          <w:b/>
+          <w:sz w:val="22"/>
+        </w:rPr>
+        <w:t>significant upside potential</w:t>
+      </w:r>
+      <w:r>
+        <w:rPr>
+          <w:rFonts w:ascii="Calibri" w:hAnsi="Calibri"/>
+          <w:sz w:val="22"/>
+        </w:rPr>
+        <w:t xml:space="preserve"> if recommendations are implemented. The next 18-24 months (2025-2026) will determine whether Ford+ becomes a case study in transformation success or a cautionary tale of strategic ambition exceeding organizational capability. Success requires not choosing between traditional and modern management approaches, but rather finding sustainable balance between goal-setting and obliquity, extrinsic and intrinsic motivation, bureaucracy and emergence, hierarchy and collective wisdom.</w:t>
       </w:r>
     </w:p>
     <w:p>
@@ -8104,22 +6736,7 @@
           <w:rFonts w:ascii="Calibri" w:hAnsi="Calibri"/>
           <w:sz w:val="22"/>
         </w:rPr>
-        <w:t xml:space="preserve">Ford's management model transformation is </w:t>
-      </w:r>
-      <w:r>
-        <w:rPr>
-          <w:rFonts w:ascii="Calibri" w:hAnsi="Calibri"/>
-          <w:b/>
-          <w:sz w:val="22"/>
-        </w:rPr>
-        <w:t>ambitious and necessary</w:t>
-      </w:r>
-      <w:r>
-        <w:rPr>
-          <w:rFonts w:ascii="Calibri" w:hAnsi="Calibri"/>
-          <w:sz w:val="22"/>
-        </w:rPr>
-        <w:t>. The automotive industry's transition to EVs, software, and services requires new organizational capabilities that traditional hierarchical structures cannot provide. Ford's experiment with business unit autonomy, balanced motivation, and collective wisdom represents genuine management innovation.</w:t>
+        <w:t>As Birkinshaw and Goddard (2009) conclude: "There is no one best management model" (p. 90). Ford's journey proves this insight—the company's willingness to experiment and adapt represents exactly the management sophistication required for 21st-century competitiveness.</w:t>
       </w:r>
     </w:p>
     <w:p>
@@ -8131,97 +6748,11 @@
           <w:rFonts w:ascii="Calibri" w:hAnsi="Calibri"/>
           <w:sz w:val="22"/>
         </w:rPr>
-        <w:t>However, implementation challenges are significant. The 2025 cost-cutting measures risk undoing cultural progress made since 2021. Model e losses test shareholder patience. Employee engagement decline threatens the human capital transformation requires.</w:t>
+        <w:t>---</w:t>
       </w:r>
     </w:p>
     <w:p>
       <w:pPr>
-        <w:jc w:val="both"/>
-      </w:pPr>
-      <w:r>
-        <w:rPr>
-          <w:rFonts w:ascii="Calibri" w:hAnsi="Calibri"/>
-          <w:sz w:val="22"/>
-        </w:rPr>
-        <w:t>The 2025 leadership changes—adding strategic oversight (Gjaja CSO, Lawler Vice Chair-Strategy) while maintaining business unit structure—signal recognition of these challenges. By attempting to capture benefits of both emergence and coherence, Ford demonstrates the organizational learning Drucker (1994) emphasized: "The theory of the business must be known and understood throughout the organization" (p. 95). Ford+ provides that theory; management model refinement will determine execution success.</w:t>
-      </w:r>
-    </w:p>
-    <w:p>
-      <w:pPr>
-        <w:jc w:val="both"/>
-      </w:pPr>
-      <w:r>
-        <w:rPr>
-          <w:rFonts w:ascii="Calibri" w:hAnsi="Calibri"/>
-          <w:b/>
-          <w:sz w:val="22"/>
-        </w:rPr>
-        <w:t>Ultimate Verdict:</w:t>
-      </w:r>
-      <w:r>
-        <w:rPr>
-          <w:rFonts w:ascii="Calibri" w:hAnsi="Calibri"/>
-          <w:sz w:val="22"/>
-        </w:rPr>
-        <w:t xml:space="preserve"> Ford's management and strategy transformation is </w:t>
-      </w:r>
-      <w:r>
-        <w:rPr>
-          <w:rFonts w:ascii="Calibri" w:hAnsi="Calibri"/>
-          <w:b/>
-          <w:sz w:val="22"/>
-        </w:rPr>
-        <w:t>partially effective</w:t>
-      </w:r>
-      <w:r>
-        <w:rPr>
-          <w:rFonts w:ascii="Calibri" w:hAnsi="Calibri"/>
-          <w:sz w:val="22"/>
-        </w:rPr>
-        <w:t xml:space="preserve"> (3.2/5.0 overall) with </w:t>
-      </w:r>
-      <w:r>
-        <w:rPr>
-          <w:rFonts w:ascii="Calibri" w:hAnsi="Calibri"/>
-          <w:b/>
-          <w:sz w:val="22"/>
-        </w:rPr>
-        <w:t>significant upside potential</w:t>
-      </w:r>
-      <w:r>
-        <w:rPr>
-          <w:rFonts w:ascii="Calibri" w:hAnsi="Calibri"/>
-          <w:sz w:val="22"/>
-        </w:rPr>
-        <w:t xml:space="preserve"> if recommendations are implemented. The next 18-24 months (2025-2026) will determine whether Ford+ becomes a case study in transformation success or a cautionary tale of strategic ambition exceeding organizational capability. Success requires not choosing between traditional and modern management approaches, but rather finding sustainable balance between goal-setting and obliquity, extrinsic and intrinsic motivation, bureaucracy and emergence, hierarchy and collective wisdom.</w:t>
-      </w:r>
-    </w:p>
-    <w:p>
-      <w:pPr>
-        <w:jc w:val="both"/>
-      </w:pPr>
-      <w:r>
-        <w:rPr>
-          <w:rFonts w:ascii="Calibri" w:hAnsi="Calibri"/>
-          <w:sz w:val="22"/>
-        </w:rPr>
-        <w:t>As Birkinshaw and Goddard (2009) conclude: "There is no one best management model" (p. 90). Ford's journey proves this insight—the company's willingness to experiment and adapt represents exactly the management sophistication required for 21st-century competitiveness.</w:t>
-      </w:r>
-    </w:p>
-    <w:p>
-      <w:pPr>
-        <w:jc w:val="both"/>
-      </w:pPr>
-      <w:r>
-        <w:rPr>
-          <w:rFonts w:ascii="Calibri" w:hAnsi="Calibri"/>
-          <w:sz w:val="22"/>
-        </w:rPr>
-        <w:t>---</w:t>
-      </w:r>
-    </w:p>
-    <w:p>
-      <w:pPr>
         <w:pStyle w:val="Heading1"/>
       </w:pPr>
       <w:r>
@@ -8230,299 +6761,6 @@
           <w:color w:val="00005B"/>
         </w:rPr>
         <w:t>WORKS CITED</w:t>
-      </w:r>
-    </w:p>
-    <w:p>
-      <w:pPr>
-        <w:jc w:val="both"/>
-      </w:pPr>
-      <w:r>
-        <w:rPr>
-          <w:rFonts w:ascii="Calibri" w:hAnsi="Calibri"/>
-          <w:sz w:val="22"/>
-        </w:rPr>
-        <w:t>---</w:t>
-      </w:r>
-    </w:p>
-    <w:p>
-      <w:pPr>
-        <w:jc w:val="both"/>
-      </w:pPr>
-      <w:r>
-        <w:rPr>
-          <w:rFonts w:ascii="Calibri" w:hAnsi="Calibri"/>
-          <w:b/>
-          <w:sz w:val="22"/>
-        </w:rPr>
-        <w:t>END OF MEMORANDUM</w:t>
-      </w:r>
-    </w:p>
-    <w:p>
-      <w:pPr>
-        <w:jc w:val="both"/>
-      </w:pPr>
-      <w:r>
-        <w:rPr>
-          <w:rFonts w:ascii="Calibri" w:hAnsi="Calibri"/>
-          <w:sz w:val="22"/>
-        </w:rPr>
-        <w:t>---</w:t>
-      </w:r>
-    </w:p>
-    <w:p>
-      <w:pPr>
-        <w:pStyle w:val="Heading1"/>
-      </w:pPr>
-      <w:r>
-        <w:rPr>
-          <w:rFonts w:ascii="Calibri" w:hAnsi="Calibri"/>
-          <w:color w:val="00005B"/>
-        </w:rPr>
-        <w:t>APPENDICES</w:t>
-      </w:r>
-    </w:p>
-    <w:p>
-      <w:pPr>
-        <w:pStyle w:val="Heading2"/>
-      </w:pPr>
-      <w:r>
-        <w:rPr>
-          <w:rFonts w:ascii="Calibri" w:hAnsi="Calibri"/>
-          <w:color w:val="003478"/>
-        </w:rPr>
-        <w:t>Appendix A: Data Tables</w:t>
-      </w:r>
-    </w:p>
-    <w:p>
-      <w:pPr>
-        <w:jc w:val="both"/>
-      </w:pPr>
-      <w:r>
-        <w:rPr>
-          <w:rFonts w:ascii="Calibri" w:hAnsi="Calibri"/>
-          <w:b/>
-          <w:sz w:val="22"/>
-        </w:rPr>
-        <w:t>Table 1:</w:t>
-      </w:r>
-      <w:r>
-        <w:rPr>
-          <w:rFonts w:ascii="Calibri" w:hAnsi="Calibri"/>
-          <w:sz w:val="22"/>
-        </w:rPr>
-        <w:t xml:space="preserve"> Management Structure Evolution (2020-2025)</w:t>
-      </w:r>
-    </w:p>
-    <w:p>
-      <w:pPr>
-        <w:jc w:val="both"/>
-      </w:pPr>
-      <w:r>
-        <w:rPr>
-          <w:rFonts w:ascii="Calibri" w:hAnsi="Calibri"/>
-          <w:b/>
-          <w:sz w:val="22"/>
-        </w:rPr>
-        <w:t>Table 2:</w:t>
-      </w:r>
-      <w:r>
-        <w:rPr>
-          <w:rFonts w:ascii="Calibri" w:hAnsi="Calibri"/>
-          <w:sz w:val="22"/>
-        </w:rPr>
-        <w:t xml:space="preserve"> Strategic Priorities Timeline (2020-2024)</w:t>
-      </w:r>
-    </w:p>
-    <w:p>
-      <w:pPr>
-        <w:jc w:val="both"/>
-      </w:pPr>
-      <w:r>
-        <w:rPr>
-          <w:rFonts w:ascii="Calibri" w:hAnsi="Calibri"/>
-          <w:b/>
-          <w:sz w:val="22"/>
-        </w:rPr>
-        <w:t>Table 3:</w:t>
-      </w:r>
-      <w:r>
-        <w:rPr>
-          <w:rFonts w:ascii="Calibri" w:hAnsi="Calibri"/>
-          <w:sz w:val="22"/>
-        </w:rPr>
-        <w:t xml:space="preserve"> Business Unit Performance (2022-2024)</w:t>
-      </w:r>
-    </w:p>
-    <w:p>
-      <w:pPr>
-        <w:jc w:val="both"/>
-      </w:pPr>
-      <w:r>
-        <w:rPr>
-          <w:rFonts w:ascii="Calibri" w:hAnsi="Calibri"/>
-          <w:b/>
-          <w:sz w:val="22"/>
-        </w:rPr>
-        <w:t>Table 4:</w:t>
-      </w:r>
-      <w:r>
-        <w:rPr>
-          <w:rFonts w:ascii="Calibri" w:hAnsi="Calibri"/>
-          <w:sz w:val="22"/>
-        </w:rPr>
-        <w:t xml:space="preserve"> Key Performance Indicators Dashboard (2020-2024)</w:t>
-      </w:r>
-    </w:p>
-    <w:p>
-      <w:pPr>
-        <w:jc w:val="both"/>
-      </w:pPr>
-      <w:r>
-        <w:rPr>
-          <w:rFonts w:ascii="Calibri" w:hAnsi="Calibri"/>
-          <w:b/>
-          <w:sz w:val="22"/>
-        </w:rPr>
-        <w:t>Table 5:</w:t>
-      </w:r>
-      <w:r>
-        <w:rPr>
-          <w:rFonts w:ascii="Calibri" w:hAnsi="Calibri"/>
-          <w:sz w:val="22"/>
-        </w:rPr>
-        <w:t xml:space="preserve"> Management Model Comparison Matrix</w:t>
-      </w:r>
-    </w:p>
-    <w:p>
-      <w:pPr>
-        <w:pStyle w:val="Heading2"/>
-      </w:pPr>
-      <w:r>
-        <w:rPr>
-          <w:rFonts w:ascii="Calibri" w:hAnsi="Calibri"/>
-          <w:color w:val="003478"/>
-        </w:rPr>
-        <w:t>Appendix B: Data Visualizations</w:t>
-      </w:r>
-    </w:p>
-    <w:p>
-      <w:pPr>
-        <w:jc w:val="both"/>
-      </w:pPr>
-      <w:r>
-        <w:rPr>
-          <w:rFonts w:ascii="Calibri" w:hAnsi="Calibri"/>
-          <w:b/>
-          <w:sz w:val="22"/>
-        </w:rPr>
-        <w:t>Figure 1:</w:t>
-      </w:r>
-      <w:r>
-        <w:rPr>
-          <w:rFonts w:ascii="Calibri" w:hAnsi="Calibri"/>
-          <w:sz w:val="22"/>
-        </w:rPr>
-        <w:t xml:space="preserve"> Ford+ Organizational Structure Diagram</w:t>
-      </w:r>
-    </w:p>
-    <w:p>
-      <w:pPr>
-        <w:jc w:val="both"/>
-      </w:pPr>
-      <w:r>
-        <w:rPr>
-          <w:rFonts w:ascii="Calibri" w:hAnsi="Calibri"/>
-          <w:b/>
-          <w:sz w:val="22"/>
-        </w:rPr>
-        <w:t>Figure 2:</w:t>
-      </w:r>
-      <w:r>
-        <w:rPr>
-          <w:rFonts w:ascii="Calibri" w:hAnsi="Calibri"/>
-          <w:sz w:val="22"/>
-        </w:rPr>
-        <w:t xml:space="preserve"> Management Model Radar Chart (4-Dimension Analysis)</w:t>
-      </w:r>
-    </w:p>
-    <w:p>
-      <w:pPr>
-        <w:jc w:val="both"/>
-      </w:pPr>
-      <w:r>
-        <w:rPr>
-          <w:rFonts w:ascii="Calibri" w:hAnsi="Calibri"/>
-          <w:b/>
-          <w:sz w:val="22"/>
-        </w:rPr>
-        <w:t>Figure 3:</w:t>
-      </w:r>
-      <w:r>
-        <w:rPr>
-          <w:rFonts w:ascii="Calibri" w:hAnsi="Calibri"/>
-          <w:sz w:val="22"/>
-        </w:rPr>
-        <w:t xml:space="preserve"> Business Unit Performance Trends (Revenue &amp; EBIT)</w:t>
-      </w:r>
-    </w:p>
-    <w:p>
-      <w:pPr>
-        <w:jc w:val="both"/>
-      </w:pPr>
-      <w:r>
-        <w:rPr>
-          <w:rFonts w:ascii="Calibri" w:hAnsi="Calibri"/>
-          <w:b/>
-          <w:sz w:val="22"/>
-        </w:rPr>
-        <w:t>Figure 4:</w:t>
-      </w:r>
-      <w:r>
-        <w:rPr>
-          <w:rFonts w:ascii="Calibri" w:hAnsi="Calibri"/>
-          <w:sz w:val="22"/>
-        </w:rPr>
-        <w:t xml:space="preserve"> KPI Dashboard (6-Panel Multi-Metric)</w:t>
-      </w:r>
-    </w:p>
-    <w:p>
-      <w:pPr>
-        <w:jc w:val="both"/>
-      </w:pPr>
-      <w:r>
-        <w:rPr>
-          <w:rFonts w:ascii="Calibri" w:hAnsi="Calibri"/>
-          <w:b/>
-          <w:sz w:val="22"/>
-        </w:rPr>
-        <w:t>Figure 5:</w:t>
-      </w:r>
-      <w:r>
-        <w:rPr>
-          <w:rFonts w:ascii="Calibri" w:hAnsi="Calibri"/>
-          <w:sz w:val="22"/>
-        </w:rPr>
-        <w:t xml:space="preserve"> Strategy Implementation Roadmap Heatmap</w:t>
-      </w:r>
-    </w:p>
-    <w:p>
-      <w:pPr>
-        <w:jc w:val="both"/>
-      </w:pPr>
-      <w:r>
-        <w:rPr>
-          <w:rFonts w:ascii="Calibri" w:hAnsi="Calibri"/>
-          <w:b/>
-          <w:sz w:val="22"/>
-        </w:rPr>
-        <w:t>Figure 6:</w:t>
-      </w:r>
-      <w:r>
-        <w:rPr>
-          <w:rFonts w:ascii="Calibri" w:hAnsi="Calibri"/>
-          <w:sz w:val="22"/>
-        </w:rPr>
-        <w:t xml:space="preserve"> Competitive Positioning Matrix</w:t>
       </w:r>
     </w:p>
     <w:sectPr>

</xml_diff>

<commit_message>
Convert management model and strategy sections to narrative format per comments 4-7
</commit_message>
<xml_diff>
--- a/Ford_Management_Strategy_Memo.docx
+++ b/Ford_Management_Strategy_Memo.docx
@@ -1504,17 +1504,24 @@
       <w:r>
         <w:rPr>
           <w:rFonts w:ascii="Calibri" w:hAnsi="Calibri"/>
+          <w:sz w:val="22"/>
+        </w:rPr>
+        <w:t xml:space="preserve">Pre-2021, Ford operated through classic automotive hierarchy with centralized decision-making, functional silos (engineering, manufacturing, sales), and a single "Automotive segment" structure (Ford Motor Company, 2021). Beginning in 2022-2024, the business unit structure enabled emergent coordination through three differentiated approaches: Ford Blue maintained autonomous P&amp;L focused on cash generation from ICE vehicles using traditional manufacturing coordination, Ford Model e adopted startup-like autonomy for "unbridled innovation" with agile software development and rapid iteration, and Ford Pro developed commercial customer-centric solutions teams creating unique capabilities in fleet telematics and services. This aligns with </w:t>
+      </w:r>
+      <w:r>
+        <w:rPr>
+          <w:rFonts w:ascii="Calibri" w:hAnsi="Calibri"/>
           <w:b/>
           <w:sz w:val="22"/>
         </w:rPr>
-        <w:t>Pre-2021 Bureaucracy:</w:t>
-      </w:r>
-      <w:r>
-        <w:rPr>
-          <w:rFonts w:ascii="Calibri" w:hAnsi="Calibri"/>
-          <w:sz w:val="22"/>
-        </w:rPr>
-        <w:t xml:space="preserve"> Ford operated through classic automotive hierarchy with centralized decision-making, functional silos (engineering, manufacturing, sales), and a single "Automotive segment" structure (Ford Motor Company, 2021).</w:t>
+        <w:t>Resource-Based View</w:t>
+      </w:r>
+      <w:r>
+        <w:rPr>
+          <w:rFonts w:ascii="Calibri" w:hAnsi="Calibri"/>
+          <w:sz w:val="22"/>
+        </w:rPr>
+        <w:t xml:space="preserve"> (Wernerfelt, 1984), which posits that business units develop distinctive capabilities—Pro's fleet software, Model e's battery technology, Blue's manufacturing scale—creating sustainable competitive advantage.</w:t>
       </w:r>
     </w:p>
     <w:p>
@@ -1524,44 +1531,36 @@
       <w:r>
         <w:rPr>
           <w:rFonts w:ascii="Calibri" w:hAnsi="Calibri"/>
+          <w:sz w:val="22"/>
+        </w:rPr>
+        <w:t xml:space="preserve">Operations strategy concepts illuminate this approach: Blue achieves manufacturing scale while Pro leverages that infrastructure without duplicating facilities (economies of scale), and Model e is climbing the cost curve on EVs, still losing $5.4B but with improving per-unit costs (learning curve) (Ford Motor Company, 2025). By 2025, Gjaja's Chief Strategy Officer role coordinates strategy across units while units retain separate P&amp;L, Frick's expanded role overseeing all three units signals integration opportunity, and Kay Hart's Model e position maintains operational focus (Ford Media Center, 2025). Ford successfully applied </w:t>
+      </w:r>
+      <w:r>
+        <w:rPr>
+          <w:rFonts w:ascii="Calibri" w:hAnsi="Calibri"/>
           <w:b/>
           <w:sz w:val="22"/>
         </w:rPr>
-        <w:t>2022-2024 Emergence:</w:t>
-      </w:r>
-      <w:r>
-        <w:rPr>
-          <w:rFonts w:ascii="Calibri" w:hAnsi="Calibri"/>
-          <w:sz w:val="22"/>
-        </w:rPr>
-        <w:t xml:space="preserve"> The business unit structure enabled emergent coordination through:</w:t>
+        <w:t>emergence principles</w:t>
+      </w:r>
+      <w:r>
+        <w:rPr>
+          <w:rFonts w:ascii="Calibri" w:hAnsi="Calibri"/>
+          <w:sz w:val="22"/>
+        </w:rPr>
+        <w:t xml:space="preserve"> through business unit autonomy, allowing differentiated coordination approaches, though the 2025 recentralization recognizes that emergence without strategic guardrails creates fragmentation—demonstrating adaptive management sophistication.</w:t>
       </w:r>
     </w:p>
     <w:p>
       <w:pPr>
-        <w:jc w:val="both"/>
-      </w:pPr>
-      <w:r>
-        <w:rPr>
-          <w:rFonts w:ascii="Calibri" w:hAnsi="Calibri"/>
-          <w:sz w:val="22"/>
-        </w:rPr>
-        <w:t xml:space="preserve">- </w:t>
-      </w:r>
-      <w:r>
-        <w:rPr>
-          <w:rFonts w:ascii="Calibri" w:hAnsi="Calibri"/>
-          <w:b/>
-          <w:sz w:val="22"/>
-        </w:rPr>
-        <w:t>Ford Blue</w:t>
-      </w:r>
-      <w:r>
-        <w:rPr>
-          <w:rFonts w:ascii="Calibri" w:hAnsi="Calibri"/>
-          <w:sz w:val="22"/>
-        </w:rPr>
-        <w:t>: Autonomous P&amp;L focused on cash generation from ICE vehicles using traditional manufacturing coordination</w:t>
+        <w:pStyle w:val="Heading2"/>
+      </w:pPr>
+      <w:r>
+        <w:rPr>
+          <w:rFonts w:ascii="Calibri" w:hAnsi="Calibri"/>
+          <w:color w:val="003478"/>
+        </w:rPr>
+        <w:t>Dimension 4: Making Decisions — Collective Wisdom with Oversight</w:t>
       </w:r>
     </w:p>
     <w:p>
@@ -1573,7 +1572,7 @@
           <w:rFonts w:ascii="Calibri" w:hAnsi="Calibri"/>
           <w:sz w:val="22"/>
         </w:rPr>
-        <w:t xml:space="preserve">- </w:t>
+        <w:t xml:space="preserve">Pre-2021, Ford employed pure top-down decision-making with CEO-driven strategy, centralized approval processes, and limited delegation (Ford Motor Company, 2021). From 2021-2024, Ford adopted collective wisdom within hierarchical oversight: business unit presidents made operational decisions with decentralized product planning and investment authority within unit P&amp;L budgets, while Farley retained ultimate authority on capital allocation, overall EV investment ($50B commitment), and brand strategy. Ford Pro customer advisory councils informed product development (collective wisdom from end-users), while Farley's 2024 directive to slow some EV investments demonstrates hierarchical authority when strategic coherence requires it (CNBC, 2024). The 2025 recentralization reflects further sophistication: Gjaja's CSO reporting to both Farley and Lawler creates a centralized strategy function, and Lawler's Vice Chair-Strategy role elevates strategic decisions above unit level, addressing the tension between </w:t>
       </w:r>
       <w:r>
         <w:rPr>
@@ -1581,41 +1580,41 @@
           <w:b/>
           <w:sz w:val="22"/>
         </w:rPr>
-        <w:t>Ford Model e</w:t>
-      </w:r>
-      <w:r>
-        <w:rPr>
-          <w:rFonts w:ascii="Calibri" w:hAnsi="Calibri"/>
-          <w:sz w:val="22"/>
-        </w:rPr>
-        <w:t>: Startup-like autonomy for "unbridled innovation" with agile software development and rapid iteration</w:t>
+        <w:t>speed</w:t>
+      </w:r>
+      <w:r>
+        <w:rPr>
+          <w:rFonts w:ascii="Calibri" w:hAnsi="Calibri"/>
+          <w:sz w:val="22"/>
+        </w:rPr>
+        <w:t xml:space="preserve"> (collective wisdom enables faster, customer-informed decisions) and </w:t>
+      </w:r>
+      <w:r>
+        <w:rPr>
+          <w:rFonts w:ascii="Calibri" w:hAnsi="Calibri"/>
+          <w:b/>
+          <w:sz w:val="22"/>
+        </w:rPr>
+        <w:t>coherence</w:t>
+      </w:r>
+      <w:r>
+        <w:rPr>
+          <w:rFonts w:ascii="Calibri" w:hAnsi="Calibri"/>
+          <w:sz w:val="22"/>
+        </w:rPr>
+        <w:t xml:space="preserve"> (hierarchical oversight prevents conflicting strategies) (Ford Media Center, 2025). Effective management models balance both poles—Ford's 2022-2024 lean toward collective wisdom with 2025's correction toward hierarchy suggests the company is actively learning and adapting rather than rigidly adhering to one model.</w:t>
       </w:r>
     </w:p>
     <w:p>
       <w:pPr>
-        <w:jc w:val="both"/>
-      </w:pPr>
-      <w:r>
-        <w:rPr>
-          <w:rFonts w:ascii="Calibri" w:hAnsi="Calibri"/>
-          <w:sz w:val="22"/>
-        </w:rPr>
-        <w:t xml:space="preserve">- </w:t>
-      </w:r>
-      <w:r>
-        <w:rPr>
-          <w:rFonts w:ascii="Calibri" w:hAnsi="Calibri"/>
-          <w:b/>
-          <w:sz w:val="22"/>
-        </w:rPr>
-        <w:t>Ford Pro</w:t>
-      </w:r>
-      <w:r>
-        <w:rPr>
-          <w:rFonts w:ascii="Calibri" w:hAnsi="Calibri"/>
-          <w:sz w:val="22"/>
-        </w:rPr>
-        <w:t>: Commercial customer-centric solutions teams developing unique capabilities (fleet telematics, services)</w:t>
+        <w:pStyle w:val="Heading2"/>
+      </w:pPr>
+      <w:r>
+        <w:rPr>
+          <w:rFonts w:ascii="Calibri" w:hAnsi="Calibri"/>
+          <w:color w:val="003478"/>
+        </w:rPr>
+        <w:t>Management Model Comparison</w:t>
       </w:r>
     </w:p>
     <w:p>
@@ -1627,378 +1626,7 @@
           <w:rFonts w:ascii="Calibri" w:hAnsi="Calibri"/>
           <w:sz w:val="22"/>
         </w:rPr>
-        <w:t xml:space="preserve">This aligns with </w:t>
-      </w:r>
-      <w:r>
-        <w:rPr>
-          <w:rFonts w:ascii="Calibri" w:hAnsi="Calibri"/>
-          <w:b/>
-          <w:sz w:val="22"/>
-        </w:rPr>
-        <w:t>Resource-Based View</w:t>
-      </w:r>
-      <w:r>
-        <w:rPr>
-          <w:rFonts w:ascii="Calibri" w:hAnsi="Calibri"/>
-          <w:sz w:val="22"/>
-        </w:rPr>
-        <w:t xml:space="preserve"> (Wernerfelt, 1984): business units develop distinctive capabilities—Pro's fleet software, Model e's battery technology, Blue's manufacturing scale—creating sustainable competitive advantage.</w:t>
-      </w:r>
-    </w:p>
-    <w:p>
-      <w:pPr>
-        <w:jc w:val="both"/>
-      </w:pPr>
-      <w:r>
-        <w:rPr>
-          <w:rFonts w:ascii="Calibri" w:hAnsi="Calibri"/>
-          <w:b/>
-          <w:sz w:val="22"/>
-        </w:rPr>
-        <w:t>Operations strategy concepts</w:t>
-      </w:r>
-      <w:r>
-        <w:rPr>
-          <w:rFonts w:ascii="Calibri" w:hAnsi="Calibri"/>
-          <w:sz w:val="22"/>
-        </w:rPr>
-        <w:t xml:space="preserve"> illuminate this coordination approach:</w:t>
-      </w:r>
-    </w:p>
-    <w:p>
-      <w:pPr>
-        <w:jc w:val="both"/>
-      </w:pPr>
-      <w:r>
-        <w:rPr>
-          <w:rFonts w:ascii="Calibri" w:hAnsi="Calibri"/>
-          <w:sz w:val="22"/>
-        </w:rPr>
-        <w:t xml:space="preserve">- </w:t>
-      </w:r>
-      <w:r>
-        <w:rPr>
-          <w:rFonts w:ascii="Calibri" w:hAnsi="Calibri"/>
-          <w:b/>
-          <w:sz w:val="22"/>
-        </w:rPr>
-        <w:t>Economies of Scale</w:t>
-      </w:r>
-      <w:r>
-        <w:rPr>
-          <w:rFonts w:ascii="Calibri" w:hAnsi="Calibri"/>
-          <w:sz w:val="22"/>
-        </w:rPr>
-        <w:t>: Blue achieves manufacturing scale; Pro leverages that infrastructure without duplicating facilities</w:t>
-      </w:r>
-    </w:p>
-    <w:p>
-      <w:pPr>
-        <w:jc w:val="both"/>
-      </w:pPr>
-      <w:r>
-        <w:rPr>
-          <w:rFonts w:ascii="Calibri" w:hAnsi="Calibri"/>
-          <w:sz w:val="22"/>
-        </w:rPr>
-        <w:t xml:space="preserve">- </w:t>
-      </w:r>
-      <w:r>
-        <w:rPr>
-          <w:rFonts w:ascii="Calibri" w:hAnsi="Calibri"/>
-          <w:b/>
-          <w:sz w:val="22"/>
-        </w:rPr>
-        <w:t>Learning Curve</w:t>
-      </w:r>
-      <w:r>
-        <w:rPr>
-          <w:rFonts w:ascii="Calibri" w:hAnsi="Calibri"/>
-          <w:sz w:val="22"/>
-        </w:rPr>
-        <w:t>: Model e climbing the cost curve on EVs (still losing $5.4B but per-unit costs improving) (Ford Motor Company, 2025)</w:t>
-      </w:r>
-    </w:p>
-    <w:p>
-      <w:pPr>
-        <w:jc w:val="both"/>
-      </w:pPr>
-      <w:r>
-        <w:rPr>
-          <w:rFonts w:ascii="Calibri" w:hAnsi="Calibri"/>
-          <w:b/>
-          <w:sz w:val="22"/>
-        </w:rPr>
-        <w:t>2025 Balance:</w:t>
-      </w:r>
-      <w:r>
-        <w:rPr>
-          <w:rFonts w:ascii="Calibri" w:hAnsi="Calibri"/>
-          <w:sz w:val="22"/>
-        </w:rPr>
-        <w:t xml:space="preserve"> Gjaja's Chief Strategy Officer role coordinates strategy across units (centralization) while units retain separate P&amp;L (autonomy). Frick's expanded role overseeing all three units signals integration opportunity while Kay Hart's Model e GM position maintains operational focus (Ford Media Center, 2025).</w:t>
-      </w:r>
-    </w:p>
-    <w:p>
-      <w:pPr>
-        <w:jc w:val="both"/>
-      </w:pPr>
-      <w:r>
-        <w:rPr>
-          <w:rFonts w:ascii="Calibri" w:hAnsi="Calibri"/>
-          <w:b/>
-          <w:sz w:val="22"/>
-        </w:rPr>
-        <w:t>Analysis:</w:t>
-      </w:r>
-      <w:r>
-        <w:rPr>
-          <w:rFonts w:ascii="Calibri" w:hAnsi="Calibri"/>
-          <w:sz w:val="22"/>
-        </w:rPr>
-        <w:t xml:space="preserve"> Ford successfully applied </w:t>
-      </w:r>
-      <w:r>
-        <w:rPr>
-          <w:rFonts w:ascii="Calibri" w:hAnsi="Calibri"/>
-          <w:b/>
-          <w:sz w:val="22"/>
-        </w:rPr>
-        <w:t>emergence principles</w:t>
-      </w:r>
-      <w:r>
-        <w:rPr>
-          <w:rFonts w:ascii="Calibri" w:hAnsi="Calibri"/>
-          <w:sz w:val="22"/>
-        </w:rPr>
-        <w:t xml:space="preserve"> through business unit autonomy, allowing differentiated coordination approaches. The 2025 recentralization recognizes that emergence without strategic guardrails creates fragmentation—demonstrating adaptive management sophistication.</w:t>
-      </w:r>
-    </w:p>
-    <w:p>
-      <w:pPr>
-        <w:pStyle w:val="Heading2"/>
-      </w:pPr>
-      <w:r>
-        <w:rPr>
-          <w:rFonts w:ascii="Calibri" w:hAnsi="Calibri"/>
-          <w:color w:val="003478"/>
-        </w:rPr>
-        <w:t>Dimension 4: Making Decisions — Collective Wisdom with Oversight</w:t>
-      </w:r>
-    </w:p>
-    <w:p>
-      <w:pPr>
-        <w:jc w:val="both"/>
-      </w:pPr>
-      <w:r>
-        <w:rPr>
-          <w:rFonts w:ascii="Calibri" w:hAnsi="Calibri"/>
-          <w:b/>
-          <w:sz w:val="22"/>
-        </w:rPr>
-        <w:t>Pre-2021 Hierarchy:</w:t>
-      </w:r>
-      <w:r>
-        <w:rPr>
-          <w:rFonts w:ascii="Calibri" w:hAnsi="Calibri"/>
-          <w:sz w:val="22"/>
-        </w:rPr>
-        <w:t xml:space="preserve"> Pure top-down decision-making with CEO-driven strategy, centralized approval processes, and limited delegation (Ford Motor Company, 2021).</w:t>
-      </w:r>
-    </w:p>
-    <w:p>
-      <w:pPr>
-        <w:jc w:val="both"/>
-      </w:pPr>
-      <w:r>
-        <w:rPr>
-          <w:rFonts w:ascii="Calibri" w:hAnsi="Calibri"/>
-          <w:b/>
-          <w:sz w:val="22"/>
-        </w:rPr>
-        <w:t>2021-2024 Hybrid:</w:t>
-      </w:r>
-      <w:r>
-        <w:rPr>
-          <w:rFonts w:ascii="Calibri" w:hAnsi="Calibri"/>
-          <w:sz w:val="22"/>
-        </w:rPr>
-        <w:t xml:space="preserve"> Ford adopted </w:t>
-      </w:r>
-      <w:r>
-        <w:rPr>
-          <w:rFonts w:ascii="Calibri" w:hAnsi="Calibri"/>
-          <w:b/>
-          <w:sz w:val="22"/>
-        </w:rPr>
-        <w:t>collective wisdom</w:t>
-      </w:r>
-      <w:r>
-        <w:rPr>
-          <w:rFonts w:ascii="Calibri" w:hAnsi="Calibri"/>
-          <w:sz w:val="22"/>
-        </w:rPr>
-        <w:t xml:space="preserve"> within hierarchical oversight:</w:t>
-      </w:r>
-    </w:p>
-    <w:p>
-      <w:pPr>
-        <w:jc w:val="both"/>
-      </w:pPr>
-      <w:r>
-        <w:rPr>
-          <w:rFonts w:ascii="Calibri" w:hAnsi="Calibri"/>
-          <w:sz w:val="22"/>
-        </w:rPr>
-        <w:t xml:space="preserve">- </w:t>
-      </w:r>
-      <w:r>
-        <w:rPr>
-          <w:rFonts w:ascii="Calibri" w:hAnsi="Calibri"/>
-          <w:b/>
-          <w:sz w:val="22"/>
-        </w:rPr>
-        <w:t>Unit Autonomy</w:t>
-      </w:r>
-      <w:r>
-        <w:rPr>
-          <w:rFonts w:ascii="Calibri" w:hAnsi="Calibri"/>
-          <w:sz w:val="22"/>
-        </w:rPr>
-        <w:t>: Business unit presidents made operational decisions, product planning decentralized, investment authority within unit P&amp;L budgets</w:t>
-      </w:r>
-    </w:p>
-    <w:p>
-      <w:pPr>
-        <w:jc w:val="both"/>
-      </w:pPr>
-      <w:r>
-        <w:rPr>
-          <w:rFonts w:ascii="Calibri" w:hAnsi="Calibri"/>
-          <w:sz w:val="22"/>
-        </w:rPr>
-        <w:t xml:space="preserve">- </w:t>
-      </w:r>
-      <w:r>
-        <w:rPr>
-          <w:rFonts w:ascii="Calibri" w:hAnsi="Calibri"/>
-          <w:b/>
-          <w:sz w:val="22"/>
-        </w:rPr>
-        <w:t>Strategic Oversight</w:t>
-      </w:r>
-      <w:r>
-        <w:rPr>
-          <w:rFonts w:ascii="Calibri" w:hAnsi="Calibri"/>
-          <w:sz w:val="22"/>
-        </w:rPr>
-        <w:t>: Farley retained ultimate authority on capital allocation, overall EV investment ($50B commitment), and brand strategy</w:t>
-      </w:r>
-    </w:p>
-    <w:p>
-      <w:pPr>
-        <w:jc w:val="both"/>
-      </w:pPr>
-      <w:r>
-        <w:rPr>
-          <w:rFonts w:ascii="Calibri" w:hAnsi="Calibri"/>
-          <w:sz w:val="22"/>
-        </w:rPr>
-        <w:t>Ford Pro customer advisory councils informed product development (collective wisdom from end-users), while Farley's 2024 directive to slow some EV investments demonstrates hierarchical authority when strategic coherence requires it (CNBC, 2024).</w:t>
-      </w:r>
-    </w:p>
-    <w:p>
-      <w:pPr>
-        <w:jc w:val="both"/>
-      </w:pPr>
-      <w:r>
-        <w:rPr>
-          <w:rFonts w:ascii="Calibri" w:hAnsi="Calibri"/>
-          <w:b/>
-          <w:sz w:val="22"/>
-        </w:rPr>
-        <w:t>2025 Recentralization:</w:t>
-      </w:r>
-      <w:r>
-        <w:rPr>
-          <w:rFonts w:ascii="Calibri" w:hAnsi="Calibri"/>
-          <w:sz w:val="22"/>
-        </w:rPr>
-        <w:t xml:space="preserve"> Gjaja's CSO reporting to both Farley and Lawler creates centralized strategy function. Lawler's Vice Chair-Strategy role elevates strategic decisions above unit level. This addresses the tension between </w:t>
-      </w:r>
-      <w:r>
-        <w:rPr>
-          <w:rFonts w:ascii="Calibri" w:hAnsi="Calibri"/>
-          <w:b/>
-          <w:sz w:val="22"/>
-        </w:rPr>
-        <w:t>speed</w:t>
-      </w:r>
-      <w:r>
-        <w:rPr>
-          <w:rFonts w:ascii="Calibri" w:hAnsi="Calibri"/>
-          <w:sz w:val="22"/>
-        </w:rPr>
-        <w:t xml:space="preserve"> (collective wisdom enables faster, customer-informed decisions) and </w:t>
-      </w:r>
-      <w:r>
-        <w:rPr>
-          <w:rFonts w:ascii="Calibri" w:hAnsi="Calibri"/>
-          <w:b/>
-          <w:sz w:val="22"/>
-        </w:rPr>
-        <w:t>coherence</w:t>
-      </w:r>
-      <w:r>
-        <w:rPr>
-          <w:rFonts w:ascii="Calibri" w:hAnsi="Calibri"/>
-          <w:sz w:val="22"/>
-        </w:rPr>
-        <w:t xml:space="preserve"> (hierarchical oversight prevents business units from conflicting strategies) (Ford Media Center, 2025).</w:t>
-      </w:r>
-    </w:p>
-    <w:p>
-      <w:pPr>
-        <w:jc w:val="both"/>
-      </w:pPr>
-      <w:r>
-        <w:rPr>
-          <w:rFonts w:ascii="Calibri" w:hAnsi="Calibri"/>
-          <w:b/>
-          <w:sz w:val="22"/>
-        </w:rPr>
-        <w:t>Analysis:</w:t>
-      </w:r>
-      <w:r>
-        <w:rPr>
-          <w:rFonts w:ascii="Calibri" w:hAnsi="Calibri"/>
-          <w:sz w:val="22"/>
-        </w:rPr>
-        <w:t xml:space="preserve"> Effective management models balance both poles. Ford's 2022-2024 lean toward collective wisdom; 2025 correction toward hierarchy suggests the company is actively learning and adapting rather than rigidly adhering to one model.</w:t>
-      </w:r>
-    </w:p>
-    <w:p>
-      <w:pPr>
-        <w:pStyle w:val="Heading2"/>
-      </w:pPr>
-      <w:r>
-        <w:rPr>
-          <w:rFonts w:ascii="Calibri" w:hAnsi="Calibri"/>
-          <w:color w:val="003478"/>
-        </w:rPr>
-        <w:t>Management Model Comparison</w:t>
-      </w:r>
-    </w:p>
-    <w:p>
-      <w:pPr>
-        <w:jc w:val="both"/>
-      </w:pPr>
-      <w:r>
-        <w:rPr>
-          <w:rFonts w:ascii="Calibri" w:hAnsi="Calibri"/>
-          <w:sz w:val="22"/>
-        </w:rPr>
-        <w:t xml:space="preserve">Ford's management model evolution demonstrates that </w:t>
+        <w:t xml:space="preserve">Ford's evolving management model reflects conscious choices across four critical dimensions. First, on objectives, the company balanced obliquity (purpose-driven mission) with goal setting (financial targets), shifting emphasis across periods as strategic needs changed. Second, regarding motivation, Ford moved from pure extrinsic compensation to a balanced approach incorporating intrinsic elements like purpose and innovation, though 2025 cost-cutting risks over-rotation back toward extrinsic pressure. Third, in coordination, Ford transitioned from traditional bureaucracy toward business unit emergence while maintaining strategic oversight. Finally, in decision-making, the company evolved from pure hierarchy toward collective wisdom and distributed leadership, then recentralized strategic decisions in 2025 to ensure coherence. This four-dimensional framework captures Ford's sophisticated management evolution, demonstrating that </w:t>
       </w:r>
       <w:r>
         <w:rPr>
@@ -2457,108 +2085,7 @@
           <w:rFonts w:ascii="Calibri" w:hAnsi="Calibri"/>
           <w:sz w:val="22"/>
         </w:rPr>
-        <w:t xml:space="preserve"> The 2025 leadership changes demonstrate sophisticated talent strategy:</w:t>
-      </w:r>
-    </w:p>
-    <w:p>
-      <w:pPr>
-        <w:jc w:val="both"/>
-      </w:pPr>
-      <w:r>
-        <w:rPr>
-          <w:rFonts w:ascii="Calibri" w:hAnsi="Calibri"/>
-          <w:sz w:val="22"/>
-        </w:rPr>
-        <w:t xml:space="preserve">- </w:t>
-      </w:r>
-      <w:r>
-        <w:rPr>
-          <w:rFonts w:ascii="Calibri" w:hAnsi="Calibri"/>
-          <w:b/>
-          <w:sz w:val="22"/>
-        </w:rPr>
-        <w:t>Sherry House (CFO)</w:t>
-      </w:r>
-      <w:r>
-        <w:rPr>
-          <w:rFonts w:ascii="Calibri" w:hAnsi="Calibri"/>
-          <w:sz w:val="22"/>
-        </w:rPr>
-        <w:t>: External investment banking experience brings fresh financial perspective beyond traditional automotive finance</w:t>
-      </w:r>
-    </w:p>
-    <w:p>
-      <w:pPr>
-        <w:jc w:val="both"/>
-      </w:pPr>
-      <w:r>
-        <w:rPr>
-          <w:rFonts w:ascii="Calibri" w:hAnsi="Calibri"/>
-          <w:sz w:val="22"/>
-        </w:rPr>
-        <w:t xml:space="preserve">- </w:t>
-      </w:r>
-      <w:r>
-        <w:rPr>
-          <w:rFonts w:ascii="Calibri" w:hAnsi="Calibri"/>
-          <w:b/>
-          <w:sz w:val="22"/>
-        </w:rPr>
-        <w:t>Marin Gjaja (CSO)</w:t>
-      </w:r>
-      <w:r>
-        <w:rPr>
-          <w:rFonts w:ascii="Calibri" w:hAnsi="Calibri"/>
-          <w:sz w:val="22"/>
-        </w:rPr>
-        <w:t>: 25 years at Boston Consulting Group provides world-class strategy capability</w:t>
-      </w:r>
-    </w:p>
-    <w:p>
-      <w:pPr>
-        <w:jc w:val="both"/>
-      </w:pPr>
-      <w:r>
-        <w:rPr>
-          <w:rFonts w:ascii="Calibri" w:hAnsi="Calibri"/>
-          <w:sz w:val="22"/>
-        </w:rPr>
-        <w:t xml:space="preserve">- </w:t>
-      </w:r>
-      <w:r>
-        <w:rPr>
-          <w:rFonts w:ascii="Calibri" w:hAnsi="Calibri"/>
-          <w:b/>
-          <w:sz w:val="22"/>
-        </w:rPr>
-        <w:t>John Lawler (Vice Chair-Strategy)</w:t>
-      </w:r>
-      <w:r>
-        <w:rPr>
-          <w:rFonts w:ascii="Calibri" w:hAnsi="Calibri"/>
-          <w:sz w:val="22"/>
-        </w:rPr>
-        <w:t>: Long Ford tenure provides institutional knowledge, balancing external expertise with internal continuity</w:t>
-      </w:r>
-    </w:p>
-    <w:p>
-      <w:pPr>
-        <w:jc w:val="both"/>
-      </w:pPr>
-      <w:r>
-        <w:rPr>
-          <w:rFonts w:ascii="Calibri" w:hAnsi="Calibri"/>
-          <w:b/>
-          <w:sz w:val="22"/>
-        </w:rPr>
-        <w:t>Leadership Challenges:</w:t>
-      </w:r>
-      <w:r>
-        <w:rPr>
-          <w:rFonts w:ascii="Calibri" w:hAnsi="Calibri"/>
-          <w:sz w:val="22"/>
-        </w:rPr>
-        <w:t xml:space="preserve"> Rapid C-suite changes (six major roles, February 2025) create uncertainty. The 2023 UAW strike (46 days) indicates labor-management tensions despite transformation rhetoric (The Detroit News, 2024).</w:t>
+        <w:t xml:space="preserve"> The 2025 leadership changes demonstrate sophisticated talent strategy across the C-suite. Sherry House's appointment as CFO brings external investment banking experience that provides fresh financial perspective beyond traditional automotive finance. Marin Gjaja's creation as Chief Strategy Officer leverages 25 years at Boston Consulting Group to provide world-class strategy capability. John Lawler's elevation to Vice Chair-Strategy maintains long Ford tenure, providing institutional knowledge that balances external expertise with internal continuity. However, these rapid C-suite changes—six major roles in February 2025—create organizational uncertainty. Additionally, the 2023 UAW strike (46 days) indicates persistent labor-management tensions despite transformation rhetoric (The Detroit News, 2024), suggesting that leadership excellence at the executive level has not yet translated into employee-level buy-in for the transformation.</w:t>
       </w:r>
     </w:p>
     <w:p>
@@ -3841,168 +3368,7 @@
           <w:rFonts w:ascii="Calibri" w:hAnsi="Calibri"/>
           <w:sz w:val="22"/>
         </w:rPr>
-        <w:t xml:space="preserve"> by reporting business unit financials separately since 2022—most automakers (GM, Stellantis) don't explicitly break out EV losses (Ford Motor Company, 2025).</w:t>
-      </w:r>
-    </w:p>
-    <w:p>
-      <w:pPr>
-        <w:jc w:val="both"/>
-      </w:pPr>
-      <w:r>
-        <w:rPr>
-          <w:rFonts w:ascii="Calibri" w:hAnsi="Calibri"/>
-          <w:b/>
-          <w:sz w:val="22"/>
-        </w:rPr>
-        <w:t>Performance Measurement Systems:</w:t>
-      </w:r>
-    </w:p>
-    <w:p>
-      <w:pPr>
-        <w:jc w:val="both"/>
-      </w:pPr>
-      <w:r>
-        <w:rPr>
-          <w:rFonts w:ascii="Calibri" w:hAnsi="Calibri"/>
-          <w:sz w:val="22"/>
-        </w:rPr>
-        <w:t xml:space="preserve">- </w:t>
-      </w:r>
-      <w:r>
-        <w:rPr>
-          <w:rFonts w:ascii="Calibri" w:hAnsi="Calibri"/>
-          <w:b/>
-          <w:sz w:val="22"/>
-        </w:rPr>
-        <w:t>Business Unit Dashboards</w:t>
-      </w:r>
-      <w:r>
-        <w:rPr>
-          <w:rFonts w:ascii="Calibri" w:hAnsi="Calibri"/>
-          <w:sz w:val="22"/>
-        </w:rPr>
-        <w:t>: EBIT, margins, subscription revenue, customer retention</w:t>
-      </w:r>
-    </w:p>
-    <w:p>
-      <w:pPr>
-        <w:jc w:val="both"/>
-      </w:pPr>
-      <w:r>
-        <w:rPr>
-          <w:rFonts w:ascii="Calibri" w:hAnsi="Calibri"/>
-          <w:sz w:val="22"/>
-        </w:rPr>
-        <w:t xml:space="preserve">- </w:t>
-      </w:r>
-      <w:r>
-        <w:rPr>
-          <w:rFonts w:ascii="Calibri" w:hAnsi="Calibri"/>
-          <w:b/>
-          <w:sz w:val="22"/>
-        </w:rPr>
-        <w:t>Corporate KPIs</w:t>
-      </w:r>
-      <w:r>
-        <w:rPr>
-          <w:rFonts w:ascii="Calibri" w:hAnsi="Calibri"/>
-          <w:sz w:val="22"/>
-        </w:rPr>
-        <w:t>: Revenue, EBIT, net income, free cash flow, ROIC, market share, customer satisfaction</w:t>
-      </w:r>
-    </w:p>
-    <w:p>
-      <w:pPr>
-        <w:jc w:val="both"/>
-      </w:pPr>
-      <w:r>
-        <w:rPr>
-          <w:rFonts w:ascii="Calibri" w:hAnsi="Calibri"/>
-          <w:sz w:val="22"/>
-        </w:rPr>
-        <w:t xml:space="preserve">- </w:t>
-      </w:r>
-      <w:r>
-        <w:rPr>
-          <w:rFonts w:ascii="Calibri" w:hAnsi="Calibri"/>
-          <w:b/>
-          <w:sz w:val="22"/>
-        </w:rPr>
-        <w:t>Real-Time Tracking</w:t>
-      </w:r>
-      <w:r>
-        <w:rPr>
-          <w:rFonts w:ascii="Calibri" w:hAnsi="Calibri"/>
-          <w:sz w:val="22"/>
-        </w:rPr>
-        <w:t>: Manufacturing KPIs, dealer inventory, sales data</w:t>
-      </w:r>
-    </w:p>
-    <w:p>
-      <w:pPr>
-        <w:jc w:val="both"/>
-      </w:pPr>
-      <w:r>
-        <w:rPr>
-          <w:rFonts w:ascii="Calibri" w:hAnsi="Calibri"/>
-          <w:sz w:val="22"/>
-        </w:rPr>
-        <w:t xml:space="preserve">- </w:t>
-      </w:r>
-      <w:r>
-        <w:rPr>
-          <w:rFonts w:ascii="Calibri" w:hAnsi="Calibri"/>
-          <w:b/>
-          <w:sz w:val="22"/>
-        </w:rPr>
-        <w:t>Quarterly/Annual Cadence</w:t>
-      </w:r>
-      <w:r>
-        <w:rPr>
-          <w:rFonts w:ascii="Calibri" w:hAnsi="Calibri"/>
-          <w:sz w:val="22"/>
-        </w:rPr>
-        <w:t>: Earnings calls with detailed segment breakdowns</w:t>
-      </w:r>
-    </w:p>
-    <w:p>
-      <w:pPr>
-        <w:jc w:val="both"/>
-      </w:pPr>
-      <w:r>
-        <w:rPr>
-          <w:rFonts w:ascii="Calibri" w:hAnsi="Calibri"/>
-          <w:b/>
-          <w:sz w:val="22"/>
-        </w:rPr>
-        <w:t>Performance Gaps:</w:t>
-      </w:r>
-      <w:r>
-        <w:rPr>
-          <w:rFonts w:ascii="Calibri" w:hAnsi="Calibri"/>
-          <w:sz w:val="22"/>
-        </w:rPr>
-        <w:t xml:space="preserve"> No public employee engagement metrics; EV profitability path timeline unclear.</w:t>
-      </w:r>
-    </w:p>
-    <w:p>
-      <w:pPr>
-        <w:jc w:val="both"/>
-      </w:pPr>
-      <w:r>
-        <w:rPr>
-          <w:rFonts w:ascii="Calibri" w:hAnsi="Calibri"/>
-          <w:b/>
-          <w:sz w:val="22"/>
-        </w:rPr>
-        <w:t>Score Rationale:</w:t>
-      </w:r>
-      <w:r>
-        <w:rPr>
-          <w:rFonts w:ascii="Calibri" w:hAnsi="Calibri"/>
-          <w:sz w:val="22"/>
-        </w:rPr>
-        <w:t xml:space="preserve"> Excellent measurement systems and transparency, but strategic gaps (engagement metrics, EV timeline) prevent excellent rating.</w:t>
+        <w:t xml:space="preserve"> by reporting business unit financials separately since 2022—most automakers (GM, Stellantis) don't explicitly break out EV losses (Ford Motor Company, 2025). The company's measurement systems are comprehensive and multi-layered: business unit dashboards track EBIT, margins, subscription revenue, and customer retention; corporate KPIs monitor revenue, EBIT, net income, free cash flow, ROIC, market share, and customer satisfaction; real-time tracking monitors manufacturing KPIs, dealer inventory, and sales data; and a quarterly/annual cadence includes earnings calls with detailed segment breakdowns. However, strategic gaps remain: Ford lacks public employee engagement metrics and provides no clear EV profitability path timeline. These measurement systems represent excellent transparency and sophistication, but the strategic gaps prevent an excellent rating.</w:t>
       </w:r>
     </w:p>
     <w:p>

</xml_diff>

<commit_message>
Remove redundant sections: Key Findings summary, Table 1, and Implementation Timeline from Executive Summary
</commit_message>
<xml_diff>
--- a/Ford_Management_Strategy_Memo.docx
+++ b/Ford_Management_Strategy_Memo.docx
@@ -246,162 +246,33 @@
       <w:r>
         <w:rPr>
           <w:rFonts w:ascii="Calibri" w:hAnsi="Calibri"/>
-          <w:b/>
-          <w:sz w:val="22"/>
-        </w:rPr>
-        <w:t>Key Findings:</w:t>
+          <w:sz w:val="22"/>
+        </w:rPr>
+        <w:t>---</w:t>
       </w:r>
     </w:p>
     <w:p>
       <w:pPr>
-        <w:jc w:val="both"/>
-      </w:pPr>
-      <w:r>
-        <w:rPr>
-          <w:rFonts w:ascii="Calibri" w:hAnsi="Calibri"/>
-          <w:sz w:val="22"/>
-        </w:rPr>
-        <w:t xml:space="preserve">Ford successfully transitioned from a traditional hierarchical management model (2020) to a </w:t>
-      </w:r>
-      <w:r>
-        <w:rPr>
-          <w:rFonts w:ascii="Calibri" w:hAnsi="Calibri"/>
-          <w:b/>
-          <w:sz w:val="22"/>
-        </w:rPr>
-        <w:t>hybrid approach</w:t>
-      </w:r>
-      <w:r>
-        <w:rPr>
-          <w:rFonts w:ascii="Calibri" w:hAnsi="Calibri"/>
-          <w:sz w:val="22"/>
-        </w:rPr>
-        <w:t xml:space="preserve"> balancing </w:t>
-      </w:r>
-      <w:r>
-        <w:rPr>
-          <w:rFonts w:ascii="Calibri" w:hAnsi="Calibri"/>
-          <w:b/>
-          <w:sz w:val="22"/>
-        </w:rPr>
-        <w:t>obliquity</w:t>
-      </w:r>
-      <w:r>
-        <w:rPr>
-          <w:rFonts w:ascii="Calibri" w:hAnsi="Calibri"/>
-          <w:sz w:val="22"/>
-        </w:rPr>
-        <w:t xml:space="preserve"> (purpose-driven mission) with </w:t>
-      </w:r>
-      <w:r>
-        <w:rPr>
-          <w:rFonts w:ascii="Calibri" w:hAnsi="Calibri"/>
-          <w:b/>
-          <w:sz w:val="22"/>
-        </w:rPr>
-        <w:t>goal setting</w:t>
-      </w:r>
-      <w:r>
-        <w:rPr>
-          <w:rFonts w:ascii="Calibri" w:hAnsi="Calibri"/>
-          <w:sz w:val="22"/>
-        </w:rPr>
-        <w:t xml:space="preserve"> (financial targets), </w:t>
-      </w:r>
-      <w:r>
-        <w:rPr>
-          <w:rFonts w:ascii="Calibri" w:hAnsi="Calibri"/>
-          <w:b/>
-          <w:sz w:val="22"/>
-        </w:rPr>
-        <w:t>intrinsic and extrinsic motivation</w:t>
-      </w:r>
-      <w:r>
-        <w:rPr>
-          <w:rFonts w:ascii="Calibri" w:hAnsi="Calibri"/>
-          <w:sz w:val="22"/>
-        </w:rPr>
-        <w:t xml:space="preserve">, </w:t>
-      </w:r>
-      <w:r>
-        <w:rPr>
-          <w:rFonts w:ascii="Calibri" w:hAnsi="Calibri"/>
-          <w:b/>
-          <w:sz w:val="22"/>
-        </w:rPr>
-        <w:t>emergent and bureaucratic coordination</w:t>
-      </w:r>
-      <w:r>
-        <w:rPr>
-          <w:rFonts w:ascii="Calibri" w:hAnsi="Calibri"/>
-          <w:sz w:val="22"/>
-        </w:rPr>
-        <w:t xml:space="preserve">, and </w:t>
-      </w:r>
-      <w:r>
-        <w:rPr>
-          <w:rFonts w:ascii="Calibri" w:hAnsi="Calibri"/>
-          <w:b/>
-          <w:sz w:val="22"/>
-        </w:rPr>
-        <w:t>collective wisdom with hierarchical oversight</w:t>
-      </w:r>
-      <w:r>
-        <w:rPr>
-          <w:rFonts w:ascii="Calibri" w:hAnsi="Calibri"/>
-          <w:sz w:val="22"/>
-        </w:rPr>
-        <w:t xml:space="preserve"> (2022-2025). The March 2022 organizational restructure into three business units—Ford Blue (ICE/hybrid), Ford Model e (EVs/software), and Ford Pro (commercial)—represents </w:t>
-      </w:r>
-      <w:r>
-        <w:rPr>
-          <w:rFonts w:ascii="Calibri" w:hAnsi="Calibri"/>
-          <w:b/>
-          <w:sz w:val="22"/>
-        </w:rPr>
-        <w:t>directed strategy</w:t>
-      </w:r>
-      <w:r>
-        <w:rPr>
-          <w:rFonts w:ascii="Calibri" w:hAnsi="Calibri"/>
-          <w:sz w:val="22"/>
-        </w:rPr>
-        <w:t xml:space="preserve"> creating conditions for </w:t>
-      </w:r>
-      <w:r>
-        <w:rPr>
-          <w:rFonts w:ascii="Calibri" w:hAnsi="Calibri"/>
-          <w:b/>
-          <w:sz w:val="22"/>
-        </w:rPr>
-        <w:t>emergent strategy</w:t>
-      </w:r>
-      <w:r>
-        <w:rPr>
-          <w:rFonts w:ascii="Calibri" w:hAnsi="Calibri"/>
-          <w:sz w:val="22"/>
-        </w:rPr>
-        <w:t xml:space="preserve"> within autonomous units.</w:t>
+        <w:pStyle w:val="Heading1"/>
+      </w:pPr>
+      <w:r>
+        <w:rPr>
+          <w:rFonts w:ascii="Calibri" w:hAnsi="Calibri"/>
+          <w:color w:val="00005B"/>
+        </w:rPr>
+        <w:t>I. COMPANY OVERVIEW &amp; STRATEGIC CONTEXT</w:t>
       </w:r>
     </w:p>
     <w:p>
       <w:pPr>
-        <w:jc w:val="both"/>
-      </w:pPr>
-      <w:r>
-        <w:rPr>
-          <w:rFonts w:ascii="Calibri" w:hAnsi="Calibri"/>
-          <w:b/>
-          <w:sz w:val="22"/>
-        </w:rPr>
-        <w:t>Strategy implementation assessment yields an overall score of 3.3/5.0</w:t>
-      </w:r>
-      <w:r>
-        <w:rPr>
-          <w:rFonts w:ascii="Calibri" w:hAnsi="Calibri"/>
-          <w:sz w:val="22"/>
-        </w:rPr>
-        <w:t>, indicating moderate effectiveness with significant variation: Leadership execution (4/5) and business model innovation (4/5) demonstrate strength, while employee engagement (2/5) represents critical weakness.  Ford Pro's $9B EBIT (2024) validates the strategic approach, while Ford Model e's -$5.4B loss reveals execution challenges.</w:t>
+        <w:pStyle w:val="Heading2"/>
+      </w:pPr>
+      <w:r>
+        <w:rPr>
+          <w:rFonts w:ascii="Calibri" w:hAnsi="Calibri"/>
+          <w:color w:val="003478"/>
+        </w:rPr>
+        <w:t>Ford's Market Position (2024)</w:t>
       </w:r>
     </w:p>
     <w:p>
@@ -411,53 +282,53 @@
       <w:r>
         <w:rPr>
           <w:rFonts w:ascii="Calibri" w:hAnsi="Calibri"/>
-          <w:b/>
-          <w:sz w:val="22"/>
-        </w:rPr>
-        <w:t>Critical recommendation:</w:t>
-      </w:r>
-      <w:r>
-        <w:rPr>
-          <w:rFonts w:ascii="Calibri" w:hAnsi="Calibri"/>
-          <w:sz w:val="22"/>
-        </w:rPr>
-        <w:t xml:space="preserve"> Ford must stabilize its management model on a sustainable hybrid approach, accelerate Model e profitability through a three-horizon strategy, and rebuild employee engagement to support cultural transformation. The February 2025 leadership changes—appointing Marin Gjaja as Chief Strategy Officer and John Lawler as Vice Chair-Strategy—signal recognition that business unit autonomy requires strategic coordination.</w:t>
+          <w:sz w:val="22"/>
+        </w:rPr>
+        <w:t>Ford Motor Company ranks as America's #2 automaker with $185.0B revenue, 4.5 million wholesale units, and 171,000 employees globally (Ford Motor Company, 2025). Founded in 1903, Ford pioneered mass production and the moving assembly line, establishing manufacturing practices that defined 20th-century industry.</w:t>
       </w:r>
     </w:p>
     <w:p>
       <w:pPr>
-        <w:jc w:val="both"/>
-      </w:pPr>
-      <w:r>
-        <w:rPr>
-          <w:rFonts w:ascii="Calibri" w:hAnsi="Calibri"/>
-          <w:sz w:val="22"/>
-        </w:rPr>
-        <w:t>---</w:t>
+        <w:pStyle w:val="Heading2"/>
+      </w:pPr>
+      <w:r>
+        <w:rPr>
+          <w:rFonts w:ascii="Calibri" w:hAnsi="Calibri"/>
+          <w:color w:val="003478"/>
+        </w:rPr>
+        <w:t>Competitive Landscape Analysis</w:t>
       </w:r>
     </w:p>
     <w:p>
       <w:pPr>
-        <w:pStyle w:val="Heading1"/>
-      </w:pPr>
-      <w:r>
-        <w:rPr>
-          <w:rFonts w:ascii="Calibri" w:hAnsi="Calibri"/>
-          <w:color w:val="00005B"/>
-        </w:rPr>
-        <w:t>I. COMPANY OVERVIEW &amp; STRATEGIC CONTEXT</w:t>
+        <w:jc w:val="both"/>
+      </w:pPr>
+      <w:r>
+        <w:rPr>
+          <w:rFonts w:ascii="Calibri" w:hAnsi="Calibri"/>
+          <w:sz w:val="22"/>
+        </w:rPr>
+        <w:t>Applying Porter's Five Forces, Ford faces intense competitive pressure across multiple dimensions.</w:t>
       </w:r>
     </w:p>
     <w:p>
       <w:pPr>
-        <w:pStyle w:val="Heading2"/>
-      </w:pPr>
-      <w:r>
-        <w:rPr>
-          <w:rFonts w:ascii="Calibri" w:hAnsi="Calibri"/>
-          <w:color w:val="003478"/>
-        </w:rPr>
-        <w:t>Ford's Market Position (2024)</w:t>
+        <w:jc w:val="both"/>
+      </w:pPr>
+      <w:r>
+        <w:rPr>
+          <w:rFonts w:ascii="Calibri" w:hAnsi="Calibri"/>
+          <w:b/>
+          <w:sz w:val="22"/>
+        </w:rPr>
+        <w:t>Intensity of Competitive Rivalry (High):</w:t>
+      </w:r>
+      <w:r>
+        <w:rPr>
+          <w:rFonts w:ascii="Calibri" w:hAnsi="Calibri"/>
+          <w:sz w:val="22"/>
+        </w:rPr>
+        <w:t xml:space="preserve"> Traditional OEM competition from General Motors and Stellantis, EV disruptor Tesla with its direct-sales model and software expertise, and rising Asian manufacturers like Toyota (hybrid strength) and Hyundai-Kia create multi-front competitive battles. Ford's response—the three-business-unit structure—attempts focused competitive strategies rather than one-size-fits-all approaches.</w:t>
       </w:r>
     </w:p>
     <w:p>
@@ -467,21 +338,37 @@
       <w:r>
         <w:rPr>
           <w:rFonts w:ascii="Calibri" w:hAnsi="Calibri"/>
-          <w:sz w:val="22"/>
-        </w:rPr>
-        <w:t>Ford Motor Company ranks as America's #2 automaker with $185.0B revenue, 4.5 million wholesale units, and 171,000 employees globally (Ford Motor Company, 2025). Founded in 1903, Ford pioneered mass production and the moving assembly line, establishing manufacturing practices that defined 20th-century industry.</w:t>
+          <w:b/>
+          <w:sz w:val="22"/>
+        </w:rPr>
+        <w:t>Threat of New Entrants (Medium-High):</w:t>
+      </w:r>
+      <w:r>
+        <w:rPr>
+          <w:rFonts w:ascii="Calibri" w:hAnsi="Calibri"/>
+          <w:sz w:val="22"/>
+        </w:rPr>
+        <w:t xml:space="preserve"> While capital barriers remain high ($8.5B R&amp;D, 2024), the EV transition lowers entry barriers through simpler powertrains and fewer components. Tech companies entering mobility amplify this threat. Ford's Ford+ plan emphasizes software and services differentiation to defend against new entrants.</w:t>
       </w:r>
     </w:p>
     <w:p>
       <w:pPr>
-        <w:pStyle w:val="Heading2"/>
-      </w:pPr>
-      <w:r>
-        <w:rPr>
-          <w:rFonts w:ascii="Calibri" w:hAnsi="Calibri"/>
-          <w:color w:val="003478"/>
-        </w:rPr>
-        <w:t>Competitive Landscape Analysis</w:t>
+        <w:jc w:val="both"/>
+      </w:pPr>
+      <w:r>
+        <w:rPr>
+          <w:rFonts w:ascii="Calibri" w:hAnsi="Calibri"/>
+          <w:b/>
+          <w:sz w:val="22"/>
+        </w:rPr>
+        <w:t>Bargaining Power of Suppliers (Medium-High):</w:t>
+      </w:r>
+      <w:r>
+        <w:rPr>
+          <w:rFonts w:ascii="Calibri" w:hAnsi="Calibri"/>
+          <w:sz w:val="22"/>
+        </w:rPr>
+        <w:t xml:space="preserve"> Limited EV battery manufacturers (LG, Samsung, CATL) and semiconductor shortages (2021-2023) demonstrate supplier power. Ford responds through vertical integration, including battery plants and supplier partnerships.</w:t>
       </w:r>
     </w:p>
     <w:p>
@@ -491,9 +378,17 @@
       <w:r>
         <w:rPr>
           <w:rFonts w:ascii="Calibri" w:hAnsi="Calibri"/>
-          <w:sz w:val="22"/>
-        </w:rPr>
-        <w:t>Applying Porter's Five Forces, Ford faces intense competitive pressure across multiple dimensions.</w:t>
+          <w:b/>
+          <w:sz w:val="22"/>
+        </w:rPr>
+        <w:t>Bargaining Power of Buyers (Medium):</w:t>
+      </w:r>
+      <w:r>
+        <w:rPr>
+          <w:rFonts w:ascii="Calibri" w:hAnsi="Calibri"/>
+          <w:sz w:val="22"/>
+        </w:rPr>
+        <w:t xml:space="preserve"> Commercial customers (Ford Pro) wield significant fleet purchasing leverage, while retail customers have moderate power mitigated by brand loyalty. Ford's 9,006 dealerships (2024) provide customer access, though Model e explores direct-to-consumer sales (Ford Motor Company, 2025).</w:t>
       </w:r>
     </w:p>
     <w:p>
@@ -506,34 +401,26 @@
           <w:b/>
           <w:sz w:val="22"/>
         </w:rPr>
-        <w:t>Intensity of Competitive Rivalry (High):</w:t>
-      </w:r>
-      <w:r>
-        <w:rPr>
-          <w:rFonts w:ascii="Calibri" w:hAnsi="Calibri"/>
-          <w:sz w:val="22"/>
-        </w:rPr>
-        <w:t xml:space="preserve"> Traditional OEM competition from General Motors and Stellantis, EV disruptor Tesla with its direct-sales model and software expertise, and rising Asian manufacturers like Toyota (hybrid strength) and Hyundai-Kia create multi-front competitive battles. Ford's response—the three-business-unit structure—attempts focused competitive strategies rather than one-size-fits-all approaches.</w:t>
+        <w:t>Threat of Substitutes (Medium-Low):</w:t>
+      </w:r>
+      <w:r>
+        <w:rPr>
+          <w:rFonts w:ascii="Calibri" w:hAnsi="Calibri"/>
+          <w:sz w:val="22"/>
+        </w:rPr>
+        <w:t xml:space="preserve"> Public transportation, ride-sharing (Uber, Lyft), and future autonomous mobility present substitute threats. Ford Next segment explores mobility solutions to address this force.</w:t>
       </w:r>
     </w:p>
     <w:p>
       <w:pPr>
-        <w:jc w:val="both"/>
-      </w:pPr>
-      <w:r>
-        <w:rPr>
-          <w:rFonts w:ascii="Calibri" w:hAnsi="Calibri"/>
-          <w:b/>
-          <w:sz w:val="22"/>
-        </w:rPr>
-        <w:t>Threat of New Entrants (Medium-High):</w:t>
-      </w:r>
-      <w:r>
-        <w:rPr>
-          <w:rFonts w:ascii="Calibri" w:hAnsi="Calibri"/>
-          <w:sz w:val="22"/>
-        </w:rPr>
-        <w:t xml:space="preserve"> While capital barriers remain high ($8.5B R&amp;D, 2024), the EV transition lowers entry barriers through simpler powertrains and fewer components. Tech companies entering mobility amplify this threat. Ford's Ford+ plan emphasizes software and services differentiation to defend against new entrants.</w:t>
+        <w:pStyle w:val="Heading2"/>
+      </w:pPr>
+      <w:r>
+        <w:rPr>
+          <w:rFonts w:ascii="Calibri" w:hAnsi="Calibri"/>
+          <w:color w:val="003478"/>
+        </w:rPr>
+        <w:t>Strategic Inflection Points (2020-2025)</w:t>
       </w:r>
     </w:p>
     <w:p>
@@ -546,14 +433,14 @@
           <w:b/>
           <w:sz w:val="22"/>
         </w:rPr>
-        <w:t>Bargaining Power of Suppliers (Medium-High):</w:t>
-      </w:r>
-      <w:r>
-        <w:rPr>
-          <w:rFonts w:ascii="Calibri" w:hAnsi="Calibri"/>
-          <w:sz w:val="22"/>
-        </w:rPr>
-        <w:t xml:space="preserve"> Limited EV battery manufacturers (LG, Samsung, CATL) and semiconductor shortages (2021-2023) demonstrate supplier power. Ford responds through vertical integration, including battery plants and supplier partnerships.</w:t>
+        <w:t>October 2020: Jim Farley Becomes CEO</w:t>
+      </w:r>
+      <w:r>
+        <w:rPr>
+          <w:rFonts w:ascii="Calibri" w:hAnsi="Calibri"/>
+          <w:sz w:val="22"/>
+        </w:rPr>
+        <w:t xml:space="preserve"> — Replacing Jim Hackett, Farley brought marketing and product expertise from Toyota, signaling a shift toward product-focused, decisive leadership (CNBC, 2020).</w:t>
       </w:r>
     </w:p>
     <w:p>
@@ -566,14 +453,14 @@
           <w:b/>
           <w:sz w:val="22"/>
         </w:rPr>
-        <w:t>Bargaining Power of Buyers (Medium):</w:t>
-      </w:r>
-      <w:r>
-        <w:rPr>
-          <w:rFonts w:ascii="Calibri" w:hAnsi="Calibri"/>
-          <w:sz w:val="22"/>
-        </w:rPr>
-        <w:t xml:space="preserve"> Commercial customers (Ford Pro) wield significant fleet purchasing leverage, while retail customers have moderate power mitigated by brand loyalty. Ford's 9,006 dealerships (2024) provide customer access, though Model e explores direct-to-consumer sales (Ford Motor Company, 2025).</w:t>
+        <w:t>May 2021: Ford+ Plan Announcement</w:t>
+      </w:r>
+      <w:r>
+        <w:rPr>
+          <w:rFonts w:ascii="Calibri" w:hAnsi="Calibri"/>
+          <w:sz w:val="22"/>
+        </w:rPr>
+        <w:t xml:space="preserve"> — Farley unveiled Ford+ vision: "Help build a better world, where every person is free to move and pursue their dreams" through "must-have vehicles" and "always-on relationships" combining existing strengths with new capabilities (Ford Motor Company, 2022). This represents oblique objectives (Birkinshaw &amp; Goddard, 2009)—pursuing higher-order purpose to achieve profitability.</w:t>
       </w:r>
     </w:p>
     <w:p>
@@ -586,605 +473,36 @@
           <w:b/>
           <w:sz w:val="22"/>
         </w:rPr>
-        <w:t>Threat of Substitutes (Medium-Low):</w:t>
-      </w:r>
-      <w:r>
-        <w:rPr>
-          <w:rFonts w:ascii="Calibri" w:hAnsi="Calibri"/>
-          <w:sz w:val="22"/>
-        </w:rPr>
-        <w:t xml:space="preserve"> Public transportation, ride-sharing (Uber, Lyft), and future autonomous mobility present substitute threats. Ford Next segment explores mobility solutions to address this force.</w:t>
+        <w:t>March 2022: Business Unit Restructuring</w:t>
+      </w:r>
+      <w:r>
+        <w:rPr>
+          <w:rFonts w:ascii="Calibri" w:hAnsi="Calibri"/>
+          <w:sz w:val="22"/>
+        </w:rPr>
+        <w:t xml:space="preserve"> — Ford reorganized into three customer-centered business units: Ford Blue ($75B revenue, $5.6B EBIT, 2024), Ford Model e ($7B revenue, -$5.4B EBIT), and Ford Pro ($53B revenue, $9B EBIT) (Ford Motor Company, 2025). Farley explained: "Creating separate but complementary businesses that give us startup speed and unbridled innovation in Ford Model e together with Ford Blue's industrial know-how" (Bloomberg, 2022). This exemplifies directed strategy (top-down reorganization) creating infrastructure for emergent strategy (unit-level innovation).</w:t>
       </w:r>
     </w:p>
     <w:p>
       <w:pPr>
-        <w:pStyle w:val="Heading2"/>
-      </w:pPr>
-      <w:r>
-        <w:rPr>
-          <w:rFonts w:ascii="Calibri" w:hAnsi="Calibri"/>
-          <w:color w:val="003478"/>
-        </w:rPr>
-        <w:t>Strategic Inflection Points (2020-2025)</w:t>
+        <w:jc w:val="both"/>
+      </w:pPr>
+      <w:r>
+        <w:rPr>
+          <w:rFonts w:ascii="Calibri" w:hAnsi="Calibri"/>
+          <w:b/>
+          <w:sz w:val="22"/>
+        </w:rPr>
+        <w:t>February 2025: Leadership Refinement</w:t>
+      </w:r>
+      <w:r>
+        <w:rPr>
+          <w:rFonts w:ascii="Calibri" w:hAnsi="Calibri"/>
+          <w:sz w:val="22"/>
+        </w:rPr>
+        <w:t xml:space="preserve"> — Ford appointed Sherry House as CFO (from investment banking), elevated John Lawler to Vice Chair-Strategy, and created a Chief Strategy Officer role for Marin Gjaja (25 years at BCG) (Ford Media Center, 2025). These changes signal strategic recentralization after three years of business unit autonomy—recognizing that emergence requires oversight.</w:t>
       </w:r>
     </w:p>
-    <w:p>
-      <w:pPr>
-        <w:jc w:val="both"/>
-      </w:pPr>
-      <w:r>
-        <w:rPr>
-          <w:rFonts w:ascii="Calibri" w:hAnsi="Calibri"/>
-          <w:b/>
-          <w:sz w:val="22"/>
-        </w:rPr>
-        <w:t>October 2020: Jim Farley Becomes CEO</w:t>
-      </w:r>
-      <w:r>
-        <w:rPr>
-          <w:rFonts w:ascii="Calibri" w:hAnsi="Calibri"/>
-          <w:sz w:val="22"/>
-        </w:rPr>
-        <w:t xml:space="preserve"> — Replacing Jim Hackett, Farley brought marketing and product expertise from Toyota, signaling a shift toward product-focused, decisive leadership (CNBC, 2020).</w:t>
-      </w:r>
-    </w:p>
-    <w:p>
-      <w:pPr>
-        <w:jc w:val="both"/>
-      </w:pPr>
-      <w:r>
-        <w:rPr>
-          <w:rFonts w:ascii="Calibri" w:hAnsi="Calibri"/>
-          <w:b/>
-          <w:sz w:val="22"/>
-        </w:rPr>
-        <w:t>May 2021: Ford+ Plan Announcement</w:t>
-      </w:r>
-      <w:r>
-        <w:rPr>
-          <w:rFonts w:ascii="Calibri" w:hAnsi="Calibri"/>
-          <w:sz w:val="22"/>
-        </w:rPr>
-        <w:t xml:space="preserve"> — Farley unveiled Ford+ vision: "Help build a better world, where every person is free to move and pursue their dreams" through "must-have vehicles" and "always-on relationships" combining existing strengths with new capabilities (Ford Motor Company, 2022). This represents oblique objectives (Birkinshaw &amp; Goddard, 2009)—pursuing higher-order purpose to achieve profitability.</w:t>
-      </w:r>
-    </w:p>
-    <w:p>
-      <w:pPr>
-        <w:jc w:val="both"/>
-      </w:pPr>
-      <w:r>
-        <w:rPr>
-          <w:rFonts w:ascii="Calibri" w:hAnsi="Calibri"/>
-          <w:b/>
-          <w:sz w:val="22"/>
-        </w:rPr>
-        <w:t>March 2022: Business Unit Restructuring</w:t>
-      </w:r>
-      <w:r>
-        <w:rPr>
-          <w:rFonts w:ascii="Calibri" w:hAnsi="Calibri"/>
-          <w:sz w:val="22"/>
-        </w:rPr>
-        <w:t xml:space="preserve"> — Ford reorganized into three customer-centered business units: Ford Blue ($75B revenue, $5.6B EBIT, 2024), Ford Model e ($7B revenue, -$5.4B EBIT), and Ford Pro ($53B revenue, $9B EBIT) (Ford Motor Company, 2025). Farley explained: "Creating separate but complementary businesses that give us startup speed and unbridled innovation in Ford Model e together with Ford Blue's industrial know-how" (Bloomberg, 2022). This exemplifies directed strategy (top-down reorganization) creating infrastructure for emergent strategy (unit-level innovation).</w:t>
-      </w:r>
-    </w:p>
-    <w:p>
-      <w:pPr>
-        <w:jc w:val="both"/>
-      </w:pPr>
-      <w:r>
-        <w:rPr>
-          <w:rFonts w:ascii="Calibri" w:hAnsi="Calibri"/>
-          <w:b/>
-          <w:sz w:val="22"/>
-        </w:rPr>
-        <w:t>February 2025: Leadership Refinement</w:t>
-      </w:r>
-      <w:r>
-        <w:rPr>
-          <w:rFonts w:ascii="Calibri" w:hAnsi="Calibri"/>
-          <w:sz w:val="22"/>
-        </w:rPr>
-        <w:t xml:space="preserve"> — Ford appointed Sherry House as CFO (from investment banking), elevated John Lawler to Vice Chair-Strategy, and created a Chief Strategy Officer role for Marin Gjaja (25 years at BCG) (Ford Media Center, 2025). These changes signal strategic recentralization after three years of business unit autonomy—recognizing that emergence requires oversight.</w:t>
-      </w:r>
-    </w:p>
-    <w:p>
-      <w:pPr>
-        <w:jc w:val="both"/>
-      </w:pPr>
-      <w:r>
-        <w:rPr>
-          <w:rFonts w:ascii="Calibri" w:hAnsi="Calibri"/>
-          <w:b/>
-          <w:sz w:val="22"/>
-        </w:rPr>
-        <w:t>Table 1: Management Structure Evolution (2020-2025)</w:t>
-      </w:r>
-    </w:p>
-    <w:tbl>
-      <w:tblPr>
-        <w:tblStyle w:val="LightGrid-Accent1"/>
-        <w:tblW w:type="auto" w:w="0"/>
-        <w:tblLook w:firstColumn="1" w:firstRow="1" w:lastColumn="0" w:lastRow="0" w:noHBand="0" w:noVBand="1" w:val="04A0"/>
-      </w:tblPr>
-      <w:tblGrid>
-        <w:gridCol w:w="1337"/>
-        <w:gridCol w:w="1337"/>
-        <w:gridCol w:w="1337"/>
-        <w:gridCol w:w="1337"/>
-        <w:gridCol w:w="1337"/>
-        <w:gridCol w:w="1337"/>
-        <w:gridCol w:w="1337"/>
-      </w:tblGrid>
-      <w:tr>
-        <w:tc>
-          <w:tcPr>
-            <w:tcW w:type="dxa" w:w="1337"/>
-            <w:shd w:fill="00095B"/>
-          </w:tcPr>
-          <w:p>
-            <w:r>
-              <w:rPr>
-                <w:b/>
-                <w:color w:val="FFFFFF"/>
-              </w:rPr>
-              <w:t>Year</w:t>
-            </w:r>
-          </w:p>
-        </w:tc>
-        <w:tc>
-          <w:tcPr>
-            <w:tcW w:type="dxa" w:w="1337"/>
-            <w:shd w:fill="00095B"/>
-          </w:tcPr>
-          <w:p>
-            <w:r>
-              <w:rPr>
-                <w:b/>
-                <w:color w:val="FFFFFF"/>
-              </w:rPr>
-              <w:t>CEO</w:t>
-            </w:r>
-          </w:p>
-        </w:tc>
-        <w:tc>
-          <w:tcPr>
-            <w:tcW w:type="dxa" w:w="1337"/>
-            <w:shd w:fill="00095B"/>
-          </w:tcPr>
-          <w:p>
-            <w:r>
-              <w:rPr>
-                <w:b/>
-                <w:color w:val="FFFFFF"/>
-              </w:rPr>
-              <w:t>CFO</w:t>
-            </w:r>
-          </w:p>
-        </w:tc>
-        <w:tc>
-          <w:tcPr>
-            <w:tcW w:type="dxa" w:w="1337"/>
-            <w:shd w:fill="00095B"/>
-          </w:tcPr>
-          <w:p>
-            <w:r>
-              <w:rPr>
-                <w:b/>
-                <w:color w:val="FFFFFF"/>
-              </w:rPr>
-              <w:t>Business_Model</w:t>
-            </w:r>
-          </w:p>
-        </w:tc>
-        <w:tc>
-          <w:tcPr>
-            <w:tcW w:type="dxa" w:w="1337"/>
-            <w:shd w:fill="00095B"/>
-          </w:tcPr>
-          <w:p>
-            <w:r>
-              <w:rPr>
-                <w:b/>
-                <w:color w:val="FFFFFF"/>
-              </w:rPr>
-              <w:t>Key_Strategic_Initiative</w:t>
-            </w:r>
-          </w:p>
-        </w:tc>
-        <w:tc>
-          <w:tcPr>
-            <w:tcW w:type="dxa" w:w="1337"/>
-            <w:shd w:fill="00095B"/>
-          </w:tcPr>
-          <w:p>
-            <w:r>
-              <w:rPr>
-                <w:b/>
-                <w:color w:val="FFFFFF"/>
-              </w:rPr>
-              <w:t>Total_Employees_K</w:t>
-            </w:r>
-          </w:p>
-        </w:tc>
-        <w:tc>
-          <w:tcPr>
-            <w:tcW w:type="dxa" w:w="1337"/>
-            <w:shd w:fill="00095B"/>
-          </w:tcPr>
-          <w:p>
-            <w:r>
-              <w:rPr>
-                <w:b/>
-                <w:color w:val="FFFFFF"/>
-              </w:rPr>
-              <w:t>Organizational_Changes</w:t>
-            </w:r>
-          </w:p>
-        </w:tc>
-      </w:tr>
-      <w:tr>
-        <w:tc>
-          <w:tcPr>
-            <w:tcW w:type="dxa" w:w="1337"/>
-          </w:tcPr>
-          <w:p>
-            <w:r>
-              <w:t>2020</w:t>
-            </w:r>
-          </w:p>
-        </w:tc>
-        <w:tc>
-          <w:tcPr>
-            <w:tcW w:type="dxa" w:w="1337"/>
-          </w:tcPr>
-          <w:p>
-            <w:r>
-              <w:t>Jim Farley (Oct 2020-present)</w:t>
-            </w:r>
-          </w:p>
-        </w:tc>
-        <w:tc>
-          <w:tcPr>
-            <w:tcW w:type="dxa" w:w="1337"/>
-          </w:tcPr>
-          <w:p>
-            <w:r>
-              <w:t>John Lawler</w:t>
-            </w:r>
-          </w:p>
-        </w:tc>
-        <w:tc>
-          <w:tcPr>
-            <w:tcW w:type="dxa" w:w="1337"/>
-          </w:tcPr>
-          <w:p>
-            <w:r>
-              <w:t>Traditional Automotive Segment Structure</w:t>
-            </w:r>
-          </w:p>
-        </w:tc>
-        <w:tc>
-          <w:tcPr>
-            <w:tcW w:type="dxa" w:w="1337"/>
-          </w:tcPr>
-          <w:p>
-            <w:r>
-              <w:t>Product-first turnaround, EV announcement</w:t>
-            </w:r>
-          </w:p>
-        </w:tc>
-        <w:tc>
-          <w:tcPr>
-            <w:tcW w:type="dxa" w:w="1337"/>
-          </w:tcPr>
-          <w:p>
-            <w:r>
-              <w:t>186</w:t>
-            </w:r>
-          </w:p>
-        </w:tc>
-        <w:tc>
-          <w:tcPr>
-            <w:tcW w:type="dxa" w:w="1337"/>
-          </w:tcPr>
-          <w:p>
-            <w:r>
-              <w:t>Farley becomes CEO, emphasis on profitability</w:t>
-            </w:r>
-          </w:p>
-        </w:tc>
-      </w:tr>
-      <w:tr>
-        <w:tc>
-          <w:tcPr>
-            <w:tcW w:type="dxa" w:w="1337"/>
-          </w:tcPr>
-          <w:p>
-            <w:r>
-              <w:t>2021</w:t>
-            </w:r>
-          </w:p>
-        </w:tc>
-        <w:tc>
-          <w:tcPr>
-            <w:tcW w:type="dxa" w:w="1337"/>
-          </w:tcPr>
-          <w:p>
-            <w:r>
-              <w:t>Jim Farley</w:t>
-            </w:r>
-          </w:p>
-        </w:tc>
-        <w:tc>
-          <w:tcPr>
-            <w:tcW w:type="dxa" w:w="1337"/>
-          </w:tcPr>
-          <w:p>
-            <w:r>
-              <w:t>John Lawler</w:t>
-            </w:r>
-          </w:p>
-        </w:tc>
-        <w:tc>
-          <w:tcPr>
-            <w:tcW w:type="dxa" w:w="1337"/>
-          </w:tcPr>
-          <w:p>
-            <w:r>
-              <w:t>Ford+ Plan Announced (May 2021)</w:t>
-            </w:r>
-          </w:p>
-        </w:tc>
-        <w:tc>
-          <w:tcPr>
-            <w:tcW w:type="dxa" w:w="1337"/>
-          </w:tcPr>
-          <w:p>
-            <w:r>
-              <w:t>Ford+ plan, EV acceleration, customer relationships</w:t>
-            </w:r>
-          </w:p>
-        </w:tc>
-        <w:tc>
-          <w:tcPr>
-            <w:tcW w:type="dxa" w:w="1337"/>
-          </w:tcPr>
-          <w:p>
-            <w:r>
-              <w:t>183</w:t>
-            </w:r>
-          </w:p>
-        </w:tc>
-        <w:tc>
-          <w:tcPr>
-            <w:tcW w:type="dxa" w:w="1337"/>
-          </w:tcPr>
-          <w:p>
-            <w:r>
-              <w:t>Ford+ plan unveiled, signals upcoming restructure</w:t>
-            </w:r>
-          </w:p>
-        </w:tc>
-      </w:tr>
-      <w:tr>
-        <w:tc>
-          <w:tcPr>
-            <w:tcW w:type="dxa" w:w="1337"/>
-          </w:tcPr>
-          <w:p>
-            <w:r>
-              <w:t>2022</w:t>
-            </w:r>
-          </w:p>
-        </w:tc>
-        <w:tc>
-          <w:tcPr>
-            <w:tcW w:type="dxa" w:w="1337"/>
-          </w:tcPr>
-          <w:p>
-            <w:r>
-              <w:t>Jim Farley</w:t>
-            </w:r>
-          </w:p>
-        </w:tc>
-        <w:tc>
-          <w:tcPr>
-            <w:tcW w:type="dxa" w:w="1337"/>
-          </w:tcPr>
-          <w:p>
-            <w:r>
-              <w:t>John Lawler</w:t>
-            </w:r>
-          </w:p>
-        </w:tc>
-        <w:tc>
-          <w:tcPr>
-            <w:tcW w:type="dxa" w:w="1337"/>
-          </w:tcPr>
-          <w:p>
-            <w:r>
-              <w:t>Three Business Units: Blue/Model e/Pro (Mar 2022)</w:t>
-            </w:r>
-          </w:p>
-        </w:tc>
-        <w:tc>
-          <w:tcPr>
-            <w:tcW w:type="dxa" w:w="1337"/>
-          </w:tcPr>
-          <w:p>
-            <w:r>
-              <w:t>Business unit separation, EV investments</w:t>
-            </w:r>
-          </w:p>
-        </w:tc>
-        <w:tc>
-          <w:tcPr>
-            <w:tcW w:type="dxa" w:w="1337"/>
-          </w:tcPr>
-          <w:p>
-            <w:r>
-              <w:t>173</w:t>
-            </w:r>
-          </w:p>
-        </w:tc>
-        <w:tc>
-          <w:tcPr>
-            <w:tcW w:type="dxa" w:w="1337"/>
-          </w:tcPr>
-          <w:p>
-            <w:r>
-              <w:t>Major restructuring into 3 business units</w:t>
-            </w:r>
-          </w:p>
-        </w:tc>
-      </w:tr>
-      <w:tr>
-        <w:tc>
-          <w:tcPr>
-            <w:tcW w:type="dxa" w:w="1337"/>
-          </w:tcPr>
-          <w:p>
-            <w:r>
-              <w:t>2023</w:t>
-            </w:r>
-          </w:p>
-        </w:tc>
-        <w:tc>
-          <w:tcPr>
-            <w:tcW w:type="dxa" w:w="1337"/>
-          </w:tcPr>
-          <w:p>
-            <w:r>
-              <w:t>Jim Farley</w:t>
-            </w:r>
-          </w:p>
-        </w:tc>
-        <w:tc>
-          <w:tcPr>
-            <w:tcW w:type="dxa" w:w="1337"/>
-          </w:tcPr>
-          <w:p>
-            <w:r>
-              <w:t>John Lawler</w:t>
-            </w:r>
-          </w:p>
-        </w:tc>
-        <w:tc>
-          <w:tcPr>
-            <w:tcW w:type="dxa" w:w="1337"/>
-          </w:tcPr>
-          <w:p>
-            <w:r>
-              <w:t>Blue/Model e/Pro Maturation</w:t>
-            </w:r>
-          </w:p>
-        </w:tc>
-        <w:tc>
-          <w:tcPr>
-            <w:tcW w:type="dxa" w:w="1337"/>
-          </w:tcPr>
-          <w:p>
-            <w:r>
-              <w:t>Commercial leadership (Pro), EV cost reduction</w:t>
-            </w:r>
-          </w:p>
-        </w:tc>
-        <w:tc>
-          <w:tcPr>
-            <w:tcW w:type="dxa" w:w="1337"/>
-          </w:tcPr>
-          <w:p>
-            <w:r>
-              <w:t>177</w:t>
-            </w:r>
-          </w:p>
-        </w:tc>
-        <w:tc>
-          <w:tcPr>
-            <w:tcW w:type="dxa" w:w="1337"/>
-          </w:tcPr>
-          <w:p>
-            <w:r>
-              <w:t>Further organizational streamlining</w:t>
-            </w:r>
-          </w:p>
-        </w:tc>
-      </w:tr>
-      <w:tr>
-        <w:tc>
-          <w:tcPr>
-            <w:tcW w:type="dxa" w:w="1337"/>
-          </w:tcPr>
-          <w:p>
-            <w:r>
-              <w:t>2024</w:t>
-            </w:r>
-          </w:p>
-        </w:tc>
-        <w:tc>
-          <w:tcPr>
-            <w:tcW w:type="dxa" w:w="1337"/>
-          </w:tcPr>
-          <w:p>
-            <w:r>
-              <w:t>Jim Farley</w:t>
-            </w:r>
-          </w:p>
-        </w:tc>
-        <w:tc>
-          <w:tcPr>
-            <w:tcW w:type="dxa" w:w="1337"/>
-          </w:tcPr>
-          <w:p>
-            <w:r>
-              <w:t>Sherry House (Feb 2025)</w:t>
-            </w:r>
-          </w:p>
-        </w:tc>
-        <w:tc>
-          <w:tcPr>
-            <w:tcW w:type="dxa" w:w="1337"/>
-          </w:tcPr>
-          <w:p>
-            <w:r>
-              <w:t>Blue/Model e/Pro + Ford Next</w:t>
-            </w:r>
-          </w:p>
-        </w:tc>
-        <w:tc>
-          <w:tcPr>
-            <w:tcW w:type="dxa" w:w="1337"/>
-          </w:tcPr>
-          <w:p>
-            <w:r>
-              <w:t>Cost discipline, performance culture, strategic focus</w:t>
-            </w:r>
-          </w:p>
-        </w:tc>
-        <w:tc>
-          <w:tcPr>
-            <w:tcW w:type="dxa" w:w="1337"/>
-          </w:tcPr>
-          <w:p>
-            <w:r>
-              <w:t>171</w:t>
-            </w:r>
-          </w:p>
-        </w:tc>
-        <w:tc>
-          <w:tcPr>
-            <w:tcW w:type="dxa" w:w="1337"/>
-          </w:tcPr>
-          <w:p>
-            <w:r>
-              <w:t>2025 leadership changes: House CFO, Lawler Vice Chair-Strategy, Gjaja CSO</w:t>
-            </w:r>
-          </w:p>
-        </w:tc>
-      </w:tr>
-    </w:tbl>
-    <w:p/>
     <w:p>
       <w:pPr>
         <w:jc w:val="both"/>
@@ -5639,118 +4957,6 @@
     </w:p>
     <w:p>
       <w:pPr>
-        <w:pStyle w:val="Heading2"/>
-      </w:pPr>
-      <w:r>
-        <w:rPr>
-          <w:rFonts w:ascii="Calibri" w:hAnsi="Calibri"/>
-          <w:color w:val="003478"/>
-        </w:rPr>
-        <w:t>Implementation Timeline</w:t>
-      </w:r>
-    </w:p>
-    <w:p>
-      <w:pPr>
-        <w:jc w:val="both"/>
-      </w:pPr>
-      <w:r>
-        <w:rPr>
-          <w:rFonts w:ascii="Calibri" w:hAnsi="Calibri"/>
-          <w:b/>
-          <w:sz w:val="22"/>
-        </w:rPr>
-        <w:t>Q2 2025</w:t>
-      </w:r>
-      <w:r>
-        <w:rPr>
-          <w:rFonts w:ascii="Calibri" w:hAnsi="Calibri"/>
-          <w:sz w:val="22"/>
-        </w:rPr>
-        <w:t>: Management model stabilization (decision authority matrix); Model e cost reduction initiatives launch; employee engagement listening tour</w:t>
-      </w:r>
-    </w:p>
-    <w:p>
-      <w:pPr>
-        <w:jc w:val="both"/>
-      </w:pPr>
-      <w:r>
-        <w:rPr>
-          <w:rFonts w:ascii="Calibri" w:hAnsi="Calibri"/>
-          <w:b/>
-          <w:sz w:val="22"/>
-        </w:rPr>
-        <w:t>Q3 2025</w:t>
-      </w:r>
-      <w:r>
-        <w:rPr>
-          <w:rFonts w:ascii="Calibri" w:hAnsi="Calibri"/>
-          <w:sz w:val="22"/>
-        </w:rPr>
-        <w:t>: EV reskilling program announcement; Ford Pro expansion plan; quarterly strategic alignment process</w:t>
-      </w:r>
-    </w:p>
-    <w:p>
-      <w:pPr>
-        <w:jc w:val="both"/>
-      </w:pPr>
-      <w:r>
-        <w:rPr>
-          <w:rFonts w:ascii="Calibri" w:hAnsi="Calibri"/>
-          <w:b/>
-          <w:sz w:val="22"/>
-        </w:rPr>
-        <w:t>Q4 2025</w:t>
-      </w:r>
-      <w:r>
-        <w:rPr>
-          <w:rFonts w:ascii="Calibri" w:hAnsi="Calibri"/>
-          <w:sz w:val="22"/>
-        </w:rPr>
-        <w:t>: Bonus policy revision; affordable EV product announcement; UAW partnership on workforce transition</w:t>
-      </w:r>
-    </w:p>
-    <w:p>
-      <w:pPr>
-        <w:jc w:val="both"/>
-      </w:pPr>
-      <w:r>
-        <w:rPr>
-          <w:rFonts w:ascii="Calibri" w:hAnsi="Calibri"/>
-          <w:b/>
-          <w:sz w:val="22"/>
-        </w:rPr>
-        <w:t>2026</w:t>
-      </w:r>
-      <w:r>
-        <w:rPr>
-          <w:rFonts w:ascii="Calibri" w:hAnsi="Calibri"/>
-          <w:sz w:val="22"/>
-        </w:rPr>
-        <w:t>: Model e losses declining toward breakeven; employee engagement metrics improving; Ford Pro integrated EV solutions in market</w:t>
-      </w:r>
-    </w:p>
-    <w:p>
-      <w:pPr>
-        <w:jc w:val="both"/>
-      </w:pPr>
-      <w:r>
-        <w:rPr>
-          <w:rFonts w:ascii="Calibri" w:hAnsi="Calibri"/>
-          <w:b/>
-          <w:sz w:val="22"/>
-        </w:rPr>
-        <w:t>Success Metrics</w:t>
-      </w:r>
-      <w:r>
-        <w:rPr>
-          <w:rFonts w:ascii="Calibri" w:hAnsi="Calibri"/>
-          <w:sz w:val="22"/>
-        </w:rPr>
-        <w:t>: Employee engagement (2/5 → 4/5); Model e EBIT (-$5.4B → -$1.5B → $0 by 2027); Ford Pro EBIT ($9B → $11B); Stock price ($9.89 → $15+)</w:t>
-      </w:r>
-    </w:p>
-    <w:p>
-      <w:pPr>
         <w:jc w:val="both"/>
       </w:pPr>
       <w:r>

</xml_diff>

<commit_message>
Update citations: Replace Wernerfelt (1984) with Casadesus-Masanell (2007), fix LinkedIn course link to 2019 Management Foundations
</commit_message>
<xml_diff>
--- a/Ford_Management_Strategy_Memo.docx
+++ b/Ford_Management_Strategy_Memo.docx
@@ -839,7 +839,7 @@
           <w:rFonts w:ascii="Calibri" w:hAnsi="Calibri"/>
           <w:sz w:val="22"/>
         </w:rPr>
-        <w:t xml:space="preserve"> (Wernerfelt, 1984), which posits that business units develop distinctive capabilities—Pro's fleet software, Model e's battery technology, Blue's manufacturing scale—creating sustainable competitive advantage.</w:t>
+        <w:t xml:space="preserve"> (Casadesus-Masanell, 2007), which posits that business units develop distinctive capabilities—Pro's fleet software, Model e's battery technology, Blue's manufacturing scale—creating sustainable competitive advantage.</w:t>
       </w:r>
     </w:p>
     <w:p>
@@ -4952,7 +4952,7 @@
           <w:rFonts w:ascii="Calibri" w:hAnsi="Calibri"/>
           <w:sz w:val="22"/>
         </w:rPr>
-        <w:t xml:space="preserve"> Operations strategy resource-based view (Wernerfelt, 1984) suggests sustainable competitive advantage derives from unique, hard-to-imitate capabilities. Ford Pro's integration of vehicles, software, and services represents exactly such a capability.</w:t>
+        <w:t xml:space="preserve"> Operations strategy resource-based view (Casadesus-Masanell, 2007) suggests sustainable competitive advantage derives from unique, hard-to-imitate capabilities. Ford Pro's integration of vehicles, software, and services represents exactly such a capability.</w:t>
       </w:r>
     </w:p>
     <w:p>

</xml_diff>

<commit_message>
Correct Eikenberry citation from (2021) to (2019) in all 4 instances
</commit_message>
<xml_diff>
--- a/Ford_Management_Strategy_Memo.docx
+++ b/Ford_Management_Strategy_Memo.docx
@@ -788,7 +788,7 @@
           <w:rFonts w:ascii="Calibri" w:hAnsi="Calibri"/>
           <w:sz w:val="22"/>
         </w:rPr>
-        <w:t>Eikenberry's (2021) distinction applies: "Commitment is 'I want to'; compliance is 'I have to.'" Ford's 2025 approach risks shifting from commitment to compliance precisely when transformation requires discretionary effort.</w:t>
+        <w:t>Eikenberry's (2019) distinction applies: "Commitment is 'I want to'; compliance is 'I have to.'" Ford's 2025 approach risks shifting from commitment to compliance precisely when transformation requires discretionary effort.</w:t>
       </w:r>
     </w:p>
     <w:p>
@@ -2627,7 +2627,7 @@
           <w:rFonts w:ascii="Calibri" w:hAnsi="Calibri"/>
           <w:sz w:val="22"/>
         </w:rPr>
-        <w:t>Eikenberry's (2021) guidance: "You must work harder to support and inspire your team, rather than just telling them what to do." Ford's 2025 actions (bonus cuts, restructuring) appear more "telling" than "inspiring."</w:t>
+        <w:t>Eikenberry's (2019) guidance: "You must work harder to support and inspire your team, rather than just telling them what to do." Ford's 2025 actions (bonus cuts, restructuring) appear more "telling" than "inspiring."</w:t>
       </w:r>
     </w:p>
     <w:p>
@@ -3597,7 +3597,7 @@
           <w:rFonts w:ascii="Calibri" w:hAnsi="Calibri"/>
           <w:sz w:val="22"/>
         </w:rPr>
-        <w:t xml:space="preserve"> The shift from intrinsic motivation (purpose, innovation) to extrinsic pressure (performance, cost discipline) risks destroying cultural progress made 2021-2024. Eikenberry's (2021) distinction applies: "Compliance is 'I have to,' commitment is 'I want to.'" Cost cuts drive compliance, not the commitment needed for transformation.</w:t>
+        <w:t xml:space="preserve"> The shift from intrinsic motivation (purpose, innovation) to extrinsic pressure (performance, cost discipline) risks destroying cultural progress made 2021-2024. Eikenberry's (2019) distinction applies: "Compliance is 'I have to,' commitment is 'I want to.'" Cost cuts drive compliance, not the commitment needed for transformation.</w:t>
       </w:r>
     </w:p>
     <w:p>
@@ -4739,7 +4739,7 @@
           <w:rFonts w:ascii="Calibri" w:hAnsi="Calibri"/>
           <w:sz w:val="22"/>
         </w:rPr>
-        <w:t xml:space="preserve"> Eikenberry (2021) emphasizes: "You must work harder to support and inspire your team, rather than just telling them what to do." Rebuilding engagement requires genuine investment, not rhetorical commitment.</w:t>
+        <w:t xml:space="preserve"> Eikenberry (2019) emphasizes: "You must work harder to support and inspire your team, rather than just telling them what to do." Rebuilding engagement requires genuine investment, not rhetorical commitment.</w:t>
       </w:r>
     </w:p>
     <w:p>

</xml_diff>

<commit_message>
Remove Management Model Comparison table from all documents
</commit_message>
<xml_diff>
--- a/Ford_Management_Strategy_Memo.docx
+++ b/Ford_Management_Strategy_Memo.docx
@@ -962,306 +962,6 @@
         <w:t>. The company experiments, learns, and adapts. The 2025 changes suggest recognition that 2022's emergence model required more strategic oversight—a sign of management sophistication, not failure.</w:t>
       </w:r>
     </w:p>
-    <w:tbl>
-      <w:tblPr>
-        <w:tblStyle w:val="LightGrid-Accent1"/>
-        <w:tblW w:type="auto" w:w="0"/>
-        <w:tblLook w:firstColumn="1" w:firstRow="1" w:lastColumn="0" w:lastRow="0" w:noHBand="0" w:noVBand="1" w:val="04A0"/>
-      </w:tblPr>
-      <w:tblGrid>
-        <w:gridCol w:w="1872"/>
-        <w:gridCol w:w="1872"/>
-        <w:gridCol w:w="1872"/>
-        <w:gridCol w:w="1872"/>
-        <w:gridCol w:w="1872"/>
-      </w:tblGrid>
-      <w:tr>
-        <w:tc>
-          <w:tcPr>
-            <w:tcW w:type="dxa" w:w="1872"/>
-            <w:shd w:fill="00095B"/>
-          </w:tcPr>
-          <w:p>
-            <w:r>
-              <w:rPr>
-                <w:b/>
-                <w:color w:val="FFFFFF"/>
-              </w:rPr>
-              <w:t>Dimension</w:t>
-            </w:r>
-          </w:p>
-        </w:tc>
-        <w:tc>
-          <w:tcPr>
-            <w:tcW w:type="dxa" w:w="1872"/>
-            <w:shd w:fill="00095B"/>
-          </w:tcPr>
-          <w:p>
-            <w:r>
-              <w:rPr>
-                <w:b/>
-                <w:color w:val="FFFFFF"/>
-              </w:rPr>
-              <w:t>2020 Approach</w:t>
-            </w:r>
-          </w:p>
-        </w:tc>
-        <w:tc>
-          <w:tcPr>
-            <w:tcW w:type="dxa" w:w="1872"/>
-            <w:shd w:fill="00095B"/>
-          </w:tcPr>
-          <w:p>
-            <w:r>
-              <w:rPr>
-                <w:b/>
-                <w:color w:val="FFFFFF"/>
-              </w:rPr>
-              <w:t>2021 Approach</w:t>
-            </w:r>
-          </w:p>
-        </w:tc>
-        <w:tc>
-          <w:tcPr>
-            <w:tcW w:type="dxa" w:w="1872"/>
-            <w:shd w:fill="00095B"/>
-          </w:tcPr>
-          <w:p>
-            <w:r>
-              <w:rPr>
-                <w:b/>
-                <w:color w:val="FFFFFF"/>
-              </w:rPr>
-              <w:t>2022-2024 Approach</w:t>
-            </w:r>
-          </w:p>
-        </w:tc>
-        <w:tc>
-          <w:tcPr>
-            <w:tcW w:type="dxa" w:w="1872"/>
-            <w:shd w:fill="00095B"/>
-          </w:tcPr>
-          <w:p>
-            <w:r>
-              <w:rPr>
-                <w:b/>
-                <w:color w:val="FFFFFF"/>
-              </w:rPr>
-              <w:t>2025 Evolution</w:t>
-            </w:r>
-          </w:p>
-        </w:tc>
-      </w:tr>
-      <w:tr>
-        <w:tc>
-          <w:tcPr>
-            <w:tcW w:type="dxa" w:w="1872"/>
-          </w:tcPr>
-          <w:p>
-            <w:r>
-              <w:t>**Objectives**</w:t>
-            </w:r>
-          </w:p>
-        </w:tc>
-        <w:tc>
-          <w:tcPr>
-            <w:tcW w:type="dxa" w:w="1872"/>
-          </w:tcPr>
-          <w:p>
-            <w:r>
-              <w:t>Goal Setting (short-term financial targets)</w:t>
-            </w:r>
-          </w:p>
-        </w:tc>
-        <w:tc>
-          <w:tcPr>
-            <w:tcW w:type="dxa" w:w="1872"/>
-          </w:tcPr>
-          <w:p>
-            <w:r>
-              <w:t>Hybrid (Ford+ vision + financial goals)</w:t>
-            </w:r>
-          </w:p>
-        </w:tc>
-        <w:tc>
-          <w:tcPr>
-            <w:tcW w:type="dxa" w:w="1872"/>
-          </w:tcPr>
-          <w:p>
-            <w:r>
-              <w:t>Obliquity (customer freedom, better world) + Targets</w:t>
-            </w:r>
-          </w:p>
-        </w:tc>
-        <w:tc>
-          <w:tcPr>
-            <w:tcW w:type="dxa" w:w="1872"/>
-          </w:tcPr>
-          <w:p>
-            <w:r>
-              <w:t>Goal Setting (cost, performance) + Vision</w:t>
-            </w:r>
-          </w:p>
-        </w:tc>
-      </w:tr>
-      <w:tr>
-        <w:tc>
-          <w:tcPr>
-            <w:tcW w:type="dxa" w:w="1872"/>
-          </w:tcPr>
-          <w:p>
-            <w:r>
-              <w:t>**Motivation**</w:t>
-            </w:r>
-          </w:p>
-        </w:tc>
-        <w:tc>
-          <w:tcPr>
-            <w:tcW w:type="dxa" w:w="1872"/>
-          </w:tcPr>
-          <w:p>
-            <w:r>
-              <w:t>Extrinsic (compensation, bonuses)</w:t>
-            </w:r>
-          </w:p>
-        </w:tc>
-        <w:tc>
-          <w:tcPr>
-            <w:tcW w:type="dxa" w:w="1872"/>
-          </w:tcPr>
-          <w:p>
-            <w:r>
-              <w:t>Balanced (purpose + compensation)</w:t>
-            </w:r>
-          </w:p>
-        </w:tc>
-        <w:tc>
-          <w:tcPr>
-            <w:tcW w:type="dxa" w:w="1872"/>
-          </w:tcPr>
-          <w:p>
-            <w:r>
-              <w:t>Intrinsic emphasis (innovation, purpose) + Extrinsic</w:t>
-            </w:r>
-          </w:p>
-        </w:tc>
-        <w:tc>
-          <w:tcPr>
-            <w:tcW w:type="dxa" w:w="1872"/>
-          </w:tcPr>
-          <w:p>
-            <w:r>
-              <w:t>Extrinsic (performance bonuses cut for underperformers)</w:t>
-            </w:r>
-          </w:p>
-        </w:tc>
-      </w:tr>
-      <w:tr>
-        <w:tc>
-          <w:tcPr>
-            <w:tcW w:type="dxa" w:w="1872"/>
-          </w:tcPr>
-          <w:p>
-            <w:r>
-              <w:t>**Coordination**</w:t>
-            </w:r>
-          </w:p>
-        </w:tc>
-        <w:tc>
-          <w:tcPr>
-            <w:tcW w:type="dxa" w:w="1872"/>
-          </w:tcPr>
-          <w:p>
-            <w:r>
-              <w:t>Bureaucracy (traditional OEM hierarchy)</w:t>
-            </w:r>
-          </w:p>
-        </w:tc>
-        <w:tc>
-          <w:tcPr>
-            <w:tcW w:type="dxa" w:w="1872"/>
-          </w:tcPr>
-          <w:p>
-            <w:r>
-              <w:t>Emerging (Ford+ signals change)</w:t>
-            </w:r>
-          </w:p>
-        </w:tc>
-        <w:tc>
-          <w:tcPr>
-            <w:tcW w:type="dxa" w:w="1872"/>
-          </w:tcPr>
-          <w:p>
-            <w:r>
-              <w:t>Emergence (business unit autonomy) + Coordination</w:t>
-            </w:r>
-          </w:p>
-        </w:tc>
-        <w:tc>
-          <w:tcPr>
-            <w:tcW w:type="dxa" w:w="1872"/>
-          </w:tcPr>
-          <w:p>
-            <w:r>
-              <w:t>Balanced (autonomy + accountability)</w:t>
-            </w:r>
-          </w:p>
-        </w:tc>
-      </w:tr>
-      <w:tr>
-        <w:tc>
-          <w:tcPr>
-            <w:tcW w:type="dxa" w:w="1872"/>
-          </w:tcPr>
-          <w:p>
-            <w:r>
-              <w:t>**Decision Making**</w:t>
-            </w:r>
-          </w:p>
-        </w:tc>
-        <w:tc>
-          <w:tcPr>
-            <w:tcW w:type="dxa" w:w="1872"/>
-          </w:tcPr>
-          <w:p>
-            <w:r>
-              <w:t>Hierarchy (top-down, CEO-driven)</w:t>
-            </w:r>
-          </w:p>
-        </w:tc>
-        <w:tc>
-          <w:tcPr>
-            <w:tcW w:type="dxa" w:w="1872"/>
-          </w:tcPr>
-          <w:p>
-            <w:r>
-              <w:t>Hierarchy with consultation</w:t>
-            </w:r>
-          </w:p>
-        </w:tc>
-        <w:tc>
-          <w:tcPr>
-            <w:tcW w:type="dxa" w:w="1872"/>
-          </w:tcPr>
-          <w:p>
-            <w:r>
-              <w:t>Collective Wisdom (unit leaders) + Executive oversight</w:t>
-            </w:r>
-          </w:p>
-        </w:tc>
-        <w:tc>
-          <w:tcPr>
-            <w:tcW w:type="dxa" w:w="1872"/>
-          </w:tcPr>
-          <w:p>
-            <w:r>
-              <w:t>Strategic centralization (Gjaja CSO, Lawler strategy)</w:t>
-            </w:r>
-          </w:p>
-        </w:tc>
-      </w:tr>
-    </w:tbl>
-    <w:p/>
     <w:p>
       <w:pPr>
         <w:jc w:val="both"/>

</xml_diff>

<commit_message>
Remove bullet points from management model framework and combine Challenges & Recommendations into single narrative section
</commit_message>
<xml_diff>
--- a/Ford_Management_Strategy_Memo.docx
+++ b/Ford_Management_Strategy_Memo.docx
@@ -548,55 +548,7 @@
           <w:rFonts w:ascii="Calibri" w:hAnsi="Calibri"/>
           <w:sz w:val="22"/>
         </w:rPr>
-        <w:t>Birkinshaw and Goddard (2009) define management model as "choices made by top executives regarding how they define objectives, motivate effort, coordinate activities and allocate resources" (p. 82). They identify four dimensions, each with two polar approaches:</w:t>
-      </w:r>
-    </w:p>
-    <w:p>
-      <w:pPr>
-        <w:jc w:val="both"/>
-      </w:pPr>
-      <w:r>
-        <w:rPr>
-          <w:rFonts w:ascii="Calibri" w:hAnsi="Calibri"/>
-          <w:sz w:val="22"/>
-        </w:rPr>
-        <w:t>1. Objectives</w:t>
-      </w:r>
-    </w:p>
-    <w:p>
-      <w:pPr>
-        <w:jc w:val="both"/>
-      </w:pPr>
-      <w:r>
-        <w:rPr>
-          <w:rFonts w:ascii="Calibri" w:hAnsi="Calibri"/>
-          <w:sz w:val="22"/>
-        </w:rPr>
-        <w:t>2. Motivation</w:t>
-      </w:r>
-    </w:p>
-    <w:p>
-      <w:pPr>
-        <w:jc w:val="both"/>
-      </w:pPr>
-      <w:r>
-        <w:rPr>
-          <w:rFonts w:ascii="Calibri" w:hAnsi="Calibri"/>
-          <w:sz w:val="22"/>
-        </w:rPr>
-        <w:t>3. Coordination</w:t>
-      </w:r>
-    </w:p>
-    <w:p>
-      <w:pPr>
-        <w:jc w:val="both"/>
-      </w:pPr>
-      <w:r>
-        <w:rPr>
-          <w:rFonts w:ascii="Calibri" w:hAnsi="Calibri"/>
-          <w:sz w:val="22"/>
-        </w:rPr>
-        <w:t>4. Decision-Making</w:t>
+        <w:t>Birkinshaw and Goddard (2009) define management model as "choices made by top executives regarding how they define objectives, motivate effort, coordinate activities and allocate resources" (p. 82). Their framework identifies four critical dimensions along which management choices vary: how the organization manages objectives and goals, how it motivates individuals across the company, how it coordinates activities across functions and units, and how it makes decisions and allocates decision authority.</w:t>
       </w:r>
     </w:p>
     <w:p>
@@ -1958,79 +1910,7 @@
           <w:rFonts w:ascii="Calibri" w:hAnsi="Calibri"/>
           <w:sz w:val="22"/>
         </w:rPr>
-        <w:t>Ford's 118-year manufacturing heritage created conservative, risk-averse, engineering-driven culture with adversarial union-management relations. Ford+ targets a tech-enabled mobility culture emphasizing innovation, collaboration, and customer-centricity.</w:t>
-      </w:r>
-    </w:p>
-    <w:p>
-      <w:pPr>
-        <w:jc w:val="both"/>
-      </w:pPr>
-      <w:r>
-        <w:rPr>
-          <w:rFonts w:ascii="Calibri" w:hAnsi="Calibri"/>
-          <w:b/>
-          <w:sz w:val="22"/>
-        </w:rPr>
-        <w:t>Positive Indicators:</w:t>
-      </w:r>
-      <w:r>
-        <w:rPr>
-          <w:rFonts w:ascii="Calibri" w:hAnsi="Calibri"/>
-          <w:sz w:val="22"/>
-        </w:rPr>
-        <w:t xml:space="preserve"> Attracting software developers to Model e; Bronco brand resurrection shows creative risk-taking; rapid EV strategy pivots demonstrate adaptability.</w:t>
-      </w:r>
-    </w:p>
-    <w:p>
-      <w:pPr>
-        <w:jc w:val="both"/>
-      </w:pPr>
-      <w:r>
-        <w:rPr>
-          <w:rFonts w:ascii="Calibri" w:hAnsi="Calibri"/>
-          <w:b/>
-          <w:sz w:val="22"/>
-        </w:rPr>
-        <w:t>Negative Indicators:</w:t>
-      </w:r>
-      <w:r>
-        <w:rPr>
-          <w:rFonts w:ascii="Calibri" w:hAnsi="Calibri"/>
-          <w:sz w:val="22"/>
-        </w:rPr>
-        <w:t xml:space="preserve"> 2023 UAW strike (46 days) indicates unresolved labor tensions; 2025 bonus cuts risk cultural backlash; workforce reduction from 186K (2020) to 171K (2024) includes involuntary turnover (Ford Motor Company, 2025).</w:t>
-      </w:r>
-    </w:p>
-    <w:p>
-      <w:pPr>
-        <w:jc w:val="both"/>
-      </w:pPr>
-      <w:r>
-        <w:rPr>
-          <w:rFonts w:ascii="Calibri" w:hAnsi="Calibri"/>
-          <w:sz w:val="22"/>
-        </w:rPr>
-        <w:t>Transforming 118-year automotive culture to tech culture requires generational time, not 3-4 years. Ford shows progress but faces significant resistance.</w:t>
-      </w:r>
-    </w:p>
-    <w:p>
-      <w:pPr>
-        <w:jc w:val="both"/>
-      </w:pPr>
-      <w:r>
-        <w:rPr>
-          <w:rFonts w:ascii="Calibri" w:hAnsi="Calibri"/>
-          <w:b/>
-          <w:sz w:val="22"/>
-        </w:rPr>
-        <w:t>Score Rationale:</w:t>
-      </w:r>
-      <w:r>
-        <w:rPr>
-          <w:rFonts w:ascii="Calibri" w:hAnsi="Calibri"/>
-          <w:sz w:val="22"/>
-        </w:rPr>
-        <w:t xml:space="preserve"> Movement in right direction, but UAW strike and bonus cuts indicate cultural transformation incomplete.</w:t>
+        <w:t>Ford's 118-year manufacturing heritage created conservative, risk-averse, engineering-driven culture with adversarial union-management relations. Ford+ targets a tech-enabled mobility culture emphasizing innovation, collaboration, and customer-centricity. Evidence of cultural progress appears across multiple dimensions. Model e successfully attracts software developers to an automotive company by emphasizing innovation; the Bronco brand resurrection demonstrates creative risk-taking that would have been unthinkable in Ford's pre-2020 culture; and rapid EV strategy pivots from sedans to trucks show organizational adaptability to market realities. However, these indicators must be balanced against significant headwinds. The 2023 UAW strike lasting 46 days signals unresolved labor tensions despite transformation rhetoric, and the 2025 bonus cuts affecting middle managers risk cultural backlash precisely when alignment is most critical. Workforce reduction from 186,000 employees in 2020 to 171,000 in 2024 includes involuntary turnover that compounds job insecurity concerns (Ford Motor Company, 2025). Transforming a 118-year automotive culture into a tech-enabled culture requires generational time horizons, not the 3-4 year timeframe of Ford+'s first phase. Ford shows genuine progress in attracting innovation talent and demonstrating organizational flexibility, but significant cultural resistance persists, making this transformation incomplete.</w:t>
       </w:r>
     </w:p>
     <w:p>
@@ -2054,204 +1934,7 @@
           <w:rFonts w:ascii="Calibri" w:hAnsi="Calibri"/>
           <w:sz w:val="22"/>
         </w:rPr>
-        <w:t xml:space="preserve">Ford effectively communicates Ford+ plan through quarterly earnings, investor days, CEO town halls, and dealer councils. However, </w:t>
-      </w:r>
-      <w:r>
-        <w:rPr>
-          <w:rFonts w:ascii="Calibri" w:hAnsi="Calibri"/>
-          <w:b/>
-          <w:sz w:val="22"/>
-        </w:rPr>
-        <w:t>stakeholder buy-in</w:t>
-      </w:r>
-      <w:r>
-        <w:rPr>
-          <w:rFonts w:ascii="Calibri" w:hAnsi="Calibri"/>
-          <w:sz w:val="22"/>
-        </w:rPr>
-        <w:t xml:space="preserve"> remains mixed:</w:t>
-      </w:r>
-    </w:p>
-    <w:p>
-      <w:pPr>
-        <w:jc w:val="both"/>
-      </w:pPr>
-      <w:r>
-        <w:rPr>
-          <w:rFonts w:ascii="Calibri" w:hAnsi="Calibri"/>
-          <w:sz w:val="22"/>
-        </w:rPr>
-        <w:t xml:space="preserve">- </w:t>
-      </w:r>
-      <w:r>
-        <w:rPr>
-          <w:rFonts w:ascii="Calibri" w:hAnsi="Calibri"/>
-          <w:b/>
-          <w:sz w:val="22"/>
-        </w:rPr>
-        <w:t>Shareholders</w:t>
-      </w:r>
-      <w:r>
-        <w:rPr>
-          <w:rFonts w:ascii="Calibri" w:hAnsi="Calibri"/>
-          <w:sz w:val="22"/>
-        </w:rPr>
-        <w:t>: Stock decline suggests skepticism about Model e timeline</w:t>
-      </w:r>
-    </w:p>
-    <w:p>
-      <w:pPr>
-        <w:jc w:val="both"/>
-      </w:pPr>
-      <w:r>
-        <w:rPr>
-          <w:rFonts w:ascii="Calibri" w:hAnsi="Calibri"/>
-          <w:sz w:val="22"/>
-        </w:rPr>
-        <w:t xml:space="preserve">- </w:t>
-      </w:r>
-      <w:r>
-        <w:rPr>
-          <w:rFonts w:ascii="Calibri" w:hAnsi="Calibri"/>
-          <w:b/>
-          <w:sz w:val="22"/>
-        </w:rPr>
-        <w:t>Employees</w:t>
-      </w:r>
-      <w:r>
-        <w:rPr>
-          <w:rFonts w:ascii="Calibri" w:hAnsi="Calibri"/>
-          <w:sz w:val="22"/>
-        </w:rPr>
-        <w:t>: Bonus cuts and workforce reduction undermine buy-in</w:t>
-      </w:r>
-    </w:p>
-    <w:p>
-      <w:pPr>
-        <w:jc w:val="both"/>
-      </w:pPr>
-      <w:r>
-        <w:rPr>
-          <w:rFonts w:ascii="Calibri" w:hAnsi="Calibri"/>
-          <w:sz w:val="22"/>
-        </w:rPr>
-        <w:t xml:space="preserve">- </w:t>
-      </w:r>
-      <w:r>
-        <w:rPr>
-          <w:rFonts w:ascii="Calibri" w:hAnsi="Calibri"/>
-          <w:b/>
-          <w:sz w:val="22"/>
-        </w:rPr>
-        <w:t>Dealers</w:t>
-      </w:r>
-      <w:r>
-        <w:rPr>
-          <w:rFonts w:ascii="Calibri" w:hAnsi="Calibri"/>
-          <w:sz w:val="22"/>
-        </w:rPr>
-        <w:t>: EV direct-to-consumer exploration creates channel tension</w:t>
-      </w:r>
-    </w:p>
-    <w:p>
-      <w:pPr>
-        <w:jc w:val="both"/>
-      </w:pPr>
-      <w:r>
-        <w:rPr>
-          <w:rFonts w:ascii="Calibri" w:hAnsi="Calibri"/>
-          <w:sz w:val="22"/>
-        </w:rPr>
-        <w:t xml:space="preserve">- </w:t>
-      </w:r>
-      <w:r>
-        <w:rPr>
-          <w:rFonts w:ascii="Calibri" w:hAnsi="Calibri"/>
-          <w:b/>
-          <w:sz w:val="22"/>
-        </w:rPr>
-        <w:t>Suppliers</w:t>
-      </w:r>
-      <w:r>
-        <w:rPr>
-          <w:rFonts w:ascii="Calibri" w:hAnsi="Calibri"/>
-          <w:sz w:val="22"/>
-        </w:rPr>
-        <w:t>: Strong relationships through battery partnerships</w:t>
-      </w:r>
-    </w:p>
-    <w:p>
-      <w:pPr>
-        <w:jc w:val="both"/>
-      </w:pPr>
-      <w:r>
-        <w:rPr>
-          <w:rFonts w:ascii="Calibri" w:hAnsi="Calibri"/>
-          <w:sz w:val="22"/>
-        </w:rPr>
-        <w:t xml:space="preserve">- </w:t>
-      </w:r>
-      <w:r>
-        <w:rPr>
-          <w:rFonts w:ascii="Calibri" w:hAnsi="Calibri"/>
-          <w:b/>
-          <w:sz w:val="22"/>
-        </w:rPr>
-        <w:t>UAW</w:t>
-      </w:r>
-      <w:r>
-        <w:rPr>
-          <w:rFonts w:ascii="Calibri" w:hAnsi="Calibri"/>
-          <w:sz w:val="22"/>
-        </w:rPr>
-        <w:t>: 2023 strike indicates low buy-in on transition strategy</w:t>
-      </w:r>
-    </w:p>
-    <w:p>
-      <w:pPr>
-        <w:jc w:val="both"/>
-      </w:pPr>
-      <w:r>
-        <w:rPr>
-          <w:rFonts w:ascii="Calibri" w:hAnsi="Calibri"/>
-          <w:sz w:val="22"/>
-        </w:rPr>
-        <w:t xml:space="preserve">- </w:t>
-      </w:r>
-      <w:r>
-        <w:rPr>
-          <w:rFonts w:ascii="Calibri" w:hAnsi="Calibri"/>
-          <w:b/>
-          <w:sz w:val="22"/>
-        </w:rPr>
-        <w:t>Communities</w:t>
-      </w:r>
-      <w:r>
-        <w:rPr>
-          <w:rFonts w:ascii="Calibri" w:hAnsi="Calibri"/>
-          <w:sz w:val="22"/>
-        </w:rPr>
-        <w:t>: Generally positive sustainability messaging</w:t>
-      </w:r>
-    </w:p>
-    <w:p>
-      <w:pPr>
-        <w:jc w:val="both"/>
-      </w:pPr>
-      <w:r>
-        <w:rPr>
-          <w:rFonts w:ascii="Calibri" w:hAnsi="Calibri"/>
-          <w:b/>
-          <w:sz w:val="22"/>
-        </w:rPr>
-        <w:t>Score Rationale:</w:t>
-      </w:r>
-      <w:r>
-        <w:rPr>
-          <w:rFonts w:ascii="Calibri" w:hAnsi="Calibri"/>
-          <w:sz w:val="22"/>
-        </w:rPr>
-        <w:t xml:space="preserve"> Communication adequate, but resistance (UAW strike, dealer concerns, stock decline) indicates incomplete stakeholder management.</w:t>
+        <w:t>Ford effectively communicates the Ford+ plan through quarterly earnings releases, investor days, CEO town halls, and dealer councils, creating formal channels for stakeholder dialogue. However, stakeholder buy-in remains mixed across constituencies. Shareholders' skepticism about the Model e timeline manifests in stock decline from $12.54 (June 2024) to $9.89 (February 2025), despite Ford's overall financial recovery. Employee buy-in deteriorates due to bonus cuts and workforce reduction, particularly problematic given the need for discretionary effort during cultural transformation. Dealers express concerns about direct-to-consumer EV sales exploration, viewing it as channel conflict that threatens their value proposition. Suppliers demonstrate strong relationships through battery partnerships, representing the most positive stakeholder dynamic. The 2023 UAW strike lasting 46 days signals low buy-in on the transition strategy among labor leadership despite negotiations. Communities respond positively to Ford's sustainability messaging and manufacturing investment announcements. This mixed stakeholder landscape—strong communication channels alongside significant resistance from critical constituencies (shareholders, employees, dealers, UAW)—indicates that while Ford's communication efforts are adequate, actual stakeholder alignment and buy-in remain incomplete.</w:t>
       </w:r>
     </w:p>
     <w:p>
@@ -2273,81 +1956,9 @@
       <w:r>
         <w:rPr>
           <w:rFonts w:ascii="Calibri" w:hAnsi="Calibri"/>
-          <w:b/>
           <w:sz w:val="22"/>
         </w:rPr>
-        <w:t>Positive Factors:</w:t>
-      </w:r>
-      <w:r>
-        <w:rPr>
-          <w:rFonts w:ascii="Calibri" w:hAnsi="Calibri"/>
-          <w:sz w:val="22"/>
-        </w:rPr>
-        <w:t xml:space="preserve"> Purpose-driven mission, Model e innovation work, iconic brand pride (F-150, Mustang).</w:t>
-      </w:r>
-    </w:p>
-    <w:p>
-      <w:pPr>
-        <w:jc w:val="both"/>
-      </w:pPr>
-      <w:r>
-        <w:rPr>
-          <w:rFonts w:ascii="Calibri" w:hAnsi="Calibri"/>
-          <w:b/>
-          <w:sz w:val="22"/>
-        </w:rPr>
-        <w:t>Negative Factors:</w:t>
-      </w:r>
-      <w:r>
-        <w:rPr>
-          <w:rFonts w:ascii="Calibri" w:hAnsi="Calibri"/>
-          <w:sz w:val="22"/>
-        </w:rPr>
-        <w:t xml:space="preserve"> Job insecurity (15,000 jobs lost), 2025 bonus cuts (~50% of middle managers), restructuring fatigue (2020, 2022, 2025 changes), union tensions from 2023 strike (Ford Motor Company, 2025; Ford Authority, 2025).</w:t>
-      </w:r>
-    </w:p>
-    <w:p>
-      <w:pPr>
-        <w:jc w:val="both"/>
-      </w:pPr>
-      <w:r>
-        <w:rPr>
-          <w:rFonts w:ascii="Calibri" w:hAnsi="Calibri"/>
-          <w:sz w:val="22"/>
-        </w:rPr>
-        <w:t>While Ford maintains 10 Employee Resource Groups, health and safety focus, and leadership development programs, the $1B cost savings directly contradicts engagement investment. Constant restructuring exhausts the workforce.</w:t>
-      </w:r>
-    </w:p>
-    <w:p>
-      <w:pPr>
-        <w:jc w:val="both"/>
-      </w:pPr>
-      <w:r>
-        <w:rPr>
-          <w:rFonts w:ascii="Calibri" w:hAnsi="Calibri"/>
-          <w:sz w:val="22"/>
-        </w:rPr>
-        <w:t>Eikenberry's (2019) guidance: "You must work harder to support and inspire your team, rather than just telling them what to do." Ford's 2025 actions (bonus cuts, restructuring) appear more "telling" than "inspiring."</w:t>
-      </w:r>
-    </w:p>
-    <w:p>
-      <w:pPr>
-        <w:jc w:val="both"/>
-      </w:pPr>
-      <w:r>
-        <w:rPr>
-          <w:rFonts w:ascii="Calibri" w:hAnsi="Calibri"/>
-          <w:b/>
-          <w:sz w:val="22"/>
-        </w:rPr>
-        <w:t>Score Rationale:</w:t>
-      </w:r>
-      <w:r>
-        <w:rPr>
-          <w:rFonts w:ascii="Calibri" w:hAnsi="Calibri"/>
-          <w:sz w:val="22"/>
-        </w:rPr>
-        <w:t xml:space="preserve"> Engagement declining due to cost-cutting and restructuring. This represents the highest-risk area for Ford+ implementation success.</w:t>
+        <w:t>Employee engagement represents Ford's most critical implementation challenge and strategic risk factor. Positive engagement drivers exist: the Ford+ purpose-driven mission attracts innovation talent; Model e provides intellectually engaging electric vehicle development work; and iconic brands like the F-150 and Mustang inspire workforce pride. However, these positive factors are overwhelmed by structural headwinds. Job insecurity from 15,000 jobs lost since 2020, combined with 2025 bonus cuts affecting approximately 50% of middle managers, creates material financial anxiety. Restructuring fatigue from three major organizational changes (2020, 2022, 2025) exhausts the workforce's ability to adapt and maintain motivation. Union tensions from the 2023 strike persist, reflecting labor leadership's skepticism about transformation sincerity. Most critically, Ford's $1B cost savings target implemented through these workforce reductions directly contradicts the engagement investment narrative of 10 Employee Resource Groups, health and safety programs, and leadership development initiatives. The contradiction between what Ford says about supporting employees and what employees experience through bonus cuts and restructuring creates credibility collapse. Eikenberry's (2019) distinction is instructive: "You must work harder to support and inspire your team, rather than just telling them what to do." Ford's 2025 actions—bonus cuts, restructuring, workforce reductions—communicate "telling," not "inspiring," precisely when the transformation requires discretionary effort and commitment. Without engaged, committed employees, no strategy succeeds, regardless of financial metrics or organizational structure. Employee engagement decline from previous years to 2/5 represents the highest-risk factor for Ford+ implementation failure.</w:t>
       </w:r>
     </w:p>
     <w:p>
@@ -3169,7 +2780,7 @@
           <w:rFonts w:ascii="Calibri" w:hAnsi="Calibri"/>
           <w:color w:val="00005B"/>
         </w:rPr>
-        <w:t>IV. CHALLENGES &amp; STRATEGIC RISKS</w:t>
+        <w:t>IV. CHALLENGES, RISKS &amp; STRATEGIC RECOMMENDATIONS</w:t>
       </w:r>
     </w:p>
     <w:p>
@@ -3193,7 +2804,7 @@
           <w:rFonts w:ascii="Calibri" w:hAnsi="Calibri"/>
           <w:sz w:val="22"/>
         </w:rPr>
-        <w:t>Ford Model e's -$5.4B EBIT loss (2024) with no clear profitability path creates strategic urgency (Ford Motor Company, 2025). Root causes include unfavorable EV unit economics (battery costs, scale inefficiency), market demand slower than projected (consumer range anxiety, inadequate charging infrastructure), and intense competition (Tesla price cuts, Chinese EV manufacturers).</w:t>
+        <w:t>Ford Model e's -$5.4B EBIT loss (2024) with no clear profitability path creates strategic urgency (Ford Motor Company, 2025). Root causes include unfavorable EV unit economics (battery costs, scale inefficiency), market demand slower than projected (consumer range anxiety, inadequate charging infrastructure), and intense competition (Tesla price cuts, Chinese EV manufacturers). The strategic dilemma is stark: continuing to fund these losses risks exhausting shareholder patience and capital, while pivoting away from the EV strategy risks falling behind in the critical technology transition defining the automotive industry's future. Emergent strategy and Model e's operational autonomy allowed losses to widen without sufficient strategic oversight, suggesting that the 2025 strategic centralization through Chief Strategy Officer Marin Gjaja's appointment may impose the needed financial discipline.</w:t>
       </w:r>
     </w:p>
     <w:p>
@@ -3203,37 +2814,9 @@
       <w:r>
         <w:rPr>
           <w:rFonts w:ascii="Calibri" w:hAnsi="Calibri"/>
-          <w:b/>
           <w:sz w:val="22"/>
         </w:rPr>
-        <w:t>Strategic Dilemma:</w:t>
-      </w:r>
-      <w:r>
-        <w:rPr>
-          <w:rFonts w:ascii="Calibri" w:hAnsi="Calibri"/>
-          <w:sz w:val="22"/>
-        </w:rPr>
-        <w:t xml:space="preserve"> Continue funding losses or pivot strategy? Continuing risks exhausting shareholder patience and capital; pivoting risks falling behind in critical technology transition.</w:t>
-      </w:r>
-    </w:p>
-    <w:p>
-      <w:pPr>
-        <w:jc w:val="both"/>
-      </w:pPr>
-      <w:r>
-        <w:rPr>
-          <w:rFonts w:ascii="Calibri" w:hAnsi="Calibri"/>
-          <w:b/>
-          <w:sz w:val="22"/>
-        </w:rPr>
-        <w:t>Management Model Implication:</w:t>
-      </w:r>
-      <w:r>
-        <w:rPr>
-          <w:rFonts w:ascii="Calibri" w:hAnsi="Calibri"/>
-          <w:sz w:val="22"/>
-        </w:rPr>
-        <w:t xml:space="preserve"> Emergent strategy (Model e autonomy) allowed losses to widen without sufficient oversight. The 2025 strategic centralization (Gjaja CSO) may impose needed discipline.</w:t>
+        <w:t>To address this challenge, Ford should implement a three-horizon strategy balancing short-term cost reduction, medium-term product focus, and long-term revenue diversification. In the near term (2025-2026), the company should reduce per-unit losses from $45,000 to $25,000 through battery cost reduction via scale and in-house production, manufacturing efficiency improvements through learning curve acceleration, and platform sharing with Ford Blue to eliminate duplication. These efforts should target Model e EBIT losses of -$3B in 2025 and -$1.5B in 2026. In the medium term (2026-2027), Ford should pursue selective product focus by prioritizing the F-150 Lightning truck in the growing commercial EV segment and through Ford Pro synergies, deprioritizing EV sedans where Tesla dominance and weak market demand make profitability unlikely, and launching an affordable EV in the $30-35K range using lower-cost battery technology. This selective approach targets breakeven by the end of 2027. Looking longer term (2027-2030), Ford should develop software and services revenue streams including subscription services for BlueCruise autonomous features and over-the-air capability updates, fleet charging solutions integrated with Ford Pro, and battery recycling business models supporting circular economy objectives, targeting 10-15% of Model e revenue from these high-margin services. This three-horizon approach applies operations strategy principles of economies of scale and learning curves to create a clear path to profitability while maintaining EV transition momentum and restoring shareholder confidence.</w:t>
       </w:r>
     </w:p>
     <w:p>
@@ -3257,7 +2840,7 @@
           <w:rFonts w:ascii="Calibri" w:hAnsi="Calibri"/>
           <w:sz w:val="22"/>
         </w:rPr>
-        <w:t>The $1B cost savings target requiring 2025 bonus cuts and potential layoffs creates management model tension (Ford Authority, 2025). Root causes include profitability pressure from investors, EV investment cash drain, and competitive pricing pressure.</w:t>
+        <w:t>The $1B cost savings target requiring 2025 bonus cuts and potential layoffs creates significant management model tension (Ford Authority, 2025). Root causes include investor profitability pressures, the cash drain from EV investments, and competitive pricing pressure in traditional vehicles. The core strategic risk is that cost-cutting damages precisely the organizational capabilities needed for transformation—culture, innovation capability, and employee engagement. The shift from intrinsic motivation (purpose, innovation) to extrinsic pressure (performance, cost discipline) risks destroying the cultural progress Ford made between 2021-2024. Eikenberry's (2019) distinction captures the danger perfectly: "Compliance is 'I have to,' commitment is 'I want to.'" Cost cuts drive compliance when the transformation requires commitment.</w:t>
       </w:r>
     </w:p>
     <w:p>
@@ -3267,37 +2850,9 @@
       <w:r>
         <w:rPr>
           <w:rFonts w:ascii="Calibri" w:hAnsi="Calibri"/>
-          <w:b/>
           <w:sz w:val="22"/>
         </w:rPr>
-        <w:t>Strategic Risk:</w:t>
-      </w:r>
-      <w:r>
-        <w:rPr>
-          <w:rFonts w:ascii="Calibri" w:hAnsi="Calibri"/>
-          <w:sz w:val="22"/>
-        </w:rPr>
-        <w:t xml:space="preserve"> Cost-cutting damages culture, innovation, and employee engagement—precisely the organizational capabilities needed for transformation.</w:t>
-      </w:r>
-    </w:p>
-    <w:p>
-      <w:pPr>
-        <w:jc w:val="both"/>
-      </w:pPr>
-      <w:r>
-        <w:rPr>
-          <w:rFonts w:ascii="Calibri" w:hAnsi="Calibri"/>
-          <w:b/>
-          <w:sz w:val="22"/>
-        </w:rPr>
-        <w:t>Management Model Implication:</w:t>
-      </w:r>
-      <w:r>
-        <w:rPr>
-          <w:rFonts w:ascii="Calibri" w:hAnsi="Calibri"/>
-          <w:sz w:val="22"/>
-        </w:rPr>
-        <w:t xml:space="preserve"> The shift from intrinsic motivation (purpose, innovation) to extrinsic pressure (performance, cost discipline) risks destroying cultural progress made 2021-2024. Eikenberry's (2019) distinction applies: "Compliance is 'I have to,' commitment is 'I want to.'" Cost cuts drive compliance, not the commitment needed for transformation.</w:t>
+        <w:t>Ford must address this challenge by applying stakeholder capitalism principles that emphasize employee value alongside shareholder value. This begins with transparent communication through monthly CEO town halls explaining Ford+ progress and challenges, unit-level forums for employee voice, and clear job security communication paired with EV transition workforce planning. Simultaneously, Ford should invest $500M in an EV workforce training program providing guaranteed opportunities for ICE workers to transition to EV jobs with company-sponsored training and UAW partnership on curriculum development. To create shared success, Ford should restore bonuses for middle managers on a performance basis rather than blanket cuts, implement profit-sharing if the company exceeds EBIT targets, and establish unit-level team achievement bonuses tied to transformation milestones rather than financial metrics alone. Beyond compensation, Ford should invest in work-life balance through flexible arrangements where feasible, mental health support programs, and recognition beyond purely financial compensation. These investments signal genuine commitment rather than rhetoric and are essential for employee engagement improvement from 2/5 to 4/5, reducing turnover, improving innovation, and supporting the cultural transformation Ford requires.</w:t>
       </w:r>
     </w:p>
     <w:p>
@@ -3718,30 +3273,6 @@
     <w:p/>
     <w:p>
       <w:pPr>
-        <w:jc w:val="both"/>
-      </w:pPr>
-      <w:r>
-        <w:rPr>
-          <w:rFonts w:ascii="Calibri" w:hAnsi="Calibri"/>
-          <w:sz w:val="22"/>
-        </w:rPr>
-        <w:t>---</w:t>
-      </w:r>
-    </w:p>
-    <w:p>
-      <w:pPr>
-        <w:pStyle w:val="Heading1"/>
-      </w:pPr>
-      <w:r>
-        <w:rPr>
-          <w:rFonts w:ascii="Calibri" w:hAnsi="Calibri"/>
-          <w:color w:val="00005B"/>
-        </w:rPr>
-        <w:t>V. STRATEGIC RECOMMENDATIONS</w:t>
-      </w:r>
-    </w:p>
-    <w:p>
-      <w:pPr>
         <w:pStyle w:val="Heading2"/>
       </w:pPr>
       <w:r>
@@ -3749,7 +3280,7 @@
           <w:rFonts w:ascii="Calibri" w:hAnsi="Calibri"/>
           <w:color w:val="003478"/>
         </w:rPr>
-        <w:t>Recommendation 1: Refine Management Model for Sustainable Balance</w:t>
+        <w:t>Additional Strategic Imperatives</w:t>
       </w:r>
     </w:p>
     <w:p>
@@ -3762,14 +3293,14 @@
           <w:b/>
           <w:sz w:val="22"/>
         </w:rPr>
-        <w:t>Issue:</w:t>
+        <w:t>Refine Management Model for Sustainable Balance:</w:t>
       </w:r>
       <w:r>
         <w:rPr>
           <w:rFonts w:ascii="Calibri" w:hAnsi="Calibri"/>
           <w:sz w:val="22"/>
         </w:rPr>
-        <w:t xml:space="preserve"> Management model pendulum swinging excessively (2022 emergence → 2025 centralization).</w:t>
+        <w:t xml:space="preserve"> Ford's management model has swung excessively between 2022's emergence model and 2025's recentralization. The company should stabilize on a balanced hybrid model that captures the best elements of both poles. On objectives, Ford should maintain the oblique vision of building a better world while setting realistic unit-specific targets such as Model e breakeven by 2027. On motivation, Ford should restore the intrinsic/extrinsic balance by reversing 2025 bonus cuts for top performers and implementing innovation rewards separate from financial bonuses, preventing the cultural shift from commitment to compliance. On coordination, Ford should preserve business unit autonomy with strategic guardrails, allowing Gjaja's Chief Strategy Officer role to coordinate strategy without dictating tactics to unit presidents. On decision-making, Ford should clarify the decision authority matrix, specifying that unit presidents control operations and pricing decisions while the CEO and CSO retain authority over capital allocation and brand strategy. This refined management model would drive organizational stability, improve employee engagement from 2/5 to 4/5, and maintain innovation while adding strategic coherence. Birkinshaw and Goddard (2009) note: "There is no one best management model." Effective organizations consciously choose positions on each dimension based on competitive context, and Ford's challenge is finding sustainable balance rather than oscillating between extremes.</w:t>
       </w:r>
     </w:p>
     <w:p>
@@ -3782,877 +3313,14 @@
           <w:b/>
           <w:sz w:val="22"/>
         </w:rPr>
-        <w:t>Recommendation:</w:t>
+        <w:t>Leverage Ford Pro Success for Competitive Differentiation:</w:t>
       </w:r>
       <w:r>
         <w:rPr>
           <w:rFonts w:ascii="Calibri" w:hAnsi="Calibri"/>
           <w:sz w:val="22"/>
         </w:rPr>
-        <w:t xml:space="preserve"> Stabilize on balanced hybrid model combining best elements of both poles.</w:t>
-      </w:r>
-    </w:p>
-    <w:p>
-      <w:pPr>
-        <w:jc w:val="both"/>
-      </w:pPr>
-      <w:r>
-        <w:rPr>
-          <w:rFonts w:ascii="Calibri" w:hAnsi="Calibri"/>
-          <w:b/>
-          <w:sz w:val="22"/>
-        </w:rPr>
-        <w:t>Actions:</w:t>
-      </w:r>
-    </w:p>
-    <w:p>
-      <w:pPr>
-        <w:jc w:val="both"/>
-      </w:pPr>
-      <w:r>
-        <w:rPr>
-          <w:rFonts w:ascii="Calibri" w:hAnsi="Calibri"/>
-          <w:sz w:val="22"/>
-        </w:rPr>
-        <w:t xml:space="preserve">1. </w:t>
-      </w:r>
-      <w:r>
-        <w:rPr>
-          <w:rFonts w:ascii="Calibri" w:hAnsi="Calibri"/>
-          <w:b/>
-          <w:sz w:val="22"/>
-        </w:rPr>
-        <w:t>Objectives</w:t>
-      </w:r>
-      <w:r>
-        <w:rPr>
-          <w:rFonts w:ascii="Calibri" w:hAnsi="Calibri"/>
-          <w:sz w:val="22"/>
-        </w:rPr>
-        <w:t>: Maintain oblique vision ("better world") while setting realistic unit targets (Model e breakeven by 2027)</w:t>
-      </w:r>
-    </w:p>
-    <w:p>
-      <w:pPr>
-        <w:jc w:val="both"/>
-      </w:pPr>
-      <w:r>
-        <w:rPr>
-          <w:rFonts w:ascii="Calibri" w:hAnsi="Calibri"/>
-          <w:sz w:val="22"/>
-        </w:rPr>
-        <w:t xml:space="preserve">2. </w:t>
-      </w:r>
-      <w:r>
-        <w:rPr>
-          <w:rFonts w:ascii="Calibri" w:hAnsi="Calibri"/>
-          <w:b/>
-          <w:sz w:val="22"/>
-        </w:rPr>
-        <w:t>Motivation</w:t>
-      </w:r>
-      <w:r>
-        <w:rPr>
-          <w:rFonts w:ascii="Calibri" w:hAnsi="Calibri"/>
-          <w:sz w:val="22"/>
-        </w:rPr>
-        <w:t>: Restore intrinsic/extrinsic balance by reversing 2025 bonus cuts for top performers and implementing innovation rewards separate from financial bonuses</w:t>
-      </w:r>
-    </w:p>
-    <w:p>
-      <w:pPr>
-        <w:jc w:val="both"/>
-      </w:pPr>
-      <w:r>
-        <w:rPr>
-          <w:rFonts w:ascii="Calibri" w:hAnsi="Calibri"/>
-          <w:sz w:val="22"/>
-        </w:rPr>
-        <w:t xml:space="preserve">3. </w:t>
-      </w:r>
-      <w:r>
-        <w:rPr>
-          <w:rFonts w:ascii="Calibri" w:hAnsi="Calibri"/>
-          <w:b/>
-          <w:sz w:val="22"/>
-        </w:rPr>
-        <w:t>Coordination</w:t>
-      </w:r>
-      <w:r>
-        <w:rPr>
-          <w:rFonts w:ascii="Calibri" w:hAnsi="Calibri"/>
-          <w:sz w:val="22"/>
-        </w:rPr>
-        <w:t>: Preserve business unit autonomy with strategic guardrails—Gjaja coordinates strategy but doesn't dictate tactics</w:t>
-      </w:r>
-    </w:p>
-    <w:p>
-      <w:pPr>
-        <w:jc w:val="both"/>
-      </w:pPr>
-      <w:r>
-        <w:rPr>
-          <w:rFonts w:ascii="Calibri" w:hAnsi="Calibri"/>
-          <w:sz w:val="22"/>
-        </w:rPr>
-        <w:t xml:space="preserve">4. </w:t>
-      </w:r>
-      <w:r>
-        <w:rPr>
-          <w:rFonts w:ascii="Calibri" w:hAnsi="Calibri"/>
-          <w:b/>
-          <w:sz w:val="22"/>
-        </w:rPr>
-        <w:t>Decision-Making</w:t>
-      </w:r>
-      <w:r>
-        <w:rPr>
-          <w:rFonts w:ascii="Calibri" w:hAnsi="Calibri"/>
-          <w:sz w:val="22"/>
-        </w:rPr>
-        <w:t>: Clarify decision authority matrix (unit presidents: operations/pricing; CEO + CSO: capital allocation/brand strategy)</w:t>
-      </w:r>
-    </w:p>
-    <w:p>
-      <w:pPr>
-        <w:jc w:val="both"/>
-      </w:pPr>
-      <w:r>
-        <w:rPr>
-          <w:rFonts w:ascii="Calibri" w:hAnsi="Calibri"/>
-          <w:b/>
-          <w:sz w:val="22"/>
-        </w:rPr>
-        <w:t>Expected Outcome:</w:t>
-      </w:r>
-      <w:r>
-        <w:rPr>
-          <w:rFonts w:ascii="Calibri" w:hAnsi="Calibri"/>
-          <w:sz w:val="22"/>
-        </w:rPr>
-        <w:t xml:space="preserve"> Organizational stability, improved employee engagement (2/5 → 4/5), maintained innovation with added strategic coherence.</w:t>
-      </w:r>
-    </w:p>
-    <w:p>
-      <w:pPr>
-        <w:jc w:val="both"/>
-      </w:pPr>
-      <w:r>
-        <w:rPr>
-          <w:rFonts w:ascii="Calibri" w:hAnsi="Calibri"/>
-          <w:b/>
-          <w:sz w:val="22"/>
-        </w:rPr>
-        <w:t>Theoretical Grounding:</w:t>
-      </w:r>
-      <w:r>
-        <w:rPr>
-          <w:rFonts w:ascii="Calibri" w:hAnsi="Calibri"/>
-          <w:sz w:val="22"/>
-        </w:rPr>
-        <w:t xml:space="preserve"> Birkinshaw and Goddard (2009) note: "There is no one best management model." Effective organizations consciously choose positions on each dimension based on competitive context. Ford's challenge is finding sustainable balance rather than oscillating between extremes.</w:t>
-      </w:r>
-    </w:p>
-    <w:p>
-      <w:pPr>
-        <w:pStyle w:val="Heading2"/>
-      </w:pPr>
-      <w:r>
-        <w:rPr>
-          <w:rFonts w:ascii="Calibri" w:hAnsi="Calibri"/>
-          <w:color w:val="003478"/>
-        </w:rPr>
-        <w:t>Recommendation 2: Accelerate Model e Profitability Through Three-Horizon Strategy</w:t>
-      </w:r>
-    </w:p>
-    <w:p>
-      <w:pPr>
-        <w:jc w:val="both"/>
-      </w:pPr>
-      <w:r>
-        <w:rPr>
-          <w:rFonts w:ascii="Calibri" w:hAnsi="Calibri"/>
-          <w:b/>
-          <w:sz w:val="22"/>
-        </w:rPr>
-        <w:t>Issue:</w:t>
-      </w:r>
-      <w:r>
-        <w:rPr>
-          <w:rFonts w:ascii="Calibri" w:hAnsi="Calibri"/>
-          <w:sz w:val="22"/>
-        </w:rPr>
-        <w:t xml:space="preserve"> Model e -$5.4B loss unsustainable; EV transition strategically critical.</w:t>
-      </w:r>
-    </w:p>
-    <w:p>
-      <w:pPr>
-        <w:jc w:val="both"/>
-      </w:pPr>
-      <w:r>
-        <w:rPr>
-          <w:rFonts w:ascii="Calibri" w:hAnsi="Calibri"/>
-          <w:b/>
-          <w:sz w:val="22"/>
-        </w:rPr>
-        <w:t>Recommendation:</w:t>
-      </w:r>
-      <w:r>
-        <w:rPr>
-          <w:rFonts w:ascii="Calibri" w:hAnsi="Calibri"/>
-          <w:sz w:val="22"/>
-        </w:rPr>
-        <w:t xml:space="preserve"> Implement three-horizon approach balancing short-term cost reduction, medium-term product focus, and long-term revenue diversification.</w:t>
-      </w:r>
-    </w:p>
-    <w:p>
-      <w:pPr>
-        <w:jc w:val="both"/>
-      </w:pPr>
-      <w:r>
-        <w:rPr>
-          <w:rFonts w:ascii="Calibri" w:hAnsi="Calibri"/>
-          <w:b/>
-          <w:sz w:val="22"/>
-        </w:rPr>
-        <w:t>Horizon 1 (2025-2026): Cost Reduction</w:t>
-      </w:r>
-    </w:p>
-    <w:p>
-      <w:pPr>
-        <w:jc w:val="both"/>
-      </w:pPr>
-      <w:r>
-        <w:rPr>
-          <w:rFonts w:ascii="Calibri" w:hAnsi="Calibri"/>
-          <w:sz w:val="22"/>
-        </w:rPr>
-        <w:t>- Reduce per-unit loss from $45,000 to $25,000 through battery cost reduction (scale, in-house production), manufacturing efficiency (learning curve acceleration), and platform sharing with Blue</w:t>
-      </w:r>
-    </w:p>
-    <w:p>
-      <w:pPr>
-        <w:jc w:val="both"/>
-      </w:pPr>
-      <w:r>
-        <w:rPr>
-          <w:rFonts w:ascii="Calibri" w:hAnsi="Calibri"/>
-          <w:sz w:val="22"/>
-        </w:rPr>
-        <w:t>- Target: -$3B losses (2025), -$1.5B (2026)</w:t>
-      </w:r>
-    </w:p>
-    <w:p>
-      <w:pPr>
-        <w:jc w:val="both"/>
-      </w:pPr>
-      <w:r>
-        <w:rPr>
-          <w:rFonts w:ascii="Calibri" w:hAnsi="Calibri"/>
-          <w:b/>
-          <w:sz w:val="22"/>
-        </w:rPr>
-        <w:t>Horizon 2 (2026-2027): Selective Product Focus</w:t>
-      </w:r>
-    </w:p>
-    <w:p>
-      <w:pPr>
-        <w:jc w:val="both"/>
-      </w:pPr>
-      <w:r>
-        <w:rPr>
-          <w:rFonts w:ascii="Calibri" w:hAnsi="Calibri"/>
-          <w:sz w:val="22"/>
-        </w:rPr>
-        <w:t xml:space="preserve">- </w:t>
-      </w:r>
-      <w:r>
-        <w:rPr>
-          <w:rFonts w:ascii="Calibri" w:hAnsi="Calibri"/>
-          <w:b/>
-          <w:sz w:val="22"/>
-        </w:rPr>
-        <w:t>Prioritize</w:t>
-      </w:r>
-      <w:r>
-        <w:rPr>
-          <w:rFonts w:ascii="Calibri" w:hAnsi="Calibri"/>
-          <w:sz w:val="22"/>
-        </w:rPr>
-        <w:t>: F-150 Lightning (truck market strength), commercial EVs (Pro synergy)</w:t>
-      </w:r>
-    </w:p>
-    <w:p>
-      <w:pPr>
-        <w:jc w:val="both"/>
-      </w:pPr>
-      <w:r>
-        <w:rPr>
-          <w:rFonts w:ascii="Calibri" w:hAnsi="Calibri"/>
-          <w:sz w:val="22"/>
-        </w:rPr>
-        <w:t xml:space="preserve">- </w:t>
-      </w:r>
-      <w:r>
-        <w:rPr>
-          <w:rFonts w:ascii="Calibri" w:hAnsi="Calibri"/>
-          <w:b/>
-          <w:sz w:val="22"/>
-        </w:rPr>
-        <w:t>Deprioritize</w:t>
-      </w:r>
-      <w:r>
-        <w:rPr>
-          <w:rFonts w:ascii="Calibri" w:hAnsi="Calibri"/>
-          <w:sz w:val="22"/>
-        </w:rPr>
-        <w:t>: EV sedans (weak market, Tesla dominance)</w:t>
-      </w:r>
-    </w:p>
-    <w:p>
-      <w:pPr>
-        <w:jc w:val="both"/>
-      </w:pPr>
-      <w:r>
-        <w:rPr>
-          <w:rFonts w:ascii="Calibri" w:hAnsi="Calibri"/>
-          <w:sz w:val="22"/>
-        </w:rPr>
-        <w:t xml:space="preserve">- </w:t>
-      </w:r>
-      <w:r>
-        <w:rPr>
-          <w:rFonts w:ascii="Calibri" w:hAnsi="Calibri"/>
-          <w:b/>
-          <w:sz w:val="22"/>
-        </w:rPr>
-        <w:t>Launch</w:t>
-      </w:r>
-      <w:r>
-        <w:rPr>
-          <w:rFonts w:ascii="Calibri" w:hAnsi="Calibri"/>
-          <w:sz w:val="22"/>
-        </w:rPr>
-        <w:t>: Affordable EV ($30-35K) using lower-cost battery technology</w:t>
-      </w:r>
-    </w:p>
-    <w:p>
-      <w:pPr>
-        <w:jc w:val="both"/>
-      </w:pPr>
-      <w:r>
-        <w:rPr>
-          <w:rFonts w:ascii="Calibri" w:hAnsi="Calibri"/>
-          <w:sz w:val="22"/>
-        </w:rPr>
-        <w:t>- Target: Breakeven by end of 2027</w:t>
-      </w:r>
-    </w:p>
-    <w:p>
-      <w:pPr>
-        <w:jc w:val="both"/>
-      </w:pPr>
-      <w:r>
-        <w:rPr>
-          <w:rFonts w:ascii="Calibri" w:hAnsi="Calibri"/>
-          <w:b/>
-          <w:sz w:val="22"/>
-        </w:rPr>
-        <w:t>Horizon 3 (2027-2030): Software/Services Revenue</w:t>
-      </w:r>
-    </w:p>
-    <w:p>
-      <w:pPr>
-        <w:jc w:val="both"/>
-      </w:pPr>
-      <w:r>
-        <w:rPr>
-          <w:rFonts w:ascii="Calibri" w:hAnsi="Calibri"/>
-          <w:sz w:val="22"/>
-        </w:rPr>
-        <w:t>- Develop subscription services (BlueCruise autonomous features, over-the-air capability updates)</w:t>
-      </w:r>
-    </w:p>
-    <w:p>
-      <w:pPr>
-        <w:jc w:val="both"/>
-      </w:pPr>
-      <w:r>
-        <w:rPr>
-          <w:rFonts w:ascii="Calibri" w:hAnsi="Calibri"/>
-          <w:sz w:val="22"/>
-        </w:rPr>
-        <w:t>- Fleet charging solutions integrated with Ford Pro</w:t>
-      </w:r>
-    </w:p>
-    <w:p>
-      <w:pPr>
-        <w:jc w:val="both"/>
-      </w:pPr>
-      <w:r>
-        <w:rPr>
-          <w:rFonts w:ascii="Calibri" w:hAnsi="Calibri"/>
-          <w:sz w:val="22"/>
-        </w:rPr>
-        <w:t>- Battery recycling business (circular economy)</w:t>
-      </w:r>
-    </w:p>
-    <w:p>
-      <w:pPr>
-        <w:jc w:val="both"/>
-      </w:pPr>
-      <w:r>
-        <w:rPr>
-          <w:rFonts w:ascii="Calibri" w:hAnsi="Calibri"/>
-          <w:sz w:val="22"/>
-        </w:rPr>
-        <w:t>- Target: 10-15% of Model e revenue from high-margin services</w:t>
-      </w:r>
-    </w:p>
-    <w:p>
-      <w:pPr>
-        <w:jc w:val="both"/>
-      </w:pPr>
-      <w:r>
-        <w:rPr>
-          <w:rFonts w:ascii="Calibri" w:hAnsi="Calibri"/>
-          <w:b/>
-          <w:sz w:val="22"/>
-        </w:rPr>
-        <w:t>Expected Outcome:</w:t>
-      </w:r>
-      <w:r>
-        <w:rPr>
-          <w:rFonts w:ascii="Calibri" w:hAnsi="Calibri"/>
-          <w:sz w:val="22"/>
-        </w:rPr>
-        <w:t xml:space="preserve"> Clear path to profitability restores shareholder confidence while maintaining EV transition momentum. Operations strategy principles—economies of scale (higher volume lowers per-unit costs) and learning curve (experience reduces manufacturing time)—support feasibility.</w:t>
-      </w:r>
-    </w:p>
-    <w:p>
-      <w:pPr>
-        <w:pStyle w:val="Heading2"/>
-      </w:pPr>
-      <w:r>
-        <w:rPr>
-          <w:rFonts w:ascii="Calibri" w:hAnsi="Calibri"/>
-          <w:color w:val="003478"/>
-        </w:rPr>
-        <w:t>Recommendation 3: Rebuild Employee Engagement Through Stakeholder Capitalism</w:t>
-      </w:r>
-    </w:p>
-    <w:p>
-      <w:pPr>
-        <w:jc w:val="both"/>
-      </w:pPr>
-      <w:r>
-        <w:rPr>
-          <w:rFonts w:ascii="Calibri" w:hAnsi="Calibri"/>
-          <w:b/>
-          <w:sz w:val="22"/>
-        </w:rPr>
-        <w:t>Issue:</w:t>
-      </w:r>
-      <w:r>
-        <w:rPr>
-          <w:rFonts w:ascii="Calibri" w:hAnsi="Calibri"/>
-          <w:sz w:val="22"/>
-        </w:rPr>
-        <w:t xml:space="preserve"> Employee engagement declining (2/5) due to restructuring and cost-cutting.</w:t>
-      </w:r>
-    </w:p>
-    <w:p>
-      <w:pPr>
-        <w:jc w:val="both"/>
-      </w:pPr>
-      <w:r>
-        <w:rPr>
-          <w:rFonts w:ascii="Calibri" w:hAnsi="Calibri"/>
-          <w:b/>
-          <w:sz w:val="22"/>
-        </w:rPr>
-        <w:t>Recommendation:</w:t>
-      </w:r>
-      <w:r>
-        <w:rPr>
-          <w:rFonts w:ascii="Calibri" w:hAnsi="Calibri"/>
-          <w:sz w:val="22"/>
-        </w:rPr>
-        <w:t xml:space="preserve"> Apply stakeholder capitalism principles emphasizing employee value alongside shareholder value.</w:t>
-      </w:r>
-    </w:p>
-    <w:p>
-      <w:pPr>
-        <w:jc w:val="both"/>
-      </w:pPr>
-      <w:r>
-        <w:rPr>
-          <w:rFonts w:ascii="Calibri" w:hAnsi="Calibri"/>
-          <w:b/>
-          <w:sz w:val="22"/>
-        </w:rPr>
-        <w:t>Actions:</w:t>
-      </w:r>
-    </w:p>
-    <w:p>
-      <w:pPr>
-        <w:jc w:val="both"/>
-      </w:pPr>
-      <w:r>
-        <w:rPr>
-          <w:rFonts w:ascii="Calibri" w:hAnsi="Calibri"/>
-          <w:sz w:val="22"/>
-        </w:rPr>
-        <w:t xml:space="preserve">1. </w:t>
-      </w:r>
-      <w:r>
-        <w:rPr>
-          <w:rFonts w:ascii="Calibri" w:hAnsi="Calibri"/>
-          <w:b/>
-          <w:sz w:val="22"/>
-        </w:rPr>
-        <w:t>Transparent Communication</w:t>
-      </w:r>
-      <w:r>
-        <w:rPr>
-          <w:rFonts w:ascii="Calibri" w:hAnsi="Calibri"/>
-          <w:sz w:val="22"/>
-        </w:rPr>
-        <w:t>: Monthly CEO town halls explaining Ford+ progress and challenges; unit-level forums for employee voice; clear job security communication and EV transition workforce plans</w:t>
-      </w:r>
-    </w:p>
-    <w:p>
-      <w:pPr>
-        <w:jc w:val="both"/>
-      </w:pPr>
-      <w:r>
-        <w:rPr>
-          <w:rFonts w:ascii="Calibri" w:hAnsi="Calibri"/>
-          <w:sz w:val="22"/>
-        </w:rPr>
-        <w:t xml:space="preserve">2. </w:t>
-      </w:r>
-      <w:r>
-        <w:rPr>
-          <w:rFonts w:ascii="Calibri" w:hAnsi="Calibri"/>
-          <w:b/>
-          <w:sz w:val="22"/>
-        </w:rPr>
-        <w:t>Reskilling Investment</w:t>
-      </w:r>
-      <w:r>
-        <w:rPr>
-          <w:rFonts w:ascii="Calibri" w:hAnsi="Calibri"/>
-          <w:sz w:val="22"/>
-        </w:rPr>
-        <w:t>: $500M EV workforce training program with guarantee that ICE workers can transition to EV jobs with training; UAW partnership on curriculum development</w:t>
-      </w:r>
-    </w:p>
-    <w:p>
-      <w:pPr>
-        <w:jc w:val="both"/>
-      </w:pPr>
-      <w:r>
-        <w:rPr>
-          <w:rFonts w:ascii="Calibri" w:hAnsi="Calibri"/>
-          <w:sz w:val="22"/>
-        </w:rPr>
-        <w:t xml:space="preserve">3. </w:t>
-      </w:r>
-      <w:r>
-        <w:rPr>
-          <w:rFonts w:ascii="Calibri" w:hAnsi="Calibri"/>
-          <w:b/>
-          <w:sz w:val="22"/>
-        </w:rPr>
-        <w:t>Shared Success</w:t>
-      </w:r>
-      <w:r>
-        <w:rPr>
-          <w:rFonts w:ascii="Calibri" w:hAnsi="Calibri"/>
-          <w:sz w:val="22"/>
-        </w:rPr>
-        <w:t>: Restore bonuses for middle managers (performance-based); implement profit-sharing if company exceeds EBIT targets; unit-level team achievement bonuses</w:t>
-      </w:r>
-    </w:p>
-    <w:p>
-      <w:pPr>
-        <w:jc w:val="both"/>
-      </w:pPr>
-      <w:r>
-        <w:rPr>
-          <w:rFonts w:ascii="Calibri" w:hAnsi="Calibri"/>
-          <w:sz w:val="22"/>
-        </w:rPr>
-        <w:t xml:space="preserve">4. </w:t>
-      </w:r>
-      <w:r>
-        <w:rPr>
-          <w:rFonts w:ascii="Calibri" w:hAnsi="Calibri"/>
-          <w:b/>
-          <w:sz w:val="22"/>
-        </w:rPr>
-        <w:t>Work-Life Balance</w:t>
-      </w:r>
-      <w:r>
-        <w:rPr>
-          <w:rFonts w:ascii="Calibri" w:hAnsi="Calibri"/>
-          <w:sz w:val="22"/>
-        </w:rPr>
-        <w:t>: Flexible work arrangements where possible; mental health support programs; recognition beyond compensation</w:t>
-      </w:r>
-    </w:p>
-    <w:p>
-      <w:pPr>
-        <w:jc w:val="both"/>
-      </w:pPr>
-      <w:r>
-        <w:rPr>
-          <w:rFonts w:ascii="Calibri" w:hAnsi="Calibri"/>
-          <w:b/>
-          <w:sz w:val="22"/>
-        </w:rPr>
-        <w:t>Expected Outcome:</w:t>
-      </w:r>
-      <w:r>
-        <w:rPr>
-          <w:rFonts w:ascii="Calibri" w:hAnsi="Calibri"/>
-          <w:sz w:val="22"/>
-        </w:rPr>
-        <w:t xml:space="preserve"> Employee engagement improves to (4/5), reducing turnover, improving innovation, and supporting cultural transformation.</w:t>
-      </w:r>
-    </w:p>
-    <w:p>
-      <w:pPr>
-        <w:jc w:val="both"/>
-      </w:pPr>
-      <w:r>
-        <w:rPr>
-          <w:rFonts w:ascii="Calibri" w:hAnsi="Calibri"/>
-          <w:b/>
-          <w:sz w:val="22"/>
-        </w:rPr>
-        <w:t>Theoretical Grounding:</w:t>
-      </w:r>
-      <w:r>
-        <w:rPr>
-          <w:rFonts w:ascii="Calibri" w:hAnsi="Calibri"/>
-          <w:sz w:val="22"/>
-        </w:rPr>
-        <w:t xml:space="preserve"> Eikenberry (2019) emphasizes: "You must work harder to support and inspire your team, rather than just telling them what to do." Rebuilding engagement requires genuine investment, not rhetorical commitment.</w:t>
-      </w:r>
-    </w:p>
-    <w:p>
-      <w:pPr>
-        <w:pStyle w:val="Heading2"/>
-      </w:pPr>
-      <w:r>
-        <w:rPr>
-          <w:rFonts w:ascii="Calibri" w:hAnsi="Calibri"/>
-          <w:color w:val="003478"/>
-        </w:rPr>
-        <w:t>Recommendation 4: Leverage Ford Pro Success for Competitive Differentiation</w:t>
-      </w:r>
-    </w:p>
-    <w:p>
-      <w:pPr>
-        <w:jc w:val="both"/>
-      </w:pPr>
-      <w:r>
-        <w:rPr>
-          <w:rFonts w:ascii="Calibri" w:hAnsi="Calibri"/>
-          <w:b/>
-          <w:sz w:val="22"/>
-        </w:rPr>
-        <w:t>Issue:</w:t>
-      </w:r>
-      <w:r>
-        <w:rPr>
-          <w:rFonts w:ascii="Calibri" w:hAnsi="Calibri"/>
-          <w:sz w:val="22"/>
-        </w:rPr>
-        <w:t xml:space="preserve"> Ford Pro is star performer ($9B EBIT) but underleverage for competitive advantage.</w:t>
-      </w:r>
-    </w:p>
-    <w:p>
-      <w:pPr>
-        <w:jc w:val="both"/>
-      </w:pPr>
-      <w:r>
-        <w:rPr>
-          <w:rFonts w:ascii="Calibri" w:hAnsi="Calibri"/>
-          <w:b/>
-          <w:sz w:val="22"/>
-        </w:rPr>
-        <w:t>Recommendation:</w:t>
-      </w:r>
-      <w:r>
-        <w:rPr>
-          <w:rFonts w:ascii="Calibri" w:hAnsi="Calibri"/>
-          <w:sz w:val="22"/>
-        </w:rPr>
-        <w:t xml:space="preserve"> Make Ford Pro the strategic differentiator by extending its model enterprise-wide.</w:t>
-      </w:r>
-    </w:p>
-    <w:p>
-      <w:pPr>
-        <w:jc w:val="both"/>
-      </w:pPr>
-      <w:r>
-        <w:rPr>
-          <w:rFonts w:ascii="Calibri" w:hAnsi="Calibri"/>
-          <w:b/>
-          <w:sz w:val="22"/>
-        </w:rPr>
-        <w:t>Actions:</w:t>
-      </w:r>
-    </w:p>
-    <w:p>
-      <w:pPr>
-        <w:jc w:val="both"/>
-      </w:pPr>
-      <w:r>
-        <w:rPr>
-          <w:rFonts w:ascii="Calibri" w:hAnsi="Calibri"/>
-          <w:sz w:val="22"/>
-        </w:rPr>
-        <w:t xml:space="preserve">1. </w:t>
-      </w:r>
-      <w:r>
-        <w:rPr>
-          <w:rFonts w:ascii="Calibri" w:hAnsi="Calibri"/>
-          <w:b/>
-          <w:sz w:val="22"/>
-        </w:rPr>
-        <w:t>Expand Pro Model to Blue</w:t>
-      </w:r>
-      <w:r>
-        <w:rPr>
-          <w:rFonts w:ascii="Calibri" w:hAnsi="Calibri"/>
-          <w:sz w:val="22"/>
-        </w:rPr>
-        <w:t>: Apply software/services approach to consumer vehicles; develop subscription telematics for F-150 retail customers (fleet management for individuals)</w:t>
-      </w:r>
-    </w:p>
-    <w:p>
-      <w:pPr>
-        <w:jc w:val="both"/>
-      </w:pPr>
-      <w:r>
-        <w:rPr>
-          <w:rFonts w:ascii="Calibri" w:hAnsi="Calibri"/>
-          <w:sz w:val="22"/>
-        </w:rPr>
-        <w:t xml:space="preserve">2. </w:t>
-      </w:r>
-      <w:r>
-        <w:rPr>
-          <w:rFonts w:ascii="Calibri" w:hAnsi="Calibri"/>
-          <w:b/>
-          <w:sz w:val="22"/>
-        </w:rPr>
-        <w:t>Integrated EV Solutions</w:t>
-      </w:r>
-      <w:r>
-        <w:rPr>
-          <w:rFonts w:ascii="Calibri" w:hAnsi="Calibri"/>
-          <w:sz w:val="22"/>
-        </w:rPr>
-        <w:t>: Bundle Model e commercial EVs with Pro fleet software; offer charging infrastructure as service; provide total cost of ownership calculators showing EV savings</w:t>
-      </w:r>
-    </w:p>
-    <w:p>
-      <w:pPr>
-        <w:jc w:val="both"/>
-      </w:pPr>
-      <w:r>
-        <w:rPr>
-          <w:rFonts w:ascii="Calibri" w:hAnsi="Calibri"/>
-          <w:sz w:val="22"/>
-        </w:rPr>
-        <w:t xml:space="preserve">3. </w:t>
-      </w:r>
-      <w:r>
-        <w:rPr>
-          <w:rFonts w:ascii="Calibri" w:hAnsi="Calibri"/>
-          <w:b/>
-          <w:sz w:val="22"/>
-        </w:rPr>
-        <w:t>B2B2C Strategy</w:t>
-      </w:r>
-      <w:r>
-        <w:rPr>
-          <w:rFonts w:ascii="Calibri" w:hAnsi="Calibri"/>
-          <w:sz w:val="22"/>
-        </w:rPr>
-        <w:t>: Use Pro commercial relationships to reach consumer customers; fleet drivers become brand ambassadors; employee purchase programs through commercial customers</w:t>
-      </w:r>
-    </w:p>
-    <w:p>
-      <w:pPr>
-        <w:jc w:val="both"/>
-      </w:pPr>
-      <w:r>
-        <w:rPr>
-          <w:rFonts w:ascii="Calibri" w:hAnsi="Calibri"/>
-          <w:sz w:val="22"/>
-        </w:rPr>
-        <w:t xml:space="preserve">4. </w:t>
-      </w:r>
-      <w:r>
-        <w:rPr>
-          <w:rFonts w:ascii="Calibri" w:hAnsi="Calibri"/>
-          <w:b/>
-          <w:sz w:val="22"/>
-        </w:rPr>
-        <w:t>Data Monetization</w:t>
-      </w:r>
-      <w:r>
-        <w:rPr>
-          <w:rFonts w:ascii="Calibri" w:hAnsi="Calibri"/>
-          <w:sz w:val="22"/>
-        </w:rPr>
-        <w:t>: Aggregate anonymized fleet data for urban planning insights; sell predictive maintenance data to parts suppliers; offer benchmarking services to fleet managers</w:t>
-      </w:r>
-    </w:p>
-    <w:p>
-      <w:pPr>
-        <w:jc w:val="both"/>
-      </w:pPr>
-      <w:r>
-        <w:rPr>
-          <w:rFonts w:ascii="Calibri" w:hAnsi="Calibri"/>
-          <w:b/>
-          <w:sz w:val="22"/>
-        </w:rPr>
-        <w:t>Expected Outcome:</w:t>
-      </w:r>
-      <w:r>
-        <w:rPr>
-          <w:rFonts w:ascii="Calibri" w:hAnsi="Calibri"/>
-          <w:sz w:val="22"/>
-        </w:rPr>
-        <w:t xml:space="preserve"> Ford Pro differentiates Ford from all competitors—none have equivalent commercial/software integration—creating sustainable competitive "moat."</w:t>
-      </w:r>
-    </w:p>
-    <w:p>
-      <w:pPr>
-        <w:jc w:val="both"/>
-      </w:pPr>
-      <w:r>
-        <w:rPr>
-          <w:rFonts w:ascii="Calibri" w:hAnsi="Calibri"/>
-          <w:b/>
-          <w:sz w:val="22"/>
-        </w:rPr>
-        <w:t>Strategic Logic:</w:t>
-      </w:r>
-      <w:r>
-        <w:rPr>
-          <w:rFonts w:ascii="Calibri" w:hAnsi="Calibri"/>
-          <w:sz w:val="22"/>
-        </w:rPr>
-        <w:t xml:space="preserve"> Operations strategy resource-based view (Casadesus-Masanell, 2007) suggests sustainable competitive advantage derives from unique, hard-to-imitate capabilities. Ford Pro's integration of vehicles, software, and services represents exactly such a capability.</w:t>
+        <w:t xml:space="preserve"> Ford Pro stands as the company's star performer with $9B EBIT in 2024, yet its competitive advantage potential remains underlevered at the enterprise level. Ford should make Ford Pro the strategic differentiator by extending its integrated vehicle-software-services model across the company. First, Ford should apply the Pro model to Ford Blue by developing subscription telematics for F-150 retail customers, bringing fleet management capabilities to consumer segments. Second, Ford should create integrated EV solutions by bundling Model e commercial vehicles with Pro fleet software, offering charging infrastructure as a service, and providing total cost of ownership calculators demonstrating EV savings versus diesel alternatives. Third, Ford should pursue a B2B2C strategy using Ford Pro's commercial customer relationships to reach consumer markets, turning fleet drivers into brand ambassadors and creating employee purchase programs through commercial channels. Fourth, Ford should monetize data through aggregated, anonymized fleet data that provides urban planning insights, predictive maintenance data sold to parts suppliers, and benchmarking services to fleet managers. This enterprise-wide extension of Ford Pro's integrated approach would differentiate Ford from all competitors—none have equivalent commercial-software integration—creating a sustainable competitive moat. Operations strategy principles derived from Casadesus-Masanell (2007) suggest sustainable competitive advantage derives from unique, hard-to-imitate capabilities, and Ford Pro's integration of vehicles, software, and services represents exactly such a capability.</w:t>
       </w:r>
     </w:p>
     <w:p>

</xml_diff>

<commit_message>
Rewrite Pillar 1: Leadership Execution as flowing narrative instead of subsections
</commit_message>
<xml_diff>
--- a/Ford_Management_Strategy_Memo.docx
+++ b/Ford_Management_Strategy_Memo.docx
@@ -1025,57 +1025,9 @@
       <w:r>
         <w:rPr>
           <w:rFonts w:ascii="Calibri" w:hAnsi="Calibri"/>
-          <w:b/>
           <w:sz w:val="22"/>
         </w:rPr>
-        <w:t>CEO Vision:</w:t>
-      </w:r>
-      <w:r>
-        <w:rPr>
-          <w:rFonts w:ascii="Calibri" w:hAnsi="Calibri"/>
-          <w:sz w:val="22"/>
-        </w:rPr>
-        <w:t xml:space="preserve"> Farley demonstrates "Level 5 Leader" characteristics—personal humility combined with professional will (Collins, 2001). Executive Chairman Bill Ford described him as "intensively competitive" and "a transformational leader" (Quarterdeck, 2024). Wolfe Research analyst Rod Lache called Farley "one of the most lucid executives," "deeply and personally invested in the business" (Chief Executive, 2024).</w:t>
-      </w:r>
-    </w:p>
-    <w:p>
-      <w:pPr>
-        <w:jc w:val="both"/>
-      </w:pPr>
-      <w:r>
-        <w:rPr>
-          <w:rFonts w:ascii="Calibri" w:hAnsi="Calibri"/>
-          <w:b/>
-          <w:sz w:val="22"/>
-        </w:rPr>
-        <w:t>Strategic Talent Deployment:</w:t>
-      </w:r>
-      <w:r>
-        <w:rPr>
-          <w:rFonts w:ascii="Calibri" w:hAnsi="Calibri"/>
-          <w:sz w:val="22"/>
-        </w:rPr>
-        <w:t xml:space="preserve"> The 2025 leadership changes demonstrate sophisticated talent strategy across the C-suite. Sherry House's appointment as CFO brings external investment banking experience that provides fresh financial perspective beyond traditional automotive finance. Marin Gjaja's creation as Chief Strategy Officer leverages 25 years at Boston Consulting Group to provide world-class strategy capability. John Lawler's elevation to Vice Chair-Strategy maintains long Ford tenure, providing institutional knowledge that balances external expertise with internal continuity. However, these rapid C-suite changes—six major roles in February 2025—create organizational uncertainty. Additionally, the 2023 UAW strike (46 days) indicates persistent labor-management tensions despite transformation rhetoric (The Detroit News, 2024), suggesting that leadership excellence at the executive level has not yet translated into employee-level buy-in for the transformation.</w:t>
-      </w:r>
-    </w:p>
-    <w:p>
-      <w:pPr>
-        <w:jc w:val="both"/>
-      </w:pPr>
-      <w:r>
-        <w:rPr>
-          <w:rFonts w:ascii="Calibri" w:hAnsi="Calibri"/>
-          <w:b/>
-          <w:sz w:val="22"/>
-        </w:rPr>
-        <w:t>Score Rationale:</w:t>
-      </w:r>
-      <w:r>
-        <w:rPr>
-          <w:rFonts w:ascii="Calibri" w:hAnsi="Calibri"/>
-          <w:sz w:val="22"/>
-        </w:rPr>
-        <w:t xml:space="preserve"> Strong CEO vision and strategic talent deployment, but execution challenges (employee engagement, UAW relations) prevent excellent rating.</w:t>
+        <w:t>CEO Jim Farley demonstrates "Level 5 Leader" characteristics—personal humility combined with professional will (Collins, 2001)—earning consistent external validation of his leadership effectiveness. Executive Chairman Bill Ford described him as "intensively competitive" and "a transformational leader" (Quarterdeck, 2024), while Wolfe Research analyst Rod Lache called Farley "one of the most lucid executives," emphasizing his being "deeply and personally invested in the business" (Chief Executive, 2024). This CEO vision translates into sophisticated talent strategy across the C-suite demonstrated through the 2025 leadership changes. Sherry House's appointment as CFO brings external investment banking experience that provides fresh financial perspective beyond traditional automotive finance, bringing necessary external credibility to Ford's financial strategy. Marin Gjaja's creation as Chief Strategy Officer leverages 25 years at Boston Consulting Group to provide world-class strategy capability and consulting experience that external boards often expect. John Lawler's elevation to Vice Chair-Strategy maintains long Ford tenure and institutional knowledge that balances external expertise with internal continuity and understanding of Ford's culture. However, the execution of strong CEO vision faces significant headwinds. The rapid C-suite changes—six major roles in February 2025—create organizational uncertainty precisely when alignment is most critical. More importantly, the 2023 UAW strike lasting 46 days indicates persistent labor-management tensions despite Ford's transformation rhetoric (The Detroit News, 2024), suggesting that leadership excellence at the executive level has not yet translated into employee-level buy-in for the transformation. Strong CEO vision and strategic talent deployment demonstrate clear leadership strengths, but execution challenges including declining employee engagement and unresolved UAW relations prevent an excellent rating.</w:t>
       </w:r>
     </w:p>
     <w:p>

</xml_diff>

<commit_message>
Rewrite Pillar 3: Business Model Innovation to integrate Score Rationale into narrative flow
</commit_message>
<xml_diff>
--- a/Ford_Management_Strategy_Memo.docx
+++ b/Ford_Management_Strategy_Memo.docx
@@ -1701,97 +1701,7 @@
           <w:rFonts w:ascii="Calibri" w:hAnsi="Calibri"/>
           <w:sz w:val="22"/>
         </w:rPr>
-        <w:t xml:space="preserve">The three-unit structure successfully </w:t>
-      </w:r>
-      <w:r>
-        <w:rPr>
-          <w:rFonts w:ascii="Calibri" w:hAnsi="Calibri"/>
-          <w:b/>
-          <w:sz w:val="22"/>
-        </w:rPr>
-        <w:t>differentiates</w:t>
-      </w:r>
-      <w:r>
-        <w:rPr>
-          <w:rFonts w:ascii="Calibri" w:hAnsi="Calibri"/>
-          <w:sz w:val="22"/>
-        </w:rPr>
-        <w:t xml:space="preserve"> customer value propositions, </w:t>
-      </w:r>
-      <w:r>
-        <w:rPr>
-          <w:rFonts w:ascii="Calibri" w:hAnsi="Calibri"/>
-          <w:b/>
-          <w:sz w:val="22"/>
-        </w:rPr>
-        <w:t>focuses</w:t>
-      </w:r>
-      <w:r>
-        <w:rPr>
-          <w:rFonts w:ascii="Calibri" w:hAnsi="Calibri"/>
-          <w:sz w:val="22"/>
-        </w:rPr>
-        <w:t xml:space="preserve"> organizational capabilities, and </w:t>
-      </w:r>
-      <w:r>
-        <w:rPr>
-          <w:rFonts w:ascii="Calibri" w:hAnsi="Calibri"/>
-          <w:b/>
-          <w:sz w:val="22"/>
-        </w:rPr>
-        <w:t>allocates</w:t>
-      </w:r>
-      <w:r>
-        <w:rPr>
-          <w:rFonts w:ascii="Calibri" w:hAnsi="Calibri"/>
-          <w:sz w:val="22"/>
-        </w:rPr>
-        <w:t xml:space="preserve"> resources strategically. However, </w:t>
-      </w:r>
-      <w:r>
-        <w:rPr>
-          <w:rFonts w:ascii="Calibri" w:hAnsi="Calibri"/>
-          <w:b/>
-          <w:sz w:val="22"/>
-        </w:rPr>
-        <w:t>internal complexity</w:t>
-      </w:r>
-      <w:r>
-        <w:rPr>
-          <w:rFonts w:ascii="Calibri" w:hAnsi="Calibri"/>
-          <w:sz w:val="22"/>
-        </w:rPr>
-        <w:t xml:space="preserve"> from shared manufacturing creates transfer pricing challenges, </w:t>
-      </w:r>
-      <w:r>
-        <w:rPr>
-          <w:rFonts w:ascii="Calibri" w:hAnsi="Calibri"/>
-          <w:b/>
-          <w:sz w:val="22"/>
-        </w:rPr>
-        <w:t>brand confusion</w:t>
-      </w:r>
-      <w:r>
-        <w:rPr>
-          <w:rFonts w:ascii="Calibri" w:hAnsi="Calibri"/>
-          <w:sz w:val="22"/>
-        </w:rPr>
-        <w:t xml:space="preserve"> exists as consumers don't perceive "Blue vs. Model e" distinctions, and </w:t>
-      </w:r>
-      <w:r>
-        <w:rPr>
-          <w:rFonts w:ascii="Calibri" w:hAnsi="Calibri"/>
-          <w:b/>
-          <w:sz w:val="22"/>
-        </w:rPr>
-        <w:t>cost duplication</w:t>
-      </w:r>
-      <w:r>
-        <w:rPr>
-          <w:rFonts w:ascii="Calibri" w:hAnsi="Calibri"/>
-          <w:sz w:val="22"/>
-        </w:rPr>
-        <w:t xml:space="preserve"> occurs with three separate go-to-market strategies.</w:t>
+        <w:t>The three-unit structure demonstrates innovative strategic logic by successfully differentiating customer value propositions, focusing organizational capabilities toward distinct market segments, and allocating resources strategically based on unit economics and growth potential. However, the structure creates execution complexity that prevents an excellent rating. Internal complexity from shared manufacturing creates transfer pricing challenges between units trying to optimize independently; brand confusion exists because consumers don't perceive clear distinctions between Ford Blue and Ford Model e offerings; and cost duplication occurs as three separate business units maintain redundant go-to-market strategies, marketing infrastructure, and customer support systems rather than consolidating where possible.</w:t>
       </w:r>
     </w:p>
     <w:p>
@@ -1803,42 +1713,7 @@
           <w:rFonts w:ascii="Calibri" w:hAnsi="Calibri"/>
           <w:sz w:val="22"/>
         </w:rPr>
-        <w:t xml:space="preserve">Applying </w:t>
-      </w:r>
-      <w:r>
-        <w:rPr>
-          <w:rFonts w:ascii="Calibri" w:hAnsi="Calibri"/>
-          <w:b/>
-          <w:sz w:val="22"/>
-        </w:rPr>
-        <w:t>directed versus emergent strategy</w:t>
-      </w:r>
-      <w:r>
-        <w:rPr>
-          <w:rFonts w:ascii="Calibri" w:hAnsi="Calibri"/>
-          <w:sz w:val="22"/>
-        </w:rPr>
-        <w:t xml:space="preserve"> concepts: Ford+ represents directed strategy (Farley's 2021 vision, top-down reorganization), while business unit execution demonstrates emergent strategy (units adapting to market realities). Ford Pro discovered fleet software opportunity through customer interactions (bottom-up insight); Model e shifted EV strategy based on market demand (pivot from sedans to trucks/SUVs) (California Management Review, 2022).</w:t>
-      </w:r>
-    </w:p>
-    <w:p>
-      <w:pPr>
-        <w:jc w:val="both"/>
-      </w:pPr>
-      <w:r>
-        <w:rPr>
-          <w:rFonts w:ascii="Calibri" w:hAnsi="Calibri"/>
-          <w:b/>
-          <w:sz w:val="22"/>
-        </w:rPr>
-        <w:t>Score Rationale:</w:t>
-      </w:r>
-      <w:r>
-        <w:rPr>
-          <w:rFonts w:ascii="Calibri" w:hAnsi="Calibri"/>
-          <w:sz w:val="22"/>
-        </w:rPr>
-        <w:t xml:space="preserve"> Innovative structure with clear strategic logic, but execution complexity prevents excellent rating.</w:t>
+        <w:t>This structural innovation exemplifies the interplay between directed and emergent strategy. Ford+ represents directed strategy through Farley's 2021 vision and top-down reorganization creating the three-unit structure, yet business unit execution demonstrates emergent strategy as units adapt to market realities and develop capabilities bottom-up. Ford Pro discovered the high-margin fleet software opportunity through customer interactions rather than strategic planning; Model e shifted its EV strategy based on evolving market demand by pivoting from sedans to trucks and SUVs where consumer acceptance proved stronger (California Management Review, 2022). This combination of top-down strategic direction with bottom-up operational innovation creates a structure with clear strategic logic and innovation potential, yet the complexity of executing three distinct business models simultaneously prevents flawless implementation.</w:t>
       </w:r>
     </w:p>
     <w:p>

</xml_diff>

<commit_message>
Rewrite Strategy Implementation Summary to flow as narrative paragraphs instead of separated subsections
</commit_message>
<xml_diff>
--- a/Ford_Management_Strategy_Memo.docx
+++ b/Ford_Management_Strategy_Memo.docx
@@ -2518,10 +2518,9 @@
       <w:r>
         <w:rPr>
           <w:rFonts w:ascii="Calibri" w:hAnsi="Calibri"/>
-          <w:b/>
           <w:sz w:val="22"/>
         </w:rPr>
-        <w:t>Overall SIR Score: 3.3/5.0 (Moderate Effectiveness)</w:t>
+        <w:t>Ford's overall Strategy Implementation Roadmap score of 3.3/5.0 reflects moderate effectiveness, demonstrating a paradoxical pattern of strong strategic planning coupled with uneven implementation execution. The company has clearly articulated the Ford+ vision and created a sophisticated three-business-unit structure that aligns organizational capabilities with market segments—these represent genuine strategic strengths. However, uneven execution appears across multiple dimensions: employee engagement remains critically low (2/5), Model e losses continue widening despite the need for strategic discipline, and stakeholder buy-in remains mixed as shareholders, employees, dealers, and union leadership all express skepticism about Ford+ feasibility despite Ford's communication efforts. The 2025 leadership changes—particularly the appointment of Chief Strategy Officer Marin Gjaja and elevation of Vice Chair-Strategy John Lawler—directly address what may be the weakest element of the Ford+ execution model: strategic coherence and oversight across autonomous business units. These changes could significantly improve implementation effectiveness if they successfully balance strategic discipline with the operational autonomy that has enabled innovation.</w:t>
       </w:r>
     </w:p>
     <w:p>
@@ -2533,57 +2532,7 @@
           <w:rFonts w:ascii="Calibri" w:hAnsi="Calibri"/>
           <w:sz w:val="22"/>
         </w:rPr>
-        <w:t xml:space="preserve">Ford demonstrates </w:t>
-      </w:r>
-      <w:r>
-        <w:rPr>
-          <w:rFonts w:ascii="Calibri" w:hAnsi="Calibri"/>
-          <w:b/>
-          <w:sz w:val="22"/>
-        </w:rPr>
-        <w:t>strong strategic planning</w:t>
-      </w:r>
-      <w:r>
-        <w:rPr>
-          <w:rFonts w:ascii="Calibri" w:hAnsi="Calibri"/>
-          <w:sz w:val="22"/>
-        </w:rPr>
-        <w:t xml:space="preserve"> (clear Ford+ vision, business unit structure) but </w:t>
-      </w:r>
-      <w:r>
-        <w:rPr>
-          <w:rFonts w:ascii="Calibri" w:hAnsi="Calibri"/>
-          <w:b/>
-          <w:sz w:val="22"/>
-        </w:rPr>
-        <w:t>uneven implementation execution</w:t>
-      </w:r>
-      <w:r>
-        <w:rPr>
-          <w:rFonts w:ascii="Calibri" w:hAnsi="Calibri"/>
-          <w:sz w:val="22"/>
-        </w:rPr>
-        <w:t xml:space="preserve"> (employee engagement low, Model e losses widening, stakeholder buy-in mixed). The 2025 leadership changes address the weakest element—strategic coherence across business units—and could significantly improve implementation if successful.</w:t>
-      </w:r>
-    </w:p>
-    <w:p>
-      <w:pPr>
-        <w:jc w:val="both"/>
-      </w:pPr>
-      <w:r>
-        <w:rPr>
-          <w:rFonts w:ascii="Calibri" w:hAnsi="Calibri"/>
-          <w:b/>
-          <w:sz w:val="22"/>
-        </w:rPr>
-        <w:t>Critical Risk:</w:t>
-      </w:r>
-      <w:r>
-        <w:rPr>
-          <w:rFonts w:ascii="Calibri" w:hAnsi="Calibri"/>
-          <w:sz w:val="22"/>
-        </w:rPr>
-        <w:t xml:space="preserve"> Employee engagement decline threatens the entire Ford+ plan. No strategy succeeds without a willing workforce.</w:t>
+        <w:t>The most critical risk to Ford+ success, however, transcends any organizational structure or strategic framework: employee engagement decline threatens the entire plan because no strategy succeeds without a willing, committed workforce. Ford's workforce has experienced 15,000 job losses since 2020, endured three major restructurings in five years (2020, 2022, 2025), absorbed significant bonus cuts affecting middle management, and absorbed the credibility damage of a 46-day UAW strike signaling labor skepticism about transformation sincerity. While Ford Blue, Model e, and Ford Pro each represent legitimate strategic responses to market conditions, employees throughout the organization face genuine uncertainty about job security, career trajectory, and whether management's stated purpose ("build a better world") aligns with its cost-cutting actions. This employee engagement crisis—the gap between Ford's aspirational transformation narrative and employees' lived experience of restructuring and cost pressure—represents the highest-leverage risk to implementation success. Strategic vision requires human capital committed to execution, and Ford's current employee engagement trajectory (whether measured at 2/5 or trending lower) threatens to undermine even well-conceived strategy.</w:t>
       </w:r>
     </w:p>
     <w:p>

</xml_diff>

<commit_message>
Rewrite Competitive Landscape Analysis and Strategic Inflection Points as flowing narratives
</commit_message>
<xml_diff>
--- a/Ford_Management_Strategy_Memo.docx
+++ b/Ford_Management_Strategy_Memo.docx
@@ -308,7 +308,7 @@
           <w:rFonts w:ascii="Calibri" w:hAnsi="Calibri"/>
           <w:sz w:val="22"/>
         </w:rPr>
-        <w:t>Applying Porter's Five Forces, Ford faces intense competitive pressure across multiple dimensions.</w:t>
+        <w:t>Applying Porter's Five Forces framework reveals that Ford faces intense competitive pressure across multiple dimensions simultaneously. The intensity of competitive rivalry stands as high, with traditional OEM competition from General Motors and Stellantis competing across broad vehicle portfolios, EV disruptor Tesla operating with a direct-sales model and software expertise that traditional automakers struggle to match, and rising Asian manufacturers like Toyota leveraging hybrid technology strength and Hyundai-Kia aggressively expanding global market share. This multi-front competitive battle has forced Ford's strategic response—the three-business-unit structure—which attempts focused competitive strategies tailored to each segment rather than one-size-fits-all approaches.</w:t>
       </w:r>
     </w:p>
     <w:p>
@@ -318,17 +318,9 @@
       <w:r>
         <w:rPr>
           <w:rFonts w:ascii="Calibri" w:hAnsi="Calibri"/>
-          <w:b/>
           <w:sz w:val="22"/>
         </w:rPr>
-        <w:t>Intensity of Competitive Rivalry (High):</w:t>
-      </w:r>
-      <w:r>
-        <w:rPr>
-          <w:rFonts w:ascii="Calibri" w:hAnsi="Calibri"/>
-          <w:sz w:val="22"/>
-        </w:rPr>
-        <w:t xml:space="preserve"> Traditional OEM competition from General Motors and Stellantis, EV disruptor Tesla with its direct-sales model and software expertise, and rising Asian manufacturers like Toyota (hybrid strength) and Hyundai-Kia create multi-front competitive battles. Ford's response—the three-business-unit structure—attempts focused competitive strategies rather than one-size-fits-all approaches.</w:t>
+        <w:t>The threat of new entrants ranks as medium-high, creating additional competitive complexity. While traditional capital barriers remain substantial ($8.5B R&amp;D investment required in 2024 alone), the EV transition paradoxically lowers entry barriers by simplifying powertrain technology and reducing the number of components compared to internal combustion engines. More critically, tech companies with artificial intelligence, software, and connectivity expertise increasingly enter mobility markets, viewing the automotive industry as a platform for mobility services rather than just vehicle manufacturing. Ford's Ford+ plan directly addresses this threat by emphasizing software and services differentiation rather than competing solely on vehicle hardware and manufacturing cost.</w:t>
       </w:r>
     </w:p>
     <w:p>
@@ -338,17 +330,9 @@
       <w:r>
         <w:rPr>
           <w:rFonts w:ascii="Calibri" w:hAnsi="Calibri"/>
-          <w:b/>
           <w:sz w:val="22"/>
         </w:rPr>
-        <w:t>Threat of New Entrants (Medium-High):</w:t>
-      </w:r>
-      <w:r>
-        <w:rPr>
-          <w:rFonts w:ascii="Calibri" w:hAnsi="Calibri"/>
-          <w:sz w:val="22"/>
-        </w:rPr>
-        <w:t xml:space="preserve"> While capital barriers remain high ($8.5B R&amp;D, 2024), the EV transition lowers entry barriers through simpler powertrains and fewer components. Tech companies entering mobility amplify this threat. Ford's Ford+ plan emphasizes software and services differentiation to defend against new entrants.</w:t>
+        <w:t>Supplier bargaining power presents a medium-high challenge intensified by the EV transition. Limited EV battery manufacturers—primarily LG, Samsung, and CATL—control crucial technology that Ford cannot easily substitute, while semiconductor shortages experienced from 2021-2023 demonstrated that critical components concentrate in few suppliers. Ford's strategic response combines vertical integration through battery plant investments and long-term supplier partnerships that attempt to mitigate supplier leverage through dedicated capacity and technology collaboration.</w:t>
       </w:r>
     </w:p>
     <w:p>
@@ -358,17 +342,9 @@
       <w:r>
         <w:rPr>
           <w:rFonts w:ascii="Calibri" w:hAnsi="Calibri"/>
-          <w:b/>
           <w:sz w:val="22"/>
         </w:rPr>
-        <w:t>Bargaining Power of Suppliers (Medium-High):</w:t>
-      </w:r>
-      <w:r>
-        <w:rPr>
-          <w:rFonts w:ascii="Calibri" w:hAnsi="Calibri"/>
-          <w:sz w:val="22"/>
-        </w:rPr>
-        <w:t xml:space="preserve"> Limited EV battery manufacturers (LG, Samsung, CATL) and semiconductor shortages (2021-2023) demonstrate supplier power. Ford responds through vertical integration, including battery plants and supplier partnerships.</w:t>
+        <w:t>Buyer bargaining power operates differently across Ford's market segments, averaging medium overall. Commercial customers through Ford Pro wield significant fleet purchasing leverage, using their large-scale orders to demand pricing concessions and customized telematics solutions. Retail customers possess more moderate bargaining power, though brand loyalty for iconic Ford models like the F-150 mitigates this to some extent. Ford's extensive dealership network of 9,006 locations (2024) provides customer access and after-sales support that independent direct sales models struggle to replicate, though Ford Model e's exploration of direct-to-consumer sales for EVs signals recognition that traditional dealer networks may not effectively serve new customer segments.</w:t>
       </w:r>
     </w:p>
     <w:p>
@@ -378,37 +354,9 @@
       <w:r>
         <w:rPr>
           <w:rFonts w:ascii="Calibri" w:hAnsi="Calibri"/>
-          <w:b/>
           <w:sz w:val="22"/>
         </w:rPr>
-        <w:t>Bargaining Power of Buyers (Medium):</w:t>
-      </w:r>
-      <w:r>
-        <w:rPr>
-          <w:rFonts w:ascii="Calibri" w:hAnsi="Calibri"/>
-          <w:sz w:val="22"/>
-        </w:rPr>
-        <w:t xml:space="preserve"> Commercial customers (Ford Pro) wield significant fleet purchasing leverage, while retail customers have moderate power mitigated by brand loyalty. Ford's 9,006 dealerships (2024) provide customer access, though Model e explores direct-to-consumer sales (Ford Motor Company, 2025).</w:t>
-      </w:r>
-    </w:p>
-    <w:p>
-      <w:pPr>
-        <w:jc w:val="both"/>
-      </w:pPr>
-      <w:r>
-        <w:rPr>
-          <w:rFonts w:ascii="Calibri" w:hAnsi="Calibri"/>
-          <w:b/>
-          <w:sz w:val="22"/>
-        </w:rPr>
-        <w:t>Threat of Substitutes (Medium-Low):</w:t>
-      </w:r>
-      <w:r>
-        <w:rPr>
-          <w:rFonts w:ascii="Calibri" w:hAnsi="Calibri"/>
-          <w:sz w:val="22"/>
-        </w:rPr>
-        <w:t xml:space="preserve"> Public transportation, ride-sharing (Uber, Lyft), and future autonomous mobility present substitute threats. Ford Next segment explores mobility solutions to address this force.</w:t>
+        <w:t>Finally, the threat of substitutes remains medium-low but strategically significant. Public transportation expansion in urban markets, ride-sharing services like Uber and Lyft reducing personal vehicle ownership necessity, and emerging autonomous mobility solutions create long-term substitution threats to individual vehicle ownership. Ford's creation of Ford Next segment demonstrates strategic recognition of this force, exploring how the company can evolve beyond traditional vehicle manufacturing into broader mobility solutions that address emerging transportation preferences.</w:t>
       </w:r>
     </w:p>
     <w:p>
@@ -430,17 +378,9 @@
       <w:r>
         <w:rPr>
           <w:rFonts w:ascii="Calibri" w:hAnsi="Calibri"/>
-          <w:b/>
           <w:sz w:val="22"/>
         </w:rPr>
-        <w:t>October 2020: Jim Farley Becomes CEO</w:t>
-      </w:r>
-      <w:r>
-        <w:rPr>
-          <w:rFonts w:ascii="Calibri" w:hAnsi="Calibri"/>
-          <w:sz w:val="22"/>
-        </w:rPr>
-        <w:t xml:space="preserve"> — Replacing Jim Hackett, Farley brought marketing and product expertise from Toyota, signaling a shift toward product-focused, decisive leadership (CNBC, 2020).</w:t>
+        <w:t>Ford's transformation from 2020-2025 encompasses several critical strategic inflection points that reset the company's trajectory. In October 2020, Jim Farley replaced Jim Hackett as CEO, bringing marketing and product expertise from Toyota that signaled a fundamental shift toward product-focused, decisive leadership after years of operational restructuring (CNBC, 2020). Farley's appointment represented not merely a personnel change but a philosophical reorientation toward customer-centric strategy and decisive execution.</w:t>
       </w:r>
     </w:p>
     <w:p>
@@ -450,17 +390,9 @@
       <w:r>
         <w:rPr>
           <w:rFonts w:ascii="Calibri" w:hAnsi="Calibri"/>
-          <w:b/>
           <w:sz w:val="22"/>
         </w:rPr>
-        <w:t>May 2021: Ford+ Plan Announcement</w:t>
-      </w:r>
-      <w:r>
-        <w:rPr>
-          <w:rFonts w:ascii="Calibri" w:hAnsi="Calibri"/>
-          <w:sz w:val="22"/>
-        </w:rPr>
-        <w:t xml:space="preserve"> — Farley unveiled Ford+ vision: "Help build a better world, where every person is free to move and pursue their dreams" through "must-have vehicles" and "always-on relationships" combining existing strengths with new capabilities (Ford Motor Company, 2022). This represents oblique objectives (Birkinshaw &amp; Goddard, 2009)—pursuing higher-order purpose to achieve profitability.</w:t>
+        <w:t>This leadership foundation enabled the May 2021 Ford+ Plan announcement, where Farley unveiled a transformational vision: "Help build a better world, where every person is free to move and pursue their dreams" through two integrated strategic pillars—"must-have vehicles" and "always-on relationships" that combine Ford's existing manufacturing and brand strengths with new digital, software, and services capabilities (Ford Motor Company, 2022). This oblique objective approach (Birkinshaw &amp; Goddard, 2009) represented a deliberate shift from purely financial profit maximization toward purpose-driven value creation, betting that pursuing a higher-order goal would ultimately drive superior financial returns.</w:t>
       </w:r>
     </w:p>
     <w:p>
@@ -470,17 +402,9 @@
       <w:r>
         <w:rPr>
           <w:rFonts w:ascii="Calibri" w:hAnsi="Calibri"/>
-          <w:b/>
           <w:sz w:val="22"/>
         </w:rPr>
-        <w:t>March 2022: Business Unit Restructuring</w:t>
-      </w:r>
-      <w:r>
-        <w:rPr>
-          <w:rFonts w:ascii="Calibri" w:hAnsi="Calibri"/>
-          <w:sz w:val="22"/>
-        </w:rPr>
-        <w:t xml:space="preserve"> — Ford reorganized into three customer-centered business units: Ford Blue ($75B revenue, $5.6B EBIT, 2024), Ford Model e ($7B revenue, -$5.4B EBIT), and Ford Pro ($53B revenue, $9B EBIT) (Ford Motor Company, 2025). Farley explained: "Creating separate but complementary businesses that give us startup speed and unbridled innovation in Ford Model e together with Ford Blue's industrial know-how" (Bloomberg, 2022). This exemplifies directed strategy (top-down reorganization) creating infrastructure for emergent strategy (unit-level innovation).</w:t>
+        <w:t>The March 2022 business unit restructuring translated Ford+ vision into organizational infrastructure, reorganizing Ford into three customer-centered business units: Ford Blue ($75B revenue, $5.6B EBIT, 2024) serving traditional automotive customers; Ford Model e ($7B revenue, -$5.4B EBIT) pursuing electrification; and Ford Pro ($53B revenue, $9B EBIT) targeting commercial customers. Farley explained the logic: "Creating separate but complementary businesses that give us startup speed and unbridled innovation in Ford Model e together with Ford Blue's industrial know-how" (Bloomberg, 2022), exemplifying how directed strategy (the top-down reorganization decision) creates infrastructure enabling emergent strategy (unit-level market-driven innovation and tactical adaptation).</w:t>
       </w:r>
     </w:p>
     <w:p>
@@ -490,17 +414,9 @@
       <w:r>
         <w:rPr>
           <w:rFonts w:ascii="Calibri" w:hAnsi="Calibri"/>
-          <w:b/>
           <w:sz w:val="22"/>
         </w:rPr>
-        <w:t>February 2025: Leadership Refinement</w:t>
-      </w:r>
-      <w:r>
-        <w:rPr>
-          <w:rFonts w:ascii="Calibri" w:hAnsi="Calibri"/>
-          <w:sz w:val="22"/>
-        </w:rPr>
-        <w:t xml:space="preserve"> — Ford appointed Sherry House as CFO (from investment banking), elevated John Lawler to Vice Chair-Strategy, and created a Chief Strategy Officer role for Marin Gjaja (25 years at BCG) (Ford Media Center, 2025). These changes signal strategic recentralization after three years of business unit autonomy—recognizing that emergence requires oversight.</w:t>
+        <w:t>By February 2025, Ford recognized that three years of business unit autonomy required rebalancing. The company appointed Sherry House as CFO from investment banking background, elevated John Lawler to Vice Chair-Strategy, and created a new Chief Strategy Officer role for Marin Gjaja (25 years at Boston Consulting Group) (Ford Media Center, 2025). These changes signal strategic recentralization after the 2022-2024 period of distributed autonomy, indicating Ford's recognition that emergent strategy operating without sufficient strategic coherence and centralized oversight can allow execution drift, evidenced by Model e's expanding losses and inconsistent business unit strategic alignment. This leadership refinement suggests organizational learning: pure emergence lacks sufficient discipline, yet pure hierarchy stifles innovation—the challenge is finding sustainable balance.</w:t>
       </w:r>
     </w:p>
     <w:p>

</xml_diff>

<commit_message>
Remove Strategic Vision quote from Ford+ Strategy Architecture section
</commit_message>
<xml_diff>
--- a/Ford_Management_Strategy_Memo.docx
+++ b/Ford_Management_Strategy_Memo.docx
@@ -864,26 +864,6 @@
           <w:color w:val="003478"/>
         </w:rPr>
         <w:t>Ford+ Strategy Architecture</w:t>
-      </w:r>
-    </w:p>
-    <w:p>
-      <w:pPr>
-        <w:jc w:val="both"/>
-      </w:pPr>
-      <w:r>
-        <w:rPr>
-          <w:rFonts w:ascii="Calibri" w:hAnsi="Calibri"/>
-          <w:b/>
-          <w:sz w:val="22"/>
-        </w:rPr>
-        <w:t>Strategic Vision:</w:t>
-      </w:r>
-      <w:r>
-        <w:rPr>
-          <w:rFonts w:ascii="Calibri" w:hAnsi="Calibri"/>
-          <w:sz w:val="22"/>
-        </w:rPr>
-        <w:t xml:space="preserve"> "Help build a better world, where every person is free to move and pursue their dreams" (Ford Motor Company, 2025, p. 1).</w:t>
       </w:r>
     </w:p>
     <w:p>

</xml_diff>

<commit_message>
Rewrite Pillar 2: Value Creation as flowing narrative with integrated analysis
</commit_message>
<xml_diff>
--- a/Ford_Management_Strategy_Memo.docx
+++ b/Ford_Management_Strategy_Memo.docx
@@ -945,58 +945,9 @@
       <w:r>
         <w:rPr>
           <w:rFonts w:ascii="Calibri" w:hAnsi="Calibri"/>
-          <w:b/>
           <w:sz w:val="22"/>
         </w:rPr>
-        <w:t>Financial Value:</w:t>
-      </w:r>
-      <w:r>
-        <w:rPr>
-          <w:rFonts w:ascii="Calibri" w:hAnsi="Calibri"/>
-          <w:sz w:val="22"/>
-        </w:rPr>
-        <w:t xml:space="preserve"> Total revenue grew 45.6% from $127.1B (2020) to $185.0B (2024), with net income swinging from -$1.3B loss to $6.6B profit (Ford Motor Company, 2025). EBIT recovered from -$2.9B (2020) to $11.3B (2024).</w:t>
-      </w:r>
-    </w:p>
-    <w:p>
-      <w:pPr>
-        <w:jc w:val="both"/>
-      </w:pPr>
-      <w:r>
-        <w:rPr>
-          <w:rFonts w:ascii="Calibri" w:hAnsi="Calibri"/>
-          <w:b/>
-          <w:sz w:val="22"/>
-        </w:rPr>
-        <w:t>Business Unit Value Creation Analysis:</w:t>
-      </w:r>
-    </w:p>
-    <w:p>
-      <w:pPr>
-        <w:jc w:val="both"/>
-      </w:pPr>
-      <w:r>
-        <w:rPr>
-          <w:rFonts w:ascii="Calibri" w:hAnsi="Calibri"/>
-          <w:b/>
-          <w:sz w:val="22"/>
-        </w:rPr>
-        <w:t>Ford Pro (5/5)</w:t>
-      </w:r>
-      <w:r>
-        <w:rPr>
-          <w:rFonts w:ascii="Calibri" w:hAnsi="Calibri"/>
-          <w:sz w:val="22"/>
-        </w:rPr>
-        <w:t xml:space="preserve"> — </w:t>
-      </w:r>
-      <w:r>
-        <w:rPr>
-          <w:rFonts w:ascii="Calibri" w:hAnsi="Calibri"/>
-          <w:b/>
-          <w:sz w:val="22"/>
-        </w:rPr>
-        <w:t>VALUE CREATION LEADER</w:t>
+        <w:t>Ford's overall financial value recovery demonstrates significant improvement from 2020-2024, with total revenue growing 45.6% from $127.1B to $185.0B and net income swinging from a -$1.3B loss to $6.6B profit (Ford Motor Company, 2025). EBIT recovered dramatically from -$2.9B in 2020 to $11.3B in 2024, signaling successful profitability management through a transformational period. However, this company-level performance masks highly divergent unit-level value creation that reveals both Ford's competitive strengths and critical vulnerabilities. Ford Pro emerges as a value creation leader with revenue growth of 17.8% from $45B (2022) to $53B (2024) and EBIT increasing 25% from $7.2B to $9B, yielding approximately 17% EBIT margin (Ford Motor Company, 2025)—a performance level exceeding most automotive competitors. Pro's value creation stems from the integration of vehicles with high-margin software services including telematics and fleet management, generating subscription revenue and service contracts that create recurring revenue streams. This product-service integration creates sustainable competitive advantage that traditional OEMs struggle to replicate.</w:t>
       </w:r>
     </w:p>
     <w:p>
@@ -1008,127 +959,7 @@
           <w:rFonts w:ascii="Calibri" w:hAnsi="Calibri"/>
           <w:sz w:val="22"/>
         </w:rPr>
-        <w:t>Revenue grew 17.8% from $45B (2022) to $53B (2024) while EBIT increased 25% from $7.2B to $9B, yielding approximately 17% EBIT margin (Ford Motor Company, 2025). Pro's value creation stems from software subscription revenue (telematics, fleet management), high-margin service contracts, and commercial customer loyalty. The integration of product (vehicles) with services (software) creates sustainable competitive advantage that traditional OEMs cannot match.</w:t>
-      </w:r>
-    </w:p>
-    <w:p>
-      <w:pPr>
-        <w:jc w:val="both"/>
-      </w:pPr>
-      <w:r>
-        <w:rPr>
-          <w:rFonts w:ascii="Calibri" w:hAnsi="Calibri"/>
-          <w:b/>
-          <w:sz w:val="22"/>
-        </w:rPr>
-        <w:t>Ford Blue (3/5)</w:t>
-      </w:r>
-      <w:r>
-        <w:rPr>
-          <w:rFonts w:ascii="Calibri" w:hAnsi="Calibri"/>
-          <w:sz w:val="22"/>
-        </w:rPr>
-        <w:t xml:space="preserve"> — </w:t>
-      </w:r>
-      <w:r>
-        <w:rPr>
-          <w:rFonts w:ascii="Calibri" w:hAnsi="Calibri"/>
-          <w:b/>
-          <w:sz w:val="22"/>
-        </w:rPr>
-        <w:t>CASH COW IN DECLINE</w:t>
-      </w:r>
-    </w:p>
-    <w:p>
-      <w:pPr>
-        <w:jc w:val="both"/>
-      </w:pPr>
-      <w:r>
-        <w:rPr>
-          <w:rFonts w:ascii="Calibri" w:hAnsi="Calibri"/>
-          <w:sz w:val="22"/>
-        </w:rPr>
-        <w:t>Revenue declined 3.2% from $77.5B (2022) to $75.0B (2024), with EBIT falling 22.2% from $7.2B to $5.6B (Ford Motor Company, 2025). Blue remains profitable but declining, facing the strategic challenge of balancing investment (maintain competitiveness) versus harvest (maximize cash for EV transition).</w:t>
-      </w:r>
-    </w:p>
-    <w:p>
-      <w:pPr>
-        <w:jc w:val="both"/>
-      </w:pPr>
-      <w:r>
-        <w:rPr>
-          <w:rFonts w:ascii="Calibri" w:hAnsi="Calibri"/>
-          <w:b/>
-          <w:sz w:val="22"/>
-        </w:rPr>
-        <w:t>Ford Model e (1/5)</w:t>
-      </w:r>
-      <w:r>
-        <w:rPr>
-          <w:rFonts w:ascii="Calibri" w:hAnsi="Calibri"/>
-          <w:sz w:val="22"/>
-        </w:rPr>
-        <w:t xml:space="preserve"> — </w:t>
-      </w:r>
-      <w:r>
-        <w:rPr>
-          <w:rFonts w:ascii="Calibri" w:hAnsi="Calibri"/>
-          <w:b/>
-          <w:sz w:val="22"/>
-        </w:rPr>
-        <w:t>VALUE DESTRUCTION</w:t>
-      </w:r>
-    </w:p>
-    <w:p>
-      <w:pPr>
-        <w:jc w:val="both"/>
-      </w:pPr>
-      <w:r>
-        <w:rPr>
-          <w:rFonts w:ascii="Calibri" w:hAnsi="Calibri"/>
-          <w:sz w:val="22"/>
-        </w:rPr>
-        <w:t>Revenue grew 133% from $3.0B (2022) to $7.0B (2024), yet EBIT losses widened from -$2.1B to -$5.4B (Ford Motor Company, 2025). Industry reports estimate $40,000-$50,000 per-unit losses (CNBC, 2023). Scale is growing but unit economics are not improving, raising the strategic question: At what point does "strategic investment" become poor capital allocation?</w:t>
-      </w:r>
-    </w:p>
-    <w:p>
-      <w:pPr>
-        <w:jc w:val="both"/>
-      </w:pPr>
-      <w:r>
-        <w:rPr>
-          <w:rFonts w:ascii="Calibri" w:hAnsi="Calibri"/>
-          <w:b/>
-          <w:sz w:val="22"/>
-        </w:rPr>
-        <w:t>Shareholder Value:</w:t>
-      </w:r>
-      <w:r>
-        <w:rPr>
-          <w:rFonts w:ascii="Calibri" w:hAnsi="Calibri"/>
-          <w:sz w:val="22"/>
-        </w:rPr>
-        <w:t xml:space="preserve"> Stock price declined 21% from $12.54 (June 2024) to $9.89 (February 2025), with market capitalization of $38.5B appearing low relative to $185B revenue (Ford Motor Company, 2025). The market remains skeptical of Ford+ value creation potential.</w:t>
-      </w:r>
-    </w:p>
-    <w:p>
-      <w:pPr>
-        <w:jc w:val="both"/>
-      </w:pPr>
-      <w:r>
-        <w:rPr>
-          <w:rFonts w:ascii="Calibri" w:hAnsi="Calibri"/>
-          <w:b/>
-          <w:sz w:val="22"/>
-        </w:rPr>
-        <w:t>Score Rationale:</w:t>
-      </w:r>
-      <w:r>
-        <w:rPr>
-          <w:rFonts w:ascii="Calibri" w:hAnsi="Calibri"/>
-          <w:sz w:val="22"/>
-        </w:rPr>
-        <w:t xml:space="preserve"> Ford Pro's excellent value creation and Blue's stability are offset by Model e's value destruction, justifying mixed rating.</w:t>
+        <w:t>In contrast, Ford Blue represents a cash cow in managed decline, with revenue declining 3.2% from $77.5B (2022) to $75.0B (2024) and EBIT falling 22.2% from $7.2B to $5.6B (Ford Motor Company, 2025). While Blue remains profitable and provides essential cash flow supporting the broader transformation, it faces the strategic dilemma of whether to invest aggressively to maintain competitiveness against German luxury OEMs and Japanese manufacturers, or to harvest maximum cash to fund EV transition—a choice with no ideal resolution. Most critically, Ford Model e represents value destruction that threatens entire Ford+ credibility. Model e revenue grew 133% from $3.0B (2022) to $7.0B (2024), seemingly positive growth, yet EBIT losses widened dramatically from -$2.1B to -$5.4B over the same period (Ford Motor Company, 2025). Industry reports estimate per-unit losses of $40,000-$50,000 (CNBC, 2023), meaning scale growth actually increases total losses. This unit economics deterioration raises an existential strategic question: At what point does continued funding of "strategic investment" become poor capital allocation that destroys rather than creates value? The shareholder market has answered this question skeptically. Stock price declined 21% from $12.54 (June 2024) to $9.89 (February 2025), with market capitalization of $38.5B appearing extraordinarily low relative to $185B annual revenue (Ford Motor Company, 2025), indicating investor skepticism about Ford+ value creation potential. Ford Pro's excellent value creation and Ford Blue's stability are substantially offset by Model e's expanding losses, creating the mixed value creation picture (3/5) that reflects neither excellence nor crisis, but rather a company in strategic transition with unclear ultimate profitability trajectory.</w:t>
       </w:r>
     </w:p>
     <w:p>

</xml_diff>

<commit_message>
Remove Risk Assessment Matrix table and Figure 5 visualization placeholder
</commit_message>
<xml_diff>
--- a/Ford_Management_Strategy_Memo.docx
+++ b/Ford_Management_Strategy_Memo.docx
@@ -2367,422 +2367,6 @@
           <w:rFonts w:ascii="Calibri" w:hAnsi="Calibri"/>
           <w:color w:val="003478"/>
         </w:rPr>
-        <w:t>Risk Assessment Matrix</w:t>
-      </w:r>
-    </w:p>
-    <w:tbl>
-      <w:tblPr>
-        <w:tblStyle w:val="LightGrid-Accent1"/>
-        <w:tblW w:type="auto" w:w="0"/>
-        <w:tblLook w:firstColumn="1" w:firstRow="1" w:lastColumn="0" w:lastRow="0" w:noHBand="0" w:noVBand="1" w:val="04A0"/>
-      </w:tblPr>
-      <w:tblGrid>
-        <w:gridCol w:w="1872"/>
-        <w:gridCol w:w="1872"/>
-        <w:gridCol w:w="1872"/>
-        <w:gridCol w:w="1872"/>
-        <w:gridCol w:w="1872"/>
-      </w:tblGrid>
-      <w:tr>
-        <w:tc>
-          <w:tcPr>
-            <w:tcW w:type="dxa" w:w="1872"/>
-            <w:shd w:fill="00095B"/>
-          </w:tcPr>
-          <w:p>
-            <w:r>
-              <w:rPr>
-                <w:b/>
-                <w:color w:val="FFFFFF"/>
-              </w:rPr>
-              <w:t>Risk</w:t>
-            </w:r>
-          </w:p>
-        </w:tc>
-        <w:tc>
-          <w:tcPr>
-            <w:tcW w:type="dxa" w:w="1872"/>
-            <w:shd w:fill="00095B"/>
-          </w:tcPr>
-          <w:p>
-            <w:r>
-              <w:rPr>
-                <w:b/>
-                <w:color w:val="FFFFFF"/>
-              </w:rPr>
-              <w:t>Likelihood</w:t>
-            </w:r>
-          </w:p>
-        </w:tc>
-        <w:tc>
-          <w:tcPr>
-            <w:tcW w:type="dxa" w:w="1872"/>
-            <w:shd w:fill="00095B"/>
-          </w:tcPr>
-          <w:p>
-            <w:r>
-              <w:rPr>
-                <w:b/>
-                <w:color w:val="FFFFFF"/>
-              </w:rPr>
-              <w:t>Impact</w:t>
-            </w:r>
-          </w:p>
-        </w:tc>
-        <w:tc>
-          <w:tcPr>
-            <w:tcW w:type="dxa" w:w="1872"/>
-            <w:shd w:fill="00095B"/>
-          </w:tcPr>
-          <w:p>
-            <w:r>
-              <w:rPr>
-                <w:b/>
-                <w:color w:val="FFFFFF"/>
-              </w:rPr>
-              <w:t>Priority</w:t>
-            </w:r>
-          </w:p>
-        </w:tc>
-        <w:tc>
-          <w:tcPr>
-            <w:tcW w:type="dxa" w:w="1872"/>
-            <w:shd w:fill="00095B"/>
-          </w:tcPr>
-          <w:p>
-            <w:r>
-              <w:rPr>
-                <w:b/>
-                <w:color w:val="FFFFFF"/>
-              </w:rPr>
-              <w:t>Mitigation Strategy</w:t>
-            </w:r>
-          </w:p>
-        </w:tc>
-      </w:tr>
-      <w:tr>
-        <w:tc>
-          <w:tcPr>
-            <w:tcW w:type="dxa" w:w="1872"/>
-          </w:tcPr>
-          <w:p>
-            <w:r>
-              <w:t>Model e profitability delay</w:t>
-            </w:r>
-          </w:p>
-        </w:tc>
-        <w:tc>
-          <w:tcPr>
-            <w:tcW w:type="dxa" w:w="1872"/>
-          </w:tcPr>
-          <w:p>
-            <w:r>
-              <w:t>HIGH</w:t>
-            </w:r>
-          </w:p>
-        </w:tc>
-        <w:tc>
-          <w:tcPr>
-            <w:tcW w:type="dxa" w:w="1872"/>
-          </w:tcPr>
-          <w:p>
-            <w:r>
-              <w:t>HIGH</w:t>
-            </w:r>
-          </w:p>
-        </w:tc>
-        <w:tc>
-          <w:tcPr>
-            <w:tcW w:type="dxa" w:w="1872"/>
-          </w:tcPr>
-          <w:p>
-            <w:r>
-              <w:t>**CRITICAL**</w:t>
-            </w:r>
-          </w:p>
-        </w:tc>
-        <w:tc>
-          <w:tcPr>
-            <w:tcW w:type="dxa" w:w="1872"/>
-          </w:tcPr>
-          <w:p>
-            <w:r>
-              <w:t>Cost reduction, selective focus, three-horizon plan</w:t>
-            </w:r>
-          </w:p>
-        </w:tc>
-      </w:tr>
-      <w:tr>
-        <w:tc>
-          <w:tcPr>
-            <w:tcW w:type="dxa" w:w="1872"/>
-          </w:tcPr>
-          <w:p>
-            <w:r>
-              <w:t>Employee disengagement</w:t>
-            </w:r>
-          </w:p>
-        </w:tc>
-        <w:tc>
-          <w:tcPr>
-            <w:tcW w:type="dxa" w:w="1872"/>
-          </w:tcPr>
-          <w:p>
-            <w:r>
-              <w:t>HIGH</w:t>
-            </w:r>
-          </w:p>
-        </w:tc>
-        <w:tc>
-          <w:tcPr>
-            <w:tcW w:type="dxa" w:w="1872"/>
-          </w:tcPr>
-          <w:p>
-            <w:r>
-              <w:t>MEDIUM</w:t>
-            </w:r>
-          </w:p>
-        </w:tc>
-        <w:tc>
-          <w:tcPr>
-            <w:tcW w:type="dxa" w:w="1872"/>
-          </w:tcPr>
-          <w:p>
-            <w:r>
-              <w:t>HIGH</w:t>
-            </w:r>
-          </w:p>
-        </w:tc>
-        <w:tc>
-          <w:tcPr>
-            <w:tcW w:type="dxa" w:w="1872"/>
-          </w:tcPr>
-          <w:p>
-            <w:r>
-              <w:t>Culture investment, transparent communication, reskilling</w:t>
-            </w:r>
-          </w:p>
-        </w:tc>
-      </w:tr>
-      <w:tr>
-        <w:tc>
-          <w:tcPr>
-            <w:tcW w:type="dxa" w:w="1872"/>
-          </w:tcPr>
-          <w:p>
-            <w:r>
-              <w:t>Future UAW strike</w:t>
-            </w:r>
-          </w:p>
-        </w:tc>
-        <w:tc>
-          <w:tcPr>
-            <w:tcW w:type="dxa" w:w="1872"/>
-          </w:tcPr>
-          <w:p>
-            <w:r>
-              <w:t>MEDIUM</w:t>
-            </w:r>
-          </w:p>
-        </w:tc>
-        <w:tc>
-          <w:tcPr>
-            <w:tcW w:type="dxa" w:w="1872"/>
-          </w:tcPr>
-          <w:p>
-            <w:r>
-              <w:t>HIGH</w:t>
-            </w:r>
-          </w:p>
-        </w:tc>
-        <w:tc>
-          <w:tcPr>
-            <w:tcW w:type="dxa" w:w="1872"/>
-          </w:tcPr>
-          <w:p>
-            <w:r>
-              <w:t>HIGH</w:t>
-            </w:r>
-          </w:p>
-        </w:tc>
-        <w:tc>
-          <w:tcPr>
-            <w:tcW w:type="dxa" w:w="1872"/>
-          </w:tcPr>
-          <w:p>
-            <w:r>
-              <w:t>Proactive negotiations, worker transition planning</w:t>
-            </w:r>
-          </w:p>
-        </w:tc>
-      </w:tr>
-      <w:tr>
-        <w:tc>
-          <w:tcPr>
-            <w:tcW w:type="dxa" w:w="1872"/>
-          </w:tcPr>
-          <w:p>
-            <w:r>
-              <w:t>Tesla Cybertruck competition</w:t>
-            </w:r>
-          </w:p>
-        </w:tc>
-        <w:tc>
-          <w:tcPr>
-            <w:tcW w:type="dxa" w:w="1872"/>
-          </w:tcPr>
-          <w:p>
-            <w:r>
-              <w:t>HIGH</w:t>
-            </w:r>
-          </w:p>
-        </w:tc>
-        <w:tc>
-          <w:tcPr>
-            <w:tcW w:type="dxa" w:w="1872"/>
-          </w:tcPr>
-          <w:p>
-            <w:r>
-              <w:t>MEDIUM</w:t>
-            </w:r>
-          </w:p>
-        </w:tc>
-        <w:tc>
-          <w:tcPr>
-            <w:tcW w:type="dxa" w:w="1872"/>
-          </w:tcPr>
-          <w:p>
-            <w:r>
-              <w:t>MEDIUM</w:t>
-            </w:r>
-          </w:p>
-        </w:tc>
-        <w:tc>
-          <w:tcPr>
-            <w:tcW w:type="dxa" w:w="1872"/>
-          </w:tcPr>
-          <w:p>
-            <w:r>
-              <w:t>F-150 Lightning improvements, brand loyalty leverage</w:t>
-            </w:r>
-          </w:p>
-        </w:tc>
-      </w:tr>
-      <w:tr>
-        <w:tc>
-          <w:tcPr>
-            <w:tcW w:type="dxa" w:w="1872"/>
-          </w:tcPr>
-          <w:p>
-            <w:r>
-              <w:t>Chinese EV entry to U.S.</w:t>
-            </w:r>
-          </w:p>
-        </w:tc>
-        <w:tc>
-          <w:tcPr>
-            <w:tcW w:type="dxa" w:w="1872"/>
-          </w:tcPr>
-          <w:p>
-            <w:r>
-              <w:t>MEDIUM</w:t>
-            </w:r>
-          </w:p>
-        </w:tc>
-        <w:tc>
-          <w:tcPr>
-            <w:tcW w:type="dxa" w:w="1872"/>
-          </w:tcPr>
-          <w:p>
-            <w:r>
-              <w:t>HIGH</w:t>
-            </w:r>
-          </w:p>
-        </w:tc>
-        <w:tc>
-          <w:tcPr>
-            <w:tcW w:type="dxa" w:w="1872"/>
-          </w:tcPr>
-          <w:p>
-            <w:r>
-              <w:t>MEDIUM</w:t>
-            </w:r>
-          </w:p>
-        </w:tc>
-        <w:tc>
-          <w:tcPr>
-            <w:tcW w:type="dxa" w:w="1872"/>
-          </w:tcPr>
-          <w:p>
-            <w:r>
-              <w:t>Innovation leadership, brand strength, policy advocacy</w:t>
-            </w:r>
-          </w:p>
-        </w:tc>
-      </w:tr>
-      <w:tr>
-        <w:tc>
-          <w:tcPr>
-            <w:tcW w:type="dxa" w:w="1872"/>
-          </w:tcPr>
-          <w:p>
-            <w:r>
-              <w:t>Dealer revolt (direct sales)</w:t>
-            </w:r>
-          </w:p>
-        </w:tc>
-        <w:tc>
-          <w:tcPr>
-            <w:tcW w:type="dxa" w:w="1872"/>
-          </w:tcPr>
-          <w:p>
-            <w:r>
-              <w:t>MEDIUM</w:t>
-            </w:r>
-          </w:p>
-        </w:tc>
-        <w:tc>
-          <w:tcPr>
-            <w:tcW w:type="dxa" w:w="1872"/>
-          </w:tcPr>
-          <w:p>
-            <w:r>
-              <w:t>MEDIUM</w:t>
-            </w:r>
-          </w:p>
-        </w:tc>
-        <w:tc>
-          <w:tcPr>
-            <w:tcW w:type="dxa" w:w="1872"/>
-          </w:tcPr>
-          <w:p>
-            <w:r>
-              <w:t>LOW</w:t>
-            </w:r>
-          </w:p>
-        </w:tc>
-        <w:tc>
-          <w:tcPr>
-            <w:tcW w:type="dxa" w:w="1872"/>
-          </w:tcPr>
-          <w:p>
-            <w:r>
-              <w:t>Dealer partnerships, revenue sharing models</w:t>
-            </w:r>
-          </w:p>
-        </w:tc>
-      </w:tr>
-    </w:tbl>
-    <w:p/>
-    <w:p>
-      <w:pPr>
-        <w:pStyle w:val="Heading2"/>
-      </w:pPr>
-      <w:r>
-        <w:rPr>
-          <w:rFonts w:ascii="Calibri" w:hAnsi="Calibri"/>
-          <w:color w:val="003478"/>
-        </w:rPr>
         <w:t>Additional Strategic Imperatives</w:t>
       </w:r>
     </w:p>

</xml_diff>

<commit_message>
Rewrite Dimension 1: Managing Objectives as flowing narrative instead of subsections
</commit_message>
<xml_diff>
--- a/Ford_Management_Strategy_Memo.docx
+++ b/Ford_Management_Strategy_Memo.docx
@@ -486,37 +486,9 @@
       <w:r>
         <w:rPr>
           <w:rFonts w:ascii="Calibri" w:hAnsi="Calibri"/>
-          <w:b/>
           <w:sz w:val="22"/>
         </w:rPr>
-        <w:t>Pre-2021 Approach:</w:t>
-      </w:r>
-      <w:r>
-        <w:rPr>
-          <w:rFonts w:ascii="Calibri" w:hAnsi="Calibri"/>
-          <w:sz w:val="22"/>
-        </w:rPr>
-        <w:t xml:space="preserve"> Ford employed traditional goal setting with quarterly earnings focus and short-term profitability targets. The 2020 10-K emphasized "improving operating efficiency" and "cost reduction" without higher-order purpose (Ford Motor Company, 2021).</w:t>
-      </w:r>
-    </w:p>
-    <w:p>
-      <w:pPr>
-        <w:jc w:val="both"/>
-      </w:pPr>
-      <w:r>
-        <w:rPr>
-          <w:rFonts w:ascii="Calibri" w:hAnsi="Calibri"/>
-          <w:b/>
-          <w:sz w:val="22"/>
-        </w:rPr>
-        <w:t>2021-2024 Evolution:</w:t>
-      </w:r>
-      <w:r>
-        <w:rPr>
-          <w:rFonts w:ascii="Calibri" w:hAnsi="Calibri"/>
-          <w:sz w:val="22"/>
-        </w:rPr>
-        <w:t xml:space="preserve"> Ford+ introduced oblique objectives: "Help build a better world, where every person is free to move and pursue their dreams" (Ford Motor Company, 2025, p. 1). This parallels IKEA's "better everyday life" approach that Birkinshaw and Goddard (2009) identified as achieving profitability indirectly through purpose. However, Ford balanced obliquity with direct goals—Ford Pro's $9B EBIT target and business unit P&amp;L accountability maintained financial discipline.</w:t>
+        <w:t>Ford's approach to managing organizational objectives has evolved significantly since 2020, reflecting a deliberate management model shift. Prior to 2021, Ford employed traditional goal setting with quarterly earnings focus and short-term profitability targets, typical of mature industrial companies facing stagnation. The 2020 10-K exemplified this approach, emphasizing "improving operating efficiency" and "cost reduction" as primary objectives without articulating any higher-order purpose or transformational vision (Ford Motor Company, 2021).</w:t>
       </w:r>
     </w:p>
     <w:p>
@@ -528,27 +500,7 @@
           <w:rFonts w:ascii="Calibri" w:hAnsi="Calibri"/>
           <w:sz w:val="22"/>
         </w:rPr>
-        <w:t>Google CEO Eric Schmidt's insight applies to Ford: "I realized that none of the things that I'm supposed to be doing as CEO—maximizing revenue and shareholder value—are the goals of the company...You will eventually get extraordinary returns if all those goals happen" (Birkinshaw &amp; Goddard, 2009, p. 84). Ford Pro's success validates this: pursuing commercial customer transformation (oblique goal) generated 17% EBIT margins (direct result).</w:t>
-      </w:r>
-    </w:p>
-    <w:p>
-      <w:pPr>
-        <w:jc w:val="both"/>
-      </w:pPr>
-      <w:r>
-        <w:rPr>
-          <w:rFonts w:ascii="Calibri" w:hAnsi="Calibri"/>
-          <w:b/>
-          <w:sz w:val="22"/>
-        </w:rPr>
-        <w:t>2025 Recalibration:</w:t>
-      </w:r>
-      <w:r>
-        <w:rPr>
-          <w:rFonts w:ascii="Calibri" w:hAnsi="Calibri"/>
-          <w:sz w:val="22"/>
-        </w:rPr>
-        <w:t xml:space="preserve"> The $1B cost savings target and 2025 bonus cuts signal pendulum swinging from obliquity back toward goal setting (Ford Authority, 2025). While necessary for financial discipline, this risks undermining the purpose-driven motivation that attracted talent to Model e's EV mission.</w:t>
+        <w:t>Beginning in 2021, Ford+ introduced a fundamentally different objective approach through oblique goals: "Help build a better world, where every person is free to move and pursue their dreams" (Ford Motor Company, 2025, p. 1). This strategic shift parallels successful companies like IKEA that Birkinshaw and Goddard (2009) identified as achieving profitability indirectly through purpose-driven objectives rather than pursuing financial targets directly. However, Ford demonstrated management sophistication by balancing obliquity with financial discipline: while pursuing the aspirational purpose-driven mission, Ford Pro maintained direct financial targets ($9B EBIT) and business unit P&amp;L accountability that ensured commercial rigor and accountability. Google CEO Eric Schmidt's insight captures this balance perfectly: "I realized that none of the things that I'm supposed to be doing as CEO—maximizing revenue and shareholder value—are the goals of the company...You will eventually get extraordinary returns if all those goals happen" (Birkinshaw &amp; Goddard, 2009, p. 84). Ford Pro's actual performance validated this approach: pursuing the oblique goal of commercial customer transformation generated the tangible result of 17% EBIT margins, the highest profitability level in Ford's business unit portfolio.</w:t>
       </w:r>
     </w:p>
     <w:p>
@@ -560,7 +512,7 @@
           <w:rFonts w:ascii="Calibri" w:hAnsi="Calibri"/>
           <w:sz w:val="22"/>
         </w:rPr>
-        <w:t>Both approaches are necessary. Obliquity provides direction and inspiration (especially for innovation in Model e), and goal setting ensures accountability (critical for Ford Pro's commercial discipline).</w:t>
+        <w:t>By 2025, Ford's objective-setting pendulum has begun swinging back toward goal-setting emphasis. The $1B cost savings target and 2025 bonus cuts signal a recalibration back toward direct financial accountability (Ford Authority, 2025). While cost discipline is necessary for shareholder confidence and financial sustainability, this shift toward extrinsic financial pressure risks undermining the purpose-driven motivation that Ford carefully cultivated to attract innovation talent to Model e's EV mission between 2021-2024. Both approaches serve legitimate purposes: obliquity provides the directional inspiration and meaning that drives discretionary effort and innovation (critical for Model e's transformation success), while goal setting ensures accountability, financial discipline, and measurable progress toward shareholder returns (critical for Ford Pro's commercial excellence). The management model challenge is finding sustainable equilibrium rather than oscillating between extremes.</w:t>
       </w:r>
     </w:p>
     <w:p>

</xml_diff>

<commit_message>
Rewrite Dimension 2: Motivating Individuals as flowing narrative using McGregor framework
</commit_message>
<xml_diff>
--- a/Ford_Management_Strategy_Memo.docx
+++ b/Ford_Management_Strategy_Memo.docx
@@ -536,67 +536,7 @@
           <w:rFonts w:ascii="Calibri" w:hAnsi="Calibri"/>
           <w:sz w:val="22"/>
         </w:rPr>
-        <w:t>McGregor's (1960) Theory X assumes workers need extrinsic motivation (compensation, bonuses), while Theory Y emphasizes intrinsic motivation (achievement, purpose, peer recognition).</w:t>
-      </w:r>
-    </w:p>
-    <w:p>
-      <w:pPr>
-        <w:jc w:val="both"/>
-      </w:pPr>
-      <w:r>
-        <w:rPr>
-          <w:rFonts w:ascii="Calibri" w:hAnsi="Calibri"/>
-          <w:b/>
-          <w:sz w:val="22"/>
-        </w:rPr>
-        <w:t>Pre-2021:</w:t>
-      </w:r>
-      <w:r>
-        <w:rPr>
-          <w:rFonts w:ascii="Calibri" w:hAnsi="Calibri"/>
-          <w:sz w:val="22"/>
-        </w:rPr>
-        <w:t xml:space="preserve"> Ford relied primarily on extrinsic motivation through traditional OEM compensation, performance bonuses tied to EBIT/revenue, and union wage scales (Ford Motor Company, 2021 Proxy Statement).</w:t>
-      </w:r>
-    </w:p>
-    <w:p>
-      <w:pPr>
-        <w:jc w:val="both"/>
-      </w:pPr>
-      <w:r>
-        <w:rPr>
-          <w:rFonts w:ascii="Calibri" w:hAnsi="Calibri"/>
-          <w:b/>
-          <w:sz w:val="22"/>
-        </w:rPr>
-        <w:t>2021-2024 Balance:</w:t>
-      </w:r>
-      <w:r>
-        <w:rPr>
-          <w:rFonts w:ascii="Calibri" w:hAnsi="Calibri"/>
-          <w:sz w:val="22"/>
-        </w:rPr>
-        <w:t xml:space="preserve"> Ford+ introduced intrinsic elements: Model e's mission to "invent breakthrough EVs" attracted mission-driven engineers; the purpose statement "build a better world" appeared in every 10-K; and business unit P&amp;L accountability created psychological ownership. Simultaneously, Ford maintained competitive compensation and stock grants (extrinsic). Kay Hart's 2025 promotion to Model e General Manager exemplifies this balance—intrinsic motivation (EV pioneer status from leading Team Edison) combined with career advancement (extrinsic) (Ford Media Center, 2025).</w:t>
-      </w:r>
-    </w:p>
-    <w:p>
-      <w:pPr>
-        <w:jc w:val="both"/>
-      </w:pPr>
-      <w:r>
-        <w:rPr>
-          <w:rFonts w:ascii="Calibri" w:hAnsi="Calibri"/>
-          <w:b/>
-          <w:sz w:val="22"/>
-        </w:rPr>
-        <w:t>2025 Shift:</w:t>
-      </w:r>
-      <w:r>
-        <w:rPr>
-          <w:rFonts w:ascii="Calibri" w:hAnsi="Calibri"/>
-          <w:sz w:val="22"/>
-        </w:rPr>
-        <w:t xml:space="preserve"> Approximately 50% of middle managers lost stock bonuses as part of cost-cutting, projected to save $1B (Ford Authority, 2025). While emphasizing "high-performance culture," this shift toward performance-focused extrinsic motivation risks reducing the intrinsic commitment needed for cultural transformation.</w:t>
+        <w:t>Douglas McGregor's (1960) foundational distinction between Theory X and Theory Y management provides useful framework for understanding Ford's evolution in employee motivation. Theory X assumes workers primarily need extrinsic motivation through compensation and bonuses, operating from an assumption of inherent resistance to work. Theory Y, by contrast, assumes workers respond to intrinsic motivation including achievement, purpose, and peer recognition, operating from an assumption that work can be inherently satisfying.</w:t>
       </w:r>
     </w:p>
     <w:p>
@@ -608,7 +548,7 @@
           <w:rFonts w:ascii="Calibri" w:hAnsi="Calibri"/>
           <w:sz w:val="22"/>
         </w:rPr>
-        <w:t>Eikenberry's (2019) distinction applies: "Commitment is 'I want to'; compliance is 'I have to.'" Ford's 2025 approach risks shifting from commitment to compliance precisely when transformation requires discretionary effort.</w:t>
+        <w:t>Prior to 2021, Ford operated squarely within a Theory X framework, relying primarily on extrinsic motivation mechanisms: traditional OEM compensation structures, performance bonuses directly tied to EBIT and revenue targets, and union wage scales negotiated to define compensation without higher-order purpose (Ford Motor Company, 2021 Proxy Statement). This approach reflected automotive industry norms where compensation and financial incentives drove compliance with organizational objectives.</w:t>
       </w:r>
     </w:p>
     <w:p>
@@ -620,7 +560,19 @@
           <w:rFonts w:ascii="Calibri" w:hAnsi="Calibri"/>
           <w:sz w:val="22"/>
         </w:rPr>
-        <w:t>The 2025 bonus cuts create management model tension. While cost discipline is necessary (extrinsic accountability), undermining intrinsic motivation during cultural transformation is strategically risky.</w:t>
+        <w:t>Beginning in 2021, Ford+ introduced intrinsic motivation elements alongside continued extrinsic compensation—a Theory Y shift. Model e's explicit mission to "invent breakthrough EVs" attracted mission-driven engineers who viewed their work as contributing to industry transformation; the aspirational purpose statement "build a better world" appeared prominently in corporate communications and 10-K filings, creating psychological meaning; and business unit P&amp;L accountability gave employees sense of ownership and shared responsibility for unit success. Simultaneously, Ford maintained competitive extrinsic rewards including salary competitiveness, stock grants, and cash bonuses, recognizing that purpose alone cannot sustain commitment without fair economic compensation. Kay Hart's 2025 promotion to Model e General Manager exemplifies this balanced approach—Hart's intrinsic motivation derived from EV pioneer status from leading Team Edison combined with extrinsic career advancement to a general manager position (Ford Media Center, 2025), showing how Ford attempted to satisfy both motivation dimensions.</w:t>
+      </w:r>
+    </w:p>
+    <w:p>
+      <w:pPr>
+        <w:jc w:val="both"/>
+      </w:pPr>
+      <w:r>
+        <w:rPr>
+          <w:rFonts w:ascii="Calibri" w:hAnsi="Calibri"/>
+          <w:sz w:val="22"/>
+        </w:rPr>
+        <w:t>This carefully balanced motivation model faced significant recalibration beginning in 2025. Approximately 50% of middle managers lost stock bonuses as part of the $1B cost-cutting initiative (Ford Authority, 2025), representing a dramatic reduction in extrinsic compensation just as Ford was attempting to deepen intrinsic commitment through purpose-driven transformation. While Ford leadership emphasized "high-performance culture" language, this shift toward financial pressure and performance accountability—with reduced upside compensation—paradoxically moves away from Theory Y back toward Theory X assumptions. Eikenberry's (2019) distinction captures the danger precisely: "Commitment is 'I want to'; compliance is 'I have to.'" Ford's 2025 approach risks shifting the entire workforce from commitment—where employees willingly contribute discretionary effort to transformation—toward compliance, where employees do the minimum required because financial incentives have been reduced. The 2025 bonus cuts create fundamental management model tension: cost discipline and extrinsic accountability are necessary for shareholder confidence and financial sustainability, yet undermining intrinsic commitment and reducing extrinsic rewards simultaneously during cultural transformation is strategically risky when transformation success requires precisely the discretionary effort and innovation that commitment (not compliance) produces.</w:t>
       </w:r>
     </w:p>
     <w:p>

</xml_diff>

<commit_message>
Remove Future Outlook Assessment section with scenario analysis
</commit_message>
<xml_diff>
--- a/Ford_Management_Strategy_Memo.docx
+++ b/Ford_Management_Strategy_Memo.docx
@@ -2482,78 +2482,6 @@
           <w:rFonts w:ascii="Calibri" w:hAnsi="Calibri"/>
           <w:color w:val="003478"/>
         </w:rPr>
-        <w:t>Future Outlook Assessment</w:t>
-      </w:r>
-    </w:p>
-    <w:p>
-      <w:pPr>
-        <w:jc w:val="both"/>
-      </w:pPr>
-      <w:r>
-        <w:rPr>
-          <w:rFonts w:ascii="Calibri" w:hAnsi="Calibri"/>
-          <w:b/>
-          <w:sz w:val="22"/>
-        </w:rPr>
-        <w:t>Best Case Scenario (35% probability):</w:t>
-      </w:r>
-      <w:r>
-        <w:rPr>
-          <w:rFonts w:ascii="Calibri" w:hAnsi="Calibri"/>
-          <w:sz w:val="22"/>
-        </w:rPr>
-        <w:t xml:space="preserve"> Model e reaches breakeven by 2027; Ford Pro grows to $12B+ EBIT; employee engagement rebounds through reskilling programs; stock recovers to $18-20; management model stabilizes as competitive advantage.</w:t>
-      </w:r>
-    </w:p>
-    <w:p>
-      <w:pPr>
-        <w:jc w:val="both"/>
-      </w:pPr>
-      <w:r>
-        <w:rPr>
-          <w:rFonts w:ascii="Calibri" w:hAnsi="Calibri"/>
-          <w:b/>
-          <w:sz w:val="22"/>
-        </w:rPr>
-        <w:t>Most Likely Scenario (50% probability):</w:t>
-      </w:r>
-      <w:r>
-        <w:rPr>
-          <w:rFonts w:ascii="Calibri" w:hAnsi="Calibri"/>
-          <w:sz w:val="22"/>
-        </w:rPr>
-        <w:t xml:space="preserve"> Model e losses persist but narrow (-$2B by 2027); Ford Pro continues strong performance ($10-11B EBIT); employee engagement remains challenged (3/5); stock modestly improves ($12-14); management model continues oscillating while seeking optimal balance.</w:t>
-      </w:r>
-    </w:p>
-    <w:p>
-      <w:pPr>
-        <w:jc w:val="both"/>
-      </w:pPr>
-      <w:r>
-        <w:rPr>
-          <w:rFonts w:ascii="Calibri" w:hAnsi="Calibri"/>
-          <w:b/>
-          <w:sz w:val="22"/>
-        </w:rPr>
-        <w:t>Downside Scenario (15% probability):</w:t>
-      </w:r>
-      <w:r>
-        <w:rPr>
-          <w:rFonts w:ascii="Calibri" w:hAnsi="Calibri"/>
-          <w:sz w:val="22"/>
-        </w:rPr>
-        <w:t xml:space="preserve"> Model e losses force strategic pivot (reduce EV investment); UAW strike disrupts production; employee talent exodus to tech companies; stock declines further ($6-8); management model reverts to hierarchy, losing innovation advantage.</w:t>
-      </w:r>
-    </w:p>
-    <w:p>
-      <w:pPr>
-        <w:pStyle w:val="Heading2"/>
-      </w:pPr>
-      <w:r>
-        <w:rPr>
-          <w:rFonts w:ascii="Calibri" w:hAnsi="Calibri"/>
-          <w:color w:val="003478"/>
-        </w:rPr>
         <w:t>Final Assessment</w:t>
       </w:r>
     </w:p>

</xml_diff>

<commit_message>
Rewrite Conclusion section (Key Findings, Critical Success Factors, Final Assessment) as flowing narrative
</commit_message>
<xml_diff>
--- a/Ford_Management_Strategy_Memo.docx
+++ b/Ford_Management_Strategy_Memo.docx
@@ -2367,14 +2367,14 @@
     </w:p>
     <w:p>
       <w:pPr>
-        <w:pStyle w:val="Heading2"/>
+        <w:jc w:val="both"/>
       </w:pPr>
       <w:r>
         <w:rPr>
           <w:rFonts w:ascii="Calibri" w:hAnsi="Calibri"/>
-          <w:color w:val="003478"/>
+          <w:sz w:val="22"/>
         </w:rPr>
-        <w:t>Key Findings Summary</w:t>
+        <w:t>Applying Birkinshaw and Goddard's (2009) MIT Sloan framework to Ford's evolution reveals sophisticated management model innovation. From 2020-2025, Ford progressed from pure hierarchy under Jim Hackett through hybrid emergence during the 2022-2024 business unit expansion, to balanced integration in 2025 with recentralized strategic oversight. This evolution demonstrates management sophistication through deliberate experimentation, organizational learning, and adaptive refinement rather than rigid adherence to any single model. The company successfully balanced across four critical dimensions—objectives (obliquity with goal setting), motivation (intrinsic with extrinsic), coordination (emergence with oversight), and decision-making (collective wisdom with hierarchical coherence)—showing that effective management requires dynamic equilibrium rather than choosing between extremes.</w:t>
       </w:r>
     </w:p>
     <w:p>
@@ -2386,7 +2386,7 @@
           <w:rFonts w:ascii="Calibri" w:hAnsi="Calibri"/>
           <w:sz w:val="22"/>
         </w:rPr>
-        <w:t>Using Birkinshaw and Goddard's (2009) MIT Sloan framework, Ford evolved from pure hierarchy (2020) to hybrid emergence (2022-2024) to balanced integration (2025), showing management sophistication through experimentation, learning, and adaptation. The company successfully balanced objectives (obliquity with goal setting), motivation (intrinsic with extrinsic), coordination (emergence with oversight), and decision-making (collective wisdom with hierarchical coherence).</w:t>
+        <w:t>Evaluating Ford's strategy implementation using Nieto-Rodriguez's Strategy Implementation Roadmap yields a 3.3/5.0 score, reflecting moderate effectiveness with significant variation across seven pillars. Ford demonstrates strong execution in leadership capabilities and business model innovation, moderate performance in value creation and culture evolution, but critically weak employee engagement representing the highest implementation risk. This uneven performance landscape reveals a fundamental transformation challenge: strategic vision alone proves insufficient without consistent execution excellence across all organizational dimensions.</w:t>
       </w:r>
     </w:p>
     <w:p>
@@ -2398,91 +2398,7 @@
           <w:rFonts w:ascii="Calibri" w:hAnsi="Calibri"/>
           <w:sz w:val="22"/>
         </w:rPr>
-        <w:t>Applying Nieto-Rodriguez's Strategy Implementation Roadmap, Ford scores 3.3/5.0 overall, demonstrating moderate effectiveness with significant variation: strong leadership execution and business model innovation, moderate value creation and culture evolution, weak employee engagement representing critical risk.</w:t>
-      </w:r>
-    </w:p>
-    <w:p>
-      <w:pPr>
-        <w:jc w:val="both"/>
-      </w:pPr>
-      <w:r>
-        <w:rPr>
-          <w:rFonts w:ascii="Calibri" w:hAnsi="Calibri"/>
-          <w:b/>
-          <w:sz w:val="22"/>
-        </w:rPr>
-        <w:t>Performance Paradox</w:t>
-      </w:r>
-      <w:r>
-        <w:rPr>
-          <w:rFonts w:ascii="Calibri" w:hAnsi="Calibri"/>
-          <w:sz w:val="22"/>
-        </w:rPr>
-        <w:t>: Ford Pro ($9B EBIT, 2024) validates strategy; Ford Model e (-$5.4B loss) reveals execution difficulty; Ford Blue (22% EBIT decline) indicates core business pressure. This mixed performance underscores that organizational transformation requires not just strategic vision (which Ford has) but also implementation excellence (which remains incomplete).</w:t>
-      </w:r>
-    </w:p>
-    <w:p>
-      <w:pPr>
-        <w:pStyle w:val="Heading2"/>
-      </w:pPr>
-      <w:r>
-        <w:rPr>
-          <w:rFonts w:ascii="Calibri" w:hAnsi="Calibri"/>
-          <w:color w:val="003478"/>
-        </w:rPr>
-        <w:t>Critical Success Factors</w:t>
-      </w:r>
-    </w:p>
-    <w:p>
-      <w:pPr>
-        <w:jc w:val="both"/>
-      </w:pPr>
-      <w:r>
-        <w:rPr>
-          <w:rFonts w:ascii="Calibri" w:hAnsi="Calibri"/>
-          <w:b/>
-          <w:sz w:val="22"/>
-        </w:rPr>
-        <w:t>What's Working:</w:t>
-      </w:r>
-      <w:r>
-        <w:rPr>
-          <w:rFonts w:ascii="Calibri" w:hAnsi="Calibri"/>
-          <w:sz w:val="22"/>
-        </w:rPr>
-        <w:t xml:space="preserve"> Clear strategic vision (Ford+ plan); organizational structure (business unit focus); commercial excellence (Ford Pro); leadership talent (Farley, 2025 C-suite enhancements); transparency (business unit financial disclosure).</w:t>
-      </w:r>
-    </w:p>
-    <w:p>
-      <w:pPr>
-        <w:jc w:val="both"/>
-      </w:pPr>
-      <w:r>
-        <w:rPr>
-          <w:rFonts w:ascii="Calibri" w:hAnsi="Calibri"/>
-          <w:b/>
-          <w:sz w:val="22"/>
-        </w:rPr>
-        <w:t>What's Not Working:</w:t>
-      </w:r>
-      <w:r>
-        <w:rPr>
-          <w:rFonts w:ascii="Calibri" w:hAnsi="Calibri"/>
-          <w:sz w:val="22"/>
-        </w:rPr>
-        <w:t xml:space="preserve"> EV economics (Model e losses); employee engagement (cost-cutting, restructuring fatigue); stakeholder buy-in (UAW tensions, dealer concerns, shareholder skepticism); execution speed (Model e learning curve).</w:t>
-      </w:r>
-    </w:p>
-    <w:p>
-      <w:pPr>
-        <w:pStyle w:val="Heading2"/>
-      </w:pPr>
-      <w:r>
-        <w:rPr>
-          <w:rFonts w:ascii="Calibri" w:hAnsi="Calibri"/>
-          <w:color w:val="003478"/>
-        </w:rPr>
-        <w:t>Final Assessment</w:t>
+        <w:t>The performance paradox illuminates this gap starkly. Ford Pro delivers exceptional value creation with $9B EBIT in 2024, validating the core Ford+ strategic logic that integrated products and software services generate sustainable competitive advantage. Yet Ford Model e's -$5.4B EBIT loss and widening per-unit losses reveal execution difficulty at the precise moment when EV transition success is most critical. Ford Blue's 22% EBIT decline signals core business pressure as traditional ICE vehicle markets face structural headwinds. This mixed performance—excellence in Pro, crisis in Model e, managed decline in Blue—underscores the fundamental organizational transformation truth: ambitious strategic vision matters little without implementation excellence that translates plans into results across the entire enterprise.</w:t>
       </w:r>
     </w:p>
     <w:p>
@@ -2494,22 +2410,7 @@
           <w:rFonts w:ascii="Calibri" w:hAnsi="Calibri"/>
           <w:sz w:val="22"/>
         </w:rPr>
-        <w:t xml:space="preserve">Ford's management model transformation is </w:t>
-      </w:r>
-      <w:r>
-        <w:rPr>
-          <w:rFonts w:ascii="Calibri" w:hAnsi="Calibri"/>
-          <w:b/>
-          <w:sz w:val="22"/>
-        </w:rPr>
-        <w:t>ambitious and necessary</w:t>
-      </w:r>
-      <w:r>
-        <w:rPr>
-          <w:rFonts w:ascii="Calibri" w:hAnsi="Calibri"/>
-          <w:sz w:val="22"/>
-        </w:rPr>
-        <w:t>. The automotive industry's transition to EVs, software, and services requires new organizational capabilities that traditional hierarchical structures cannot provide. Ford's experiment with business unit autonomy, balanced motivation, and collective wisdom represents genuine management innovation.</w:t>
+        <w:t>Ford's transformation demonstrates both genuine strengths and critical vulnerabilities. What's working includes clear strategic vision articulated through Ford+ plan, effective organizational structure through business unit focus, commercial excellence within Ford Pro's $9B EBIT achievement, strengthened leadership talent through 2025 C-suite enhancements (Farley, Gjaja, Lawler, House), and industry-leading transparency through separate business unit financial disclosure. These represent real competitive assets and strategic accomplishments. However, what's not working threatens implementation success: unfavorable EV economics creating Model e losses with no clear profitability path, declining employee engagement driven by cost-cutting and restructuring fatigue, mixed stakeholder buy-in evidenced by UAW strike, dealer concerns, and shareholder skepticism reflected in 21% stock decline, and slow Model e learning curve where scale increases losses rather than improving unit economics.</w:t>
       </w:r>
     </w:p>
     <w:p>
@@ -2521,7 +2422,7 @@
           <w:rFonts w:ascii="Calibri" w:hAnsi="Calibri"/>
           <w:sz w:val="22"/>
         </w:rPr>
-        <w:t>However, implementation challenges are significant. The 2025 cost-cutting measures risk undoing cultural progress made since 2021. Model e losses test shareholder patience. Employee engagement decline threatens the human capital transformation requires.</w:t>
+        <w:t>Ford's management model transformation itself is ambitious and necessary. The automotive industry's fundamental transition to electrification, autonomous mobility, and software-enabled services requires organizational capabilities that traditional hierarchical structures cannot provide. Ford's experiment with business unit autonomy, balanced intrinsic-extrinsic motivation, and collective wisdom with hierarchical oversight represents genuine management innovation addressing real competitive requirements. Without this transformation, Ford would remain locked in legacy organizational structures incapable of competing with Tesla's innovation speed or Chinese EV manufacturers' cost structures. However, implementation challenges are equally significant. The 2025 cost-cutting measures and bonus cuts risk undoing the cultural progress Ford carefully cultivated between 2021-2024, precisely when transformation requires discretionary effort and commitment. Model e's expanding losses test shareholder patience and raise questions about sustainable capital allocation. Most critically, employee engagement decline threatens the human capital transformation requires—no strategy succeeds without a committed, engaged workforce.</w:t>
       </w:r>
     </w:p>
     <w:p>
@@ -2533,57 +2434,7 @@
           <w:rFonts w:ascii="Calibri" w:hAnsi="Calibri"/>
           <w:sz w:val="22"/>
         </w:rPr>
-        <w:t>The 2025 leadership changes—adding strategic oversight (Gjaja CSO, Lawler Vice Chair-Strategy) while maintaining business unit structure—signal recognition of these challenges. By attempting to capture benefits of both emergence and coherence, Ford demonstrates the organizational learning Drucker (1994) emphasized: "The theory of the business must be known and understood throughout the organization" (p. 95). Ford+ provides that theory; management model refinement will determine execution success.</w:t>
-      </w:r>
-    </w:p>
-    <w:p>
-      <w:pPr>
-        <w:jc w:val="both"/>
-      </w:pPr>
-      <w:r>
-        <w:rPr>
-          <w:rFonts w:ascii="Calibri" w:hAnsi="Calibri"/>
-          <w:b/>
-          <w:sz w:val="22"/>
-        </w:rPr>
-        <w:t>Ultimate Verdict:</w:t>
-      </w:r>
-      <w:r>
-        <w:rPr>
-          <w:rFonts w:ascii="Calibri" w:hAnsi="Calibri"/>
-          <w:sz w:val="22"/>
-        </w:rPr>
-        <w:t xml:space="preserve"> Ford's management and strategy transformation is </w:t>
-      </w:r>
-      <w:r>
-        <w:rPr>
-          <w:rFonts w:ascii="Calibri" w:hAnsi="Calibri"/>
-          <w:b/>
-          <w:sz w:val="22"/>
-        </w:rPr>
-        <w:t>partially effective</w:t>
-      </w:r>
-      <w:r>
-        <w:rPr>
-          <w:rFonts w:ascii="Calibri" w:hAnsi="Calibri"/>
-          <w:sz w:val="22"/>
-        </w:rPr>
-        <w:t xml:space="preserve"> (3.2/5.0 overall) with </w:t>
-      </w:r>
-      <w:r>
-        <w:rPr>
-          <w:rFonts w:ascii="Calibri" w:hAnsi="Calibri"/>
-          <w:b/>
-          <w:sz w:val="22"/>
-        </w:rPr>
-        <w:t>significant upside potential</w:t>
-      </w:r>
-      <w:r>
-        <w:rPr>
-          <w:rFonts w:ascii="Calibri" w:hAnsi="Calibri"/>
-          <w:sz w:val="22"/>
-        </w:rPr>
-        <w:t xml:space="preserve"> if recommendations are implemented. The next 18-24 months (2025-2026) will determine whether Ford+ becomes a case study in transformation success or a cautionary tale of strategic ambition exceeding organizational capability. Success requires not choosing between traditional and modern management approaches, but rather finding sustainable balance between goal-setting and obliquity, extrinsic and intrinsic motivation, bureaucracy and emergence, hierarchy and collective wisdom.</w:t>
+        <w:t>The 2025 leadership changes signal that Ford recognizes these challenges and is adapting. Adding Chief Strategy Officer Marin Gjaja and Vice Chair-Strategy John Lawler while maintaining business unit structure demonstrates an attempt to capture benefits of both emergence and coherence. This move reflects the organizational learning that Peter Drucker (1994) emphasized: "The theory of the business must be known and understood throughout the organization." Ford+ provides that theoretical foundation; whether refined management model execution will translate vision to results remains the critical question for 2025-2026.</w:t>
       </w:r>
     </w:p>
     <w:p>
@@ -2595,7 +2446,7 @@
           <w:rFonts w:ascii="Calibri" w:hAnsi="Calibri"/>
           <w:sz w:val="22"/>
         </w:rPr>
-        <w:t>As Birkinshaw and Goddard (2009) conclude: "There is no one best management model" (p. 90). Ford's journey proves this insight—the company's willingness to experiment and adapt represents exactly the management sophistication required for 21st-century competitiveness.</w:t>
+        <w:t>Ford's management and strategy transformation is partially effective (3.2/5.0 overall) with significant upside potential if recommendations are implemented. The next 18-24 months will determine whether Ford+ becomes a case study in transformation success or a cautionary tale of strategic ambition exceeding organizational capability. Success requires neither reverting to traditional hierarchical management nor doubling down on pure emergence, but rather finding sustainable balance between goal-setting and obliquity, extrinsic and intrinsic motivation, bureaucracy and emergence, hierarchy and collective wisdom. As Birkinshaw and Goddard (2009) conclude: "There is no one best management model" (p. 90). Ford's journey proves this insight—the company's willingness to experiment, learn, and adapt represents exactly the management sophistication required for 21st-century competitiveness.</w:t>
       </w:r>
     </w:p>
     <w:p>

</xml_diff>

<commit_message>
Streamline memorandum: condense Section II, focus Section III on key differentiators with competitor comparisons, integrate Strategy Implementation Summary into brief Conclusion
</commit_message>
<xml_diff>
--- a/Ford_Management_Strategy_Memo.docx
+++ b/Ford_Management_Strategy_Memo.docx
@@ -464,19 +464,87 @@
           <w:rFonts w:ascii="Calibri" w:hAnsi="Calibri"/>
           <w:sz w:val="22"/>
         </w:rPr>
-        <w:t>Birkinshaw and Goddard (2009) define management model as "choices made by top executives regarding how they define objectives, motivate effort, coordinate activities and allocate resources" (p. 82). Their framework identifies four critical dimensions along which management choices vary: how the organization manages objectives and goals, how it motivates individuals across the company, how it coordinates activities across functions and units, and how it makes decisions and allocates decision authority.</w:t>
+        <w:t>Birkinshaw and Goddard (2009) define management model as "choices made by top executives regarding how they define objectives, motivate effort, coordinate activities and allocate resources" (p. 82). Ford's management model evolution from 2020-2025 demonstrates sophisticated leadership learning across four critical dimensions: how the organization manages objectives, motivates individuals, coordinates activities, and makes decisions.</w:t>
       </w:r>
     </w:p>
     <w:p>
       <w:pPr>
-        <w:pStyle w:val="Heading2"/>
+        <w:jc w:val="both"/>
       </w:pPr>
       <w:r>
         <w:rPr>
           <w:rFonts w:ascii="Calibri" w:hAnsi="Calibri"/>
-          <w:color w:val="003478"/>
+          <w:b/>
+          <w:sz w:val="22"/>
         </w:rPr>
-        <w:t>Dimension 1: Managing Objectives — From Goal Setting to Obliquity</w:t>
+        <w:t>Objectives:</w:t>
+      </w:r>
+      <w:r>
+        <w:rPr>
+          <w:rFonts w:ascii="Calibri" w:hAnsi="Calibri"/>
+          <w:sz w:val="22"/>
+        </w:rPr>
+        <w:t xml:space="preserve"> Ford shifted from pre-2021 traditional goal setting (quarterly earnings, cost reduction) to 2021-2024 oblique objectives ("help build a better world") that paralleled IKEA's purpose-driven approach. Ford+ vision attracted innovation talent while Ford Pro's $9B EBIT targets maintained financial discipline. By 2025, cost-cutting pressures reversed this balance, swinging back toward goal-setting emphasis. The challenge is finding equilibrium: obliquity drives discretionary innovation effort, while goal setting ensures accountability (Ford Motor Company, 2021-2025).</w:t>
+      </w:r>
+    </w:p>
+    <w:p>
+      <w:pPr>
+        <w:jc w:val="both"/>
+      </w:pPr>
+      <w:r>
+        <w:rPr>
+          <w:rFonts w:ascii="Calibri" w:hAnsi="Calibri"/>
+          <w:b/>
+          <w:sz w:val="22"/>
+        </w:rPr>
+        <w:t>Motivation:</w:t>
+      </w:r>
+      <w:r>
+        <w:rPr>
+          <w:rFonts w:ascii="Calibri" w:hAnsi="Calibri"/>
+          <w:sz w:val="22"/>
+        </w:rPr>
+        <w:t xml:space="preserve"> Pre-2021, Ford relied on extrinsic compensation (Theory X). From 2021-2024, Ford introduced intrinsic motivation through Model e's EV mission and purpose statements while maintaining competitive compensation (Theory Y balance). However, 2025 bonus cuts affecting 50% of middle managers risk shifting workforce from commitment ("I want to") to compliance ("I have to"), precisely when transformation requires discretionary effort (Eikenberry, 2019; Ford Authority, 2025).</w:t>
+      </w:r>
+    </w:p>
+    <w:p>
+      <w:pPr>
+        <w:jc w:val="both"/>
+      </w:pPr>
+      <w:r>
+        <w:rPr>
+          <w:rFonts w:ascii="Calibri" w:hAnsi="Calibri"/>
+          <w:b/>
+          <w:sz w:val="22"/>
+        </w:rPr>
+        <w:t>Coordination:</w:t>
+      </w:r>
+      <w:r>
+        <w:rPr>
+          <w:rFonts w:ascii="Calibri" w:hAnsi="Calibri"/>
+          <w:sz w:val="22"/>
+        </w:rPr>
+        <w:t xml:space="preserve"> Ford transitioned from pre-2021 centralized hierarchy to 2022-2024 business unit autonomy enabling differentiated approaches—Blue's manufacturing scale, Model e's innovation, Pro's fleet software integration. The Resource-Based View (Casadesus-Masanell, 2007) explains how distinct unit capabilities create competitive advantage. The 2025 recentralization through Chief Strategy Officer Marin Gjaja signals Ford's recognition that emergence without strategic oversight creates fragmentation.</w:t>
+      </w:r>
+    </w:p>
+    <w:p>
+      <w:pPr>
+        <w:jc w:val="both"/>
+      </w:pPr>
+      <w:r>
+        <w:rPr>
+          <w:rFonts w:ascii="Calibri" w:hAnsi="Calibri"/>
+          <w:b/>
+          <w:sz w:val="22"/>
+        </w:rPr>
+        <w:t>Decision-Making:</w:t>
+      </w:r>
+      <w:r>
+        <w:rPr>
+          <w:rFonts w:ascii="Calibri" w:hAnsi="Calibri"/>
+          <w:sz w:val="22"/>
+        </w:rPr>
+        <w:t xml:space="preserve"> Ford evolved from pure top-down hierarchy (pre-2021) to collective wisdom with unit autonomy (2021-2024) where customer advisory councils informed product development. The 2025 recentralization balances speed (collective wisdom enables faster decisions) with coherence (hierarchy prevents conflicting unit strategies), reflecting adaptive management learning.</w:t>
       </w:r>
     </w:p>
     <w:p>
@@ -488,235 +556,7 @@
           <w:rFonts w:ascii="Calibri" w:hAnsi="Calibri"/>
           <w:sz w:val="22"/>
         </w:rPr>
-        <w:t>Ford's approach to managing organizational objectives has evolved significantly since 2020, reflecting a deliberate management model shift. Prior to 2021, Ford employed traditional goal setting with quarterly earnings focus and short-term profitability targets, typical of mature industrial companies facing stagnation. The 2020 10-K exemplified this approach, emphasizing "improving operating efficiency" and "cost reduction" as primary objectives without articulating any higher-order purpose or transformational vision (Ford Motor Company, 2021).</w:t>
-      </w:r>
-    </w:p>
-    <w:p>
-      <w:pPr>
-        <w:jc w:val="both"/>
-      </w:pPr>
-      <w:r>
-        <w:rPr>
-          <w:rFonts w:ascii="Calibri" w:hAnsi="Calibri"/>
-          <w:sz w:val="22"/>
-        </w:rPr>
-        <w:t>Beginning in 2021, Ford+ introduced a fundamentally different objective approach through oblique goals: "Help build a better world, where every person is free to move and pursue their dreams" (Ford Motor Company, 2025, p. 1). This strategic shift parallels successful companies like IKEA that Birkinshaw and Goddard (2009) identified as achieving profitability indirectly through purpose-driven objectives rather than pursuing financial targets directly. However, Ford demonstrated management sophistication by balancing obliquity with financial discipline: while pursuing the aspirational purpose-driven mission, Ford Pro maintained direct financial targets ($9B EBIT) and business unit P&amp;L accountability that ensured commercial rigor and accountability. Google CEO Eric Schmidt's insight captures this balance perfectly: "I realized that none of the things that I'm supposed to be doing as CEO—maximizing revenue and shareholder value—are the goals of the company...You will eventually get extraordinary returns if all those goals happen" (Birkinshaw &amp; Goddard, 2009, p. 84). Ford Pro's actual performance validated this approach: pursuing the oblique goal of commercial customer transformation generated the tangible result of 17% EBIT margins, the highest profitability level in Ford's business unit portfolio.</w:t>
-      </w:r>
-    </w:p>
-    <w:p>
-      <w:pPr>
-        <w:jc w:val="both"/>
-      </w:pPr>
-      <w:r>
-        <w:rPr>
-          <w:rFonts w:ascii="Calibri" w:hAnsi="Calibri"/>
-          <w:sz w:val="22"/>
-        </w:rPr>
-        <w:t>By 2025, Ford's objective-setting pendulum has begun swinging back toward goal-setting emphasis. The $1B cost savings target and 2025 bonus cuts signal a recalibration back toward direct financial accountability (Ford Authority, 2025). While cost discipline is necessary for shareholder confidence and financial sustainability, this shift toward extrinsic financial pressure risks undermining the purpose-driven motivation that Ford carefully cultivated to attract innovation talent to Model e's EV mission between 2021-2024. Both approaches serve legitimate purposes: obliquity provides the directional inspiration and meaning that drives discretionary effort and innovation (critical for Model e's transformation success), while goal setting ensures accountability, financial discipline, and measurable progress toward shareholder returns (critical for Ford Pro's commercial excellence). The management model challenge is finding sustainable equilibrium rather than oscillating between extremes.</w:t>
-      </w:r>
-    </w:p>
-    <w:p>
-      <w:pPr>
-        <w:pStyle w:val="Heading2"/>
-      </w:pPr>
-      <w:r>
-        <w:rPr>
-          <w:rFonts w:ascii="Calibri" w:hAnsi="Calibri"/>
-          <w:color w:val="003478"/>
-        </w:rPr>
-        <w:t>Dimension 2: Motivating Individuals — Balancing Extrinsic and Intrinsic</w:t>
-      </w:r>
-    </w:p>
-    <w:p>
-      <w:pPr>
-        <w:jc w:val="both"/>
-      </w:pPr>
-      <w:r>
-        <w:rPr>
-          <w:rFonts w:ascii="Calibri" w:hAnsi="Calibri"/>
-          <w:sz w:val="22"/>
-        </w:rPr>
-        <w:t>Douglas McGregor's (1960) foundational distinction between Theory X and Theory Y management provides useful framework for understanding Ford's evolution in employee motivation. Theory X assumes workers primarily need extrinsic motivation through compensation and bonuses, operating from an assumption of inherent resistance to work. Theory Y, by contrast, assumes workers respond to intrinsic motivation including achievement, purpose, and peer recognition, operating from an assumption that work can be inherently satisfying.</w:t>
-      </w:r>
-    </w:p>
-    <w:p>
-      <w:pPr>
-        <w:jc w:val="both"/>
-      </w:pPr>
-      <w:r>
-        <w:rPr>
-          <w:rFonts w:ascii="Calibri" w:hAnsi="Calibri"/>
-          <w:sz w:val="22"/>
-        </w:rPr>
-        <w:t>Prior to 2021, Ford operated squarely within a Theory X framework, relying primarily on extrinsic motivation mechanisms: traditional OEM compensation structures, performance bonuses directly tied to EBIT and revenue targets, and union wage scales negotiated to define compensation without higher-order purpose (Ford Motor Company, 2021 Proxy Statement). This approach reflected automotive industry norms where compensation and financial incentives drove compliance with organizational objectives.</w:t>
-      </w:r>
-    </w:p>
-    <w:p>
-      <w:pPr>
-        <w:jc w:val="both"/>
-      </w:pPr>
-      <w:r>
-        <w:rPr>
-          <w:rFonts w:ascii="Calibri" w:hAnsi="Calibri"/>
-          <w:sz w:val="22"/>
-        </w:rPr>
-        <w:t>Beginning in 2021, Ford+ introduced intrinsic motivation elements alongside continued extrinsic compensation—a Theory Y shift. Model e's explicit mission to "invent breakthrough EVs" attracted mission-driven engineers who viewed their work as contributing to industry transformation; the aspirational purpose statement "build a better world" appeared prominently in corporate communications and 10-K filings, creating psychological meaning; and business unit P&amp;L accountability gave employees sense of ownership and shared responsibility for unit success. Simultaneously, Ford maintained competitive extrinsic rewards including salary competitiveness, stock grants, and cash bonuses, recognizing that purpose alone cannot sustain commitment without fair economic compensation. Kay Hart's 2025 promotion to Model e General Manager exemplifies this balanced approach—Hart's intrinsic motivation derived from EV pioneer status from leading Team Edison combined with extrinsic career advancement to a general manager position (Ford Media Center, 2025), showing how Ford attempted to satisfy both motivation dimensions.</w:t>
-      </w:r>
-    </w:p>
-    <w:p>
-      <w:pPr>
-        <w:jc w:val="both"/>
-      </w:pPr>
-      <w:r>
-        <w:rPr>
-          <w:rFonts w:ascii="Calibri" w:hAnsi="Calibri"/>
-          <w:sz w:val="22"/>
-        </w:rPr>
-        <w:t>This carefully balanced motivation model faced significant recalibration beginning in 2025. Approximately 50% of middle managers lost stock bonuses as part of the $1B cost-cutting initiative (Ford Authority, 2025), representing a dramatic reduction in extrinsic compensation just as Ford was attempting to deepen intrinsic commitment through purpose-driven transformation. While Ford leadership emphasized "high-performance culture" language, this shift toward financial pressure and performance accountability—with reduced upside compensation—paradoxically moves away from Theory Y back toward Theory X assumptions. Eikenberry's (2019) distinction captures the danger precisely: "Commitment is 'I want to'; compliance is 'I have to.'" Ford's 2025 approach risks shifting the entire workforce from commitment—where employees willingly contribute discretionary effort to transformation—toward compliance, where employees do the minimum required because financial incentives have been reduced. The 2025 bonus cuts create fundamental management model tension: cost discipline and extrinsic accountability are necessary for shareholder confidence and financial sustainability, yet undermining intrinsic commitment and reducing extrinsic rewards simultaneously during cultural transformation is strategically risky when transformation success requires precisely the discretionary effort and innovation that commitment (not compliance) produces.</w:t>
-      </w:r>
-    </w:p>
-    <w:p>
-      <w:pPr>
-        <w:pStyle w:val="Heading2"/>
-      </w:pPr>
-      <w:r>
-        <w:rPr>
-          <w:rFonts w:ascii="Calibri" w:hAnsi="Calibri"/>
-          <w:color w:val="003478"/>
-        </w:rPr>
-        <w:t>Dimension 3: Coordinating Activities — Emergence Through Business Units</w:t>
-      </w:r>
-    </w:p>
-    <w:p>
-      <w:pPr>
-        <w:jc w:val="both"/>
-      </w:pPr>
-      <w:r>
-        <w:rPr>
-          <w:rFonts w:ascii="Calibri" w:hAnsi="Calibri"/>
-          <w:sz w:val="22"/>
-        </w:rPr>
-        <w:t xml:space="preserve">Pre-2021, Ford operated through classic automotive hierarchy with centralized decision-making, functional silos (engineering, manufacturing, sales), and a single "Automotive segment" structure (Ford Motor Company, 2021). Beginning in 2022-2024, the business unit structure enabled emergent coordination through three differentiated approaches: Ford Blue maintained autonomous P&amp;L focused on cash generation from ICE vehicles using traditional manufacturing coordination, Ford Model e adopted startup-like autonomy for "unbridled innovation" with agile software development and rapid iteration, and Ford Pro developed commercial customer-centric solutions teams creating unique capabilities in fleet telematics and services. This aligns with </w:t>
-      </w:r>
-      <w:r>
-        <w:rPr>
-          <w:rFonts w:ascii="Calibri" w:hAnsi="Calibri"/>
-          <w:b/>
-          <w:sz w:val="22"/>
-        </w:rPr>
-        <w:t>Resource-Based View</w:t>
-      </w:r>
-      <w:r>
-        <w:rPr>
-          <w:rFonts w:ascii="Calibri" w:hAnsi="Calibri"/>
-          <w:sz w:val="22"/>
-        </w:rPr>
-        <w:t xml:space="preserve"> (Casadesus-Masanell, 2007), which posits that business units develop distinctive capabilities—Pro's fleet software, Model e's battery technology, Blue's manufacturing scale—creating sustainable competitive advantage.</w:t>
-      </w:r>
-    </w:p>
-    <w:p>
-      <w:pPr>
-        <w:jc w:val="both"/>
-      </w:pPr>
-      <w:r>
-        <w:rPr>
-          <w:rFonts w:ascii="Calibri" w:hAnsi="Calibri"/>
-          <w:sz w:val="22"/>
-        </w:rPr>
-        <w:t xml:space="preserve">Operations strategy concepts illuminate this approach: Blue achieves manufacturing scale while Pro leverages that infrastructure without duplicating facilities (economies of scale), and Model e is climbing the cost curve on EVs, still losing $5.4B but with improving per-unit costs (learning curve) (Ford Motor Company, 2025). By 2025, Gjaja's Chief Strategy Officer role coordinates strategy across units while units retain separate P&amp;L, Frick's expanded role overseeing all three units signals integration opportunity, and Kay Hart's Model e position maintains operational focus (Ford Media Center, 2025). Ford successfully applied </w:t>
-      </w:r>
-      <w:r>
-        <w:rPr>
-          <w:rFonts w:ascii="Calibri" w:hAnsi="Calibri"/>
-          <w:b/>
-          <w:sz w:val="22"/>
-        </w:rPr>
-        <w:t>emergence principles</w:t>
-      </w:r>
-      <w:r>
-        <w:rPr>
-          <w:rFonts w:ascii="Calibri" w:hAnsi="Calibri"/>
-          <w:sz w:val="22"/>
-        </w:rPr>
-        <w:t xml:space="preserve"> through business unit autonomy, allowing differentiated coordination approaches, though the 2025 recentralization recognizes that emergence without strategic guardrails creates fragmentation—demonstrating adaptive management sophistication.</w:t>
-      </w:r>
-    </w:p>
-    <w:p>
-      <w:pPr>
-        <w:pStyle w:val="Heading2"/>
-      </w:pPr>
-      <w:r>
-        <w:rPr>
-          <w:rFonts w:ascii="Calibri" w:hAnsi="Calibri"/>
-          <w:color w:val="003478"/>
-        </w:rPr>
-        <w:t>Dimension 4: Making Decisions — Collective Wisdom with Oversight</w:t>
-      </w:r>
-    </w:p>
-    <w:p>
-      <w:pPr>
-        <w:jc w:val="both"/>
-      </w:pPr>
-      <w:r>
-        <w:rPr>
-          <w:rFonts w:ascii="Calibri" w:hAnsi="Calibri"/>
-          <w:sz w:val="22"/>
-        </w:rPr>
-        <w:t xml:space="preserve">Pre-2021, Ford employed pure top-down decision-making with CEO-driven strategy, centralized approval processes, and limited delegation (Ford Motor Company, 2021). From 2021-2024, Ford adopted collective wisdom within hierarchical oversight: business unit presidents made operational decisions with decentralized product planning and investment authority within unit P&amp;L budgets, while Farley retained ultimate authority on capital allocation, overall EV investment ($50B commitment), and brand strategy. Ford Pro customer advisory councils informed product development (collective wisdom from end-users), while Farley's 2024 directive to slow some EV investments demonstrates hierarchical authority when strategic coherence requires it (CNBC, 2024). The 2025 recentralization reflects further sophistication: Gjaja's CSO reporting to both Farley and Lawler creates a centralized strategy function, and Lawler's Vice Chair-Strategy role elevates strategic decisions above unit level, addressing the tension between </w:t>
-      </w:r>
-      <w:r>
-        <w:rPr>
-          <w:rFonts w:ascii="Calibri" w:hAnsi="Calibri"/>
-          <w:b/>
-          <w:sz w:val="22"/>
-        </w:rPr>
-        <w:t>speed</w:t>
-      </w:r>
-      <w:r>
-        <w:rPr>
-          <w:rFonts w:ascii="Calibri" w:hAnsi="Calibri"/>
-          <w:sz w:val="22"/>
-        </w:rPr>
-        <w:t xml:space="preserve"> (collective wisdom enables faster, customer-informed decisions) and </w:t>
-      </w:r>
-      <w:r>
-        <w:rPr>
-          <w:rFonts w:ascii="Calibri" w:hAnsi="Calibri"/>
-          <w:b/>
-          <w:sz w:val="22"/>
-        </w:rPr>
-        <w:t>coherence</w:t>
-      </w:r>
-      <w:r>
-        <w:rPr>
-          <w:rFonts w:ascii="Calibri" w:hAnsi="Calibri"/>
-          <w:sz w:val="22"/>
-        </w:rPr>
-        <w:t xml:space="preserve"> (hierarchical oversight prevents conflicting strategies) (Ford Media Center, 2025). Effective management models balance both poles—Ford's 2022-2024 lean toward collective wisdom with 2025's correction toward hierarchy suggests the company is actively learning and adapting rather than rigidly adhering to one model.</w:t>
-      </w:r>
-    </w:p>
-    <w:p>
-      <w:pPr>
-        <w:pStyle w:val="Heading2"/>
-      </w:pPr>
-      <w:r>
-        <w:rPr>
-          <w:rFonts w:ascii="Calibri" w:hAnsi="Calibri"/>
-          <w:color w:val="003478"/>
-        </w:rPr>
-        <w:t>Management Model Comparison</w:t>
-      </w:r>
-    </w:p>
-    <w:p>
-      <w:pPr>
-        <w:jc w:val="both"/>
-      </w:pPr>
-      <w:r>
-        <w:rPr>
-          <w:rFonts w:ascii="Calibri" w:hAnsi="Calibri"/>
-          <w:sz w:val="22"/>
-        </w:rPr>
-        <w:t xml:space="preserve">Ford's evolving management model reflects conscious choices across four critical dimensions. First, on objectives, the company balanced obliquity (purpose-driven mission) with goal setting (financial targets), shifting emphasis across periods as strategic needs changed. Second, regarding motivation, Ford moved from pure extrinsic compensation to a balanced approach incorporating intrinsic elements like purpose and innovation, though 2025 cost-cutting risks over-rotation back toward extrinsic pressure. Third, in coordination, Ford transitioned from traditional bureaucracy toward business unit emergence while maintaining strategic oversight. Finally, in decision-making, the company evolved from pure hierarchy toward collective wisdom and distributed leadership, then recentralized strategic decisions in 2025 to ensure coherence. This four-dimensional framework captures Ford's sophisticated management evolution, demonstrating that </w:t>
+        <w:t xml:space="preserve">Ford's management evolution demonstrates that </w:t>
       </w:r>
       <w:r>
         <w:rPr>
@@ -731,7 +571,7 @@
           <w:rFonts w:ascii="Calibri" w:hAnsi="Calibri"/>
           <w:sz w:val="22"/>
         </w:rPr>
-        <w:t>. The company experiments, learns, and adapts. The 2025 changes suggest recognition that 2022's emergence model required more strategic oversight—a sign of management sophistication, not failure.</w:t>
+        <w:t>. The company's willingness to experiment, learn, and adapt—shifting objectives, motivation, coordination, and decision-making as competitive context changed—represents management sophistication rather than inconsistency. The 2025 changes reflect recognition that pure emergence requires strategic guardrails.</w:t>
       </w:r>
     </w:p>
     <w:p>
@@ -760,18 +600,6 @@
     </w:p>
     <w:p>
       <w:pPr>
-        <w:pStyle w:val="Heading2"/>
-      </w:pPr>
-      <w:r>
-        <w:rPr>
-          <w:rFonts w:ascii="Calibri" w:hAnsi="Calibri"/>
-          <w:color w:val="003478"/>
-        </w:rPr>
-        <w:t>Ford+ Strategy Architecture</w:t>
-      </w:r>
-    </w:p>
-    <w:p>
-      <w:pPr>
         <w:jc w:val="both"/>
       </w:pPr>
       <w:r>
@@ -779,91 +607,37 @@
           <w:rFonts w:ascii="Calibri" w:hAnsi="Calibri"/>
           <w:sz w:val="22"/>
         </w:rPr>
-        <w:t>Ford's Ford+ strategy leverages three integrated pillars that combine its historic manufacturing strengths with emerging digital capabilities. The company's iconic brands—including the F-150, America's best-selling vehicle for 47 consecutive years—are reinforced by manufacturing scale reaching 4.5 million units annually and an extensive network of 9,006 dealerships. These existing strengths are augmented by new digital capabilities including advanced software platforms, vehicle connectivity, proprietary EV technology, and subscription-based services. These capabilities enable "always-on relationships" with customers through the FordPass app, over-the-air software updates that enhance vehicle features, and fleet management telematics that create recurring revenue streams. This integrated approach transforms Ford from a traditional vehicle manufacturer into a mobility and services company, addressing both consumer and commercial customer needs.</w:t>
+        <w:t xml:space="preserve">Ford's Ford+ strategy differentiates the company through two core competitive advantages: </w:t>
       </w:r>
-    </w:p>
-    <w:p>
-      <w:pPr>
-        <w:pStyle w:val="Heading2"/>
-      </w:pPr>
       <w:r>
         <w:rPr>
           <w:rFonts w:ascii="Calibri" w:hAnsi="Calibri"/>
-          <w:color w:val="003478"/>
+          <w:b/>
+          <w:sz w:val="22"/>
         </w:rPr>
-        <w:t>Strategy Implementation Roadmap Assessment</w:t>
+        <w:t>Ford Pro's integrated vehicle-software-services model</w:t>
       </w:r>
-    </w:p>
-    <w:p>
-      <w:pPr>
-        <w:jc w:val="both"/>
-      </w:pPr>
       <w:r>
         <w:rPr>
           <w:rFonts w:ascii="Calibri" w:hAnsi="Calibri"/>
           <w:sz w:val="22"/>
         </w:rPr>
-        <w:t>Nieto-Rodriguez notes: "Between 60-90% of organizations fail at strategy implementation" (Nieto-Rodriguez, 2021). Ford's implementation record across seven SIR pillars reveals both strengths and weaknesses.</w:t>
+        <w:t xml:space="preserve"> and </w:t>
       </w:r>
-    </w:p>
-    <w:p>
-      <w:pPr>
-        <w:pStyle w:val="Heading3"/>
-      </w:pPr>
       <w:r>
         <w:rPr>
           <w:rFonts w:ascii="Calibri" w:hAnsi="Calibri"/>
-          <w:color w:val="00509E"/>
+          <w:b/>
+          <w:sz w:val="22"/>
         </w:rPr>
-        <w:t>Pillar 1: Leadership Execution (4/5)</w:t>
+        <w:t>manufacturing scale combined with emerging digital capabilities</w:t>
       </w:r>
-    </w:p>
-    <w:p>
-      <w:pPr>
-        <w:jc w:val="both"/>
-      </w:pPr>
       <w:r>
         <w:rPr>
           <w:rFonts w:ascii="Calibri" w:hAnsi="Calibri"/>
           <w:sz w:val="22"/>
         </w:rPr>
-        <w:t>CEO Jim Farley demonstrates "Level 5 Leader" characteristics—personal humility combined with professional will (Collins, 2001)—earning consistent external validation of his leadership effectiveness. Executive Chairman Bill Ford described him as "intensively competitive" and "a transformational leader" (Quarterdeck, 2024), while Wolfe Research analyst Rod Lache called Farley "one of the most lucid executives," emphasizing his being "deeply and personally invested in the business" (Chief Executive, 2024). This CEO vision translates into sophisticated talent strategy across the C-suite demonstrated through the 2025 leadership changes. Sherry House's appointment as CFO brings external investment banking experience that provides fresh financial perspective beyond traditional automotive finance, bringing necessary external credibility to Ford's financial strategy. Marin Gjaja's creation as Chief Strategy Officer leverages 25 years at Boston Consulting Group to provide world-class strategy capability and consulting experience that external boards often expect. John Lawler's elevation to Vice Chair-Strategy maintains long Ford tenure and institutional knowledge that balances external expertise with internal continuity and understanding of Ford's culture. However, the execution of strong CEO vision faces significant headwinds. The rapid C-suite changes—six major roles in February 2025—create organizational uncertainty precisely when alignment is most critical. More importantly, the 2023 UAW strike lasting 46 days indicates persistent labor-management tensions despite Ford's transformation rhetoric (The Detroit News, 2024), suggesting that leadership excellence at the executive level has not yet translated into employee-level buy-in for the transformation. Strong CEO vision and strategic talent deployment demonstrate clear leadership strengths, but execution challenges including declining employee engagement and unresolved UAW relations prevent an excellent rating.</w:t>
-      </w:r>
-    </w:p>
-    <w:p>
-      <w:pPr>
-        <w:pStyle w:val="Heading3"/>
-      </w:pPr>
-      <w:r>
-        <w:rPr>
-          <w:rFonts w:ascii="Calibri" w:hAnsi="Calibri"/>
-          <w:color w:val="00509E"/>
-        </w:rPr>
-        <w:t>Pillar 2: Value Creation (3/5)</w:t>
-      </w:r>
-    </w:p>
-    <w:p>
-      <w:pPr>
-        <w:jc w:val="both"/>
-      </w:pPr>
-      <w:r>
-        <w:rPr>
-          <w:rFonts w:ascii="Calibri" w:hAnsi="Calibri"/>
-          <w:sz w:val="22"/>
-        </w:rPr>
-        <w:t>Ford's overall financial value recovery demonstrates significant improvement from 2020-2024, with total revenue growing 45.6% from $127.1B to $185.0B and net income swinging from a -$1.3B loss to $6.6B profit (Ford Motor Company, 2025). EBIT recovered dramatically from -$2.9B in 2020 to $11.3B in 2024, signaling successful profitability management through a transformational period. However, this company-level performance masks highly divergent unit-level value creation that reveals both Ford's competitive strengths and critical vulnerabilities. Ford Pro emerges as a value creation leader with revenue growth of 17.8% from $45B (2022) to $53B (2024) and EBIT increasing 25% from $7.2B to $9B, yielding approximately 17% EBIT margin (Ford Motor Company, 2025)—a performance level exceeding most automotive competitors. Pro's value creation stems from the integration of vehicles with high-margin software services including telematics and fleet management, generating subscription revenue and service contracts that create recurring revenue streams. This product-service integration creates sustainable competitive advantage that traditional OEMs struggle to replicate.</w:t>
-      </w:r>
-    </w:p>
-    <w:p>
-      <w:pPr>
-        <w:jc w:val="both"/>
-      </w:pPr>
-      <w:r>
-        <w:rPr>
-          <w:rFonts w:ascii="Calibri" w:hAnsi="Calibri"/>
-          <w:sz w:val="22"/>
-        </w:rPr>
-        <w:t>In contrast, Ford Blue represents a cash cow in managed decline, with revenue declining 3.2% from $77.5B (2022) to $75.0B (2024) and EBIT falling 22.2% from $7.2B to $5.6B (Ford Motor Company, 2025). While Blue remains profitable and provides essential cash flow supporting the broader transformation, it faces the strategic dilemma of whether to invest aggressively to maintain competitiveness against German luxury OEMs and Japanese manufacturers, or to harvest maximum cash to fund EV transition—a choice with no ideal resolution. Most critically, Ford Model e represents value destruction that threatens entire Ford+ credibility. Model e revenue grew 133% from $3.0B (2022) to $7.0B (2024), seemingly positive growth, yet EBIT losses widened dramatically from -$2.1B to -$5.4B over the same period (Ford Motor Company, 2025). Industry reports estimate per-unit losses of $40,000-$50,000 (CNBC, 2023), meaning scale growth actually increases total losses. This unit economics deterioration raises an existential strategic question: At what point does continued funding of "strategic investment" become poor capital allocation that destroys rather than creates value? The shareholder market has answered this question skeptically. Stock price declined 21% from $12.54 (June 2024) to $9.89 (February 2025), with market capitalization of $38.5B appearing extraordinarily low relative to $185B annual revenue (Ford Motor Company, 2025), indicating investor skepticism about Ford+ value creation potential. Ford Pro's excellent value creation and Ford Blue's stability are substantially offset by Model e's expanding losses, creating the mixed value creation picture (3/5) that reflects neither excellence nor crisis, but rather a company in strategic transition with unclear ultimate profitability trajectory.</w:t>
+        <w:t>. These differentiators create sustainable competitive advantage in ways Tesla and Toyota struggle to replicate.</w:t>
       </w:r>
     </w:p>
     <w:p>
@@ -876,1238 +650,14 @@
           <w:b/>
           <w:sz w:val="22"/>
         </w:rPr>
-        <w:t>Table 3: Business Unit Performance (2022-2024) - Revenue in $B, EBIT in $M</w:t>
-      </w:r>
-    </w:p>
-    <w:tbl>
-      <w:tblPr>
-        <w:tblStyle w:val="LightGrid-Accent1"/>
-        <w:tblW w:type="auto" w:w="0"/>
-        <w:tblLook w:firstColumn="1" w:firstRow="1" w:lastColumn="0" w:lastRow="0" w:noHBand="0" w:noVBand="1" w:val="04A0"/>
-      </w:tblPr>
-      <w:tblGrid>
-        <w:gridCol w:w="1040"/>
-        <w:gridCol w:w="1040"/>
-        <w:gridCol w:w="1040"/>
-        <w:gridCol w:w="1040"/>
-        <w:gridCol w:w="1040"/>
-        <w:gridCol w:w="1040"/>
-        <w:gridCol w:w="1040"/>
-        <w:gridCol w:w="1040"/>
-        <w:gridCol w:w="1040"/>
-      </w:tblGrid>
-      <w:tr>
-        <w:tc>
-          <w:tcPr>
-            <w:tcW w:type="dxa" w:w="1040"/>
-            <w:shd w:fill="00095B"/>
-          </w:tcPr>
-          <w:p>
-            <w:r>
-              <w:rPr>
-                <w:b/>
-                <w:color w:val="FFFFFF"/>
-              </w:rPr>
-              <w:t>Year</w:t>
-            </w:r>
-          </w:p>
-        </w:tc>
-        <w:tc>
-          <w:tcPr>
-            <w:tcW w:type="dxa" w:w="1040"/>
-            <w:shd w:fill="00095B"/>
-          </w:tcPr>
-          <w:p>
-            <w:r>
-              <w:rPr>
-                <w:b/>
-                <w:color w:val="FFFFFF"/>
-              </w:rPr>
-              <w:t>Ford_Blue_Revenue</w:t>
-            </w:r>
-          </w:p>
-        </w:tc>
-        <w:tc>
-          <w:tcPr>
-            <w:tcW w:type="dxa" w:w="1040"/>
-            <w:shd w:fill="00095B"/>
-          </w:tcPr>
-          <w:p>
-            <w:r>
-              <w:rPr>
-                <w:b/>
-                <w:color w:val="FFFFFF"/>
-              </w:rPr>
-              <w:t>Ford_Blue_EBIT</w:t>
-            </w:r>
-          </w:p>
-        </w:tc>
-        <w:tc>
-          <w:tcPr>
-            <w:tcW w:type="dxa" w:w="1040"/>
-            <w:shd w:fill="00095B"/>
-          </w:tcPr>
-          <w:p>
-            <w:r>
-              <w:rPr>
-                <w:b/>
-                <w:color w:val="FFFFFF"/>
-              </w:rPr>
-              <w:t>Ford_Model_e_Revenue</w:t>
-            </w:r>
-          </w:p>
-        </w:tc>
-        <w:tc>
-          <w:tcPr>
-            <w:tcW w:type="dxa" w:w="1040"/>
-            <w:shd w:fill="00095B"/>
-          </w:tcPr>
-          <w:p>
-            <w:r>
-              <w:rPr>
-                <w:b/>
-                <w:color w:val="FFFFFF"/>
-              </w:rPr>
-              <w:t>Ford_Model_e_EBIT</w:t>
-            </w:r>
-          </w:p>
-        </w:tc>
-        <w:tc>
-          <w:tcPr>
-            <w:tcW w:type="dxa" w:w="1040"/>
-            <w:shd w:fill="00095B"/>
-          </w:tcPr>
-          <w:p>
-            <w:r>
-              <w:rPr>
-                <w:b/>
-                <w:color w:val="FFFFFF"/>
-              </w:rPr>
-              <w:t>Ford_Pro_Revenue</w:t>
-            </w:r>
-          </w:p>
-        </w:tc>
-        <w:tc>
-          <w:tcPr>
-            <w:tcW w:type="dxa" w:w="1040"/>
-            <w:shd w:fill="00095B"/>
-          </w:tcPr>
-          <w:p>
-            <w:r>
-              <w:rPr>
-                <w:b/>
-                <w:color w:val="FFFFFF"/>
-              </w:rPr>
-              <w:t>Ford_Pro_EBIT</w:t>
-            </w:r>
-          </w:p>
-        </w:tc>
-        <w:tc>
-          <w:tcPr>
-            <w:tcW w:type="dxa" w:w="1040"/>
-            <w:shd w:fill="00095B"/>
-          </w:tcPr>
-          <w:p>
-            <w:r>
-              <w:rPr>
-                <w:b/>
-                <w:color w:val="FFFFFF"/>
-              </w:rPr>
-              <w:t>Total_Company_Revenue</w:t>
-            </w:r>
-          </w:p>
-        </w:tc>
-        <w:tc>
-          <w:tcPr>
-            <w:tcW w:type="dxa" w:w="1040"/>
-            <w:shd w:fill="00095B"/>
-          </w:tcPr>
-          <w:p>
-            <w:r>
-              <w:rPr>
-                <w:b/>
-                <w:color w:val="FFFFFF"/>
-              </w:rPr>
-              <w:t>Total_EBIT</w:t>
-            </w:r>
-          </w:p>
-        </w:tc>
-      </w:tr>
-      <w:tr>
-        <w:tc>
-          <w:tcPr>
-            <w:tcW w:type="dxa" w:w="1040"/>
-          </w:tcPr>
-          <w:p>
-            <w:r>
-              <w:t>2022</w:t>
-            </w:r>
-          </w:p>
-        </w:tc>
-        <w:tc>
-          <w:tcPr>
-            <w:tcW w:type="dxa" w:w="1040"/>
-          </w:tcPr>
-          <w:p>
-            <w:r>
-              <w:t>77.5</w:t>
-            </w:r>
-          </w:p>
-        </w:tc>
-        <w:tc>
-          <w:tcPr>
-            <w:tcW w:type="dxa" w:w="1040"/>
-          </w:tcPr>
-          <w:p>
-            <w:r>
-              <w:t>7200</w:t>
-            </w:r>
-          </w:p>
-        </w:tc>
-        <w:tc>
-          <w:tcPr>
-            <w:tcW w:type="dxa" w:w="1040"/>
-          </w:tcPr>
-          <w:p>
-            <w:r>
-              <w:t>3.0</w:t>
-            </w:r>
-          </w:p>
-        </w:tc>
-        <w:tc>
-          <w:tcPr>
-            <w:tcW w:type="dxa" w:w="1040"/>
-          </w:tcPr>
-          <w:p>
-            <w:r>
-              <w:t>-2100</w:t>
-            </w:r>
-          </w:p>
-        </w:tc>
-        <w:tc>
-          <w:tcPr>
-            <w:tcW w:type="dxa" w:w="1040"/>
-          </w:tcPr>
-          <w:p>
-            <w:r>
-              <w:t>45.0</w:t>
-            </w:r>
-          </w:p>
-        </w:tc>
-        <w:tc>
-          <w:tcPr>
-            <w:tcW w:type="dxa" w:w="1040"/>
-          </w:tcPr>
-          <w:p>
-            <w:r>
-              <w:t>7200</w:t>
-            </w:r>
-          </w:p>
-        </w:tc>
-        <w:tc>
-          <w:tcPr>
-            <w:tcW w:type="dxa" w:w="1040"/>
-          </w:tcPr>
-          <w:p>
-            <w:r>
-              <w:t>156.2</w:t>
-            </w:r>
-          </w:p>
-        </w:tc>
-        <w:tc>
-          <w:tcPr>
-            <w:tcW w:type="dxa" w:w="1040"/>
-          </w:tcPr>
-          <w:p>
-            <w:r>
-              <w:t>10900</w:t>
-            </w:r>
-          </w:p>
-        </w:tc>
-      </w:tr>
-      <w:tr>
-        <w:tc>
-          <w:tcPr>
-            <w:tcW w:type="dxa" w:w="1040"/>
-          </w:tcPr>
-          <w:p>
-            <w:r>
-              <w:t>2023</w:t>
-            </w:r>
-          </w:p>
-        </w:tc>
-        <w:tc>
-          <w:tcPr>
-            <w:tcW w:type="dxa" w:w="1040"/>
-          </w:tcPr>
-          <w:p>
-            <w:r>
-              <w:t>76.5</w:t>
-            </w:r>
-          </w:p>
-        </w:tc>
-        <w:tc>
-          <w:tcPr>
-            <w:tcW w:type="dxa" w:w="1040"/>
-          </w:tcPr>
-          <w:p>
-            <w:r>
-              <w:t>6400</w:t>
-            </w:r>
-          </w:p>
-        </w:tc>
-        <w:tc>
-          <w:tcPr>
-            <w:tcW w:type="dxa" w:w="1040"/>
-          </w:tcPr>
-          <w:p>
-            <w:r>
-              <w:t>5.2</w:t>
-            </w:r>
-          </w:p>
-        </w:tc>
-        <w:tc>
-          <w:tcPr>
-            <w:tcW w:type="dxa" w:w="1040"/>
-          </w:tcPr>
-          <w:p>
-            <w:r>
-              <w:t>-4700</w:t>
-            </w:r>
-          </w:p>
-        </w:tc>
-        <w:tc>
-          <w:tcPr>
-            <w:tcW w:type="dxa" w:w="1040"/>
-          </w:tcPr>
-          <w:p>
-            <w:r>
-              <w:t>48.0</w:t>
-            </w:r>
-          </w:p>
-        </w:tc>
-        <w:tc>
-          <w:tcPr>
-            <w:tcW w:type="dxa" w:w="1040"/>
-          </w:tcPr>
-          <w:p>
-            <w:r>
-              <w:t>7200</w:t>
-            </w:r>
-          </w:p>
-        </w:tc>
-        <w:tc>
-          <w:tcPr>
-            <w:tcW w:type="dxa" w:w="1040"/>
-          </w:tcPr>
-          <w:p>
-            <w:r>
-              <w:t>176.2</w:t>
-            </w:r>
-          </w:p>
-        </w:tc>
-        <w:tc>
-          <w:tcPr>
-            <w:tcW w:type="dxa" w:w="1040"/>
-          </w:tcPr>
-          <w:p>
-            <w:r>
-              <w:t>11200</w:t>
-            </w:r>
-          </w:p>
-        </w:tc>
-      </w:tr>
-      <w:tr>
-        <w:tc>
-          <w:tcPr>
-            <w:tcW w:type="dxa" w:w="1040"/>
-          </w:tcPr>
-          <w:p>
-            <w:r>
-              <w:t>2024</w:t>
-            </w:r>
-          </w:p>
-        </w:tc>
-        <w:tc>
-          <w:tcPr>
-            <w:tcW w:type="dxa" w:w="1040"/>
-          </w:tcPr>
-          <w:p>
-            <w:r>
-              <w:t>75.0</w:t>
-            </w:r>
-          </w:p>
-        </w:tc>
-        <w:tc>
-          <w:tcPr>
-            <w:tcW w:type="dxa" w:w="1040"/>
-          </w:tcPr>
-          <w:p>
-            <w:r>
-              <w:t>5600</w:t>
-            </w:r>
-          </w:p>
-        </w:tc>
-        <w:tc>
-          <w:tcPr>
-            <w:tcW w:type="dxa" w:w="1040"/>
-          </w:tcPr>
-          <w:p>
-            <w:r>
-              <w:t>7.0</w:t>
-            </w:r>
-          </w:p>
-        </w:tc>
-        <w:tc>
-          <w:tcPr>
-            <w:tcW w:type="dxa" w:w="1040"/>
-          </w:tcPr>
-          <w:p>
-            <w:r>
-              <w:t>-5400</w:t>
-            </w:r>
-          </w:p>
-        </w:tc>
-        <w:tc>
-          <w:tcPr>
-            <w:tcW w:type="dxa" w:w="1040"/>
-          </w:tcPr>
-          <w:p>
-            <w:r>
-              <w:t>53.0</w:t>
-            </w:r>
-          </w:p>
-        </w:tc>
-        <w:tc>
-          <w:tcPr>
-            <w:tcW w:type="dxa" w:w="1040"/>
-          </w:tcPr>
-          <w:p>
-            <w:r>
-              <w:t>8100</w:t>
-            </w:r>
-          </w:p>
-        </w:tc>
-        <w:tc>
-          <w:tcPr>
-            <w:tcW w:type="dxa" w:w="1040"/>
-          </w:tcPr>
-          <w:p>
-            <w:r>
-              <w:t>185.0</w:t>
-            </w:r>
-          </w:p>
-        </w:tc>
-        <w:tc>
-          <w:tcPr>
-            <w:tcW w:type="dxa" w:w="1040"/>
-          </w:tcPr>
-          <w:p>
-            <w:r>
-              <w:t>11300</w:t>
-            </w:r>
-          </w:p>
-        </w:tc>
-      </w:tr>
-    </w:tbl>
-    <w:p/>
-    <w:p>
-      <w:pPr>
-        <w:pStyle w:val="Heading3"/>
-      </w:pPr>
-      <w:r>
-        <w:rPr>
-          <w:rFonts w:ascii="Calibri" w:hAnsi="Calibri"/>
-          <w:color w:val="00509E"/>
-        </w:rPr>
-        <w:t>Pillar 3: Business Model Innovation (4/5)</w:t>
-      </w:r>
-    </w:p>
-    <w:p>
-      <w:pPr>
-        <w:jc w:val="both"/>
-      </w:pPr>
-      <w:r>
-        <w:rPr>
-          <w:rFonts w:ascii="Calibri" w:hAnsi="Calibri"/>
-          <w:sz w:val="22"/>
-        </w:rPr>
-        <w:t>The three-unit structure demonstrates innovative strategic logic by successfully differentiating customer value propositions, focusing organizational capabilities toward distinct market segments, and allocating resources strategically based on unit economics and growth potential. However, the structure creates execution complexity that prevents an excellent rating. Internal complexity from shared manufacturing creates transfer pricing challenges between units trying to optimize independently; brand confusion exists because consumers don't perceive clear distinctions between Ford Blue and Ford Model e offerings; and cost duplication occurs as three separate business units maintain redundant go-to-market strategies, marketing infrastructure, and customer support systems rather than consolidating where possible.</w:t>
-      </w:r>
-    </w:p>
-    <w:p>
-      <w:pPr>
-        <w:jc w:val="both"/>
-      </w:pPr>
-      <w:r>
-        <w:rPr>
-          <w:rFonts w:ascii="Calibri" w:hAnsi="Calibri"/>
-          <w:sz w:val="22"/>
-        </w:rPr>
-        <w:t>This structural innovation exemplifies the interplay between directed and emergent strategy. Ford+ represents directed strategy through Farley's 2021 vision and top-down reorganization creating the three-unit structure, yet business unit execution demonstrates emergent strategy as units adapt to market realities and develop capabilities bottom-up. Ford Pro discovered the high-margin fleet software opportunity through customer interactions rather than strategic planning; Model e shifted its EV strategy based on evolving market demand by pivoting from sedans to trucks and SUVs where consumer acceptance proved stronger (California Management Review, 2022). This combination of top-down strategic direction with bottom-up operational innovation creates a structure with clear strategic logic and innovation potential, yet the complexity of executing three distinct business models simultaneously prevents flawless implementation.</w:t>
-      </w:r>
-    </w:p>
-    <w:p>
-      <w:pPr>
-        <w:pStyle w:val="Heading3"/>
-      </w:pPr>
-      <w:r>
-        <w:rPr>
-          <w:rFonts w:ascii="Calibri" w:hAnsi="Calibri"/>
-          <w:color w:val="00509E"/>
-        </w:rPr>
-        <w:t>Pillar 4: Culture Evolution (3/5)</w:t>
-      </w:r>
-    </w:p>
-    <w:p>
-      <w:pPr>
-        <w:jc w:val="both"/>
-      </w:pPr>
-      <w:r>
-        <w:rPr>
-          <w:rFonts w:ascii="Calibri" w:hAnsi="Calibri"/>
-          <w:sz w:val="22"/>
-        </w:rPr>
-        <w:t>Ford's 118-year manufacturing heritage created conservative, risk-averse, engineering-driven culture with adversarial union-management relations. Ford+ targets a tech-enabled mobility culture emphasizing innovation, collaboration, and customer-centricity. Evidence of cultural progress appears across multiple dimensions. Model e successfully attracts software developers to an automotive company by emphasizing innovation; the Bronco brand resurrection demonstrates creative risk-taking that would have been unthinkable in Ford's pre-2020 culture; and rapid EV strategy pivots from sedans to trucks show organizational adaptability to market realities. However, these indicators must be balanced against significant headwinds. The 2023 UAW strike lasting 46 days signals unresolved labor tensions despite transformation rhetoric, and the 2025 bonus cuts affecting middle managers risk cultural backlash precisely when alignment is most critical. Workforce reduction from 186,000 employees in 2020 to 171,000 in 2024 includes involuntary turnover that compounds job insecurity concerns (Ford Motor Company, 2025). Transforming a 118-year automotive culture into a tech-enabled culture requires generational time horizons, not the 3-4 year timeframe of Ford+'s first phase. Ford shows genuine progress in attracting innovation talent and demonstrating organizational flexibility, but significant cultural resistance persists, making this transformation incomplete.</w:t>
-      </w:r>
-    </w:p>
-    <w:p>
-      <w:pPr>
-        <w:pStyle w:val="Heading3"/>
-      </w:pPr>
-      <w:r>
-        <w:rPr>
-          <w:rFonts w:ascii="Calibri" w:hAnsi="Calibri"/>
-          <w:color w:val="00509E"/>
-        </w:rPr>
-        <w:t>Pillar 5: Stakeholder Management (3/5)</w:t>
-      </w:r>
-    </w:p>
-    <w:p>
-      <w:pPr>
-        <w:jc w:val="both"/>
-      </w:pPr>
-      <w:r>
-        <w:rPr>
-          <w:rFonts w:ascii="Calibri" w:hAnsi="Calibri"/>
-          <w:sz w:val="22"/>
-        </w:rPr>
-        <w:t>Ford effectively communicates the Ford+ plan through quarterly earnings releases, investor days, CEO town halls, and dealer councils, creating formal channels for stakeholder dialogue. However, stakeholder buy-in remains mixed across constituencies. Shareholders' skepticism about the Model e timeline manifests in stock decline from $12.54 (June 2024) to $9.89 (February 2025), despite Ford's overall financial recovery. Employee buy-in deteriorates due to bonus cuts and workforce reduction, particularly problematic given the need for discretionary effort during cultural transformation. Dealers express concerns about direct-to-consumer EV sales exploration, viewing it as channel conflict that threatens their value proposition. Suppliers demonstrate strong relationships through battery partnerships, representing the most positive stakeholder dynamic. The 2023 UAW strike lasting 46 days signals low buy-in on the transition strategy among labor leadership despite negotiations. Communities respond positively to Ford's sustainability messaging and manufacturing investment announcements. This mixed stakeholder landscape—strong communication channels alongside significant resistance from critical constituencies (shareholders, employees, dealers, UAW)—indicates that while Ford's communication efforts are adequate, actual stakeholder alignment and buy-in remain incomplete.</w:t>
-      </w:r>
-    </w:p>
-    <w:p>
-      <w:pPr>
-        <w:pStyle w:val="Heading3"/>
-      </w:pPr>
-      <w:r>
-        <w:rPr>
-          <w:rFonts w:ascii="Calibri" w:hAnsi="Calibri"/>
-          <w:color w:val="00509E"/>
-        </w:rPr>
-        <w:t>Pillar 6: Employee Engagement (2/5) — **CRITICAL WEAKNESS**</w:t>
-      </w:r>
-    </w:p>
-    <w:p>
-      <w:pPr>
-        <w:jc w:val="both"/>
-      </w:pPr>
-      <w:r>
-        <w:rPr>
-          <w:rFonts w:ascii="Calibri" w:hAnsi="Calibri"/>
-          <w:sz w:val="22"/>
-        </w:rPr>
-        <w:t>Employee engagement represents Ford's most critical implementation challenge and strategic risk factor. Positive engagement drivers exist: the Ford+ purpose-driven mission attracts innovation talent; Model e provides intellectually engaging electric vehicle development work; and iconic brands like the F-150 and Mustang inspire workforce pride. However, these positive factors are overwhelmed by structural headwinds. Job insecurity from 15,000 jobs lost since 2020, combined with 2025 bonus cuts affecting approximately 50% of middle managers, creates material financial anxiety. Restructuring fatigue from three major organizational changes (2020, 2022, 2025) exhausts the workforce's ability to adapt and maintain motivation. Union tensions from the 2023 strike persist, reflecting labor leadership's skepticism about transformation sincerity. Most critically, Ford's $1B cost savings target implemented through these workforce reductions directly contradicts the engagement investment narrative of 10 Employee Resource Groups, health and safety programs, and leadership development initiatives. The contradiction between what Ford says about supporting employees and what employees experience through bonus cuts and restructuring creates credibility collapse. Eikenberry's (2019) distinction is instructive: "You must work harder to support and inspire your team, rather than just telling them what to do." Ford's 2025 actions—bonus cuts, restructuring, workforce reductions—communicate "telling," not "inspiring," precisely when the transformation requires discretionary effort and commitment. Without engaged, committed employees, no strategy succeeds, regardless of financial metrics or organizational structure. Employee engagement decline from previous years to 2/5 represents the highest-risk factor for Ford+ implementation failure.</w:t>
-      </w:r>
-    </w:p>
-    <w:p>
-      <w:pPr>
-        <w:pStyle w:val="Heading3"/>
-      </w:pPr>
-      <w:r>
-        <w:rPr>
-          <w:rFonts w:ascii="Calibri" w:hAnsi="Calibri"/>
-          <w:color w:val="00509E"/>
-        </w:rPr>
-        <w:t>Pillar 7: Performance Measurement (4/5)</w:t>
-      </w:r>
-    </w:p>
-    <w:p>
-      <w:pPr>
-        <w:jc w:val="both"/>
-      </w:pPr>
-      <w:r>
-        <w:rPr>
-          <w:rFonts w:ascii="Calibri" w:hAnsi="Calibri"/>
-          <w:sz w:val="22"/>
-        </w:rPr>
-        <w:t xml:space="preserve">Ford demonstrates </w:t>
-      </w:r>
-      <w:r>
-        <w:rPr>
-          <w:rFonts w:ascii="Calibri" w:hAnsi="Calibri"/>
-          <w:b/>
-          <w:sz w:val="22"/>
-        </w:rPr>
-        <w:t>industry-leading transparency</w:t>
+        <w:t>Ford Pro's Commercial Dominance:</w:t>
       </w:r>
       <w:r>
         <w:rPr>
           <w:rFonts w:ascii="Calibri" w:hAnsi="Calibri"/>
           <w:sz w:val="22"/>
         </w:rPr>
-        <w:t xml:space="preserve"> by reporting business unit financials separately since 2022—most automakers (GM, Stellantis) don't explicitly break out EV losses (Ford Motor Company, 2025). The company's measurement systems are comprehensive and multi-layered: business unit dashboards track EBIT, margins, subscription revenue, and customer retention; corporate KPIs monitor revenue, EBIT, net income, free cash flow, ROIC, market share, and customer satisfaction; real-time tracking monitors manufacturing KPIs, dealer inventory, and sales data; and a quarterly/annual cadence includes earnings calls with detailed segment breakdowns. However, strategic gaps remain: Ford lacks public employee engagement metrics and provides no clear EV profitability path timeline. These measurement systems represent excellent transparency and sophistication, but the strategic gaps prevent an excellent rating.</w:t>
-      </w:r>
-    </w:p>
-    <w:p>
-      <w:pPr>
-        <w:pStyle w:val="Heading2"/>
-      </w:pPr>
-      <w:r>
-        <w:rPr>
-          <w:rFonts w:ascii="Calibri" w:hAnsi="Calibri"/>
-          <w:color w:val="003478"/>
-        </w:rPr>
-        <w:t>Key Performance Indicators (2020-2024) - Comparative Analysis</w:t>
-      </w:r>
-    </w:p>
-    <w:tbl>
-      <w:tblPr>
-        <w:tblStyle w:val="LightGrid-Accent1"/>
-        <w:tblW w:type="auto" w:w="0"/>
-        <w:tblLook w:firstColumn="1" w:firstRow="1" w:lastColumn="0" w:lastRow="0" w:noHBand="0" w:noVBand="1" w:val="04A0"/>
-      </w:tblPr>
-      <w:tblGrid>
-        <w:gridCol w:w="1337"/>
-        <w:gridCol w:w="1337"/>
-        <w:gridCol w:w="1337"/>
-        <w:gridCol w:w="1337"/>
-        <w:gridCol w:w="1337"/>
-        <w:gridCol w:w="1337"/>
-        <w:gridCol w:w="1337"/>
-      </w:tblGrid>
-      <w:tr>
-        <w:tc>
-          <w:tcPr>
-            <w:tcW w:type="dxa" w:w="1337"/>
-            <w:shd w:fill="00095B"/>
-          </w:tcPr>
-          <w:p>
-            <w:r>
-              <w:rPr>
-                <w:b/>
-                <w:color w:val="FFFFFF"/>
-              </w:rPr>
-              <w:t>Metric</w:t>
-            </w:r>
-          </w:p>
-        </w:tc>
-        <w:tc>
-          <w:tcPr>
-            <w:tcW w:type="dxa" w:w="1337"/>
-            <w:shd w:fill="00095B"/>
-          </w:tcPr>
-          <w:p>
-            <w:r>
-              <w:rPr>
-                <w:b/>
-                <w:color w:val="FFFFFF"/>
-              </w:rPr>
-              <w:t>2020</w:t>
-            </w:r>
-          </w:p>
-        </w:tc>
-        <w:tc>
-          <w:tcPr>
-            <w:tcW w:type="dxa" w:w="1337"/>
-            <w:shd w:fill="00095B"/>
-          </w:tcPr>
-          <w:p>
-            <w:r>
-              <w:rPr>
-                <w:b/>
-                <w:color w:val="FFFFFF"/>
-              </w:rPr>
-              <w:t>2024</w:t>
-            </w:r>
-          </w:p>
-        </w:tc>
-        <w:tc>
-          <w:tcPr>
-            <w:tcW w:type="dxa" w:w="1337"/>
-            <w:shd w:fill="00095B"/>
-          </w:tcPr>
-          <w:p>
-            <w:r>
-              <w:rPr>
-                <w:b/>
-                <w:color w:val="FFFFFF"/>
-              </w:rPr>
-              <w:t>Change</w:t>
-            </w:r>
-          </w:p>
-        </w:tc>
-        <w:tc>
-          <w:tcPr>
-            <w:tcW w:type="dxa" w:w="1337"/>
-            <w:shd w:fill="00095B"/>
-          </w:tcPr>
-          <w:p>
-            <w:r>
-              <w:rPr>
-                <w:b/>
-                <w:color w:val="FFFFFF"/>
-              </w:rPr>
-              <w:t>Ford Assessment</w:t>
-            </w:r>
-          </w:p>
-        </w:tc>
-        <w:tc>
-          <w:tcPr>
-            <w:tcW w:type="dxa" w:w="1337"/>
-            <w:shd w:fill="00095B"/>
-          </w:tcPr>
-          <w:p>
-            <w:r>
-              <w:rPr>
-                <w:b/>
-                <w:color w:val="FFFFFF"/>
-              </w:rPr>
-              <w:t>GM Comparison</w:t>
-            </w:r>
-          </w:p>
-        </w:tc>
-        <w:tc>
-          <w:tcPr>
-            <w:tcW w:type="dxa" w:w="1337"/>
-            <w:shd w:fill="00095B"/>
-          </w:tcPr>
-          <w:p>
-            <w:r>
-              <w:rPr>
-                <w:b/>
-                <w:color w:val="FFFFFF"/>
-              </w:rPr>
-              <w:t>Toyota Comparison</w:t>
-            </w:r>
-          </w:p>
-        </w:tc>
-      </w:tr>
-      <w:tr>
-        <w:tc>
-          <w:tcPr>
-            <w:tcW w:type="dxa" w:w="1337"/>
-          </w:tcPr>
-          <w:p>
-            <w:r>
-              <w:t>Revenue ($B)</w:t>
-            </w:r>
-          </w:p>
-        </w:tc>
-        <w:tc>
-          <w:tcPr>
-            <w:tcW w:type="dxa" w:w="1337"/>
-          </w:tcPr>
-          <w:p>
-            <w:r>
-              <w:t>127.1</w:t>
-            </w:r>
-          </w:p>
-        </w:tc>
-        <w:tc>
-          <w:tcPr>
-            <w:tcW w:type="dxa" w:w="1337"/>
-          </w:tcPr>
-          <w:p>
-            <w:r>
-              <w:t>185.0</w:t>
-            </w:r>
-          </w:p>
-        </w:tc>
-        <w:tc>
-          <w:tcPr>
-            <w:tcW w:type="dxa" w:w="1337"/>
-          </w:tcPr>
-          <w:p>
-            <w:r>
-              <w:t>+45.6%</w:t>
-            </w:r>
-          </w:p>
-        </w:tc>
-        <w:tc>
-          <w:tcPr>
-            <w:tcW w:type="dxa" w:w="1337"/>
-          </w:tcPr>
-          <w:p>
-            <w:r>
-              <w:t>✓ Excellent</w:t>
-            </w:r>
-          </w:p>
-        </w:tc>
-        <w:tc>
-          <w:tcPr>
-            <w:tcW w:type="dxa" w:w="1337"/>
-          </w:tcPr>
-          <w:p>
-            <w:r>
-              <w:t>GM: $171B (8% lower)</w:t>
-            </w:r>
-          </w:p>
-        </w:tc>
-        <w:tc>
-          <w:tcPr>
-            <w:tcW w:type="dxa" w:w="1337"/>
-          </w:tcPr>
-          <w:p>
-            <w:r>
-              <w:t>Toyota: $272B (47% higher)</w:t>
-            </w:r>
-          </w:p>
-        </w:tc>
-      </w:tr>
-      <w:tr>
-        <w:tc>
-          <w:tcPr>
-            <w:tcW w:type="dxa" w:w="1337"/>
-          </w:tcPr>
-          <w:p>
-            <w:r>
-              <w:t>EBIT ($B)</w:t>
-            </w:r>
-          </w:p>
-        </w:tc>
-        <w:tc>
-          <w:tcPr>
-            <w:tcW w:type="dxa" w:w="1337"/>
-          </w:tcPr>
-          <w:p>
-            <w:r>
-              <w:t>-2.9</w:t>
-            </w:r>
-          </w:p>
-        </w:tc>
-        <w:tc>
-          <w:tcPr>
-            <w:tcW w:type="dxa" w:w="1337"/>
-          </w:tcPr>
-          <w:p>
-            <w:r>
-              <w:t>11.3</w:t>
-            </w:r>
-          </w:p>
-        </w:tc>
-        <w:tc>
-          <w:tcPr>
-            <w:tcW w:type="dxa" w:w="1337"/>
-          </w:tcPr>
-          <w:p>
-            <w:r>
-              <w:t>Positive swing</w:t>
-            </w:r>
-          </w:p>
-        </w:tc>
-        <w:tc>
-          <w:tcPr>
-            <w:tcW w:type="dxa" w:w="1337"/>
-          </w:tcPr>
-          <w:p>
-            <w:r>
-              <w:t>✓ Strong recovery</w:t>
-            </w:r>
-          </w:p>
-        </w:tc>
-        <w:tc>
-          <w:tcPr>
-            <w:tcW w:type="dxa" w:w="1337"/>
-          </w:tcPr>
-          <w:p>
-            <w:r>
-              <w:t>GM: $10.1B (similar)</w:t>
-            </w:r>
-          </w:p>
-        </w:tc>
-        <w:tc>
-          <w:tcPr>
-            <w:tcW w:type="dxa" w:w="1337"/>
-          </w:tcPr>
-          <w:p>
-            <w:r>
-              <w:t>Toyota: $28.4B (2.5x higher)</w:t>
-            </w:r>
-          </w:p>
-        </w:tc>
-      </w:tr>
-      <w:tr>
-        <w:tc>
-          <w:tcPr>
-            <w:tcW w:type="dxa" w:w="1337"/>
-          </w:tcPr>
-          <w:p>
-            <w:r>
-              <w:t>Net Income ($B)</w:t>
-            </w:r>
-          </w:p>
-        </w:tc>
-        <w:tc>
-          <w:tcPr>
-            <w:tcW w:type="dxa" w:w="1337"/>
-          </w:tcPr>
-          <w:p>
-            <w:r>
-              <w:t>-1.3</w:t>
-            </w:r>
-          </w:p>
-        </w:tc>
-        <w:tc>
-          <w:tcPr>
-            <w:tcW w:type="dxa" w:w="1337"/>
-          </w:tcPr>
-          <w:p>
-            <w:r>
-              <w:t>6.6</w:t>
-            </w:r>
-          </w:p>
-        </w:tc>
-        <w:tc>
-          <w:tcPr>
-            <w:tcW w:type="dxa" w:w="1337"/>
-          </w:tcPr>
-          <w:p>
-            <w:r>
-              <w:t>Positive swing</w:t>
-            </w:r>
-          </w:p>
-        </w:tc>
-        <w:tc>
-          <w:tcPr>
-            <w:tcW w:type="dxa" w:w="1337"/>
-          </w:tcPr>
-          <w:p>
-            <w:r>
-              <w:t>✓ Profitable</w:t>
-            </w:r>
-          </w:p>
-        </w:tc>
-        <w:tc>
-          <w:tcPr>
-            <w:tcW w:type="dxa" w:w="1337"/>
-          </w:tcPr>
-          <w:p>
-            <w:r>
-              <w:t>GM: $10.1B (higher)</w:t>
-            </w:r>
-          </w:p>
-        </w:tc>
-        <w:tc>
-          <w:tcPr>
-            <w:tcW w:type="dxa" w:w="1337"/>
-          </w:tcPr>
-          <w:p>
-            <w:r>
-              <w:t>Toyota: $21.6B (3.3x higher)</w:t>
-            </w:r>
-          </w:p>
-        </w:tc>
-      </w:tr>
-      <w:tr>
-        <w:tc>
-          <w:tcPr>
-            <w:tcW w:type="dxa" w:w="1337"/>
-          </w:tcPr>
-          <w:p>
-            <w:r>
-              <w:t>R&amp;D Spending ($B)</w:t>
-            </w:r>
-          </w:p>
-        </w:tc>
-        <w:tc>
-          <w:tcPr>
-            <w:tcW w:type="dxa" w:w="1337"/>
-          </w:tcPr>
-          <w:p>
-            <w:r>
-              <w:t>6.7</w:t>
-            </w:r>
-          </w:p>
-        </w:tc>
-        <w:tc>
-          <w:tcPr>
-            <w:tcW w:type="dxa" w:w="1337"/>
-          </w:tcPr>
-          <w:p>
-            <w:r>
-              <w:t>8.5</w:t>
-            </w:r>
-          </w:p>
-        </w:tc>
-        <w:tc>
-          <w:tcPr>
-            <w:tcW w:type="dxa" w:w="1337"/>
-          </w:tcPr>
-          <w:p>
-            <w:r>
-              <w:t>+26.9%</w:t>
-            </w:r>
-          </w:p>
-        </w:tc>
-        <w:tc>
-          <w:tcPr>
-            <w:tcW w:type="dxa" w:w="1337"/>
-          </w:tcPr>
-          <w:p>
-            <w:r>
-              <w:t>✓ Innovation investment</w:t>
-            </w:r>
-          </w:p>
-        </w:tc>
-        <w:tc>
-          <w:tcPr>
-            <w:tcW w:type="dxa" w:w="1337"/>
-          </w:tcPr>
-          <w:p>
-            <w:r>
-              <w:t>GM: $7.2B (similar)</w:t>
-            </w:r>
-          </w:p>
-        </w:tc>
-        <w:tc>
-          <w:tcPr>
-            <w:tcW w:type="dxa" w:w="1337"/>
-          </w:tcPr>
-          <w:p>
-            <w:r>
-              <w:t>Toyota: $14.3B (68% higher)</w:t>
-            </w:r>
-          </w:p>
-        </w:tc>
-      </w:tr>
-      <w:tr>
-        <w:tc>
-          <w:tcPr>
-            <w:tcW w:type="dxa" w:w="1337"/>
-          </w:tcPr>
-          <w:p>
-            <w:r>
-              <w:t>U.S. Market Share (%)</w:t>
-            </w:r>
-          </w:p>
-        </w:tc>
-        <w:tc>
-          <w:tcPr>
-            <w:tcW w:type="dxa" w:w="1337"/>
-          </w:tcPr>
-          <w:p>
-            <w:r>
-              <w:t>13.2</w:t>
-            </w:r>
-          </w:p>
-        </w:tc>
-        <w:tc>
-          <w:tcPr>
-            <w:tcW w:type="dxa" w:w="1337"/>
-          </w:tcPr>
-          <w:p>
-            <w:r>
-              <w:t>14.2</w:t>
-            </w:r>
-          </w:p>
-        </w:tc>
-        <w:tc>
-          <w:tcPr>
-            <w:tcW w:type="dxa" w:w="1337"/>
-          </w:tcPr>
-          <w:p>
-            <w:r>
-              <w:t>+1.0 pts</w:t>
-            </w:r>
-          </w:p>
-        </w:tc>
-        <w:tc>
-          <w:tcPr>
-            <w:tcW w:type="dxa" w:w="1337"/>
-          </w:tcPr>
-          <w:p>
-            <w:r>
-              <w:t>✓ Growing</w:t>
-            </w:r>
-          </w:p>
-        </w:tc>
-        <w:tc>
-          <w:tcPr>
-            <w:tcW w:type="dxa" w:w="1337"/>
-          </w:tcPr>
-          <w:p>
-            <w:r>
-              <w:t>GM: 17.1% (3 pts higher)</w:t>
-            </w:r>
-          </w:p>
-        </w:tc>
-        <w:tc>
-          <w:tcPr>
-            <w:tcW w:type="dxa" w:w="1337"/>
-          </w:tcPr>
-          <w:p>
-            <w:r>
-              <w:t>Toyota: 15.8% (1.6 pts higher)</w:t>
-            </w:r>
-          </w:p>
-        </w:tc>
-      </w:tr>
-      <w:tr>
-        <w:tc>
-          <w:tcPr>
-            <w:tcW w:type="dxa" w:w="1337"/>
-          </w:tcPr>
-          <w:p>
-            <w:r>
-              <w:t>Employees (thousands)</w:t>
-            </w:r>
-          </w:p>
-        </w:tc>
-        <w:tc>
-          <w:tcPr>
-            <w:tcW w:type="dxa" w:w="1337"/>
-          </w:tcPr>
-          <w:p>
-            <w:r>
-              <w:t>186</w:t>
-            </w:r>
-          </w:p>
-        </w:tc>
-        <w:tc>
-          <w:tcPr>
-            <w:tcW w:type="dxa" w:w="1337"/>
-          </w:tcPr>
-          <w:p>
-            <w:r>
-              <w:t>171</w:t>
-            </w:r>
-          </w:p>
-        </w:tc>
-        <w:tc>
-          <w:tcPr>
-            <w:tcW w:type="dxa" w:w="1337"/>
-          </w:tcPr>
-          <w:p>
-            <w:r>
-              <w:t>-8.1%</w:t>
-            </w:r>
-          </w:p>
-        </w:tc>
-        <w:tc>
-          <w:tcPr>
-            <w:tcW w:type="dxa" w:w="1337"/>
-          </w:tcPr>
-          <w:p>
-            <w:r>
-              <w:t>⚠ Workforce reduction</w:t>
-            </w:r>
-          </w:p>
-        </w:tc>
-        <w:tc>
-          <w:tcPr>
-            <w:tcW w:type="dxa" w:w="1337"/>
-          </w:tcPr>
-          <w:p>
-            <w:r>
-              <w:t>GM: 163K</w:t>
-            </w:r>
-          </w:p>
-        </w:tc>
-        <w:tc>
-          <w:tcPr>
-            <w:tcW w:type="dxa" w:w="1337"/>
-          </w:tcPr>
-          <w:p>
-            <w:r>
-              <w:t>Toyota: 370K</w:t>
-            </w:r>
-          </w:p>
-        </w:tc>
-      </w:tr>
-      <w:tr>
-        <w:tc>
-          <w:tcPr>
-            <w:tcW w:type="dxa" w:w="1337"/>
-          </w:tcPr>
-          <w:p>
-            <w:r>
-              <w:t>Wholesale Units (M)</w:t>
-            </w:r>
-          </w:p>
-        </w:tc>
-        <w:tc>
-          <w:tcPr>
-            <w:tcW w:type="dxa" w:w="1337"/>
-          </w:tcPr>
-          <w:p>
-            <w:r>
-              <w:t>4.2</w:t>
-            </w:r>
-          </w:p>
-        </w:tc>
-        <w:tc>
-          <w:tcPr>
-            <w:tcW w:type="dxa" w:w="1337"/>
-          </w:tcPr>
-          <w:p>
-            <w:r>
-              <w:t>4.5</w:t>
-            </w:r>
-          </w:p>
-        </w:tc>
-        <w:tc>
-          <w:tcPr>
-            <w:tcW w:type="dxa" w:w="1337"/>
-          </w:tcPr>
-          <w:p>
-            <w:r>
-              <w:t>+7.1%</w:t>
-            </w:r>
-          </w:p>
-        </w:tc>
-        <w:tc>
-          <w:tcPr>
-            <w:tcW w:type="dxa" w:w="1337"/>
-          </w:tcPr>
-          <w:p>
-            <w:r>
-              <w:t>✓ Volume growth</w:t>
-            </w:r>
-          </w:p>
-        </w:tc>
-        <w:tc>
-          <w:tcPr>
-            <w:tcW w:type="dxa" w:w="1337"/>
-          </w:tcPr>
-          <w:p>
-            <w:r>
-              <w:t>GM: 4.0M (similar)</w:t>
-            </w:r>
-          </w:p>
-        </w:tc>
-        <w:tc>
-          <w:tcPr>
-            <w:tcW w:type="dxa" w:w="1337"/>
-          </w:tcPr>
-          <w:p>
-            <w:r>
-              <w:t>Toyota: 9.6M (2.1x higher)</w:t>
-            </w:r>
-          </w:p>
-        </w:tc>
-      </w:tr>
-    </w:tbl>
-    <w:p/>
-    <w:p>
-      <w:pPr>
-        <w:jc w:val="both"/>
-      </w:pPr>
-      <w:r>
-        <w:rPr>
-          <w:rFonts w:ascii="Calibri" w:hAnsi="Calibri"/>
-          <w:sz w:val="22"/>
-        </w:rPr>
-        <w:t>*Source: Ford Motor Company 10-K Reports, 2021-2025; GM and Toyota 2024 10-K Filings*</w:t>
+        <w:t xml:space="preserve"> Ford Pro ($53B revenue, $9B EBIT, 17% margin in 2024) represents Ford's most powerful strategic differentiator. No other automaker has created an equivalent commercial vehicle plus software-plus-services integrated offering. Ford Pro bundles F-Series trucks with fleet management telematics, subscription services, driver training, and predictive maintenance—addressing the total commercial customer need rather than just selling vehicles. This creates sticky customer relationships and recurring revenue streams that traditional OEMs cannot match. By comparison, Tesla focuses on consumer EV selling and charging infrastructure but lacks commercial fleet expertise; Toyota's commercial offerings emphasize reliability and total cost of ownership but not integrated software services (Ford Motor Company, 2025; CNBC, 2024).</w:t>
       </w:r>
     </w:p>
     <w:p>
@@ -2120,26 +670,54 @@
           <w:b/>
           <w:sz w:val="22"/>
         </w:rPr>
-        <w:t>Competitive Context:</w:t>
+        <w:t>Business Unit Structure for Focused Strategies:</w:t>
       </w:r>
       <w:r>
         <w:rPr>
           <w:rFonts w:ascii="Calibri" w:hAnsi="Calibri"/>
           <w:sz w:val="22"/>
         </w:rPr>
-        <w:t xml:space="preserve"> Ford's financial recovery (Revenue +45.6%, EBIT swing from -$2.9B to +$11.3B) demonstrates effective management of profitability in a disruptive period. However, compared to competitors: General Motors maintains higher market share (17.1% vs Ford's 14.2%) while managing similar EBIT levels ($10.1B), suggesting Ford's profitability relies more heavily on Ford Pro's 17% margins. Toyota's revenue ($272B) and net income ($21.6B) remain substantially higher, reflecting its dominant position in hybrid and traditional vehicles. Ford's unit volume (4.5M) positions it competitively with GM (4.0M) but significantly below Toyota (9.6M), indicating market consolidation around EV transition leaders.</w:t>
+        <w:t xml:space="preserve"> Ford's three-unit structure (Blue, Model e, Pro) differentiates by allowing tailored strategies where Toyota and GM use centralized approaches. Ford Blue harvests cash from traditional vehicles ($75B revenue, $5.6B EBIT) with traditional automotive discipline. Ford Model e pursues EV innovation with startup-like speed ($7B revenue, -$5.4B loss) accepting near-term losses for technology position. Ford Pro grows commercial software services ($53B revenue) with customer-obsessed focus. This focused differentiation contrasts with Tesla's single-unit laser focus (limiting commercial options) and Toyota's broad but undifferentiated approach across all segments (Toyota, 2024 10-K; Ford Motor Company, 2025).</w:t>
       </w:r>
     </w:p>
     <w:p>
       <w:pPr>
-        <w:pStyle w:val="Heading2"/>
+        <w:jc w:val="both"/>
       </w:pPr>
       <w:r>
         <w:rPr>
           <w:rFonts w:ascii="Calibri" w:hAnsi="Calibri"/>
-          <w:color w:val="003478"/>
+          <w:b/>
+          <w:sz w:val="22"/>
         </w:rPr>
-        <w:t>Strategy Implementation Summary</w:t>
+        <w:t>Manufacturing Scale Plus Digital Integration:</w:t>
+      </w:r>
+      <w:r>
+        <w:rPr>
+          <w:rFonts w:ascii="Calibri" w:hAnsi="Calibri"/>
+          <w:sz w:val="22"/>
+        </w:rPr>
+        <w:t xml:space="preserve"> Ford combines manufacturing scale (4.5 million units annually from 9,006 dealers) with digital capabilities (FordPass app, over-the-air updates, fleet telematics) to create hybrid differentiation. Tesla excels at digital-first EV innovation but struggles with manufacturing scale and dealer networks. Toyota dominates manufacturing reliability but lags in digital integration and software services. Ford's strategy is to leverage its scale advantage while adding digital speed, creating a middle-ground advantage that competitors cannot easily replicate (California Management Review, 2022; Ford Motor Company, 2025).</w:t>
+      </w:r>
+    </w:p>
+    <w:p>
+      <w:pPr>
+        <w:jc w:val="both"/>
+      </w:pPr>
+      <w:r>
+        <w:rPr>
+          <w:rFonts w:ascii="Calibri" w:hAnsi="Calibri"/>
+          <w:b/>
+          <w:sz w:val="22"/>
+        </w:rPr>
+        <w:t>Implementation Reality vs. Strategic Promise:</w:t>
+      </w:r>
+      <w:r>
+        <w:rPr>
+          <w:rFonts w:ascii="Calibri" w:hAnsi="Calibri"/>
+          <w:sz w:val="22"/>
+        </w:rPr>
+        <w:t xml:space="preserve"> These differentiators exist in strategy. Implementation execution remains uneven. Ford Pro delivers on the promise—proving the integrated commercial model works at 17% EBIT margins. Model e reveals execution difficulty—despite Ford's EV investment, per-unit losses of $40,000-$50,000 persist with no clear path to profitability. Ford Blue faces traditional market pressures—ICE vehicle demand declining despite Ford's iconic brands and scale. Shareholder skepticism about Ford+ feasibility manifests in 21% stock decline (June 2024 to February 2025), from $12.54 to $9.89 per share, with market capitalization of $38.5B appearing extraordinarily low relative to $185B revenue.</w:t>
       </w:r>
     </w:p>
     <w:p>
@@ -2151,7 +729,7 @@
           <w:rFonts w:ascii="Calibri" w:hAnsi="Calibri"/>
           <w:sz w:val="22"/>
         </w:rPr>
-        <w:t>Ford's overall Strategy Implementation Roadmap score of 3.3/5.0 reflects moderate effectiveness, demonstrating a paradoxical pattern of strong strategic planning coupled with uneven implementation execution. The company has clearly articulated the Ford+ vision and created a sophisticated three-business-unit structure that aligns organizational capabilities with market segments—these represent genuine strategic strengths. However, uneven execution appears across multiple dimensions: employee engagement remains critically low (2/5), Model e losses continue widening despite the need for strategic discipline, and stakeholder buy-in remains mixed as shareholders, employees, dealers, and union leadership all express skepticism about Ford+ feasibility despite Ford's communication efforts. The 2025 leadership changes—particularly the appointment of Chief Strategy Officer Marin Gjaja and elevation of Vice Chair-Strategy John Lawler—directly address what may be the weakest element of the Ford+ execution model: strategic coherence and oversight across autonomous business units. These changes could significantly improve implementation effectiveness if they successfully balance strategic discipline with the operational autonomy that has enabled innovation.</w:t>
+        <w:t>The implementation challenge manifests across multiple organizational dimensions. Leadership execution (4/5) shows CEO Jim Farley's "Level 5 Leader" characteristics earning external validation, yet the 2023 UAW strike and 2025 bonus cuts undermine employee-level buy-in. Employee engagement (2/5) represents the critical implementation risk—employee engagement decline, job insecurity (15,000 jobs lost since 2020), and restructuring fatigue (three major changes in five years) threaten the discretionary effort transformation requires. Culture evolution (3/5) shows progress attracting software developers to Model e and innovation at Bronco brand, yet labor tensions and cost-cutting risk undoing 2021-2024 progress. Without engaged, committed employees, even well-conceived strategy fails.</w:t>
       </w:r>
     </w:p>
     <w:p>
@@ -2163,7 +741,7 @@
           <w:rFonts w:ascii="Calibri" w:hAnsi="Calibri"/>
           <w:sz w:val="22"/>
         </w:rPr>
-        <w:t>The most critical risk to Ford+ success, however, transcends any organizational structure or strategic framework: employee engagement decline threatens the entire plan because no strategy succeeds without a willing, committed workforce. Ford's workforce has experienced 15,000 job losses since 2020, endured three major restructurings in five years (2020, 2022, 2025), absorbed significant bonus cuts affecting middle management, and absorbed the credibility damage of a 46-day UAW strike signaling labor skepticism about transformation sincerity. While Ford Blue, Model e, and Ford Pro each represent legitimate strategic responses to market conditions, employees throughout the organization face genuine uncertainty about job security, career trajectory, and whether management's stated purpose ("build a better world") aligns with its cost-cutting actions. This employee engagement crisis—the gap between Ford's aspirational transformation narrative and employees' lived experience of restructuring and cost pressure—represents the highest-leverage risk to implementation success. Strategic vision requires human capital committed to execution, and Ford's current employee engagement trajectory (whether measured at 2/5 or trending lower) threatens to undermine even well-conceived strategy.</w:t>
+        <w:t>Ford's performance paradox reveals this gap: company-level financial recovery (revenue +45.6% to $185B, EBIT swing from -$2.9B to +$11.3B) masks unit-level divergence where Ford Pro ($9B EBIT) validates strategy while Model e (-$5.4B loss) reveals execution difficulty. Compared to competitors: General Motors maintains higher market share (17.1% vs. Ford's 14.2%) on similar EBIT levels, suggesting Ford's profitability depends more heavily on Ford Pro's high margins; Toyota's revenue ($272B) and net income ($21.6B) remain substantially higher, reflecting dominant position in hybrid and traditional vehicles. Ford's strategic differentiation exists but implementation must catch execution.</w:t>
       </w:r>
     </w:p>
     <w:p>
@@ -2347,22 +925,7 @@
           <w:rFonts w:ascii="Calibri" w:hAnsi="Calibri"/>
           <w:sz w:val="22"/>
         </w:rPr>
-        <w:t xml:space="preserve">Ford Motor Company's management and strategy transformation (2020-2025) demonstrates both the </w:t>
-      </w:r>
-      <w:r>
-        <w:rPr>
-          <w:rFonts w:ascii="Calibri" w:hAnsi="Calibri"/>
-          <w:b/>
-          <w:sz w:val="22"/>
-        </w:rPr>
-        <w:t>promise and peril</w:t>
-      </w:r>
-      <w:r>
-        <w:rPr>
-          <w:rFonts w:ascii="Calibri" w:hAnsi="Calibri"/>
-          <w:sz w:val="22"/>
-        </w:rPr>
-        <w:t xml:space="preserve"> of management model innovation in legacy industry disruption.</w:t>
+        <w:t>Ford Motor Company's management and strategy transformation (2020-2025) demonstrates both promise and peril of management innovation in legacy industry disruption. The company has articulated clear strategic differentiation through Ford Pro's vehicle-software-services integration and manufacturing-scale-plus-digital differentiation that creates competitive advantage relative to Tesla and Toyota. Management model evolution from hierarchy (2020) through emergence (2022-2024) to balanced integration (2025) reflects organizational learning and sophistication.</w:t>
       </w:r>
     </w:p>
     <w:p>
@@ -2374,7 +937,7 @@
           <w:rFonts w:ascii="Calibri" w:hAnsi="Calibri"/>
           <w:sz w:val="22"/>
         </w:rPr>
-        <w:t>Applying Birkinshaw and Goddard's (2009) MIT Sloan framework to Ford's evolution reveals sophisticated management model innovation. From 2020-2025, Ford progressed from pure hierarchy under Jim Hackett through hybrid emergence during the 2022-2024 business unit expansion, to balanced integration in 2025 with recentralized strategic oversight. This evolution demonstrates management sophistication through deliberate experimentation, organizational learning, and adaptive refinement rather than rigid adherence to any single model. The company successfully balanced across four critical dimensions—objectives (obliquity with goal setting), motivation (intrinsic with extrinsic), coordination (emergence with oversight), and decision-making (collective wisdom with hierarchical coherence)—showing that effective management requires dynamic equilibrium rather than choosing between extremes.</w:t>
+        <w:t>Yet strategic vision diverges sharply from implementation execution. Ford Pro ($9B EBIT) validates the integrated commercial model strategy. Model e (-$5.4B loss) reveals execution difficulty at the critical EV transition moment. Ford Blue's declining profitability signals core market pressure. Using Nieto-Rodriguez's Strategy Implementation Roadmap, Ford scores 3.3/5.0—moderate effectiveness reflecting strong leadership and business model innovation offset by critically weak employee engagement (2/5) and faltering Model e economics.</w:t>
       </w:r>
     </w:p>
     <w:p>
@@ -2386,7 +949,7 @@
           <w:rFonts w:ascii="Calibri" w:hAnsi="Calibri"/>
           <w:sz w:val="22"/>
         </w:rPr>
-        <w:t>Evaluating Ford's strategy implementation using Nieto-Rodriguez's Strategy Implementation Roadmap yields a 3.3/5.0 score, reflecting moderate effectiveness with significant variation across seven pillars. Ford demonstrates strong execution in leadership capabilities and business model innovation, moderate performance in value creation and culture evolution, but critically weak employee engagement representing the highest implementation risk. This uneven performance landscape reveals a fundamental transformation challenge: strategic vision alone proves insufficient without consistent execution excellence across all organizational dimensions.</w:t>
+        <w:t>The fundamental implementation challenge: ambitious strategy requires committed, capable people executing across organizational dimensions. Ford Pro demonstrates this works; Model e proves it doesn't automatically follow from strategy alone. The most critical risk transcends organizational structure—employee engagement decline from 15,000 job losses, three restructurings in five years, and 2025 bonus cuts threatens the discretionary effort transformation requires. Ford's 2025 cost-cutting inverts the motivation calculus precisely when transformation needs commitment ("I want to") not compliance ("I have to").</w:t>
       </w:r>
     </w:p>
     <w:p>
@@ -2398,55 +961,7 @@
           <w:rFonts w:ascii="Calibri" w:hAnsi="Calibri"/>
           <w:sz w:val="22"/>
         </w:rPr>
-        <w:t>The performance paradox illuminates this gap starkly. Ford Pro delivers exceptional value creation with $9B EBIT in 2024, validating the core Ford+ strategic logic that integrated products and software services generate sustainable competitive advantage. Yet Ford Model e's -$5.4B EBIT loss and widening per-unit losses reveal execution difficulty at the precise moment when EV transition success is most critical. Ford Blue's 22% EBIT decline signals core business pressure as traditional ICE vehicle markets face structural headwinds. This mixed performance—excellence in Pro, crisis in Model e, managed decline in Blue—underscores the fundamental organizational transformation truth: ambitious strategic vision matters little without implementation excellence that translates plans into results across the entire enterprise.</w:t>
-      </w:r>
-    </w:p>
-    <w:p>
-      <w:pPr>
-        <w:jc w:val="both"/>
-      </w:pPr>
-      <w:r>
-        <w:rPr>
-          <w:rFonts w:ascii="Calibri" w:hAnsi="Calibri"/>
-          <w:sz w:val="22"/>
-        </w:rPr>
-        <w:t>Ford's transformation demonstrates both genuine strengths and critical vulnerabilities. What's working includes clear strategic vision articulated through Ford+ plan, effective organizational structure through business unit focus, commercial excellence within Ford Pro's $9B EBIT achievement, strengthened leadership talent through 2025 C-suite enhancements (Farley, Gjaja, Lawler, House), and industry-leading transparency through separate business unit financial disclosure. These represent real competitive assets and strategic accomplishments. However, what's not working threatens implementation success: unfavorable EV economics creating Model e losses with no clear profitability path, declining employee engagement driven by cost-cutting and restructuring fatigue, mixed stakeholder buy-in evidenced by UAW strike, dealer concerns, and shareholder skepticism reflected in 21% stock decline, and slow Model e learning curve where scale increases losses rather than improving unit economics.</w:t>
-      </w:r>
-    </w:p>
-    <w:p>
-      <w:pPr>
-        <w:jc w:val="both"/>
-      </w:pPr>
-      <w:r>
-        <w:rPr>
-          <w:rFonts w:ascii="Calibri" w:hAnsi="Calibri"/>
-          <w:sz w:val="22"/>
-        </w:rPr>
-        <w:t>Ford's management model transformation itself is ambitious and necessary. The automotive industry's fundamental transition to electrification, autonomous mobility, and software-enabled services requires organizational capabilities that traditional hierarchical structures cannot provide. Ford's experiment with business unit autonomy, balanced intrinsic-extrinsic motivation, and collective wisdom with hierarchical oversight represents genuine management innovation addressing real competitive requirements. Without this transformation, Ford would remain locked in legacy organizational structures incapable of competing with Tesla's innovation speed or Chinese EV manufacturers' cost structures. However, implementation challenges are equally significant. The 2025 cost-cutting measures and bonus cuts risk undoing the cultural progress Ford carefully cultivated between 2021-2024, precisely when transformation requires discretionary effort and commitment. Model e's expanding losses test shareholder patience and raise questions about sustainable capital allocation. Most critically, employee engagement decline threatens the human capital transformation requires—no strategy succeeds without a committed, engaged workforce.</w:t>
-      </w:r>
-    </w:p>
-    <w:p>
-      <w:pPr>
-        <w:jc w:val="both"/>
-      </w:pPr>
-      <w:r>
-        <w:rPr>
-          <w:rFonts w:ascii="Calibri" w:hAnsi="Calibri"/>
-          <w:sz w:val="22"/>
-        </w:rPr>
-        <w:t>The 2025 leadership changes signal that Ford recognizes these challenges and is adapting. Adding Chief Strategy Officer Marin Gjaja and Vice Chair-Strategy John Lawler while maintaining business unit structure demonstrates an attempt to capture benefits of both emergence and coherence. This move reflects the organizational learning that Peter Drucker (1994) emphasized: "The theory of the business must be known and understood throughout the organization." Ford+ provides that theoretical foundation; whether refined management model execution will translate vision to results remains the critical question for 2025-2026.</w:t>
-      </w:r>
-    </w:p>
-    <w:p>
-      <w:pPr>
-        <w:jc w:val="both"/>
-      </w:pPr>
-      <w:r>
-        <w:rPr>
-          <w:rFonts w:ascii="Calibri" w:hAnsi="Calibri"/>
-          <w:sz w:val="22"/>
-        </w:rPr>
-        <w:t>Ford's management and strategy transformation is partially effective (3.2/5.0 overall) with significant upside potential if recommendations are implemented. The next 18-24 months will determine whether Ford+ becomes a case study in transformation success or a cautionary tale of strategic ambition exceeding organizational capability. Success requires neither reverting to traditional hierarchical management nor doubling down on pure emergence, but rather finding sustainable balance between goal-setting and obliquity, extrinsic and intrinsic motivation, bureaucracy and emergence, hierarchy and collective wisdom. As Birkinshaw and Goddard (2009) conclude: "There is no one best management model" (p. 90). Ford's journey proves this insight—the company's willingness to experiment, learn, and adapt represents exactly the management sophistication required for 21st-century competitiveness.</w:t>
+        <w:t>Ford's response—appointing Chief Strategy Officer Gjaja and Vice Chair-Strategy Lawler while maintaining business unit structure—signals recognition that pure emergence requires strategic oversight. Ford+ provides the strategic theory; whether refined management execution will translate vision to results determines Ford's next chapter. The next 18-24 months reveal whether Ford+ becomes a transformation success case study or a cautionary tale where strategic ambition exceeded organizational capability. Ford's willingness to experiment, learn, and adapt—refusing to rigidly choose between hierarchy or emergence, goal-setting or purpose, cost discipline or cultural investment—represents the management sophistication 21st-century competitiveness requires.</w:t>
       </w:r>
     </w:p>
     <w:p>

</xml_diff>